<commit_message>
REPORTGEN-000: fix reports from AKA
</commit_message>
<xml_diff>
--- a/CastReporting.Reporting.Core/Templates/Application/Compliance reports/C-CPP Standards Compliance Report.docx
+++ b/CastReporting.Reporting.Core/Templates/Application/Compliance reports/C-CPP Standards Compliance Report.docx
@@ -1,6 +1,6 @@
 
 <file path=word/document.xml><?xml version="1.0" encoding="utf-8"?>
-<w:document xmlns:wpc="http://schemas.microsoft.com/office/word/2010/wordprocessingCanvas" xmlns:cx="http://schemas.microsoft.com/office/drawing/2014/chartex" xmlns:cx1="http://schemas.microsoft.com/office/drawing/2015/9/8/chartex" xmlns:cx2="http://schemas.microsoft.com/office/drawing/2015/10/21/chartex" xmlns:cx3="http://schemas.microsoft.com/office/drawing/2016/5/9/chartex" xmlns:cx4="http://schemas.microsoft.com/office/drawing/2016/5/10/chartex" xmlns:cx5="http://schemas.microsoft.com/office/drawing/2016/5/11/chartex" xmlns:cx6="http://schemas.microsoft.com/office/drawing/2016/5/12/chartex" xmlns:cx7="http://schemas.microsoft.com/office/drawing/2016/5/13/chartex" xmlns:cx8="http://schemas.microsoft.com/office/drawing/2016/5/14/chartex" xmlns:mc="http://schemas.openxmlformats.org/markup-compatibility/2006" xmlns:aink="http://schemas.microsoft.com/office/drawing/2016/ink" xmlns:am3d="http://schemas.microsoft.com/office/drawing/2017/model3d" xmlns:o="urn:schemas-microsoft-com:office:office" xmlns:r="http://schemas.openxmlformats.org/officeDocument/2006/relationships" xmlns:m="http://schemas.openxmlformats.org/officeDocument/2006/math" xmlns:v="urn:schemas-microsoft-com:vml" xmlns:wp14="http://schemas.microsoft.com/office/word/2010/wordprocessingDrawing" xmlns:wp="http://schemas.openxmlformats.org/drawingml/2006/wordprocessingDrawing" xmlns:w10="urn:schemas-microsoft-com:office:word" xmlns:w="http://schemas.openxmlformats.org/wordprocessingml/2006/main" xmlns:w14="http://schemas.microsoft.com/office/word/2010/wordml" xmlns:w15="http://schemas.microsoft.com/office/word/2012/wordml" xmlns:w16cid="http://schemas.microsoft.com/office/word/2016/wordml/cid" xmlns:w16se="http://schemas.microsoft.com/office/word/2015/wordml/symex" xmlns:wpg="http://schemas.microsoft.com/office/word/2010/wordprocessingGroup" xmlns:wpi="http://schemas.microsoft.com/office/word/2010/wordprocessingInk" xmlns:wne="http://schemas.microsoft.com/office/word/2006/wordml" xmlns:wps="http://schemas.microsoft.com/office/word/2010/wordprocessingShape" mc:Ignorable="w14 w15 w16se w16cid wp14">
+<w:document xmlns:wpc="http://schemas.microsoft.com/office/word/2010/wordprocessingCanvas" xmlns:cx="http://schemas.microsoft.com/office/drawing/2014/chartex" xmlns:cx1="http://schemas.microsoft.com/office/drawing/2015/9/8/chartex" xmlns:cx2="http://schemas.microsoft.com/office/drawing/2015/10/21/chartex" xmlns:cx3="http://schemas.microsoft.com/office/drawing/2016/5/9/chartex" xmlns:cx4="http://schemas.microsoft.com/office/drawing/2016/5/10/chartex" xmlns:cx5="http://schemas.microsoft.com/office/drawing/2016/5/11/chartex" xmlns:cx6="http://schemas.microsoft.com/office/drawing/2016/5/12/chartex" xmlns:cx7="http://schemas.microsoft.com/office/drawing/2016/5/13/chartex" xmlns:cx8="http://schemas.microsoft.com/office/drawing/2016/5/14/chartex" xmlns:mc="http://schemas.openxmlformats.org/markup-compatibility/2006" xmlns:aink="http://schemas.microsoft.com/office/drawing/2016/ink" xmlns:am3d="http://schemas.microsoft.com/office/drawing/2017/model3d" xmlns:o="urn:schemas-microsoft-com:office:office" xmlns:r="http://schemas.openxmlformats.org/officeDocument/2006/relationships" xmlns:m="http://schemas.openxmlformats.org/officeDocument/2006/math" xmlns:v="urn:schemas-microsoft-com:vml" xmlns:wp14="http://schemas.microsoft.com/office/word/2010/wordprocessingDrawing" xmlns:wp="http://schemas.openxmlformats.org/drawingml/2006/wordprocessingDrawing" xmlns:w10="urn:schemas-microsoft-com:office:word" xmlns:w="http://schemas.openxmlformats.org/wordprocessingml/2006/main" xmlns:w14="http://schemas.microsoft.com/office/word/2010/wordml" xmlns:w15="http://schemas.microsoft.com/office/word/2012/wordml" xmlns:w16cex="http://schemas.microsoft.com/office/word/2018/wordml/cex" xmlns:w16cid="http://schemas.microsoft.com/office/word/2016/wordml/cid" xmlns:w16="http://schemas.microsoft.com/office/word/2018/wordml" xmlns:w16se="http://schemas.microsoft.com/office/word/2015/wordml/symex" xmlns:wpg="http://schemas.microsoft.com/office/word/2010/wordprocessingGroup" xmlns:wpi="http://schemas.microsoft.com/office/word/2010/wordprocessingInk" xmlns:wne="http://schemas.microsoft.com/office/word/2006/wordml" xmlns:wps="http://schemas.microsoft.com/office/word/2010/wordprocessingShape" mc:Ignorable="w14 w15 w16se w16cid w16 w16cex wp14">
   <w:background w:color="FFFFFF" w:themeColor="background1"/>
   <w:body>
     <w:sdt>
@@ -5674,8 +5674,6 @@
       <w:r>
         <w:t xml:space="preserve">standards </w:t>
       </w:r>
-      <w:bookmarkStart w:id="20" w:name="_GoBack"/>
-      <w:bookmarkEnd w:id="20"/>
       <w:r>
         <w:t xml:space="preserve">rules and measure the overall health of the application. This assessment uses the CAST Application Intelligence Platform (AIP) to automatically scan the implementation of these applications to review the architecture, design, and code against current industry best practices and known design flaws that may impact performance. </w:t>
       </w:r>
@@ -5692,11 +5690,11 @@
       <w:pPr>
         <w:ind w:right="657"/>
       </w:pPr>
-      <w:bookmarkStart w:id="21" w:name="_Toc531862352"/>
-      <w:bookmarkStart w:id="22" w:name="_Toc14696276"/>
-      <w:bookmarkStart w:id="23" w:name="_Toc14781141"/>
-      <w:bookmarkStart w:id="24" w:name="_Toc14781349"/>
-      <w:bookmarkStart w:id="25" w:name="_Toc15304605"/>
+      <w:bookmarkStart w:id="20" w:name="_Toc531862352"/>
+      <w:bookmarkStart w:id="21" w:name="_Toc14696276"/>
+      <w:bookmarkStart w:id="22" w:name="_Toc14781141"/>
+      <w:bookmarkStart w:id="23" w:name="_Toc14781349"/>
+      <w:bookmarkStart w:id="24" w:name="_Toc15304605"/>
       <w:r>
         <w:t xml:space="preserve">CAST AIP </w:t>
       </w:r>
@@ -5719,10 +5717,10 @@
           <w:lang w:val="en-US"/>
         </w:rPr>
       </w:pPr>
-      <w:bookmarkStart w:id="26" w:name="_Toc21078013"/>
-      <w:bookmarkStart w:id="27" w:name="_Toc21078059"/>
-      <w:bookmarkStart w:id="28" w:name="_Toc31977225"/>
-      <w:bookmarkStart w:id="29" w:name="_Toc31977568"/>
+      <w:bookmarkStart w:id="25" w:name="_Toc21078013"/>
+      <w:bookmarkStart w:id="26" w:name="_Toc21078059"/>
+      <w:bookmarkStart w:id="27" w:name="_Toc31977225"/>
+      <w:bookmarkStart w:id="28" w:name="_Toc31977568"/>
       <w:r>
         <w:rPr>
           <w:lang w:val="en-US"/>
@@ -5736,6 +5734,7 @@
         </w:rPr>
         <w:t>Characteristics</w:t>
       </w:r>
+      <w:bookmarkEnd w:id="20"/>
       <w:bookmarkEnd w:id="21"/>
       <w:bookmarkEnd w:id="22"/>
       <w:bookmarkEnd w:id="23"/>
@@ -5744,7 +5743,6 @@
       <w:bookmarkEnd w:id="26"/>
       <w:bookmarkEnd w:id="27"/>
       <w:bookmarkEnd w:id="28"/>
-      <w:bookmarkEnd w:id="29"/>
     </w:p>
     <w:p>
       <w:pPr>
@@ -6469,15 +6467,15 @@
           <w:sz w:val="22"/>
         </w:rPr>
       </w:pPr>
-      <w:bookmarkStart w:id="30" w:name="_Toc531862353"/>
-      <w:bookmarkStart w:id="31" w:name="_Toc14696277"/>
-      <w:bookmarkStart w:id="32" w:name="_Toc14781142"/>
-      <w:bookmarkStart w:id="33" w:name="_Toc14781350"/>
-      <w:bookmarkStart w:id="34" w:name="_Toc15304606"/>
-      <w:bookmarkStart w:id="35" w:name="_Toc21078014"/>
-      <w:bookmarkStart w:id="36" w:name="_Toc21078060"/>
-      <w:bookmarkStart w:id="37" w:name="_Toc31977226"/>
-      <w:bookmarkStart w:id="38" w:name="_Toc31977569"/>
+      <w:bookmarkStart w:id="29" w:name="_Toc531862353"/>
+      <w:bookmarkStart w:id="30" w:name="_Toc14696277"/>
+      <w:bookmarkStart w:id="31" w:name="_Toc14781142"/>
+      <w:bookmarkStart w:id="32" w:name="_Toc14781350"/>
+      <w:bookmarkStart w:id="33" w:name="_Toc15304606"/>
+      <w:bookmarkStart w:id="34" w:name="_Toc21078014"/>
+      <w:bookmarkStart w:id="35" w:name="_Toc21078060"/>
+      <w:bookmarkStart w:id="36" w:name="_Toc31977226"/>
+      <w:bookmarkStart w:id="37" w:name="_Toc31977569"/>
       <w:r>
         <w:lastRenderedPageBreak/>
         <w:t>C-CPP</w:t>
@@ -6485,21 +6483,21 @@
       <w:r>
         <w:t xml:space="preserve"> </w:t>
       </w:r>
+      <w:bookmarkEnd w:id="29"/>
       <w:bookmarkEnd w:id="30"/>
-      <w:bookmarkEnd w:id="31"/>
       <w:r>
         <w:t xml:space="preserve">Standards </w:t>
       </w:r>
       <w:r>
         <w:t>Summary</w:t>
       </w:r>
+      <w:bookmarkEnd w:id="31"/>
       <w:bookmarkEnd w:id="32"/>
       <w:bookmarkEnd w:id="33"/>
       <w:bookmarkEnd w:id="34"/>
       <w:bookmarkEnd w:id="35"/>
       <w:bookmarkEnd w:id="36"/>
       <w:bookmarkEnd w:id="37"/>
-      <w:bookmarkEnd w:id="38"/>
     </w:p>
     <w:p>
       <w:pPr>
@@ -7370,7 +7368,7 @@
           <w:i/>
           <w:sz w:val="14"/>
         </w:rPr>
-        <w:t>OMG-ASCQM</w:t>
+        <w:t>C-CPP standards</w:t>
       </w:r>
       <w:r>
         <w:rPr>
@@ -7435,15 +7433,15 @@
           <w:rFonts w:eastAsia="Calibri"/>
         </w:rPr>
       </w:pPr>
-      <w:bookmarkStart w:id="39" w:name="_Toc531862361"/>
-      <w:bookmarkStart w:id="40" w:name="_Toc14696279"/>
-      <w:bookmarkStart w:id="41" w:name="_Toc14781144"/>
-      <w:bookmarkStart w:id="42" w:name="_Toc14781352"/>
-      <w:bookmarkStart w:id="43" w:name="_Toc15304608"/>
-      <w:bookmarkStart w:id="44" w:name="_Toc21078015"/>
-      <w:bookmarkStart w:id="45" w:name="_Toc21078061"/>
-      <w:bookmarkStart w:id="46" w:name="_Toc31977227"/>
-      <w:bookmarkStart w:id="47" w:name="_Toc31977570"/>
+      <w:bookmarkStart w:id="38" w:name="_Toc531862361"/>
+      <w:bookmarkStart w:id="39" w:name="_Toc14696279"/>
+      <w:bookmarkStart w:id="40" w:name="_Toc14781144"/>
+      <w:bookmarkStart w:id="41" w:name="_Toc14781352"/>
+      <w:bookmarkStart w:id="42" w:name="_Toc15304608"/>
+      <w:bookmarkStart w:id="43" w:name="_Toc21078015"/>
+      <w:bookmarkStart w:id="44" w:name="_Toc21078061"/>
+      <w:bookmarkStart w:id="45" w:name="_Toc31977227"/>
+      <w:bookmarkStart w:id="46" w:name="_Toc31977570"/>
       <w:r>
         <w:rPr>
           <w:rFonts w:eastAsia="Calibri"/>
@@ -7451,21 +7449,21 @@
         <w:lastRenderedPageBreak/>
         <w:t xml:space="preserve">CAST Findings for </w:t>
       </w:r>
+      <w:bookmarkEnd w:id="38"/>
       <w:bookmarkEnd w:id="39"/>
       <w:bookmarkEnd w:id="40"/>
       <w:bookmarkEnd w:id="41"/>
       <w:bookmarkEnd w:id="42"/>
       <w:bookmarkEnd w:id="43"/>
       <w:bookmarkEnd w:id="44"/>
-      <w:bookmarkEnd w:id="45"/>
       <w:r>
         <w:rPr>
           <w:rFonts w:eastAsia="Calibri"/>
         </w:rPr>
         <w:t>AUTOSAR-CPP-2014</w:t>
       </w:r>
+      <w:bookmarkEnd w:id="45"/>
       <w:bookmarkEnd w:id="46"/>
-      <w:bookmarkEnd w:id="47"/>
     </w:p>
     <w:p>
       <w:pPr>
@@ -8306,15 +8304,15 @@
           <w:rFonts w:eastAsia="Calibri"/>
         </w:rPr>
       </w:pPr>
-      <w:bookmarkStart w:id="48" w:name="_Toc531862380"/>
-      <w:bookmarkStart w:id="49" w:name="_Toc14696280"/>
-      <w:bookmarkStart w:id="50" w:name="_Toc14781145"/>
-      <w:bookmarkStart w:id="51" w:name="_Toc14781353"/>
-      <w:bookmarkStart w:id="52" w:name="_Toc15304609"/>
-      <w:bookmarkStart w:id="53" w:name="_Toc21078016"/>
-      <w:bookmarkStart w:id="54" w:name="_Toc21078062"/>
-      <w:bookmarkStart w:id="55" w:name="_Toc31977228"/>
-      <w:bookmarkStart w:id="56" w:name="_Toc31977571"/>
+      <w:bookmarkStart w:id="47" w:name="_Toc531862380"/>
+      <w:bookmarkStart w:id="48" w:name="_Toc14696280"/>
+      <w:bookmarkStart w:id="49" w:name="_Toc14781145"/>
+      <w:bookmarkStart w:id="50" w:name="_Toc14781353"/>
+      <w:bookmarkStart w:id="51" w:name="_Toc15304609"/>
+      <w:bookmarkStart w:id="52" w:name="_Toc21078016"/>
+      <w:bookmarkStart w:id="53" w:name="_Toc21078062"/>
+      <w:bookmarkStart w:id="54" w:name="_Toc31977228"/>
+      <w:bookmarkStart w:id="55" w:name="_Toc31977571"/>
       <w:r>
         <w:rPr>
           <w:rFonts w:eastAsia="Calibri"/>
@@ -8328,21 +8326,21 @@
         </w:rPr>
         <w:t>MISRA</w:t>
       </w:r>
+      <w:bookmarkEnd w:id="47"/>
       <w:bookmarkEnd w:id="48"/>
       <w:bookmarkEnd w:id="49"/>
       <w:bookmarkEnd w:id="50"/>
       <w:bookmarkEnd w:id="51"/>
       <w:bookmarkEnd w:id="52"/>
       <w:bookmarkEnd w:id="53"/>
-      <w:bookmarkEnd w:id="54"/>
       <w:r>
         <w:rPr>
           <w:rFonts w:eastAsia="Calibri"/>
         </w:rPr>
         <w:t>-C-2012</w:t>
       </w:r>
+      <w:bookmarkEnd w:id="54"/>
       <w:bookmarkEnd w:id="55"/>
-      <w:bookmarkEnd w:id="56"/>
     </w:p>
     <w:p>
       <w:pPr>
@@ -9161,15 +9159,15 @@
           <w:rFonts w:eastAsia="Calibri"/>
         </w:rPr>
       </w:pPr>
-      <w:bookmarkStart w:id="57" w:name="_Toc531862397"/>
-      <w:bookmarkStart w:id="58" w:name="_Toc14696281"/>
-      <w:bookmarkStart w:id="59" w:name="_Toc14781146"/>
-      <w:bookmarkStart w:id="60" w:name="_Toc14781354"/>
-      <w:bookmarkStart w:id="61" w:name="_Toc15304610"/>
-      <w:bookmarkStart w:id="62" w:name="_Toc21078017"/>
-      <w:bookmarkStart w:id="63" w:name="_Toc21078063"/>
-      <w:bookmarkStart w:id="64" w:name="_Toc31977229"/>
-      <w:bookmarkStart w:id="65" w:name="_Toc31977572"/>
+      <w:bookmarkStart w:id="56" w:name="_Toc531862397"/>
+      <w:bookmarkStart w:id="57" w:name="_Toc14696281"/>
+      <w:bookmarkStart w:id="58" w:name="_Toc14781146"/>
+      <w:bookmarkStart w:id="59" w:name="_Toc14781354"/>
+      <w:bookmarkStart w:id="60" w:name="_Toc15304610"/>
+      <w:bookmarkStart w:id="61" w:name="_Toc21078017"/>
+      <w:bookmarkStart w:id="62" w:name="_Toc21078063"/>
+      <w:bookmarkStart w:id="63" w:name="_Toc31977229"/>
+      <w:bookmarkStart w:id="64" w:name="_Toc31977572"/>
       <w:r>
         <w:rPr>
           <w:rFonts w:eastAsia="Calibri"/>
@@ -9177,21 +9175,21 @@
         <w:lastRenderedPageBreak/>
         <w:t xml:space="preserve">CAST Findings for </w:t>
       </w:r>
+      <w:bookmarkEnd w:id="56"/>
       <w:bookmarkEnd w:id="57"/>
       <w:bookmarkEnd w:id="58"/>
       <w:bookmarkEnd w:id="59"/>
       <w:bookmarkEnd w:id="60"/>
       <w:bookmarkEnd w:id="61"/>
       <w:bookmarkEnd w:id="62"/>
-      <w:bookmarkEnd w:id="63"/>
       <w:r>
         <w:rPr>
           <w:rFonts w:eastAsia="Calibri"/>
         </w:rPr>
         <w:t>MISRA-CPP-2008</w:t>
       </w:r>
+      <w:bookmarkEnd w:id="63"/>
       <w:bookmarkEnd w:id="64"/>
-      <w:bookmarkEnd w:id="65"/>
     </w:p>
     <w:p>
       <w:pPr>
@@ -10001,15 +9999,15 @@
         <w:pStyle w:val="Heading1"/>
         <w:ind w:right="657"/>
       </w:pPr>
-      <w:bookmarkStart w:id="66" w:name="_Toc531862419"/>
-      <w:bookmarkStart w:id="67" w:name="_Toc14696283"/>
-      <w:bookmarkStart w:id="68" w:name="_Toc14781148"/>
-      <w:bookmarkStart w:id="69" w:name="_Toc14781356"/>
-      <w:bookmarkStart w:id="70" w:name="_Toc15304612"/>
-      <w:bookmarkStart w:id="71" w:name="_Toc21078019"/>
-      <w:bookmarkStart w:id="72" w:name="_Toc21078065"/>
-      <w:bookmarkStart w:id="73" w:name="_Toc31977230"/>
-      <w:bookmarkStart w:id="74" w:name="_Toc31977573"/>
+      <w:bookmarkStart w:id="65" w:name="_Toc531862419"/>
+      <w:bookmarkStart w:id="66" w:name="_Toc14696283"/>
+      <w:bookmarkStart w:id="67" w:name="_Toc14781148"/>
+      <w:bookmarkStart w:id="68" w:name="_Toc14781356"/>
+      <w:bookmarkStart w:id="69" w:name="_Toc15304612"/>
+      <w:bookmarkStart w:id="70" w:name="_Toc21078019"/>
+      <w:bookmarkStart w:id="71" w:name="_Toc21078065"/>
+      <w:bookmarkStart w:id="72" w:name="_Toc31977230"/>
+      <w:bookmarkStart w:id="73" w:name="_Toc31977573"/>
       <w:r>
         <w:lastRenderedPageBreak/>
         <w:t>A</w:t>
@@ -10017,6 +10015,7 @@
       <w:r>
         <w:t>ppendix</w:t>
       </w:r>
+      <w:bookmarkEnd w:id="65"/>
       <w:bookmarkEnd w:id="66"/>
       <w:bookmarkEnd w:id="67"/>
       <w:bookmarkEnd w:id="68"/>
@@ -10025,7 +10024,6 @@
       <w:bookmarkEnd w:id="71"/>
       <w:bookmarkEnd w:id="72"/>
       <w:bookmarkEnd w:id="73"/>
-      <w:bookmarkEnd w:id="74"/>
       <w:r>
         <w:t xml:space="preserve"> </w:t>
       </w:r>
@@ -10039,21 +10037,22 @@
           <w:lang w:val="en-US"/>
         </w:rPr>
       </w:pPr>
-      <w:bookmarkStart w:id="75" w:name="_Toc531862420"/>
-      <w:bookmarkStart w:id="76" w:name="_Toc14696284"/>
-      <w:bookmarkStart w:id="77" w:name="_Toc14781149"/>
-      <w:bookmarkStart w:id="78" w:name="_Toc14781357"/>
-      <w:bookmarkStart w:id="79" w:name="_Toc15304613"/>
-      <w:bookmarkStart w:id="80" w:name="_Toc21078020"/>
-      <w:bookmarkStart w:id="81" w:name="_Toc21078066"/>
-      <w:bookmarkStart w:id="82" w:name="_Toc31977231"/>
-      <w:bookmarkStart w:id="83" w:name="_Toc31977574"/>
+      <w:bookmarkStart w:id="74" w:name="_Toc531862420"/>
+      <w:bookmarkStart w:id="75" w:name="_Toc14696284"/>
+      <w:bookmarkStart w:id="76" w:name="_Toc14781149"/>
+      <w:bookmarkStart w:id="77" w:name="_Toc14781357"/>
+      <w:bookmarkStart w:id="78" w:name="_Toc15304613"/>
+      <w:bookmarkStart w:id="79" w:name="_Toc21078020"/>
+      <w:bookmarkStart w:id="80" w:name="_Toc21078066"/>
+      <w:bookmarkStart w:id="81" w:name="_Toc31977231"/>
+      <w:bookmarkStart w:id="82" w:name="_Toc31977574"/>
       <w:r>
         <w:rPr>
           <w:lang w:val="en-US"/>
         </w:rPr>
         <w:t>About CAST Software Intelligence</w:t>
       </w:r>
+      <w:bookmarkEnd w:id="74"/>
       <w:bookmarkEnd w:id="75"/>
       <w:bookmarkEnd w:id="76"/>
       <w:bookmarkEnd w:id="77"/>
@@ -10062,7 +10061,6 @@
       <w:bookmarkEnd w:id="80"/>
       <w:bookmarkEnd w:id="81"/>
       <w:bookmarkEnd w:id="82"/>
-      <w:bookmarkEnd w:id="83"/>
     </w:p>
     <w:p>
       <w:pPr>
@@ -10074,7 +10072,15 @@
         <w:ind w:right="657"/>
       </w:pPr>
       <w:r>
-        <w:t>Software Intelligence creates understanding into software architecture, end to end transaction flows, data access patterns and more, helping teams work confidently and faster. Hundreds of companies rely on CAST Software Intelligence to improve end-user satisfaction and time-to-market, prevent business disruption and reduce cost, enabling them to move past today’s obstacles and to tackle the next wave of innovation.</w:t>
+        <w:t xml:space="preserve">Software Intelligence creates understanding into software architecture, end to end transaction flows, data access patterns and more, helping teams work confidently and faster. Hundreds of companies rely on CAST Software Intelligence to improve end-user satisfaction and time-to-market, prevent business </w:t>
+      </w:r>
+      <w:proofErr w:type="gramStart"/>
+      <w:r>
+        <w:t>disruption</w:t>
+      </w:r>
+      <w:proofErr w:type="gramEnd"/>
+      <w:r>
+        <w:t xml:space="preserve"> and reduce cost, enabling them to move past today’s obstacles and to tackle the next wave of innovation.</w:t>
       </w:r>
     </w:p>
     <w:p>
@@ -10125,7 +10131,7 @@
 </file>
 
 <file path=word/endnotes.xml><?xml version="1.0" encoding="utf-8"?>
-<w:endnotes xmlns:wpc="http://schemas.microsoft.com/office/word/2010/wordprocessingCanvas" xmlns:cx="http://schemas.microsoft.com/office/drawing/2014/chartex" xmlns:cx1="http://schemas.microsoft.com/office/drawing/2015/9/8/chartex" xmlns:cx2="http://schemas.microsoft.com/office/drawing/2015/10/21/chartex" xmlns:cx3="http://schemas.microsoft.com/office/drawing/2016/5/9/chartex" xmlns:cx4="http://schemas.microsoft.com/office/drawing/2016/5/10/chartex" xmlns:cx5="http://schemas.microsoft.com/office/drawing/2016/5/11/chartex" xmlns:cx6="http://schemas.microsoft.com/office/drawing/2016/5/12/chartex" xmlns:cx7="http://schemas.microsoft.com/office/drawing/2016/5/13/chartex" xmlns:cx8="http://schemas.microsoft.com/office/drawing/2016/5/14/chartex" xmlns:mc="http://schemas.openxmlformats.org/markup-compatibility/2006" xmlns:aink="http://schemas.microsoft.com/office/drawing/2016/ink" xmlns:am3d="http://schemas.microsoft.com/office/drawing/2017/model3d" xmlns:o="urn:schemas-microsoft-com:office:office" xmlns:r="http://schemas.openxmlformats.org/officeDocument/2006/relationships" xmlns:m="http://schemas.openxmlformats.org/officeDocument/2006/math" xmlns:v="urn:schemas-microsoft-com:vml" xmlns:wp14="http://schemas.microsoft.com/office/word/2010/wordprocessingDrawing" xmlns:wp="http://schemas.openxmlformats.org/drawingml/2006/wordprocessingDrawing" xmlns:w10="urn:schemas-microsoft-com:office:word" xmlns:w="http://schemas.openxmlformats.org/wordprocessingml/2006/main" xmlns:w14="http://schemas.microsoft.com/office/word/2010/wordml" xmlns:w15="http://schemas.microsoft.com/office/word/2012/wordml" xmlns:w16cid="http://schemas.microsoft.com/office/word/2016/wordml/cid" xmlns:w16se="http://schemas.microsoft.com/office/word/2015/wordml/symex" xmlns:wpg="http://schemas.microsoft.com/office/word/2010/wordprocessingGroup" xmlns:wpi="http://schemas.microsoft.com/office/word/2010/wordprocessingInk" xmlns:wne="http://schemas.microsoft.com/office/word/2006/wordml" xmlns:wps="http://schemas.microsoft.com/office/word/2010/wordprocessingShape" mc:Ignorable="w14 w15 w16se w16cid wp14">
+<w:endnotes xmlns:wpc="http://schemas.microsoft.com/office/word/2010/wordprocessingCanvas" xmlns:cx="http://schemas.microsoft.com/office/drawing/2014/chartex" xmlns:cx1="http://schemas.microsoft.com/office/drawing/2015/9/8/chartex" xmlns:cx2="http://schemas.microsoft.com/office/drawing/2015/10/21/chartex" xmlns:cx3="http://schemas.microsoft.com/office/drawing/2016/5/9/chartex" xmlns:cx4="http://schemas.microsoft.com/office/drawing/2016/5/10/chartex" xmlns:cx5="http://schemas.microsoft.com/office/drawing/2016/5/11/chartex" xmlns:cx6="http://schemas.microsoft.com/office/drawing/2016/5/12/chartex" xmlns:cx7="http://schemas.microsoft.com/office/drawing/2016/5/13/chartex" xmlns:cx8="http://schemas.microsoft.com/office/drawing/2016/5/14/chartex" xmlns:mc="http://schemas.openxmlformats.org/markup-compatibility/2006" xmlns:aink="http://schemas.microsoft.com/office/drawing/2016/ink" xmlns:am3d="http://schemas.microsoft.com/office/drawing/2017/model3d" xmlns:o="urn:schemas-microsoft-com:office:office" xmlns:r="http://schemas.openxmlformats.org/officeDocument/2006/relationships" xmlns:m="http://schemas.openxmlformats.org/officeDocument/2006/math" xmlns:v="urn:schemas-microsoft-com:vml" xmlns:wp14="http://schemas.microsoft.com/office/word/2010/wordprocessingDrawing" xmlns:wp="http://schemas.openxmlformats.org/drawingml/2006/wordprocessingDrawing" xmlns:w10="urn:schemas-microsoft-com:office:word" xmlns:w="http://schemas.openxmlformats.org/wordprocessingml/2006/main" xmlns:w14="http://schemas.microsoft.com/office/word/2010/wordml" xmlns:w15="http://schemas.microsoft.com/office/word/2012/wordml" xmlns:w16cex="http://schemas.microsoft.com/office/word/2018/wordml/cex" xmlns:w16cid="http://schemas.microsoft.com/office/word/2016/wordml/cid" xmlns:w16="http://schemas.microsoft.com/office/word/2018/wordml" xmlns:w16se="http://schemas.microsoft.com/office/word/2015/wordml/symex" xmlns:wpg="http://schemas.microsoft.com/office/word/2010/wordprocessingGroup" xmlns:wpi="http://schemas.microsoft.com/office/word/2010/wordprocessingInk" xmlns:wne="http://schemas.microsoft.com/office/word/2006/wordml" xmlns:wps="http://schemas.microsoft.com/office/word/2010/wordprocessingShape" mc:Ignorable="w14 w15 w16se w16cid w16 w16cex wp14">
   <w:endnote w:type="separator" w:id="-1">
     <w:p>
       <w:r>
@@ -10144,7 +10150,7 @@
 </file>
 
 <file path=word/footer1.xml><?xml version="1.0" encoding="utf-8"?>
-<w:ftr xmlns:wpc="http://schemas.microsoft.com/office/word/2010/wordprocessingCanvas" xmlns:cx="http://schemas.microsoft.com/office/drawing/2014/chartex" xmlns:cx1="http://schemas.microsoft.com/office/drawing/2015/9/8/chartex" xmlns:cx2="http://schemas.microsoft.com/office/drawing/2015/10/21/chartex" xmlns:cx3="http://schemas.microsoft.com/office/drawing/2016/5/9/chartex" xmlns:cx4="http://schemas.microsoft.com/office/drawing/2016/5/10/chartex" xmlns:cx5="http://schemas.microsoft.com/office/drawing/2016/5/11/chartex" xmlns:cx6="http://schemas.microsoft.com/office/drawing/2016/5/12/chartex" xmlns:cx7="http://schemas.microsoft.com/office/drawing/2016/5/13/chartex" xmlns:cx8="http://schemas.microsoft.com/office/drawing/2016/5/14/chartex" xmlns:mc="http://schemas.openxmlformats.org/markup-compatibility/2006" xmlns:aink="http://schemas.microsoft.com/office/drawing/2016/ink" xmlns:am3d="http://schemas.microsoft.com/office/drawing/2017/model3d" xmlns:o="urn:schemas-microsoft-com:office:office" xmlns:r="http://schemas.openxmlformats.org/officeDocument/2006/relationships" xmlns:m="http://schemas.openxmlformats.org/officeDocument/2006/math" xmlns:v="urn:schemas-microsoft-com:vml" xmlns:wp14="http://schemas.microsoft.com/office/word/2010/wordprocessingDrawing" xmlns:wp="http://schemas.openxmlformats.org/drawingml/2006/wordprocessingDrawing" xmlns:w10="urn:schemas-microsoft-com:office:word" xmlns:w="http://schemas.openxmlformats.org/wordprocessingml/2006/main" xmlns:w14="http://schemas.microsoft.com/office/word/2010/wordml" xmlns:w15="http://schemas.microsoft.com/office/word/2012/wordml" xmlns:w16cid="http://schemas.microsoft.com/office/word/2016/wordml/cid" xmlns:w16se="http://schemas.microsoft.com/office/word/2015/wordml/symex" xmlns:wpg="http://schemas.microsoft.com/office/word/2010/wordprocessingGroup" xmlns:wpi="http://schemas.microsoft.com/office/word/2010/wordprocessingInk" xmlns:wne="http://schemas.microsoft.com/office/word/2006/wordml" xmlns:wps="http://schemas.microsoft.com/office/word/2010/wordprocessingShape" mc:Ignorable="w14 w15 w16se w16cid wp14">
+<w:ftr xmlns:wpc="http://schemas.microsoft.com/office/word/2010/wordprocessingCanvas" xmlns:cx="http://schemas.microsoft.com/office/drawing/2014/chartex" xmlns:cx1="http://schemas.microsoft.com/office/drawing/2015/9/8/chartex" xmlns:cx2="http://schemas.microsoft.com/office/drawing/2015/10/21/chartex" xmlns:cx3="http://schemas.microsoft.com/office/drawing/2016/5/9/chartex" xmlns:cx4="http://schemas.microsoft.com/office/drawing/2016/5/10/chartex" xmlns:cx5="http://schemas.microsoft.com/office/drawing/2016/5/11/chartex" xmlns:cx6="http://schemas.microsoft.com/office/drawing/2016/5/12/chartex" xmlns:cx7="http://schemas.microsoft.com/office/drawing/2016/5/13/chartex" xmlns:cx8="http://schemas.microsoft.com/office/drawing/2016/5/14/chartex" xmlns:mc="http://schemas.openxmlformats.org/markup-compatibility/2006" xmlns:aink="http://schemas.microsoft.com/office/drawing/2016/ink" xmlns:am3d="http://schemas.microsoft.com/office/drawing/2017/model3d" xmlns:o="urn:schemas-microsoft-com:office:office" xmlns:r="http://schemas.openxmlformats.org/officeDocument/2006/relationships" xmlns:m="http://schemas.openxmlformats.org/officeDocument/2006/math" xmlns:v="urn:schemas-microsoft-com:vml" xmlns:wp14="http://schemas.microsoft.com/office/word/2010/wordprocessingDrawing" xmlns:wp="http://schemas.openxmlformats.org/drawingml/2006/wordprocessingDrawing" xmlns:w10="urn:schemas-microsoft-com:office:word" xmlns:w="http://schemas.openxmlformats.org/wordprocessingml/2006/main" xmlns:w14="http://schemas.microsoft.com/office/word/2010/wordml" xmlns:w15="http://schemas.microsoft.com/office/word/2012/wordml" xmlns:w16cex="http://schemas.microsoft.com/office/word/2018/wordml/cex" xmlns:w16cid="http://schemas.microsoft.com/office/word/2016/wordml/cid" xmlns:w16="http://schemas.microsoft.com/office/word/2018/wordml" xmlns:w16se="http://schemas.microsoft.com/office/word/2015/wordml/symex" xmlns:wpg="http://schemas.microsoft.com/office/word/2010/wordprocessingGroup" xmlns:wpi="http://schemas.microsoft.com/office/word/2010/wordprocessingInk" xmlns:wne="http://schemas.microsoft.com/office/word/2006/wordml" xmlns:wps="http://schemas.microsoft.com/office/word/2010/wordprocessingShape" mc:Ignorable="w14 w15 w16se w16cid w16 w16cex wp14">
   <w:p>
     <w:pPr>
       <w:pStyle w:val="Footer"/>
@@ -10338,7 +10344,7 @@
 </file>
 
 <file path=word/footnotes.xml><?xml version="1.0" encoding="utf-8"?>
-<w:footnotes xmlns:wpc="http://schemas.microsoft.com/office/word/2010/wordprocessingCanvas" xmlns:cx="http://schemas.microsoft.com/office/drawing/2014/chartex" xmlns:cx1="http://schemas.microsoft.com/office/drawing/2015/9/8/chartex" xmlns:cx2="http://schemas.microsoft.com/office/drawing/2015/10/21/chartex" xmlns:cx3="http://schemas.microsoft.com/office/drawing/2016/5/9/chartex" xmlns:cx4="http://schemas.microsoft.com/office/drawing/2016/5/10/chartex" xmlns:cx5="http://schemas.microsoft.com/office/drawing/2016/5/11/chartex" xmlns:cx6="http://schemas.microsoft.com/office/drawing/2016/5/12/chartex" xmlns:cx7="http://schemas.microsoft.com/office/drawing/2016/5/13/chartex" xmlns:cx8="http://schemas.microsoft.com/office/drawing/2016/5/14/chartex" xmlns:mc="http://schemas.openxmlformats.org/markup-compatibility/2006" xmlns:aink="http://schemas.microsoft.com/office/drawing/2016/ink" xmlns:am3d="http://schemas.microsoft.com/office/drawing/2017/model3d" xmlns:o="urn:schemas-microsoft-com:office:office" xmlns:r="http://schemas.openxmlformats.org/officeDocument/2006/relationships" xmlns:m="http://schemas.openxmlformats.org/officeDocument/2006/math" xmlns:v="urn:schemas-microsoft-com:vml" xmlns:wp14="http://schemas.microsoft.com/office/word/2010/wordprocessingDrawing" xmlns:wp="http://schemas.openxmlformats.org/drawingml/2006/wordprocessingDrawing" xmlns:w10="urn:schemas-microsoft-com:office:word" xmlns:w="http://schemas.openxmlformats.org/wordprocessingml/2006/main" xmlns:w14="http://schemas.microsoft.com/office/word/2010/wordml" xmlns:w15="http://schemas.microsoft.com/office/word/2012/wordml" xmlns:w16cid="http://schemas.microsoft.com/office/word/2016/wordml/cid" xmlns:w16se="http://schemas.microsoft.com/office/word/2015/wordml/symex" xmlns:wpg="http://schemas.microsoft.com/office/word/2010/wordprocessingGroup" xmlns:wpi="http://schemas.microsoft.com/office/word/2010/wordprocessingInk" xmlns:wne="http://schemas.microsoft.com/office/word/2006/wordml" xmlns:wps="http://schemas.microsoft.com/office/word/2010/wordprocessingShape" mc:Ignorable="w14 w15 w16se w16cid wp14">
+<w:footnotes xmlns:wpc="http://schemas.microsoft.com/office/word/2010/wordprocessingCanvas" xmlns:cx="http://schemas.microsoft.com/office/drawing/2014/chartex" xmlns:cx1="http://schemas.microsoft.com/office/drawing/2015/9/8/chartex" xmlns:cx2="http://schemas.microsoft.com/office/drawing/2015/10/21/chartex" xmlns:cx3="http://schemas.microsoft.com/office/drawing/2016/5/9/chartex" xmlns:cx4="http://schemas.microsoft.com/office/drawing/2016/5/10/chartex" xmlns:cx5="http://schemas.microsoft.com/office/drawing/2016/5/11/chartex" xmlns:cx6="http://schemas.microsoft.com/office/drawing/2016/5/12/chartex" xmlns:cx7="http://schemas.microsoft.com/office/drawing/2016/5/13/chartex" xmlns:cx8="http://schemas.microsoft.com/office/drawing/2016/5/14/chartex" xmlns:mc="http://schemas.openxmlformats.org/markup-compatibility/2006" xmlns:aink="http://schemas.microsoft.com/office/drawing/2016/ink" xmlns:am3d="http://schemas.microsoft.com/office/drawing/2017/model3d" xmlns:o="urn:schemas-microsoft-com:office:office" xmlns:r="http://schemas.openxmlformats.org/officeDocument/2006/relationships" xmlns:m="http://schemas.openxmlformats.org/officeDocument/2006/math" xmlns:v="urn:schemas-microsoft-com:vml" xmlns:wp14="http://schemas.microsoft.com/office/word/2010/wordprocessingDrawing" xmlns:wp="http://schemas.openxmlformats.org/drawingml/2006/wordprocessingDrawing" xmlns:w10="urn:schemas-microsoft-com:office:word" xmlns:w="http://schemas.openxmlformats.org/wordprocessingml/2006/main" xmlns:w14="http://schemas.microsoft.com/office/word/2010/wordml" xmlns:w15="http://schemas.microsoft.com/office/word/2012/wordml" xmlns:w16cex="http://schemas.microsoft.com/office/word/2018/wordml/cex" xmlns:w16cid="http://schemas.microsoft.com/office/word/2016/wordml/cid" xmlns:w16="http://schemas.microsoft.com/office/word/2018/wordml" xmlns:w16se="http://schemas.microsoft.com/office/word/2015/wordml/symex" xmlns:wpg="http://schemas.microsoft.com/office/word/2010/wordprocessingGroup" xmlns:wpi="http://schemas.microsoft.com/office/word/2010/wordprocessingInk" xmlns:wne="http://schemas.microsoft.com/office/word/2006/wordml" xmlns:wps="http://schemas.microsoft.com/office/word/2010/wordprocessingShape" mc:Ignorable="w14 w15 w16se w16cid w16 w16cex wp14">
   <w:footnote w:type="separator" w:id="-1">
     <w:p>
       <w:r>
@@ -10357,7 +10363,7 @@
 </file>
 
 <file path=word/header1.xml><?xml version="1.0" encoding="utf-8"?>
-<w:hdr xmlns:wpc="http://schemas.microsoft.com/office/word/2010/wordprocessingCanvas" xmlns:cx="http://schemas.microsoft.com/office/drawing/2014/chartex" xmlns:cx1="http://schemas.microsoft.com/office/drawing/2015/9/8/chartex" xmlns:cx2="http://schemas.microsoft.com/office/drawing/2015/10/21/chartex" xmlns:cx3="http://schemas.microsoft.com/office/drawing/2016/5/9/chartex" xmlns:cx4="http://schemas.microsoft.com/office/drawing/2016/5/10/chartex" xmlns:cx5="http://schemas.microsoft.com/office/drawing/2016/5/11/chartex" xmlns:cx6="http://schemas.microsoft.com/office/drawing/2016/5/12/chartex" xmlns:cx7="http://schemas.microsoft.com/office/drawing/2016/5/13/chartex" xmlns:cx8="http://schemas.microsoft.com/office/drawing/2016/5/14/chartex" xmlns:mc="http://schemas.openxmlformats.org/markup-compatibility/2006" xmlns:aink="http://schemas.microsoft.com/office/drawing/2016/ink" xmlns:am3d="http://schemas.microsoft.com/office/drawing/2017/model3d" xmlns:o="urn:schemas-microsoft-com:office:office" xmlns:r="http://schemas.openxmlformats.org/officeDocument/2006/relationships" xmlns:m="http://schemas.openxmlformats.org/officeDocument/2006/math" xmlns:v="urn:schemas-microsoft-com:vml" xmlns:wp14="http://schemas.microsoft.com/office/word/2010/wordprocessingDrawing" xmlns:wp="http://schemas.openxmlformats.org/drawingml/2006/wordprocessingDrawing" xmlns:w10="urn:schemas-microsoft-com:office:word" xmlns:w="http://schemas.openxmlformats.org/wordprocessingml/2006/main" xmlns:w14="http://schemas.microsoft.com/office/word/2010/wordml" xmlns:w15="http://schemas.microsoft.com/office/word/2012/wordml" xmlns:w16cid="http://schemas.microsoft.com/office/word/2016/wordml/cid" xmlns:w16se="http://schemas.microsoft.com/office/word/2015/wordml/symex" xmlns:wpg="http://schemas.microsoft.com/office/word/2010/wordprocessingGroup" xmlns:wpi="http://schemas.microsoft.com/office/word/2010/wordprocessingInk" xmlns:wne="http://schemas.microsoft.com/office/word/2006/wordml" xmlns:wps="http://schemas.microsoft.com/office/word/2010/wordprocessingShape" mc:Ignorable="w14 w15 w16se w16cid wp14">
+<w:hdr xmlns:wpc="http://schemas.microsoft.com/office/word/2010/wordprocessingCanvas" xmlns:cx="http://schemas.microsoft.com/office/drawing/2014/chartex" xmlns:cx1="http://schemas.microsoft.com/office/drawing/2015/9/8/chartex" xmlns:cx2="http://schemas.microsoft.com/office/drawing/2015/10/21/chartex" xmlns:cx3="http://schemas.microsoft.com/office/drawing/2016/5/9/chartex" xmlns:cx4="http://schemas.microsoft.com/office/drawing/2016/5/10/chartex" xmlns:cx5="http://schemas.microsoft.com/office/drawing/2016/5/11/chartex" xmlns:cx6="http://schemas.microsoft.com/office/drawing/2016/5/12/chartex" xmlns:cx7="http://schemas.microsoft.com/office/drawing/2016/5/13/chartex" xmlns:cx8="http://schemas.microsoft.com/office/drawing/2016/5/14/chartex" xmlns:mc="http://schemas.openxmlformats.org/markup-compatibility/2006" xmlns:aink="http://schemas.microsoft.com/office/drawing/2016/ink" xmlns:am3d="http://schemas.microsoft.com/office/drawing/2017/model3d" xmlns:o="urn:schemas-microsoft-com:office:office" xmlns:r="http://schemas.openxmlformats.org/officeDocument/2006/relationships" xmlns:m="http://schemas.openxmlformats.org/officeDocument/2006/math" xmlns:v="urn:schemas-microsoft-com:vml" xmlns:wp14="http://schemas.microsoft.com/office/word/2010/wordprocessingDrawing" xmlns:wp="http://schemas.openxmlformats.org/drawingml/2006/wordprocessingDrawing" xmlns:w10="urn:schemas-microsoft-com:office:word" xmlns:w="http://schemas.openxmlformats.org/wordprocessingml/2006/main" xmlns:w14="http://schemas.microsoft.com/office/word/2010/wordml" xmlns:w15="http://schemas.microsoft.com/office/word/2012/wordml" xmlns:w16cex="http://schemas.microsoft.com/office/word/2018/wordml/cex" xmlns:w16cid="http://schemas.microsoft.com/office/word/2016/wordml/cid" xmlns:w16="http://schemas.microsoft.com/office/word/2018/wordml" xmlns:w16se="http://schemas.microsoft.com/office/word/2015/wordml/symex" xmlns:wpg="http://schemas.microsoft.com/office/word/2010/wordprocessingGroup" xmlns:wpi="http://schemas.microsoft.com/office/word/2010/wordprocessingInk" xmlns:wne="http://schemas.microsoft.com/office/word/2006/wordml" xmlns:wps="http://schemas.microsoft.com/office/word/2010/wordprocessingShape" mc:Ignorable="w14 w15 w16se w16cid w16 w16cex wp14">
   <w:p>
     <w:pPr>
       <w:spacing w:after="0" w:line="240" w:lineRule="auto"/>
@@ -10406,7 +10412,7 @@
 </file>
 
 <file path=word/header2.xml><?xml version="1.0" encoding="utf-8"?>
-<w:hdr xmlns:wpc="http://schemas.microsoft.com/office/word/2010/wordprocessingCanvas" xmlns:cx="http://schemas.microsoft.com/office/drawing/2014/chartex" xmlns:cx1="http://schemas.microsoft.com/office/drawing/2015/9/8/chartex" xmlns:cx2="http://schemas.microsoft.com/office/drawing/2015/10/21/chartex" xmlns:cx3="http://schemas.microsoft.com/office/drawing/2016/5/9/chartex" xmlns:cx4="http://schemas.microsoft.com/office/drawing/2016/5/10/chartex" xmlns:cx5="http://schemas.microsoft.com/office/drawing/2016/5/11/chartex" xmlns:cx6="http://schemas.microsoft.com/office/drawing/2016/5/12/chartex" xmlns:cx7="http://schemas.microsoft.com/office/drawing/2016/5/13/chartex" xmlns:cx8="http://schemas.microsoft.com/office/drawing/2016/5/14/chartex" xmlns:mc="http://schemas.openxmlformats.org/markup-compatibility/2006" xmlns:aink="http://schemas.microsoft.com/office/drawing/2016/ink" xmlns:am3d="http://schemas.microsoft.com/office/drawing/2017/model3d" xmlns:o="urn:schemas-microsoft-com:office:office" xmlns:r="http://schemas.openxmlformats.org/officeDocument/2006/relationships" xmlns:m="http://schemas.openxmlformats.org/officeDocument/2006/math" xmlns:v="urn:schemas-microsoft-com:vml" xmlns:wp14="http://schemas.microsoft.com/office/word/2010/wordprocessingDrawing" xmlns:wp="http://schemas.openxmlformats.org/drawingml/2006/wordprocessingDrawing" xmlns:w10="urn:schemas-microsoft-com:office:word" xmlns:w="http://schemas.openxmlformats.org/wordprocessingml/2006/main" xmlns:w14="http://schemas.microsoft.com/office/word/2010/wordml" xmlns:w15="http://schemas.microsoft.com/office/word/2012/wordml" xmlns:w16cid="http://schemas.microsoft.com/office/word/2016/wordml/cid" xmlns:w16se="http://schemas.microsoft.com/office/word/2015/wordml/symex" xmlns:wpg="http://schemas.microsoft.com/office/word/2010/wordprocessingGroup" xmlns:wpi="http://schemas.microsoft.com/office/word/2010/wordprocessingInk" xmlns:wne="http://schemas.microsoft.com/office/word/2006/wordml" xmlns:wps="http://schemas.microsoft.com/office/word/2010/wordprocessingShape" mc:Ignorable="w14 w15 w16se w16cid wp14">
+<w:hdr xmlns:wpc="http://schemas.microsoft.com/office/word/2010/wordprocessingCanvas" xmlns:cx="http://schemas.microsoft.com/office/drawing/2014/chartex" xmlns:cx1="http://schemas.microsoft.com/office/drawing/2015/9/8/chartex" xmlns:cx2="http://schemas.microsoft.com/office/drawing/2015/10/21/chartex" xmlns:cx3="http://schemas.microsoft.com/office/drawing/2016/5/9/chartex" xmlns:cx4="http://schemas.microsoft.com/office/drawing/2016/5/10/chartex" xmlns:cx5="http://schemas.microsoft.com/office/drawing/2016/5/11/chartex" xmlns:cx6="http://schemas.microsoft.com/office/drawing/2016/5/12/chartex" xmlns:cx7="http://schemas.microsoft.com/office/drawing/2016/5/13/chartex" xmlns:cx8="http://schemas.microsoft.com/office/drawing/2016/5/14/chartex" xmlns:mc="http://schemas.openxmlformats.org/markup-compatibility/2006" xmlns:aink="http://schemas.microsoft.com/office/drawing/2016/ink" xmlns:am3d="http://schemas.microsoft.com/office/drawing/2017/model3d" xmlns:o="urn:schemas-microsoft-com:office:office" xmlns:r="http://schemas.openxmlformats.org/officeDocument/2006/relationships" xmlns:m="http://schemas.openxmlformats.org/officeDocument/2006/math" xmlns:v="urn:schemas-microsoft-com:vml" xmlns:wp14="http://schemas.microsoft.com/office/word/2010/wordprocessingDrawing" xmlns:wp="http://schemas.openxmlformats.org/drawingml/2006/wordprocessingDrawing" xmlns:w10="urn:schemas-microsoft-com:office:word" xmlns:w="http://schemas.openxmlformats.org/wordprocessingml/2006/main" xmlns:w14="http://schemas.microsoft.com/office/word/2010/wordml" xmlns:w15="http://schemas.microsoft.com/office/word/2012/wordml" xmlns:w16cex="http://schemas.microsoft.com/office/word/2018/wordml/cex" xmlns:w16cid="http://schemas.microsoft.com/office/word/2016/wordml/cid" xmlns:w16="http://schemas.microsoft.com/office/word/2018/wordml" xmlns:w16se="http://schemas.microsoft.com/office/word/2015/wordml/symex" xmlns:wpg="http://schemas.microsoft.com/office/word/2010/wordprocessingGroup" xmlns:wpi="http://schemas.microsoft.com/office/word/2010/wordprocessingInk" xmlns:wne="http://schemas.microsoft.com/office/word/2006/wordml" xmlns:wps="http://schemas.microsoft.com/office/word/2010/wordprocessingShape" mc:Ignorable="w14 w15 w16se w16cid w16 w16cex wp14">
   <w:p>
     <w:pPr>
       <w:pStyle w:val="Header"/>
@@ -10418,7 +10424,7 @@
 </file>
 
 <file path=word/numbering.xml><?xml version="1.0" encoding="utf-8"?>
-<w:numbering xmlns:wpc="http://schemas.microsoft.com/office/word/2010/wordprocessingCanvas" xmlns:cx="http://schemas.microsoft.com/office/drawing/2014/chartex" xmlns:cx1="http://schemas.microsoft.com/office/drawing/2015/9/8/chartex" xmlns:cx2="http://schemas.microsoft.com/office/drawing/2015/10/21/chartex" xmlns:cx3="http://schemas.microsoft.com/office/drawing/2016/5/9/chartex" xmlns:cx4="http://schemas.microsoft.com/office/drawing/2016/5/10/chartex" xmlns:cx5="http://schemas.microsoft.com/office/drawing/2016/5/11/chartex" xmlns:cx6="http://schemas.microsoft.com/office/drawing/2016/5/12/chartex" xmlns:cx7="http://schemas.microsoft.com/office/drawing/2016/5/13/chartex" xmlns:cx8="http://schemas.microsoft.com/office/drawing/2016/5/14/chartex" xmlns:mc="http://schemas.openxmlformats.org/markup-compatibility/2006" xmlns:aink="http://schemas.microsoft.com/office/drawing/2016/ink" xmlns:am3d="http://schemas.microsoft.com/office/drawing/2017/model3d" xmlns:o="urn:schemas-microsoft-com:office:office" xmlns:r="http://schemas.openxmlformats.org/officeDocument/2006/relationships" xmlns:m="http://schemas.openxmlformats.org/officeDocument/2006/math" xmlns:v="urn:schemas-microsoft-com:vml" xmlns:wp14="http://schemas.microsoft.com/office/word/2010/wordprocessingDrawing" xmlns:wp="http://schemas.openxmlformats.org/drawingml/2006/wordprocessingDrawing" xmlns:w10="urn:schemas-microsoft-com:office:word" xmlns:w="http://schemas.openxmlformats.org/wordprocessingml/2006/main" xmlns:w14="http://schemas.microsoft.com/office/word/2010/wordml" xmlns:w15="http://schemas.microsoft.com/office/word/2012/wordml" xmlns:w16cid="http://schemas.microsoft.com/office/word/2016/wordml/cid" xmlns:w16se="http://schemas.microsoft.com/office/word/2015/wordml/symex" xmlns:wpg="http://schemas.microsoft.com/office/word/2010/wordprocessingGroup" xmlns:wpi="http://schemas.microsoft.com/office/word/2010/wordprocessingInk" xmlns:wne="http://schemas.microsoft.com/office/word/2006/wordml" xmlns:wps="http://schemas.microsoft.com/office/word/2010/wordprocessingShape" mc:Ignorable="w14 w15 w16se w16cid wp14">
+<w:numbering xmlns:wpc="http://schemas.microsoft.com/office/word/2010/wordprocessingCanvas" xmlns:cx="http://schemas.microsoft.com/office/drawing/2014/chartex" xmlns:cx1="http://schemas.microsoft.com/office/drawing/2015/9/8/chartex" xmlns:cx2="http://schemas.microsoft.com/office/drawing/2015/10/21/chartex" xmlns:cx3="http://schemas.microsoft.com/office/drawing/2016/5/9/chartex" xmlns:cx4="http://schemas.microsoft.com/office/drawing/2016/5/10/chartex" xmlns:cx5="http://schemas.microsoft.com/office/drawing/2016/5/11/chartex" xmlns:cx6="http://schemas.microsoft.com/office/drawing/2016/5/12/chartex" xmlns:cx7="http://schemas.microsoft.com/office/drawing/2016/5/13/chartex" xmlns:cx8="http://schemas.microsoft.com/office/drawing/2016/5/14/chartex" xmlns:mc="http://schemas.openxmlformats.org/markup-compatibility/2006" xmlns:aink="http://schemas.microsoft.com/office/drawing/2016/ink" xmlns:am3d="http://schemas.microsoft.com/office/drawing/2017/model3d" xmlns:o="urn:schemas-microsoft-com:office:office" xmlns:r="http://schemas.openxmlformats.org/officeDocument/2006/relationships" xmlns:m="http://schemas.openxmlformats.org/officeDocument/2006/math" xmlns:v="urn:schemas-microsoft-com:vml" xmlns:wp14="http://schemas.microsoft.com/office/word/2010/wordprocessingDrawing" xmlns:wp="http://schemas.openxmlformats.org/drawingml/2006/wordprocessingDrawing" xmlns:w10="urn:schemas-microsoft-com:office:word" xmlns:w="http://schemas.openxmlformats.org/wordprocessingml/2006/main" xmlns:w14="http://schemas.microsoft.com/office/word/2010/wordml" xmlns:w15="http://schemas.microsoft.com/office/word/2012/wordml" xmlns:w16cex="http://schemas.microsoft.com/office/word/2018/wordml/cex" xmlns:w16cid="http://schemas.microsoft.com/office/word/2016/wordml/cid" xmlns:w16="http://schemas.microsoft.com/office/word/2018/wordml" xmlns:w16se="http://schemas.microsoft.com/office/word/2015/wordml/symex" xmlns:wpg="http://schemas.microsoft.com/office/word/2010/wordprocessingGroup" xmlns:wpi="http://schemas.microsoft.com/office/word/2010/wordprocessingInk" xmlns:wne="http://schemas.microsoft.com/office/word/2006/wordml" xmlns:wps="http://schemas.microsoft.com/office/word/2010/wordprocessingShape" mc:Ignorable="w14 w15 w16se w16cid w16 w16cex wp14">
   <w:abstractNum w:abstractNumId="0" w15:restartNumberingAfterBreak="0">
     <w:nsid w:val="FFFFFF82"/>
     <w:multiLevelType w:val="singleLevel"/>
@@ -11403,7 +11409,7 @@
 </file>
 
 <file path=word/styles.xml><?xml version="1.0" encoding="utf-8"?>
-<w:styles xmlns:mc="http://schemas.openxmlformats.org/markup-compatibility/2006" xmlns:r="http://schemas.openxmlformats.org/officeDocument/2006/relationships" xmlns:w="http://schemas.openxmlformats.org/wordprocessingml/2006/main" xmlns:w14="http://schemas.microsoft.com/office/word/2010/wordml" xmlns:w15="http://schemas.microsoft.com/office/word/2012/wordml" xmlns:w16cid="http://schemas.microsoft.com/office/word/2016/wordml/cid" xmlns:w16se="http://schemas.microsoft.com/office/word/2015/wordml/symex" mc:Ignorable="w14 w15 w16se w16cid">
+<w:styles xmlns:mc="http://schemas.openxmlformats.org/markup-compatibility/2006" xmlns:r="http://schemas.openxmlformats.org/officeDocument/2006/relationships" xmlns:w="http://schemas.openxmlformats.org/wordprocessingml/2006/main" xmlns:w14="http://schemas.microsoft.com/office/word/2010/wordml" xmlns:w15="http://schemas.microsoft.com/office/word/2012/wordml" xmlns:w16cex="http://schemas.microsoft.com/office/word/2018/wordml/cex" xmlns:w16cid="http://schemas.microsoft.com/office/word/2016/wordml/cid" xmlns:w16="http://schemas.microsoft.com/office/word/2018/wordml" xmlns:w16se="http://schemas.microsoft.com/office/word/2015/wordml/symex" mc:Ignorable="w14 w15 w16se w16cid w16 w16cex">
   <w:docDefaults>
     <w:rPrDefault>
       <w:rPr>

</xml_diff>

<commit_message>
REPORTGEN-1180: Update CAST Logos PJG
</commit_message>
<xml_diff>
--- a/CastReporting.Reporting.Core/Templates/Application/Compliance reports/C-CPP Standards Compliance Report.docx
+++ b/CastReporting.Reporting.Core/Templates/Application/Compliance reports/C-CPP Standards Compliance Report.docx
@@ -1,6 +1,6 @@
 
 <file path=word/document.xml><?xml version="1.0" encoding="utf-8"?>
-<w:document xmlns:wpc="http://schemas.microsoft.com/office/word/2010/wordprocessingCanvas" xmlns:cx="http://schemas.microsoft.com/office/drawing/2014/chartex" xmlns:cx1="http://schemas.microsoft.com/office/drawing/2015/9/8/chartex" xmlns:cx2="http://schemas.microsoft.com/office/drawing/2015/10/21/chartex" xmlns:cx3="http://schemas.microsoft.com/office/drawing/2016/5/9/chartex" xmlns:cx4="http://schemas.microsoft.com/office/drawing/2016/5/10/chartex" xmlns:cx5="http://schemas.microsoft.com/office/drawing/2016/5/11/chartex" xmlns:cx6="http://schemas.microsoft.com/office/drawing/2016/5/12/chartex" xmlns:cx7="http://schemas.microsoft.com/office/drawing/2016/5/13/chartex" xmlns:cx8="http://schemas.microsoft.com/office/drawing/2016/5/14/chartex" xmlns:mc="http://schemas.openxmlformats.org/markup-compatibility/2006" xmlns:aink="http://schemas.microsoft.com/office/drawing/2016/ink" xmlns:am3d="http://schemas.microsoft.com/office/drawing/2017/model3d" xmlns:o="urn:schemas-microsoft-com:office:office" xmlns:r="http://schemas.openxmlformats.org/officeDocument/2006/relationships" xmlns:m="http://schemas.openxmlformats.org/officeDocument/2006/math" xmlns:v="urn:schemas-microsoft-com:vml" xmlns:wp14="http://schemas.microsoft.com/office/word/2010/wordprocessingDrawing" xmlns:wp="http://schemas.openxmlformats.org/drawingml/2006/wordprocessingDrawing" xmlns:w10="urn:schemas-microsoft-com:office:word" xmlns:w="http://schemas.openxmlformats.org/wordprocessingml/2006/main" xmlns:w14="http://schemas.microsoft.com/office/word/2010/wordml" xmlns:w15="http://schemas.microsoft.com/office/word/2012/wordml" xmlns:w16cex="http://schemas.microsoft.com/office/word/2018/wordml/cex" xmlns:w16cid="http://schemas.microsoft.com/office/word/2016/wordml/cid" xmlns:w16="http://schemas.microsoft.com/office/word/2018/wordml" xmlns:w16se="http://schemas.microsoft.com/office/word/2015/wordml/symex" xmlns:wpg="http://schemas.microsoft.com/office/word/2010/wordprocessingGroup" xmlns:wpi="http://schemas.microsoft.com/office/word/2010/wordprocessingInk" xmlns:wne="http://schemas.microsoft.com/office/word/2006/wordml" xmlns:wps="http://schemas.microsoft.com/office/word/2010/wordprocessingShape" mc:Ignorable="w14 w15 w16se w16cid w16 w16cex wp14">
+<w:document xmlns:wpc="http://schemas.microsoft.com/office/word/2010/wordprocessingCanvas" xmlns:cx="http://schemas.microsoft.com/office/drawing/2014/chartex" xmlns:cx1="http://schemas.microsoft.com/office/drawing/2015/9/8/chartex" xmlns:cx2="http://schemas.microsoft.com/office/drawing/2015/10/21/chartex" xmlns:cx3="http://schemas.microsoft.com/office/drawing/2016/5/9/chartex" xmlns:cx4="http://schemas.microsoft.com/office/drawing/2016/5/10/chartex" xmlns:cx5="http://schemas.microsoft.com/office/drawing/2016/5/11/chartex" xmlns:cx6="http://schemas.microsoft.com/office/drawing/2016/5/12/chartex" xmlns:cx7="http://schemas.microsoft.com/office/drawing/2016/5/13/chartex" xmlns:cx8="http://schemas.microsoft.com/office/drawing/2016/5/14/chartex" xmlns:mc="http://schemas.openxmlformats.org/markup-compatibility/2006" xmlns:aink="http://schemas.microsoft.com/office/drawing/2016/ink" xmlns:am3d="http://schemas.microsoft.com/office/drawing/2017/model3d" xmlns:o="urn:schemas-microsoft-com:office:office" xmlns:oel="http://schemas.microsoft.com/office/2019/extlst" xmlns:r="http://schemas.openxmlformats.org/officeDocument/2006/relationships" xmlns:m="http://schemas.openxmlformats.org/officeDocument/2006/math" xmlns:v="urn:schemas-microsoft-com:vml" xmlns:wp14="http://schemas.microsoft.com/office/word/2010/wordprocessingDrawing" xmlns:wp="http://schemas.openxmlformats.org/drawingml/2006/wordprocessingDrawing" xmlns:w10="urn:schemas-microsoft-com:office:word" xmlns:w="http://schemas.openxmlformats.org/wordprocessingml/2006/main" xmlns:w14="http://schemas.microsoft.com/office/word/2010/wordml" xmlns:w15="http://schemas.microsoft.com/office/word/2012/wordml" xmlns:w16cex="http://schemas.microsoft.com/office/word/2018/wordml/cex" xmlns:w16cid="http://schemas.microsoft.com/office/word/2016/wordml/cid" xmlns:w16="http://schemas.microsoft.com/office/word/2018/wordml" xmlns:w16du="http://schemas.microsoft.com/office/word/2023/wordml/word16du" xmlns:w16sdtdh="http://schemas.microsoft.com/office/word/2020/wordml/sdtdatahash" xmlns:w16sdtfl="http://schemas.microsoft.com/office/word/2024/wordml/sdtformatlock" xmlns:w16se="http://schemas.microsoft.com/office/word/2015/wordml/symex" xmlns:wpg="http://schemas.microsoft.com/office/word/2010/wordprocessingGroup" xmlns:wpi="http://schemas.microsoft.com/office/word/2010/wordprocessingInk" xmlns:wne="http://schemas.microsoft.com/office/word/2006/wordml" xmlns:wps="http://schemas.microsoft.com/office/word/2010/wordprocessingShape" mc:Ignorable="w14 w15 w16se w16cid w16 w16cex w16sdtdh w16sdtfl w16du wp14">
   <w:background w:color="FFFFFF" w:themeColor="background1"/>
   <w:body>
     <w:sdt>
@@ -40,7 +40,7 @@
             <mc:AlternateContent>
               <mc:Choice Requires="wpg">
                 <w:drawing>
-                  <wp:anchor distT="0" distB="0" distL="114300" distR="114300" simplePos="0" relativeHeight="251669504" behindDoc="1" locked="0" layoutInCell="1" allowOverlap="1" wp14:anchorId="53B2753B" wp14:editId="096160D3">
+                  <wp:anchor distT="0" distB="0" distL="114300" distR="114300" simplePos="0" relativeHeight="251669504" behindDoc="1" locked="0" layoutInCell="1" allowOverlap="1" wp14:anchorId="53B2753B" wp14:editId="347A9239">
                     <wp:simplePos x="0" y="0"/>
                     <mc:AlternateContent>
                       <mc:Choice Requires="wp14">
@@ -58,7 +58,7 @@
                       <wp:align>center</wp:align>
                     </wp:positionV>
                     <wp:extent cx="2194560" cy="9125712"/>
-                    <wp:effectExtent l="0" t="0" r="6985" b="7620"/>
+                    <wp:effectExtent l="0" t="0" r="635" b="13970"/>
                     <wp:wrapNone/>
                     <wp:docPr id="11" name="Group 11"/>
                     <wp:cNvGraphicFramePr/>
@@ -86,7 +86,7 @@
                                 <a:avLst/>
                               </a:prstGeom>
                               <a:solidFill>
-                                <a:schemeClr val="tx2"/>
+                                <a:srgbClr val="B2B9FF"/>
                               </a:solidFill>
                               <a:ln>
                                 <a:noFill/>
@@ -126,6 +126,9 @@
                               <a:prstGeom prst="homePlate">
                                 <a:avLst/>
                               </a:prstGeom>
+                              <a:solidFill>
+                                <a:srgbClr val="463589"/>
+                              </a:solidFill>
                               <a:ln>
                                 <a:noFill/>
                               </a:ln>
@@ -289,11 +292,11 @@
                                     </a:pathLst>
                                   </a:custGeom>
                                   <a:solidFill>
-                                    <a:schemeClr val="tx2"/>
+                                    <a:srgbClr val="463589"/>
                                   </a:solidFill>
                                   <a:ln w="0">
                                     <a:solidFill>
-                                      <a:schemeClr val="tx2"/>
+                                      <a:srgbClr val="463589"/>
                                     </a:solidFill>
                                     <a:prstDash val="solid"/>
                                     <a:round/>
@@ -412,11 +415,11 @@
                                     </a:pathLst>
                                   </a:custGeom>
                                   <a:solidFill>
-                                    <a:schemeClr val="tx2"/>
+                                    <a:srgbClr val="463589"/>
                                   </a:solidFill>
                                   <a:ln w="0">
                                     <a:solidFill>
-                                      <a:schemeClr val="tx2"/>
+                                      <a:srgbClr val="463589"/>
                                     </a:solidFill>
                                     <a:prstDash val="solid"/>
                                     <a:round/>
@@ -631,11 +634,11 @@
                                     </a:pathLst>
                                   </a:custGeom>
                                   <a:solidFill>
-                                    <a:schemeClr val="tx2"/>
+                                    <a:srgbClr val="463589"/>
                                   </a:solidFill>
                                   <a:ln w="0">
                                     <a:solidFill>
-                                      <a:schemeClr val="tx2"/>
+                                      <a:srgbClr val="463589"/>
                                     </a:solidFill>
                                     <a:prstDash val="solid"/>
                                     <a:round/>
@@ -834,11 +837,11 @@
                                     </a:pathLst>
                                   </a:custGeom>
                                   <a:solidFill>
-                                    <a:schemeClr val="tx2"/>
+                                    <a:srgbClr val="463589"/>
                                   </a:solidFill>
                                   <a:ln w="0">
                                     <a:solidFill>
-                                      <a:schemeClr val="tx2"/>
+                                      <a:srgbClr val="463589"/>
                                     </a:solidFill>
                                     <a:prstDash val="solid"/>
                                     <a:round/>
@@ -1029,11 +1032,11 @@
                                     </a:pathLst>
                                   </a:custGeom>
                                   <a:solidFill>
-                                    <a:schemeClr val="tx2"/>
+                                    <a:srgbClr val="463589"/>
                                   </a:solidFill>
                                   <a:ln w="0">
                                     <a:solidFill>
-                                      <a:schemeClr val="tx2"/>
+                                      <a:srgbClr val="463589"/>
                                     </a:solidFill>
                                     <a:prstDash val="solid"/>
                                     <a:round/>
@@ -1112,11 +1115,11 @@
                                     </a:pathLst>
                                   </a:custGeom>
                                   <a:solidFill>
-                                    <a:schemeClr val="tx2"/>
+                                    <a:srgbClr val="463589"/>
                                   </a:solidFill>
                                   <a:ln w="0">
                                     <a:solidFill>
-                                      <a:schemeClr val="tx2"/>
+                                      <a:srgbClr val="463589"/>
                                     </a:solidFill>
                                     <a:prstDash val="solid"/>
                                     <a:round/>
@@ -1203,11 +1206,11 @@
                                     </a:pathLst>
                                   </a:custGeom>
                                   <a:solidFill>
-                                    <a:schemeClr val="tx2"/>
+                                    <a:srgbClr val="463589"/>
                                   </a:solidFill>
                                   <a:ln w="0">
                                     <a:solidFill>
-                                      <a:schemeClr val="tx2"/>
+                                      <a:srgbClr val="463589"/>
                                     </a:solidFill>
                                     <a:prstDash val="solid"/>
                                     <a:round/>
@@ -1494,11 +1497,11 @@
                                     </a:pathLst>
                                   </a:custGeom>
                                   <a:solidFill>
-                                    <a:schemeClr val="tx2"/>
+                                    <a:srgbClr val="463589"/>
                                   </a:solidFill>
                                   <a:ln w="0">
                                     <a:solidFill>
-                                      <a:schemeClr val="tx2"/>
+                                      <a:srgbClr val="463589"/>
                                     </a:solidFill>
                                     <a:prstDash val="solid"/>
                                     <a:round/>
@@ -1633,11 +1636,11 @@
                                     </a:pathLst>
                                   </a:custGeom>
                                   <a:solidFill>
-                                    <a:schemeClr val="tx2"/>
+                                    <a:srgbClr val="463589"/>
                                   </a:solidFill>
                                   <a:ln w="0">
                                     <a:solidFill>
-                                      <a:schemeClr val="tx2"/>
+                                      <a:srgbClr val="463589"/>
                                     </a:solidFill>
                                     <a:prstDash val="solid"/>
                                     <a:round/>
@@ -1708,11 +1711,11 @@
                                     </a:pathLst>
                                   </a:custGeom>
                                   <a:solidFill>
-                                    <a:schemeClr val="tx2"/>
+                                    <a:srgbClr val="463589"/>
                                   </a:solidFill>
                                   <a:ln w="0">
                                     <a:solidFill>
-                                      <a:schemeClr val="tx2"/>
+                                      <a:srgbClr val="463589"/>
                                     </a:solidFill>
                                     <a:prstDash val="solid"/>
                                     <a:round/>
@@ -1799,11 +1802,11 @@
                                     </a:pathLst>
                                   </a:custGeom>
                                   <a:solidFill>
-                                    <a:schemeClr val="tx2"/>
+                                    <a:srgbClr val="463589"/>
                                   </a:solidFill>
                                   <a:ln w="0">
                                     <a:solidFill>
-                                      <a:schemeClr val="tx2"/>
+                                      <a:srgbClr val="463589"/>
                                     </a:solidFill>
                                     <a:prstDash val="solid"/>
                                     <a:round/>
@@ -1914,11 +1917,11 @@
                                     </a:pathLst>
                                   </a:custGeom>
                                   <a:solidFill>
-                                    <a:schemeClr val="tx2"/>
+                                    <a:srgbClr val="463589"/>
                                   </a:solidFill>
                                   <a:ln w="0">
                                     <a:solidFill>
-                                      <a:schemeClr val="tx2"/>
+                                      <a:srgbClr val="463589"/>
                                     </a:solidFill>
                                     <a:prstDash val="solid"/>
                                     <a:round/>
@@ -2043,15 +2046,15 @@
                                     </a:pathLst>
                                   </a:custGeom>
                                   <a:solidFill>
-                                    <a:schemeClr val="tx2">
+                                    <a:srgbClr val="B2B9FF">
                                       <a:alpha val="20000"/>
-                                    </a:schemeClr>
+                                    </a:srgbClr>
                                   </a:solidFill>
                                   <a:ln w="0">
                                     <a:solidFill>
-                                      <a:schemeClr val="tx2">
+                                      <a:srgbClr val="866EC2">
                                         <a:alpha val="20000"/>
-                                      </a:schemeClr>
+                                      </a:srgbClr>
                                     </a:solidFill>
                                     <a:prstDash val="solid"/>
                                     <a:round/>
@@ -2170,15 +2173,15 @@
                                     </a:pathLst>
                                   </a:custGeom>
                                   <a:solidFill>
-                                    <a:schemeClr val="tx2">
+                                    <a:srgbClr val="B2B9FF">
                                       <a:alpha val="20000"/>
-                                    </a:schemeClr>
+                                    </a:srgbClr>
                                   </a:solidFill>
                                   <a:ln w="0">
                                     <a:solidFill>
-                                      <a:schemeClr val="tx2">
+                                      <a:srgbClr val="463589">
                                         <a:alpha val="20000"/>
-                                      </a:schemeClr>
+                                      </a:srgbClr>
                                     </a:solidFill>
                                     <a:prstDash val="solid"/>
                                     <a:round/>
@@ -2265,9 +2268,9 @@
                                     </a:pathLst>
                                   </a:custGeom>
                                   <a:solidFill>
-                                    <a:schemeClr val="tx2">
+                                    <a:srgbClr val="866EC2">
                                       <a:alpha val="20000"/>
-                                    </a:schemeClr>
+                                    </a:srgbClr>
                                   </a:solidFill>
                                   <a:ln w="0">
                                     <a:solidFill>
@@ -2464,15 +2467,15 @@
                                     </a:pathLst>
                                   </a:custGeom>
                                   <a:solidFill>
-                                    <a:schemeClr val="tx2">
+                                    <a:srgbClr val="B2B9FF">
                                       <a:alpha val="20000"/>
-                                    </a:schemeClr>
+                                    </a:srgbClr>
                                   </a:solidFill>
                                   <a:ln w="0">
                                     <a:solidFill>
-                                      <a:schemeClr val="tx2">
+                                      <a:srgbClr val="866EC2">
                                         <a:alpha val="20000"/>
-                                      </a:schemeClr>
+                                      </a:srgbClr>
                                     </a:solidFill>
                                     <a:prstDash val="solid"/>
                                     <a:round/>
@@ -2551,9 +2554,9 @@
                                     </a:pathLst>
                                   </a:custGeom>
                                   <a:solidFill>
-                                    <a:schemeClr val="tx2">
+                                    <a:srgbClr val="B2B9FF">
                                       <a:alpha val="20000"/>
-                                    </a:schemeClr>
+                                    </a:srgbClr>
                                   </a:solidFill>
                                   <a:ln w="0">
                                     <a:solidFill>
@@ -2646,9 +2649,9 @@
                                     </a:pathLst>
                                   </a:custGeom>
                                   <a:solidFill>
-                                    <a:schemeClr val="tx2">
+                                    <a:srgbClr val="866EC2">
                                       <a:alpha val="20000"/>
-                                    </a:schemeClr>
+                                    </a:srgbClr>
                                   </a:solidFill>
                                   <a:ln w="0">
                                     <a:solidFill>
@@ -2941,15 +2944,15 @@
                                     </a:pathLst>
                                   </a:custGeom>
                                   <a:solidFill>
-                                    <a:schemeClr val="tx2">
+                                    <a:srgbClr val="B2B9FF">
                                       <a:alpha val="20000"/>
-                                    </a:schemeClr>
+                                    </a:srgbClr>
                                   </a:solidFill>
                                   <a:ln w="0">
                                     <a:solidFill>
-                                      <a:schemeClr val="tx2">
+                                      <a:srgbClr val="7030A0">
                                         <a:alpha val="20000"/>
-                                      </a:schemeClr>
+                                      </a:srgbClr>
                                     </a:solidFill>
                                     <a:prstDash val="solid"/>
                                     <a:round/>
@@ -3084,9 +3087,9 @@
                                     </a:pathLst>
                                   </a:custGeom>
                                   <a:solidFill>
-                                    <a:schemeClr val="tx2">
+                                    <a:srgbClr val="B2B9FF">
                                       <a:alpha val="20000"/>
-                                    </a:schemeClr>
+                                    </a:srgbClr>
                                   </a:solidFill>
                                   <a:ln w="0">
                                     <a:solidFill>
@@ -3113,7 +3116,7 @@
                                 </wps:cNvSpPr>
                                 <wps:spPr bwMode="auto">
                                   <a:xfrm>
-                                    <a:off x="363220" y="6223177"/>
+                                    <a:off x="363220" y="6218678"/>
                                     <a:ext cx="49213" cy="104775"/>
                                   </a:xfrm>
                                   <a:custGeom>
@@ -3163,15 +3166,15 @@
                                     </a:pathLst>
                                   </a:custGeom>
                                   <a:solidFill>
-                                    <a:schemeClr val="tx2">
+                                    <a:srgbClr val="B2B9FF">
                                       <a:alpha val="20000"/>
-                                    </a:schemeClr>
+                                    </a:srgbClr>
                                   </a:solidFill>
                                   <a:ln w="0">
                                     <a:solidFill>
-                                      <a:schemeClr val="tx2">
+                                      <a:srgbClr val="B2B9FF">
                                         <a:alpha val="20000"/>
-                                      </a:schemeClr>
+                                      </a:srgbClr>
                                     </a:solidFill>
                                     <a:prstDash val="solid"/>
                                     <a:round/>
@@ -3377,15 +3380,15 @@
                                     </a:pathLst>
                                   </a:custGeom>
                                   <a:solidFill>
-                                    <a:schemeClr val="tx2">
+                                    <a:srgbClr val="B2B9FF">
                                       <a:alpha val="20000"/>
-                                    </a:schemeClr>
+                                    </a:srgbClr>
                                   </a:solidFill>
                                   <a:ln w="0">
                                     <a:solidFill>
-                                      <a:schemeClr val="tx2">
+                                      <a:srgbClr val="B2B9FF">
                                         <a:alpha val="20000"/>
-                                      </a:schemeClr>
+                                      </a:srgbClr>
                                     </a:solidFill>
                                     <a:prstDash val="solid"/>
                                     <a:round/>
@@ -3415,8 +3418,8 @@
               </mc:Choice>
               <mc:Fallback>
                 <w:pict>
-                  <v:group w14:anchorId="53B2753B" id="Group 11" o:spid="_x0000_s1026" style="position:absolute;margin-left:0;margin-top:0;width:172.8pt;height:718.55pt;z-index:-251646976;mso-width-percent:330;mso-height-percent:950;mso-left-percent:40;mso-position-horizontal-relative:page;mso-position-vertical:center;mso-position-vertical-relative:page;mso-width-percent:330;mso-height-percent:950;mso-left-percent:40" coordsize="21945,91257" o:gfxdata="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">
-                    <v:rect id="Rectangle 14" o:spid="_x0000_s1027" style="position:absolute;width:1945;height:91257;visibility:visible;mso-wrap-style:square;v-text-anchor:middle" o:gfxdata="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" fillcolor="#1f497d [3215]" stroked="f" strokeweight="2pt"/>
+                  <v:group w14:anchorId="53B2753B" id="Group 11" o:spid="_x0000_s1026" style="position:absolute;margin-left:0;margin-top:0;width:172.8pt;height:718.55pt;z-index:-251646976;mso-width-percent:330;mso-height-percent:950;mso-left-percent:40;mso-position-horizontal-relative:page;mso-position-vertical:center;mso-position-vertical-relative:page;mso-width-percent:330;mso-height-percent:950;mso-left-percent:40" coordsize="21945,91257" o:gfxdata="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">
+                    <v:rect id="Rectangle 14" o:spid="_x0000_s1027" style="position:absolute;width:1945;height:91257;visibility:visible;mso-wrap-style:square;v-text-anchor:middle" o:gfxdata="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" fillcolor="#b2b9ff" stroked="f" strokeweight="2pt"/>
                     <v:shapetype id="_x0000_t15" coordsize="21600,21600" o:spt="15" adj="16200" path="m@0,l,,,21600@0,21600,21600,10800xe">
                       <v:stroke joinstyle="miter"/>
                       <v:formulas>
@@ -3428,7 +3431,7 @@
                         <v:h position="#0,topLeft" xrange="0,21600"/>
                       </v:handles>
                     </v:shapetype>
-                    <v:shape id="Pentagon 4" o:spid="_x0000_s1028" type="#_x0000_t15" style="position:absolute;top:14668;width:21945;height:5521;visibility:visible;mso-wrap-style:square;v-text-anchor:middle" o:gfxdata="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" adj="18883" fillcolor="#4f81bd [3204]" stroked="f" strokeweight="2pt">
+                    <v:shape id="Pentagon 4" o:spid="_x0000_s1028" type="#_x0000_t15" style="position:absolute;top:14668;width:21945;height:5521;visibility:visible;mso-wrap-style:square;v-text-anchor:middle" o:gfxdata="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" adj="18883" fillcolor="#463589" stroked="f" strokeweight="2pt">
                       <v:textbox inset=",0,14.4pt,0">
                         <w:txbxContent>
                           <w:p>
@@ -3448,86 +3451,86 @@
                     <v:group id="Group 20" o:spid="_x0000_s1029" style="position:absolute;left:762;top:42100;width:20574;height:49103" coordorigin="806,42118" coordsize="13062,31210" o:gfxdata="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">
                       <v:group id="Group 21" o:spid="_x0000_s1030" style="position:absolute;left:1410;top:42118;width:10478;height:31210" coordorigin="1410,42118" coordsize="10477,31210" o:gfxdata="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">
                         <o:lock v:ext="edit" aspectratio="t"/>
-                        <v:shape id="Freeform 20" o:spid="_x0000_s1031" style="position:absolute;left:3696;top:62168;width:1937;height:6985;visibility:visible;mso-wrap-style:square;v-text-anchor:top" coordsize="122,440" o:gfxdata="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" path="m,l39,152,84,304r38,113l122,440,76,306,39,180,6,53,,xe" fillcolor="#1f497d [3215]" strokecolor="#1f497d [3215]" strokeweight="0">
+                        <v:shape id="Freeform 20" o:spid="_x0000_s1031" style="position:absolute;left:3696;top:62168;width:1937;height:6985;visibility:visible;mso-wrap-style:square;v-text-anchor:top" coordsize="122,440" o:gfxdata="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" path="m,l39,152,84,304r38,113l122,440,76,306,39,180,6,53,,xe" fillcolor="#463589" strokecolor="#463589" strokeweight="0">
                           <v:path arrowok="t" o:connecttype="custom" o:connectlocs="0,0;61913,241300;133350,482600;193675,661988;193675,698500;120650,485775;61913,285750;9525,84138;0,0" o:connectangles="0,0,0,0,0,0,0,0,0"/>
                         </v:shape>
-                        <v:shape id="Freeform 21" o:spid="_x0000_s1032" style="position:absolute;left:5728;top:69058;width:1842;height:4270;visibility:visible;mso-wrap-style:square;v-text-anchor:top" coordsize="116,269" o:gfxdata="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" path="m,l8,19,37,93r30,74l116,269r-8,l60,169,30,98,1,25,,xe" fillcolor="#1f497d [3215]" strokecolor="#1f497d [3215]" strokeweight="0">
+                        <v:shape id="Freeform 21" o:spid="_x0000_s1032" style="position:absolute;left:5728;top:69058;width:1842;height:4270;visibility:visible;mso-wrap-style:square;v-text-anchor:top" coordsize="116,269" o:gfxdata="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" path="m,l8,19,37,93r30,74l116,269r-8,l60,169,30,98,1,25,,xe" fillcolor="#463589" strokecolor="#463589" strokeweight="0">
                           <v:path arrowok="t" o:connecttype="custom" o:connectlocs="0,0;12700,30163;58738,147638;106363,265113;184150,427038;171450,427038;95250,268288;47625,155575;1588,39688;0,0" o:connectangles="0,0,0,0,0,0,0,0,0,0"/>
                         </v:shape>
-                        <v:shape id="Freeform 22" o:spid="_x0000_s1033" style="position:absolute;left:1410;top:42118;width:2223;height:20193;visibility:visible;mso-wrap-style:square;v-text-anchor:top" coordsize="140,1272" o:gfxdata="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" path="m,l,,1,79r2,80l12,317,23,476,39,634,58,792,83,948r24,138l135,1223r5,49l138,1262,105,1106,77,949,53,792,35,634,20,476,9,317,2,159,,79,,xe" fillcolor="#1f497d [3215]" strokecolor="#1f497d [3215]" strokeweight="0">
+                        <v:shape id="Freeform 22" o:spid="_x0000_s1033" style="position:absolute;left:1410;top:42118;width:2223;height:20193;visibility:visible;mso-wrap-style:square;v-text-anchor:top" coordsize="140,1272" o:gfxdata="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" path="m,l,,1,79r2,80l12,317,23,476,39,634,58,792,83,948r24,138l135,1223r5,49l138,1262,105,1106,77,949,53,792,35,634,20,476,9,317,2,159,,79,,xe" fillcolor="#463589" strokecolor="#463589" strokeweight="0">
                           <v:path arrowok="t" o:connecttype="custom" o:connectlocs="0,0;0,0;1588,125413;4763,252413;19050,503238;36513,755650;61913,1006475;92075,1257300;131763,1504950;169863,1724025;214313,1941513;222250,2019300;219075,2003425;166688,1755775;122238,1506538;84138,1257300;55563,1006475;31750,755650;14288,503238;3175,252413;0,125413;0,0" o:connectangles="0,0,0,0,0,0,0,0,0,0,0,0,0,0,0,0,0,0,0,0,0,0"/>
                         </v:shape>
-                        <v:shape id="Freeform 23" o:spid="_x0000_s1034" style="position:absolute;left:3410;top:48611;width:715;height:13557;visibility:visible;mso-wrap-style:square;v-text-anchor:top" coordsize="45,854" o:gfxdata="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" path="m45,r,l35,66r-9,67l14,267,6,401,3,534,6,669r8,134l18,854r,-3l9,814,8,803,1,669,,534,3,401,12,267,25,132,34,66,45,xe" fillcolor="#1f497d [3215]" strokecolor="#1f497d [3215]" strokeweight="0">
+                        <v:shape id="Freeform 23" o:spid="_x0000_s1034" style="position:absolute;left:3410;top:48611;width:715;height:13557;visibility:visible;mso-wrap-style:square;v-text-anchor:top" coordsize="45,854" o:gfxdata="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" path="m45,r,l35,66r-9,67l14,267,6,401,3,534,6,669r8,134l18,854r,-3l9,814,8,803,1,669,,534,3,401,12,267,25,132,34,66,45,xe" fillcolor="#463589" strokecolor="#463589" strokeweight="0">
                           <v:path arrowok="t" o:connecttype="custom" o:connectlocs="71438,0;71438,0;55563,104775;41275,211138;22225,423863;9525,636588;4763,847725;9525,1062038;22225,1274763;28575,1355725;28575,1350963;14288,1292225;12700,1274763;1588,1062038;0,847725;4763,636588;19050,423863;39688,209550;53975,104775;71438,0" o:connectangles="0,0,0,0,0,0,0,0,0,0,0,0,0,0,0,0,0,0,0,0"/>
                         </v:shape>
-                        <v:shape id="Freeform 24" o:spid="_x0000_s1035" style="position:absolute;left:3633;top:62311;width:2444;height:9985;visibility:visible;mso-wrap-style:square;v-text-anchor:top" coordsize="154,629" o:gfxdata="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" path="m,l10,44r11,82l34,207r19,86l75,380r25,86l120,521r21,55l152,618r2,11l140,595,115,532,93,468,67,383,47,295,28,207,12,104,,xe" fillcolor="#1f497d [3215]" strokecolor="#1f497d [3215]" strokeweight="0">
+                        <v:shape id="Freeform 24" o:spid="_x0000_s1035" style="position:absolute;left:3633;top:62311;width:2444;height:9985;visibility:visible;mso-wrap-style:square;v-text-anchor:top" coordsize="154,629" o:gfxdata="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" path="m,l10,44r11,82l34,207r19,86l75,380r25,86l120,521r21,55l152,618r2,11l140,595,115,532,93,468,67,383,47,295,28,207,12,104,,xe" fillcolor="#463589" strokecolor="#463589" strokeweight="0">
                           <v:path arrowok="t" o:connecttype="custom" o:connectlocs="0,0;15875,69850;33338,200025;53975,328613;84138,465138;119063,603250;158750,739775;190500,827088;223838,914400;241300,981075;244475,998538;222250,944563;182563,844550;147638,742950;106363,608013;74613,468313;44450,328613;19050,165100;0,0" o:connectangles="0,0,0,0,0,0,0,0,0,0,0,0,0,0,0,0,0,0,0"/>
                         </v:shape>
-                        <v:shape id="Freeform 25" o:spid="_x0000_s1036" style="position:absolute;left:6204;top:72233;width:524;height:1095;visibility:visible;mso-wrap-style:square;v-text-anchor:top" coordsize="33,69" o:gfxdata="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" path="m,l33,69r-9,l12,35,,xe" fillcolor="#1f497d [3215]" strokecolor="#1f497d [3215]" strokeweight="0">
+                        <v:shape id="Freeform 25" o:spid="_x0000_s1036" style="position:absolute;left:6204;top:72233;width:524;height:1095;visibility:visible;mso-wrap-style:square;v-text-anchor:top" coordsize="33,69" o:gfxdata="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" path="m,l33,69r-9,l12,35,,xe" fillcolor="#463589" strokecolor="#463589" strokeweight="0">
                           <v:path arrowok="t" o:connecttype="custom" o:connectlocs="0,0;52388,109538;38100,109538;19050,55563;0,0" o:connectangles="0,0,0,0,0"/>
                         </v:shape>
-                        <v:shape id="Freeform 26" o:spid="_x0000_s1037" style="position:absolute;left:3553;top:61533;width:238;height:1476;visibility:visible;mso-wrap-style:square;v-text-anchor:top" coordsize="15,93" o:gfxdata="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" path="m,l9,37r,3l15,93,5,49,,xe" fillcolor="#1f497d [3215]" strokecolor="#1f497d [3215]" strokeweight="0">
+                        <v:shape id="Freeform 26" o:spid="_x0000_s1037" style="position:absolute;left:3553;top:61533;width:238;height:1476;visibility:visible;mso-wrap-style:square;v-text-anchor:top" coordsize="15,93" o:gfxdata="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" path="m,l9,37r,3l15,93,5,49,,xe" fillcolor="#463589" strokecolor="#463589" strokeweight="0">
                           <v:path arrowok="t" o:connecttype="custom" o:connectlocs="0,0;14288,58738;14288,63500;23813,147638;7938,77788;0,0" o:connectangles="0,0,0,0,0,0"/>
                         </v:shape>
-                        <v:shape id="Freeform 27" o:spid="_x0000_s1038" style="position:absolute;left:5633;top:56897;width:6255;height:12161;visibility:visible;mso-wrap-style:square;v-text-anchor:top" coordsize="394,766" o:gfxdata="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" path="m394,r,l356,38,319,77r-35,40l249,160r-42,58l168,276r-37,63l98,402,69,467,45,535,26,604,14,673,7,746,6,766,,749r1,-5l7,673,21,603,40,533,65,466,94,400r33,-64l164,275r40,-60l248,158r34,-42l318,76,354,37,394,xe" fillcolor="#1f497d [3215]" strokecolor="#1f497d [3215]" strokeweight="0">
+                        <v:shape id="Freeform 27" o:spid="_x0000_s1038" style="position:absolute;left:5633;top:56897;width:6255;height:12161;visibility:visible;mso-wrap-style:square;v-text-anchor:top" coordsize="394,766" o:gfxdata="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" path="m394,r,l356,38,319,77r-35,40l249,160r-42,58l168,276r-37,63l98,402,69,467,45,535,26,604,14,673,7,746,6,766,,749r1,-5l7,673,21,603,40,533,65,466,94,400r33,-64l164,275r40,-60l248,158r34,-42l318,76,354,37,394,xe" fillcolor="#463589" strokecolor="#463589" strokeweight="0">
                           <v:path arrowok="t" o:connecttype="custom" o:connectlocs="625475,0;625475,0;565150,60325;506413,122238;450850,185738;395288,254000;328613,346075;266700,438150;207963,538163;155575,638175;109538,741363;71438,849313;41275,958850;22225,1068388;11113,1184275;9525,1216025;0,1189038;1588,1181100;11113,1068388;33338,957263;63500,846138;103188,739775;149225,635000;201613,533400;260350,436563;323850,341313;393700,250825;447675,184150;504825,120650;561975,58738;625475,0" o:connectangles="0,0,0,0,0,0,0,0,0,0,0,0,0,0,0,0,0,0,0,0,0,0,0,0,0,0,0,0,0,0,0"/>
                         </v:shape>
-                        <v:shape id="Freeform 28" o:spid="_x0000_s1039" style="position:absolute;left:5633;top:69153;width:571;height:3080;visibility:visible;mso-wrap-style:square;v-text-anchor:top" coordsize="36,194" o:gfxdata="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" path="m,l6,16r1,3l11,80r9,52l33,185r3,9l21,161,15,145,5,81,1,41,,xe" fillcolor="#1f497d [3215]" strokecolor="#1f497d [3215]" strokeweight="0">
+                        <v:shape id="Freeform 28" o:spid="_x0000_s1039" style="position:absolute;left:5633;top:69153;width:571;height:3080;visibility:visible;mso-wrap-style:square;v-text-anchor:top" coordsize="36,194" o:gfxdata="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" path="m,l6,16r1,3l11,80r9,52l33,185r3,9l21,161,15,145,5,81,1,41,,xe" fillcolor="#463589" strokecolor="#463589" strokeweight="0">
                           <v:path arrowok="t" o:connecttype="custom" o:connectlocs="0,0;9525,25400;11113,30163;17463,127000;31750,209550;52388,293688;57150,307975;33338,255588;23813,230188;7938,128588;1588,65088;0,0" o:connectangles="0,0,0,0,0,0,0,0,0,0,0,0"/>
                         </v:shape>
-                        <v:shape id="Freeform 29" o:spid="_x0000_s1040" style="position:absolute;left:6077;top:72296;width:493;height:1032;visibility:visible;mso-wrap-style:square;v-text-anchor:top" coordsize="31,65" o:gfxdata="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" path="m,l31,65r-8,l,xe" fillcolor="#1f497d [3215]" strokecolor="#1f497d [3215]" strokeweight="0">
+                        <v:shape id="Freeform 29" o:spid="_x0000_s1040" style="position:absolute;left:6077;top:72296;width:493;height:1032;visibility:visible;mso-wrap-style:square;v-text-anchor:top" coordsize="31,65" o:gfxdata="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" path="m,l31,65r-8,l,xe" fillcolor="#463589" strokecolor="#463589" strokeweight="0">
                           <v:path arrowok="t" o:connecttype="custom" o:connectlocs="0,0;49213,103188;36513,103188;0,0" o:connectangles="0,0,0,0"/>
                         </v:shape>
-                        <v:shape id="Freeform 30" o:spid="_x0000_s1041" style="position:absolute;left:5633;top:68788;width:111;height:666;visibility:visible;mso-wrap-style:square;v-text-anchor:top" coordsize="7,42" o:gfxdata="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" path="m,l6,17,7,42,6,39,,23,,xe" fillcolor="#1f497d [3215]" strokecolor="#1f497d [3215]" strokeweight="0">
+                        <v:shape id="Freeform 30" o:spid="_x0000_s1041" style="position:absolute;left:5633;top:68788;width:111;height:666;visibility:visible;mso-wrap-style:square;v-text-anchor:top" coordsize="7,42" o:gfxdata="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" path="m,l6,17,7,42,6,39,,23,,xe" fillcolor="#463589" strokecolor="#463589" strokeweight="0">
                           <v:path arrowok="t" o:connecttype="custom" o:connectlocs="0,0;9525,26988;11113,66675;9525,61913;0,36513;0,0" o:connectangles="0,0,0,0,0,0"/>
                         </v:shape>
-                        <v:shape id="Freeform 31" o:spid="_x0000_s1042" style="position:absolute;left:5871;top:71455;width:714;height:1873;visibility:visible;mso-wrap-style:square;v-text-anchor:top" coordsize="45,118" o:gfxdata="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" path="m,l6,16,21,49,33,84r12,34l44,118,13,53,11,42,,xe" fillcolor="#1f497d [3215]" strokecolor="#1f497d [3215]" strokeweight="0">
+                        <v:shape id="Freeform 31" o:spid="_x0000_s1042" style="position:absolute;left:5871;top:71455;width:714;height:1873;visibility:visible;mso-wrap-style:square;v-text-anchor:top" coordsize="45,118" o:gfxdata="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" path="m,l6,16,21,49,33,84r12,34l44,118,13,53,11,42,,xe" fillcolor="#463589" strokecolor="#463589" strokeweight="0">
                           <v:path arrowok="t" o:connecttype="custom" o:connectlocs="0,0;9525,25400;33338,77788;52388,133350;71438,187325;69850,187325;20638,84138;17463,66675;0,0" o:connectangles="0,0,0,0,0,0,0,0,0"/>
                         </v:shape>
                       </v:group>
                       <v:group id="Group 70" o:spid="_x0000_s1043" style="position:absolute;left:806;top:48269;width:13063;height:25059" coordorigin="806,46499" coordsize="8747,16779" o:gfxdata="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">
                         <o:lock v:ext="edit" aspectratio="t"/>
-                        <v:shape id="Freeform 8" o:spid="_x0000_s1044" style="position:absolute;left:1187;top:51897;width:1984;height:7143;visibility:visible;mso-wrap-style:square;v-text-anchor:top" coordsize="125,450" o:gfxdata="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" path="m,l41,155,86,309r39,116l125,450,79,311,41,183,7,54,,xe" fillcolor="#1f497d [3215]" strokecolor="#1f497d [3215]" strokeweight="0">
+                        <v:shape id="Freeform 8" o:spid="_x0000_s1044" style="position:absolute;left:1187;top:51897;width:1984;height:7143;visibility:visible;mso-wrap-style:square;v-text-anchor:top" coordsize="125,450" o:gfxdata="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" path="m,l41,155,86,309r39,116l125,450,79,311,41,183,7,54,,xe" fillcolor="#b2b9ff" strokecolor="#866ec2" strokeweight="0">
                           <v:fill opacity="13107f"/>
                           <v:stroke opacity="13107f"/>
                           <v:path arrowok="t" o:connecttype="custom" o:connectlocs="0,0;65088,246063;136525,490538;198438,674688;198438,714375;125413,493713;65088,290513;11113,85725;0,0" o:connectangles="0,0,0,0,0,0,0,0,0"/>
                         </v:shape>
-                        <v:shape id="Freeform 9" o:spid="_x0000_s1045" style="position:absolute;left:3282;top:58913;width:1874;height:4366;visibility:visible;mso-wrap-style:square;v-text-anchor:top" coordsize="118,275" o:gfxdata="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" path="m,l8,20,37,96r32,74l118,275r-9,l61,174,30,100,,26,,xe" fillcolor="#1f497d [3215]" strokecolor="#1f497d [3215]" strokeweight="0">
+                        <v:shape id="Freeform 9" o:spid="_x0000_s1045" style="position:absolute;left:3282;top:58913;width:1874;height:4366;visibility:visible;mso-wrap-style:square;v-text-anchor:top" coordsize="118,275" o:gfxdata="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" path="m,l8,20,37,96r32,74l118,275r-9,l61,174,30,100,,26,,xe" fillcolor="#b2b9ff" strokecolor="#463589" strokeweight="0">
                           <v:fill opacity="13107f"/>
                           <v:stroke opacity="13107f"/>
                           <v:path arrowok="t" o:connecttype="custom" o:connectlocs="0,0;12700,31750;58738,152400;109538,269875;187325,436563;173038,436563;96838,276225;47625,158750;0,41275;0,0" o:connectangles="0,0,0,0,0,0,0,0,0,0"/>
                         </v:shape>
-                        <v:shape id="Freeform 10" o:spid="_x0000_s1046" style="position:absolute;left:806;top:50103;width:317;height:1921;visibility:visible;mso-wrap-style:square;v-text-anchor:top" coordsize="20,121" o:gfxdata="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" path="m,l16,72r4,49l18,112,,31,,xe" fillcolor="#1f497d [3215]" strokecolor="#1f497d [3215]" strokeweight="0">
+                        <v:shape id="Freeform 10" o:spid="_x0000_s1046" style="position:absolute;left:806;top:50103;width:317;height:1921;visibility:visible;mso-wrap-style:square;v-text-anchor:top" coordsize="20,121" o:gfxdata="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" path="m,l16,72r4,49l18,112,,31,,xe" fillcolor="#866ec2" strokecolor="#1f497d [3215]" strokeweight="0">
                           <v:fill opacity="13107f"/>
                           <v:stroke opacity="13107f"/>
                           <v:path arrowok="t" o:connecttype="custom" o:connectlocs="0,0;25400,114300;31750,192088;28575,177800;0,49213;0,0" o:connectangles="0,0,0,0,0,0"/>
                         </v:shape>
-                        <v:shape id="Freeform 12" o:spid="_x0000_s1047" style="position:absolute;left:1123;top:52024;width:2509;height:10207;visibility:visible;mso-wrap-style:square;v-text-anchor:top" coordsize="158,643" o:gfxdata="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" path="m,l11,46r11,83l36,211r19,90l76,389r27,87l123,533r21,55l155,632r3,11l142,608,118,544,95,478,69,391,47,302,29,212,13,107,,xe" fillcolor="#1f497d [3215]" strokecolor="#1f497d [3215]" strokeweight="0">
+                        <v:shape id="Freeform 12" o:spid="_x0000_s1047" style="position:absolute;left:1123;top:52024;width:2509;height:10207;visibility:visible;mso-wrap-style:square;v-text-anchor:top" coordsize="158,643" o:gfxdata="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" path="m,l11,46r11,83l36,211r19,90l76,389r27,87l123,533r21,55l155,632r3,11l142,608,118,544,95,478,69,391,47,302,29,212,13,107,,xe" fillcolor="#b2b9ff" strokecolor="#866ec2" strokeweight="0">
                           <v:fill opacity="13107f"/>
                           <v:stroke opacity="13107f"/>
                           <v:path arrowok="t" o:connecttype="custom" o:connectlocs="0,0;17463,73025;34925,204788;57150,334963;87313,477838;120650,617538;163513,755650;195263,846138;228600,933450;246063,1003300;250825,1020763;225425,965200;187325,863600;150813,758825;109538,620713;74613,479425;46038,336550;20638,169863;0,0" o:connectangles="0,0,0,0,0,0,0,0,0,0,0,0,0,0,0,0,0,0,0"/>
                         </v:shape>
-                        <v:shape id="Freeform 13" o:spid="_x0000_s1048" style="position:absolute;left:3759;top:62152;width:524;height:1127;visibility:visible;mso-wrap-style:square;v-text-anchor:top" coordsize="33,71" o:gfxdata="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" path="m,l33,71r-9,l11,36,,xe" fillcolor="#1f497d [3215]" strokecolor="#1f497d [3215]" strokeweight="0">
+                        <v:shape id="Freeform 13" o:spid="_x0000_s1048" style="position:absolute;left:3759;top:62152;width:524;height:1127;visibility:visible;mso-wrap-style:square;v-text-anchor:top" coordsize="33,71" o:gfxdata="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" path="m,l33,71r-9,l11,36,,xe" fillcolor="#b2b9ff" strokecolor="#1f497d [3215]" strokeweight="0">
                           <v:fill opacity="13107f"/>
                           <v:stroke opacity="13107f"/>
                           <v:path arrowok="t" o:connecttype="custom" o:connectlocs="0,0;52388,112713;38100,112713;17463,57150;0,0" o:connectangles="0,0,0,0,0"/>
                         </v:shape>
-                        <v:shape id="Freeform 14" o:spid="_x0000_s1049" style="position:absolute;left:1060;top:51246;width:238;height:1508;visibility:visible;mso-wrap-style:square;v-text-anchor:top" coordsize="15,95" o:gfxdata="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" path="m,l8,37r,4l15,95,4,49,,xe" fillcolor="#1f497d [3215]" strokecolor="#1f497d [3215]" strokeweight="0">
+                        <v:shape id="Freeform 14" o:spid="_x0000_s1049" style="position:absolute;left:1060;top:51246;width:238;height:1508;visibility:visible;mso-wrap-style:square;v-text-anchor:top" coordsize="15,95" o:gfxdata="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" path="m,l8,37r,4l15,95,4,49,,xe" fillcolor="#866ec2" strokecolor="#1f497d [3215]" strokeweight="0">
                           <v:fill opacity="13107f"/>
                           <v:stroke opacity="13107f"/>
                           <v:path arrowok="t" o:connecttype="custom" o:connectlocs="0,0;12700,58738;12700,65088;23813,150813;6350,77788;0,0" o:connectangles="0,0,0,0,0,0"/>
                         </v:shape>
-                        <v:shape id="Freeform 15" o:spid="_x0000_s1050" style="position:absolute;left:3171;top:46499;width:6382;height:12414;visibility:visible;mso-wrap-style:square;v-text-anchor:top" coordsize="402,782" o:gfxdata="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" path="m402,r,1l363,39,325,79r-35,42l255,164r-44,58l171,284r-38,62l100,411,71,478,45,546,27,617,13,689,7,761r,21l,765r1,-4l7,688,21,616,40,545,66,475,95,409r35,-66l167,281r42,-61l253,163r34,-43l324,78,362,38,402,xe" fillcolor="#1f497d [3215]" strokecolor="#1f497d [3215]" strokeweight="0">
+                        <v:shape id="Freeform 15" o:spid="_x0000_s1050" style="position:absolute;left:3171;top:46499;width:6382;height:12414;visibility:visible;mso-wrap-style:square;v-text-anchor:top" coordsize="402,782" o:gfxdata="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" path="m402,r,1l363,39,325,79r-35,42l255,164r-44,58l171,284r-38,62l100,411,71,478,45,546,27,617,13,689,7,761r,21l,765r1,-4l7,688,21,616,40,545,66,475,95,409r35,-66l167,281r42,-61l253,163r34,-43l324,78,362,38,402,xe" fillcolor="#b2b9ff" strokecolor="#7030a0" strokeweight="0">
                           <v:fill opacity="13107f"/>
                           <v:stroke opacity="13107f"/>
                           <v:path arrowok="t" o:connecttype="custom" o:connectlocs="638175,0;638175,1588;576263,61913;515938,125413;460375,192088;404813,260350;334963,352425;271463,450850;211138,549275;158750,652463;112713,758825;71438,866775;42863,979488;20638,1093788;11113,1208088;11113,1241425;0,1214438;1588,1208088;11113,1092200;33338,977900;63500,865188;104775,754063;150813,649288;206375,544513;265113,446088;331788,349250;401638,258763;455613,190500;514350,123825;574675,60325;638175,0" o:connectangles="0,0,0,0,0,0,0,0,0,0,0,0,0,0,0,0,0,0,0,0,0,0,0,0,0,0,0,0,0,0,0"/>
                         </v:shape>
-                        <v:shape id="Freeform 16" o:spid="_x0000_s1051" style="position:absolute;left:3171;top:59040;width:588;height:3112;visibility:visible;mso-wrap-style:square;v-text-anchor:top" coordsize="37,196" o:gfxdata="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" path="m,l6,15r1,3l12,80r9,54l33,188r4,8l22,162,15,146,5,81,1,40,,xe" fillcolor="#1f497d [3215]" strokecolor="#1f497d [3215]" strokeweight="0">
+                        <v:shape id="Freeform 16" o:spid="_x0000_s1051" style="position:absolute;left:3171;top:59040;width:588;height:3112;visibility:visible;mso-wrap-style:square;v-text-anchor:top" coordsize="37,196" o:gfxdata="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" path="m,l6,15r1,3l12,80r9,54l33,188r4,8l22,162,15,146,5,81,1,40,,xe" fillcolor="#b2b9ff" strokecolor="#1f497d [3215]" strokeweight="0">
                           <v:fill opacity="13107f"/>
                           <v:stroke opacity="13107f"/>
                           <v:path arrowok="t" o:connecttype="custom" o:connectlocs="0,0;9525,23813;11113,28575;19050,127000;33338,212725;52388,298450;58738,311150;34925,257175;23813,231775;7938,128588;1588,63500;0,0" o:connectangles="0,0,0,0,0,0,0,0,0,0,0,0"/>
                         </v:shape>
-                        <v:shape id="Freeform 17" o:spid="_x0000_s1052" style="position:absolute;left:3632;top:62231;width:492;height:1048;visibility:visible;mso-wrap-style:square;v-text-anchor:top" coordsize="31,66" o:gfxdata="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" path="m,l31,66r-7,l,xe" fillcolor="#1f497d [3215]" strokecolor="#1f497d [3215]" strokeweight="0">
+                        <v:shape id="Freeform 17" o:spid="_x0000_s1052" style="position:absolute;left:3632;top:62186;width:492;height:1048;visibility:visible;mso-wrap-style:square;v-text-anchor:top" coordsize="31,66" o:gfxdata="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" path="m,l31,66r-7,l,xe" fillcolor="#b2b9ff" strokecolor="#b2b9ff" strokeweight="0">
                           <v:fill opacity="13107f"/>
                           <v:stroke opacity="13107f"/>
                           <v:path arrowok="t" o:connecttype="custom" o:connectlocs="0,0;49213,104775;38100,104775;0,0" o:connectangles="0,0,0,0"/>
@@ -3537,7 +3540,7 @@
                           <v:stroke opacity="13107f"/>
                           <v:path arrowok="t" o:connecttype="custom" o:connectlocs="0,0;11113,26988;11113,68263;9525,63500;0,39688;0,0" o:connectangles="0,0,0,0,0,0"/>
                         </v:shape>
-                        <v:shape id="Freeform 19" o:spid="_x0000_s1054" style="position:absolute;left:3409;top:61358;width:731;height:1921;visibility:visible;mso-wrap-style:square;v-text-anchor:top" coordsize="46,121" o:gfxdata="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" path="m,l7,16,22,50,33,86r13,35l45,121,14,55,11,44,,xe" fillcolor="#1f497d [3215]" strokecolor="#1f497d [3215]" strokeweight="0">
+                        <v:shape id="Freeform 19" o:spid="_x0000_s1054" style="position:absolute;left:3409;top:61358;width:731;height:1921;visibility:visible;mso-wrap-style:square;v-text-anchor:top" coordsize="46,121" o:gfxdata="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" path="m,l7,16,22,50,33,86r13,35l45,121,14,55,11,44,,xe" fillcolor="#b2b9ff" strokecolor="#b2b9ff" strokeweight="0">
                           <v:fill opacity="13107f"/>
                           <v:stroke opacity="13107f"/>
                           <v:path arrowok="t" o:connecttype="custom" o:connectlocs="0,0;11113,25400;34925,79375;52388,136525;73025,192088;71438,192088;22225,87313;17463,69850;0,0" o:connectangles="0,0,0,0,0,0,0,0,0"/>
@@ -3634,7 +3637,7 @@
                                 <w:sdt>
                                   <w:sdtPr>
                                     <w:rPr>
-                                      <w:color w:val="4F81BD" w:themeColor="accent1"/>
+                                      <w:color w:val="624ABB"/>
                                       <w:sz w:val="26"/>
                                       <w:szCs w:val="26"/>
                                     </w:rPr>
@@ -3644,11 +3647,10 @@
                                     <w:dataBinding w:prefixMappings="xmlns:ns0='http://purl.org/dc/elements/1.1/' xmlns:ns1='http://schemas.openxmlformats.org/package/2006/metadata/core-properties' " w:xpath="/ns1:coreProperties[1]/ns0:creator[1]" w:storeItemID="{6C3C8BC8-F283-45AE-878A-BAB7291924A1}"/>
                                     <w:text/>
                                   </w:sdtPr>
-                                  <w:sdtEndPr/>
                                   <w:sdtContent>
                                     <w:r>
                                       <w:rPr>
-                                        <w:color w:val="4F81BD" w:themeColor="accent1"/>
+                                        <w:color w:val="624ABB"/>
                                         <w:sz w:val="26"/>
                                         <w:szCs w:val="26"/>
                                       </w:rPr>
@@ -3678,7 +3680,6 @@
                                     <w:dataBinding w:prefixMappings="xmlns:ns0='http://schemas.openxmlformats.org/officeDocument/2006/extended-properties' " w:xpath="/ns0:Properties[1]/ns0:Company[1]" w:storeItemID="{6668398D-A668-4E3E-A5EB-62B293D839F1}"/>
                                     <w:text/>
                                   </w:sdtPr>
-                                  <w:sdtEndPr/>
                                   <w:sdtContent>
                                     <w:r>
                                       <w:rPr>
@@ -3717,7 +3718,7 @@
                     <v:stroke joinstyle="miter"/>
                     <v:path gradientshapeok="t" o:connecttype="rect"/>
                   </v:shapetype>
-                  <v:shape id="Text Box 32" o:spid="_x0000_s1055" type="#_x0000_t202" style="position:absolute;margin-left:0;margin-top:0;width:4in;height:28.8pt;z-index:251671552;visibility:visible;mso-wrap-style:square;mso-width-percent:450;mso-height-percent:0;mso-left-percent:420;mso-top-percent:880;mso-wrap-distance-left:9pt;mso-wrap-distance-top:0;mso-wrap-distance-right:9pt;mso-wrap-distance-bottom:0;mso-position-horizontal-relative:page;mso-position-vertical-relative:page;mso-width-percent:450;mso-height-percent:0;mso-left-percent:420;mso-top-percent:880;mso-width-relative:page;mso-height-relative:margin;v-text-anchor:bottom" o:gfxdata="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" filled="f" stroked="f" strokeweight=".5pt">
+                  <v:shape id="Text Box 32" o:spid="_x0000_s1055" type="#_x0000_t202" style="position:absolute;margin-left:0;margin-top:0;width:4in;height:28.8pt;z-index:251671552;visibility:visible;mso-wrap-style:square;mso-width-percent:450;mso-height-percent:0;mso-left-percent:420;mso-top-percent:880;mso-wrap-distance-left:9pt;mso-wrap-distance-top:0;mso-wrap-distance-right:9pt;mso-wrap-distance-bottom:0;mso-position-horizontal-relative:page;mso-position-vertical-relative:page;mso-width-percent:450;mso-height-percent:0;mso-left-percent:420;mso-top-percent:880;mso-width-relative:page;mso-height-relative:margin;v-text-anchor:bottom" o:gfxdata="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" filled="f" stroked="f" strokeweight=".5pt">
                     <v:textbox style="mso-fit-shape-to-text:t" inset="0,0,0,0">
                       <w:txbxContent>
                         <w:p>
@@ -3732,7 +3733,7 @@
                           <w:sdt>
                             <w:sdtPr>
                               <w:rPr>
-                                <w:color w:val="4F81BD" w:themeColor="accent1"/>
+                                <w:color w:val="624ABB"/>
                                 <w:sz w:val="26"/>
                                 <w:szCs w:val="26"/>
                               </w:rPr>
@@ -3742,11 +3743,10 @@
                               <w:dataBinding w:prefixMappings="xmlns:ns0='http://purl.org/dc/elements/1.1/' xmlns:ns1='http://schemas.openxmlformats.org/package/2006/metadata/core-properties' " w:xpath="/ns1:coreProperties[1]/ns0:creator[1]" w:storeItemID="{6C3C8BC8-F283-45AE-878A-BAB7291924A1}"/>
                               <w:text/>
                             </w:sdtPr>
-                            <w:sdtEndPr/>
                             <w:sdtContent>
                               <w:r>
                                 <w:rPr>
-                                  <w:color w:val="4F81BD" w:themeColor="accent1"/>
+                                  <w:color w:val="624ABB"/>
                                   <w:sz w:val="26"/>
                                   <w:szCs w:val="26"/>
                                 </w:rPr>
@@ -3776,7 +3776,6 @@
                               <w:dataBinding w:prefixMappings="xmlns:ns0='http://schemas.openxmlformats.org/officeDocument/2006/extended-properties' " w:xpath="/ns0:Properties[1]/ns0:Company[1]" w:storeItemID="{6668398D-A668-4E3E-A5EB-62B293D839F1}"/>
                               <w:text/>
                             </w:sdtPr>
-                            <w:sdtEndPr/>
                             <w:sdtContent>
                               <w:r>
                                 <w:rPr>
@@ -3814,33 +3813,26 @@
           </w:pPr>
           <w:r>
             <w:rPr>
-              <w:rFonts w:ascii="Tahoma" w:hAnsi="Tahoma" w:cs="Tahoma"/>
+              <w:rFonts w:asciiTheme="minorHAnsi" w:hAnsiTheme="minorHAnsi"/>
+              <w:b/>
+              <w:bCs/>
+              <w:i/>
               <w:noProof/>
-              <w:lang w:eastAsia="en-US"/>
+              <w:sz w:val="22"/>
             </w:rPr>
             <w:drawing>
-              <wp:anchor distT="0" distB="0" distL="114300" distR="114300" simplePos="0" relativeHeight="251684864" behindDoc="1" locked="0" layoutInCell="1" allowOverlap="1" wp14:anchorId="0A1FBDA3" wp14:editId="7BAA8E3F">
-                <wp:simplePos x="0" y="0"/>
+              <wp:anchor distT="0" distB="0" distL="114300" distR="114300" simplePos="0" relativeHeight="251684864" behindDoc="0" locked="0" layoutInCell="1" allowOverlap="1" wp14:anchorId="1DA7D744" wp14:editId="53D5421A">
+                <wp:simplePos x="914400" y="804041"/>
                 <wp:positionH relativeFrom="margin">
-                  <wp:posOffset>4264025</wp:posOffset>
+                  <wp:align>right</wp:align>
                 </wp:positionH>
-                <wp:positionV relativeFrom="paragraph">
-                  <wp:posOffset>22860</wp:posOffset>
+                <wp:positionV relativeFrom="margin">
+                  <wp:align>top</wp:align>
                 </wp:positionV>
-                <wp:extent cx="2231136" cy="438912"/>
+                <wp:extent cx="1971675" cy="581025"/>
                 <wp:effectExtent l="0" t="0" r="0" b="0"/>
-                <wp:wrapTight wrapText="bothSides">
-                  <wp:wrapPolygon edited="0">
-                    <wp:start x="0" y="0"/>
-                    <wp:lineTo x="0" y="20631"/>
-                    <wp:lineTo x="7747" y="20631"/>
-                    <wp:lineTo x="15494" y="20631"/>
-                    <wp:lineTo x="21397" y="20631"/>
-                    <wp:lineTo x="21397" y="0"/>
-                    <wp:lineTo x="0" y="0"/>
-                  </wp:wrapPolygon>
-                </wp:wrapTight>
-                <wp:docPr id="15" name="Picture 15"/>
+                <wp:wrapSquare wrapText="bothSides"/>
+                <wp:docPr id="2049466839" name="Graphic 32"/>
                 <wp:cNvGraphicFramePr>
                   <a:graphicFrameLocks xmlns:a="http://schemas.openxmlformats.org/drawingml/2006/main" noChangeAspect="1"/>
                 </wp:cNvGraphicFramePr>
@@ -3848,17 +3840,14 @@
                   <a:graphicData uri="http://schemas.openxmlformats.org/drawingml/2006/picture">
                     <pic:pic xmlns:pic="http://schemas.openxmlformats.org/drawingml/2006/picture">
                       <pic:nvPicPr>
-                        <pic:cNvPr id="0" name="Picture 2" descr="CAST_grey_100_bl.jpg"/>
-                        <pic:cNvPicPr>
-                          <a:picLocks noChangeAspect="1" noChangeArrowheads="1"/>
-                        </pic:cNvPicPr>
+                        <pic:cNvPr id="2049466839" name="Graphic 2049466839"/>
+                        <pic:cNvPicPr/>
                       </pic:nvPicPr>
                       <pic:blipFill>
                         <a:blip r:embed="rId9">
-                          <a:alphaModFix amt="50000"/>
                           <a:extLst>
-                            <a:ext uri="{28A0092B-C50C-407E-A947-70E740481C1C}">
-                              <a14:useLocalDpi xmlns:a14="http://schemas.microsoft.com/office/drawing/2010/main" val="0"/>
+                            <a:ext uri="{96DAC541-7B7A-43D3-8B79-37D633B846F1}">
+                              <asvg:svgBlip xmlns:asvg="http://schemas.microsoft.com/office/drawing/2016/SVG/main" r:embed="rId10"/>
                             </a:ext>
                           </a:extLst>
                         </a:blip>
@@ -3866,31 +3855,39 @@
                           <a:fillRect/>
                         </a:stretch>
                       </pic:blipFill>
-                      <pic:spPr bwMode="auto">
+                      <pic:spPr>
                         <a:xfrm>
                           <a:off x="0" y="0"/>
-                          <a:ext cx="2231136" cy="438912"/>
+                          <a:ext cx="1971675" cy="581025"/>
                         </a:xfrm>
                         <a:prstGeom prst="rect">
                           <a:avLst/>
                         </a:prstGeom>
-                        <a:noFill/>
-                        <a:ln>
-                          <a:noFill/>
-                        </a:ln>
                       </pic:spPr>
                     </pic:pic>
                   </a:graphicData>
                 </a:graphic>
-                <wp14:sizeRelH relativeFrom="margin">
-                  <wp14:pctWidth>0</wp14:pctWidth>
-                </wp14:sizeRelH>
-                <wp14:sizeRelV relativeFrom="margin">
-                  <wp14:pctHeight>0</wp14:pctHeight>
-                </wp14:sizeRelV>
               </wp:anchor>
             </w:drawing>
           </w:r>
+        </w:p>
+        <w:p>
+          <w:pPr>
+            <w:ind w:right="657"/>
+            <w:rPr>
+              <w:rFonts w:asciiTheme="minorHAnsi" w:hAnsiTheme="minorHAnsi"/>
+              <w:sz w:val="22"/>
+            </w:rPr>
+          </w:pPr>
+        </w:p>
+        <w:p>
+          <w:pPr>
+            <w:ind w:right="657"/>
+            <w:rPr>
+              <w:rFonts w:asciiTheme="minorHAnsi" w:hAnsiTheme="minorHAnsi"/>
+              <w:sz w:val="22"/>
+            </w:rPr>
+          </w:pPr>
         </w:p>
         <w:p>
           <w:pPr>
@@ -3916,13 +3913,13 @@
             <mc:AlternateContent>
               <mc:Choice Requires="wps">
                 <w:drawing>
-                  <wp:anchor distT="0" distB="0" distL="114300" distR="114300" simplePos="0" relativeHeight="251670528" behindDoc="0" locked="0" layoutInCell="1" allowOverlap="1" wp14:anchorId="789AD5BD" wp14:editId="615604FE">
+                  <wp:anchor distT="0" distB="0" distL="114300" distR="114300" simplePos="0" relativeHeight="251670528" behindDoc="0" locked="0" layoutInCell="1" allowOverlap="1" wp14:anchorId="789AD5BD" wp14:editId="29E98EFC">
                     <wp:simplePos x="0" y="0"/>
                     <wp:positionH relativeFrom="page">
-                      <wp:posOffset>2908935</wp:posOffset>
+                      <wp:posOffset>3165219</wp:posOffset>
                     </wp:positionH>
                     <wp:positionV relativeFrom="page">
-                      <wp:posOffset>1459865</wp:posOffset>
+                      <wp:posOffset>1739265</wp:posOffset>
                     </wp:positionV>
                     <wp:extent cx="6014720" cy="2575560"/>
                     <wp:effectExtent l="0" t="0" r="5080" b="15240"/>
@@ -3969,7 +3966,7 @@
                                   <w:rPr>
                                     <w:rFonts w:asciiTheme="majorHAnsi" w:hAnsiTheme="majorHAnsi" w:cs="Arial"/>
                                     <w:b/>
-                                    <w:color w:val="365F91" w:themeColor="accent1" w:themeShade="BF"/>
+                                    <w:color w:val="624ABB"/>
                                     <w:sz w:val="56"/>
                                   </w:rPr>
                                 </w:pPr>
@@ -3977,7 +3974,7 @@
                                   <w:rPr>
                                     <w:rFonts w:asciiTheme="majorHAnsi" w:hAnsiTheme="majorHAnsi" w:cs="Arial"/>
                                     <w:b/>
-                                    <w:color w:val="365F91" w:themeColor="accent1" w:themeShade="BF"/>
+                                    <w:color w:val="624ABB"/>
                                     <w:sz w:val="56"/>
                                   </w:rPr>
                                   <w:t>C-CPP</w:t>
@@ -3986,7 +3983,7 @@
                                   <w:rPr>
                                     <w:rFonts w:asciiTheme="majorHAnsi" w:hAnsiTheme="majorHAnsi" w:cs="Arial"/>
                                     <w:b/>
-                                    <w:color w:val="365F91" w:themeColor="accent1" w:themeShade="BF"/>
+                                    <w:color w:val="624ABB"/>
                                     <w:sz w:val="56"/>
                                   </w:rPr>
                                   <w:t xml:space="preserve"> Standards</w:t>
@@ -3998,7 +3995,7 @@
                                   <w:rPr>
                                     <w:rFonts w:asciiTheme="majorHAnsi" w:hAnsiTheme="majorHAnsi" w:cs="Arial"/>
                                     <w:b/>
-                                    <w:color w:val="365F91" w:themeColor="accent1" w:themeShade="BF"/>
+                                    <w:color w:val="624ABB"/>
                                     <w:sz w:val="56"/>
                                   </w:rPr>
                                 </w:pPr>
@@ -4006,7 +4003,7 @@
                                   <w:rPr>
                                     <w:rFonts w:asciiTheme="majorHAnsi" w:hAnsiTheme="majorHAnsi" w:cs="Arial"/>
                                     <w:b/>
-                                    <w:color w:val="365F91" w:themeColor="accent1" w:themeShade="BF"/>
+                                    <w:color w:val="624ABB"/>
                                     <w:sz w:val="56"/>
                                   </w:rPr>
                                   <w:t>Compliance Report</w:t>
@@ -4175,7 +4172,11 @@
               </mc:Choice>
               <mc:Fallback>
                 <w:pict>
-                  <v:shape w14:anchorId="789AD5BD" id="Text Box 83" o:spid="_x0000_s1056" type="#_x0000_t202" style="position:absolute;left:0;text-align:left;margin-left:229.05pt;margin-top:114.95pt;width:473.6pt;height:202.8pt;z-index:251670528;visibility:visible;mso-wrap-style:square;mso-width-percent:0;mso-height-percent:0;mso-wrap-distance-left:9pt;mso-wrap-distance-top:0;mso-wrap-distance-right:9pt;mso-wrap-distance-bottom:0;mso-position-horizontal:absolute;mso-position-horizontal-relative:page;mso-position-vertical:absolute;mso-position-vertical-relative:page;mso-width-percent:0;mso-height-percent:0;mso-width-relative:page;mso-height-relative:margin;v-text-anchor:top" o:gfxdata="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" filled="f" stroked="f" strokeweight=".5pt">
+                  <v:shapetype w14:anchorId="789AD5BD" id="_x0000_t202" coordsize="21600,21600" o:spt="202" path="m,l,21600r21600,l21600,xe">
+                    <v:stroke joinstyle="miter"/>
+                    <v:path gradientshapeok="t" o:connecttype="rect"/>
+                  </v:shapetype>
+                  <v:shape id="Text Box 83" o:spid="_x0000_s1056" type="#_x0000_t202" style="position:absolute;left:0;text-align:left;margin-left:249.25pt;margin-top:136.95pt;width:473.6pt;height:202.8pt;z-index:251670528;visibility:visible;mso-wrap-style:square;mso-width-percent:0;mso-height-percent:0;mso-wrap-distance-left:9pt;mso-wrap-distance-top:0;mso-wrap-distance-right:9pt;mso-wrap-distance-bottom:0;mso-position-horizontal:absolute;mso-position-horizontal-relative:page;mso-position-vertical:absolute;mso-position-vertical-relative:page;mso-width-percent:0;mso-height-percent:0;mso-width-relative:page;mso-height-relative:margin;v-text-anchor:top" o:gfxdata="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" filled="f" stroked="f" strokeweight=".5pt">
                     <v:textbox inset="0,0,0,0">
                       <w:txbxContent>
                         <w:p>
@@ -4184,7 +4185,7 @@
                             <w:rPr>
                               <w:rFonts w:asciiTheme="majorHAnsi" w:hAnsiTheme="majorHAnsi" w:cs="Arial"/>
                               <w:b/>
-                              <w:color w:val="365F91" w:themeColor="accent1" w:themeShade="BF"/>
+                              <w:color w:val="624ABB"/>
                               <w:sz w:val="56"/>
                             </w:rPr>
                           </w:pPr>
@@ -4192,7 +4193,7 @@
                             <w:rPr>
                               <w:rFonts w:asciiTheme="majorHAnsi" w:hAnsiTheme="majorHAnsi" w:cs="Arial"/>
                               <w:b/>
-                              <w:color w:val="365F91" w:themeColor="accent1" w:themeShade="BF"/>
+                              <w:color w:val="624ABB"/>
                               <w:sz w:val="56"/>
                             </w:rPr>
                             <w:t>C-CPP</w:t>
@@ -4201,7 +4202,7 @@
                             <w:rPr>
                               <w:rFonts w:asciiTheme="majorHAnsi" w:hAnsiTheme="majorHAnsi" w:cs="Arial"/>
                               <w:b/>
-                              <w:color w:val="365F91" w:themeColor="accent1" w:themeShade="BF"/>
+                              <w:color w:val="624ABB"/>
                               <w:sz w:val="56"/>
                             </w:rPr>
                             <w:t xml:space="preserve"> Standards</w:t>
@@ -4213,7 +4214,7 @@
                             <w:rPr>
                               <w:rFonts w:asciiTheme="majorHAnsi" w:hAnsiTheme="majorHAnsi" w:cs="Arial"/>
                               <w:b/>
-                              <w:color w:val="365F91" w:themeColor="accent1" w:themeShade="BF"/>
+                              <w:color w:val="624ABB"/>
                               <w:sz w:val="56"/>
                             </w:rPr>
                           </w:pPr>
@@ -4221,7 +4222,7 @@
                             <w:rPr>
                               <w:rFonts w:asciiTheme="majorHAnsi" w:hAnsiTheme="majorHAnsi" w:cs="Arial"/>
                               <w:b/>
-                              <w:color w:val="365F91" w:themeColor="accent1" w:themeShade="BF"/>
+                              <w:color w:val="624ABB"/>
                               <w:sz w:val="56"/>
                             </w:rPr>
                             <w:t>Compliance Report</w:t>
@@ -4376,24 +4377,6 @@
               </mc:Fallback>
             </mc:AlternateContent>
           </w:r>
-        </w:p>
-        <w:p>
-          <w:pPr>
-            <w:ind w:right="657"/>
-            <w:rPr>
-              <w:rFonts w:asciiTheme="minorHAnsi" w:hAnsiTheme="minorHAnsi"/>
-              <w:sz w:val="22"/>
-            </w:rPr>
-          </w:pPr>
-        </w:p>
-        <w:p>
-          <w:pPr>
-            <w:ind w:right="657"/>
-            <w:rPr>
-              <w:rFonts w:asciiTheme="minorHAnsi" w:hAnsiTheme="minorHAnsi"/>
-              <w:sz w:val="22"/>
-            </w:rPr>
-          </w:pPr>
           <w:r>
             <w:rPr>
               <w:rFonts w:asciiTheme="minorHAnsi" w:hAnsiTheme="minorHAnsi"/>
@@ -4402,7 +4385,7 @@
             <mc:AlternateContent>
               <mc:Choice Requires="wps">
                 <w:drawing>
-                  <wp:anchor distT="0" distB="0" distL="114300" distR="114300" simplePos="0" relativeHeight="251676672" behindDoc="0" locked="0" layoutInCell="1" allowOverlap="1" wp14:anchorId="04BF332D" wp14:editId="44773AE4">
+                  <wp:anchor distT="0" distB="0" distL="114300" distR="114300" simplePos="0" relativeHeight="251676672" behindDoc="0" locked="0" layoutInCell="1" allowOverlap="1" wp14:anchorId="04BF332D" wp14:editId="180B6117">
                     <wp:simplePos x="0" y="0"/>
                     <wp:positionH relativeFrom="column">
                       <wp:posOffset>-596265</wp:posOffset>
@@ -4411,7 +4394,7 @@
                       <wp:posOffset>287655</wp:posOffset>
                     </wp:positionV>
                     <wp:extent cx="2200275" cy="419100"/>
-                    <wp:effectExtent l="0" t="0" r="0" b="0"/>
+                    <wp:effectExtent l="0" t="0" r="9525" b="0"/>
                     <wp:wrapNone/>
                     <wp:docPr id="4" name="Text Box 4" descr="TEXT;TODAY_DATE">
                       <a:extLst xmlns:a="http://schemas.openxmlformats.org/drawingml/2006/main">
@@ -4433,7 +4416,9 @@
                             <a:prstGeom prst="rect">
                               <a:avLst/>
                             </a:prstGeom>
-                            <a:noFill/>
+                            <a:solidFill>
+                              <a:srgbClr val="463589"/>
+                            </a:solidFill>
                             <a:ln w="6350">
                               <a:noFill/>
                             </a:ln>
@@ -4488,7 +4473,7 @@
               </mc:Choice>
               <mc:Fallback>
                 <w:pict>
-                  <v:shape w14:anchorId="04BF332D" id="Text Box 4" o:spid="_x0000_s1057" type="#_x0000_t202" alt="TEXT;TODAY_DATE" style="position:absolute;left:0;text-align:left;margin-left:-46.95pt;margin-top:22.65pt;width:173.25pt;height:33pt;z-index:251676672;visibility:visible;mso-wrap-style:square;mso-wrap-distance-left:9pt;mso-wrap-distance-top:0;mso-wrap-distance-right:9pt;mso-wrap-distance-bottom:0;mso-position-horizontal:absolute;mso-position-horizontal-relative:text;mso-position-vertical:absolute;mso-position-vertical-relative:text;v-text-anchor:top" o:gfxdata="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" filled="f" stroked="f" strokeweight=".5pt">
+                  <v:shape w14:anchorId="04BF332D" id="Text Box 4" o:spid="_x0000_s1057" type="#_x0000_t202" alt="TEXT;TODAY_DATE" style="position:absolute;left:0;text-align:left;margin-left:-46.95pt;margin-top:22.65pt;width:173.25pt;height:33pt;z-index:251676672;visibility:visible;mso-wrap-style:square;mso-wrap-distance-left:9pt;mso-wrap-distance-top:0;mso-wrap-distance-right:9pt;mso-wrap-distance-bottom:0;mso-position-horizontal:absolute;mso-position-horizontal-relative:text;mso-position-vertical:absolute;mso-position-vertical-relative:text;v-text-anchor:top" o:gfxdata="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" fillcolor="#463589" stroked="f" strokeweight=".5pt">
                     <v:textbox>
                       <w:txbxContent>
                         <w:p>
@@ -4536,6 +4521,9 @@
         </w:p>
         <w:p>
           <w:pPr>
+            <w:tabs>
+              <w:tab w:val="left" w:pos="1574"/>
+            </w:tabs>
             <w:ind w:right="657"/>
             <w:rPr>
               <w:rFonts w:asciiTheme="minorHAnsi" w:hAnsiTheme="minorHAnsi"/>
@@ -4544,131 +4532,20 @@
           </w:pPr>
           <w:r>
             <w:rPr>
-              <w:b/>
-              <w:noProof/>
-              <w:szCs w:val="28"/>
-              <w:u w:val="single"/>
+              <w:rFonts w:asciiTheme="minorHAnsi" w:hAnsiTheme="minorHAnsi"/>
+              <w:sz w:val="22"/>
             </w:rPr>
-            <mc:AlternateContent>
-              <mc:Choice Requires="wps">
-                <w:drawing>
-                  <wp:anchor distT="0" distB="0" distL="114300" distR="114300" simplePos="0" relativeHeight="251680768" behindDoc="0" locked="0" layoutInCell="1" allowOverlap="1" wp14:anchorId="41D73EB3" wp14:editId="681BD195">
-                    <wp:simplePos x="0" y="0"/>
-                    <wp:positionH relativeFrom="column">
-                      <wp:posOffset>3095625</wp:posOffset>
-                    </wp:positionH>
-                    <wp:positionV relativeFrom="paragraph">
-                      <wp:posOffset>203200</wp:posOffset>
-                    </wp:positionV>
-                    <wp:extent cx="1914525" cy="285750"/>
-                    <wp:effectExtent l="0" t="0" r="0" b="0"/>
-                    <wp:wrapNone/>
-                    <wp:docPr id="3" name="Text Box 3" descr="TEXT;APPLICATION_NAME"/>
-                    <wp:cNvGraphicFramePr/>
-                    <a:graphic xmlns:a="http://schemas.openxmlformats.org/drawingml/2006/main">
-                      <a:graphicData uri="http://schemas.microsoft.com/office/word/2010/wordprocessingShape">
-                        <wps:wsp>
-                          <wps:cNvSpPr txBox="1"/>
-                          <wps:spPr>
-                            <a:xfrm>
-                              <a:off x="0" y="0"/>
-                              <a:ext cx="1914525" cy="285750"/>
-                            </a:xfrm>
-                            <a:prstGeom prst="rect">
-                              <a:avLst/>
-                            </a:prstGeom>
-                            <a:noFill/>
-                            <a:ln w="6350">
-                              <a:noFill/>
-                            </a:ln>
-                            <a:effectLst/>
-                          </wps:spPr>
-                          <wps:style>
-                            <a:lnRef idx="0">
-                              <a:schemeClr val="accent1"/>
-                            </a:lnRef>
-                            <a:fillRef idx="0">
-                              <a:schemeClr val="accent1"/>
-                            </a:fillRef>
-                            <a:effectRef idx="0">
-                              <a:schemeClr val="accent1"/>
-                            </a:effectRef>
-                            <a:fontRef idx="minor">
-                              <a:schemeClr val="dk1"/>
-                            </a:fontRef>
-                          </wps:style>
-                          <wps:txbx>
-                            <w:txbxContent>
-                              <w:p>
-                                <w:pPr>
-                                  <w:rPr>
-                                    <w:rFonts w:asciiTheme="majorHAnsi" w:hAnsiTheme="majorHAnsi"/>
-                                    <w:color w:val="000000" w:themeColor="text1"/>
-                                    <w:sz w:val="8"/>
-                                  </w:rPr>
-                                </w:pPr>
-                                <w:r>
-                                  <w:rPr>
-                                    <w:rFonts w:asciiTheme="majorHAnsi" w:hAnsiTheme="majorHAnsi" w:cstheme="minorHAnsi"/>
-                                    <w:noProof/>
-                                    <w:color w:val="000000" w:themeColor="text1"/>
-                                    <w:sz w:val="24"/>
-                                    <w:szCs w:val="44"/>
-                                  </w:rPr>
-                                  <w:t>My Application Name</w:t>
-                                </w:r>
-                              </w:p>
-                            </w:txbxContent>
-                          </wps:txbx>
-                          <wps:bodyPr rot="0" spcFirstLastPara="0" vertOverflow="overflow" horzOverflow="overflow" vert="horz" wrap="square" lIns="91440" tIns="45720" rIns="91440" bIns="45720" numCol="1" spcCol="0" rtlCol="0" fromWordArt="0" anchor="t" anchorCtr="0" forceAA="0" compatLnSpc="1">
-                            <a:prstTxWarp prst="textNoShape">
-                              <a:avLst/>
-                            </a:prstTxWarp>
-                            <a:noAutofit/>
-                          </wps:bodyPr>
-                        </wps:wsp>
-                      </a:graphicData>
-                    </a:graphic>
-                    <wp14:sizeRelH relativeFrom="margin">
-                      <wp14:pctWidth>0</wp14:pctWidth>
-                    </wp14:sizeRelH>
-                    <wp14:sizeRelV relativeFrom="margin">
-                      <wp14:pctHeight>0</wp14:pctHeight>
-                    </wp14:sizeRelV>
-                  </wp:anchor>
-                </w:drawing>
-              </mc:Choice>
-              <mc:Fallback>
-                <w:pict>
-                  <v:shape w14:anchorId="41D73EB3" id="Text Box 3" o:spid="_x0000_s1058" type="#_x0000_t202" alt="TEXT;APPLICATION_NAME" style="position:absolute;left:0;text-align:left;margin-left:243.75pt;margin-top:16pt;width:150.75pt;height:22.5pt;z-index:251680768;visibility:visible;mso-wrap-style:square;mso-width-percent:0;mso-height-percent:0;mso-wrap-distance-left:9pt;mso-wrap-distance-top:0;mso-wrap-distance-right:9pt;mso-wrap-distance-bottom:0;mso-position-horizontal:absolute;mso-position-horizontal-relative:text;mso-position-vertical:absolute;mso-position-vertical-relative:text;mso-width-percent:0;mso-height-percent:0;mso-width-relative:margin;mso-height-relative:margin;v-text-anchor:top" o:gfxdata="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" filled="f" stroked="f" strokeweight=".5pt">
-                    <v:textbox>
-                      <w:txbxContent>
-                        <w:p>
-                          <w:pPr>
-                            <w:rPr>
-                              <w:rFonts w:asciiTheme="majorHAnsi" w:hAnsiTheme="majorHAnsi"/>
-                              <w:color w:val="000000" w:themeColor="text1"/>
-                              <w:sz w:val="8"/>
-                            </w:rPr>
-                          </w:pPr>
-                          <w:r>
-                            <w:rPr>
-                              <w:rFonts w:asciiTheme="majorHAnsi" w:hAnsiTheme="majorHAnsi" w:cstheme="minorHAnsi"/>
-                              <w:noProof/>
-                              <w:color w:val="000000" w:themeColor="text1"/>
-                              <w:sz w:val="24"/>
-                              <w:szCs w:val="44"/>
-                            </w:rPr>
-                            <w:t>My Application Name</w:t>
-                          </w:r>
-                        </w:p>
-                      </w:txbxContent>
-                    </v:textbox>
-                  </v:shape>
-                </w:pict>
-              </mc:Fallback>
-            </mc:AlternateContent>
+            <w:tab/>
           </w:r>
+        </w:p>
+        <w:p>
+          <w:pPr>
+            <w:ind w:right="657"/>
+            <w:rPr>
+              <w:rFonts w:asciiTheme="minorHAnsi" w:hAnsiTheme="minorHAnsi"/>
+              <w:sz w:val="22"/>
+            </w:rPr>
+          </w:pPr>
         </w:p>
         <w:p>
           <w:pPr>
@@ -4689,13 +4566,13 @@
             <mc:AlternateContent>
               <mc:Choice Requires="wps">
                 <w:drawing>
-                  <wp:anchor distT="0" distB="0" distL="114300" distR="114300" simplePos="0" relativeHeight="251682816" behindDoc="0" locked="0" layoutInCell="1" allowOverlap="1" wp14:anchorId="6A09EFF7" wp14:editId="423926A8">
+                  <wp:anchor distT="0" distB="0" distL="114300" distR="114300" simplePos="0" relativeHeight="251682816" behindDoc="0" locked="0" layoutInCell="1" allowOverlap="1" wp14:anchorId="6A09EFF7" wp14:editId="5C1A3C96">
                     <wp:simplePos x="0" y="0"/>
                     <wp:positionH relativeFrom="column">
-                      <wp:posOffset>2522220</wp:posOffset>
+                      <wp:posOffset>2691883</wp:posOffset>
                     </wp:positionH>
                     <wp:positionV relativeFrom="paragraph">
-                      <wp:posOffset>203835</wp:posOffset>
+                      <wp:posOffset>233296</wp:posOffset>
                     </wp:positionV>
                     <wp:extent cx="2171700" cy="304800"/>
                     <wp:effectExtent l="0" t="0" r="0" b="0"/>
@@ -4794,7 +4671,7 @@
               </mc:Choice>
               <mc:Fallback>
                 <w:pict>
-                  <v:shape w14:anchorId="6A09EFF7" id="Text Box 31" o:spid="_x0000_s1059" type="#_x0000_t202" alt="TEXT;LAST_SNAPSHOT_VERSION" style="position:absolute;left:0;text-align:left;margin-left:198.6pt;margin-top:16.05pt;width:171pt;height:24pt;z-index:251682816;visibility:visible;mso-wrap-style:square;mso-width-percent:0;mso-height-percent:0;mso-wrap-distance-left:9pt;mso-wrap-distance-top:0;mso-wrap-distance-right:9pt;mso-wrap-distance-bottom:0;mso-position-horizontal:absolute;mso-position-horizontal-relative:text;mso-position-vertical:absolute;mso-position-vertical-relative:text;mso-width-percent:0;mso-height-percent:0;mso-width-relative:margin;mso-height-relative:margin;v-text-anchor:top" o:gfxdata="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" filled="f" stroked="f" strokeweight=".5pt">
+                  <v:shape w14:anchorId="6A09EFF7" id="Text Box 31" o:spid="_x0000_s1058" type="#_x0000_t202" alt="TEXT;LAST_SNAPSHOT_VERSION" style="position:absolute;left:0;text-align:left;margin-left:211.95pt;margin-top:18.35pt;width:171pt;height:24pt;z-index:251682816;visibility:visible;mso-wrap-style:square;mso-width-percent:0;mso-height-percent:0;mso-wrap-distance-left:9pt;mso-wrap-distance-top:0;mso-wrap-distance-right:9pt;mso-wrap-distance-bottom:0;mso-position-horizontal:absolute;mso-position-horizontal-relative:text;mso-position-vertical:absolute;mso-position-vertical-relative:text;mso-width-percent:0;mso-height-percent:0;mso-width-relative:margin;mso-height-relative:margin;v-text-anchor:top" o:gfxdata="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" filled="f" stroked="f" strokeweight=".5pt">
                     <v:textbox>
                       <w:txbxContent>
                         <w:p>
@@ -4840,6 +4717,142 @@
               </mc:Fallback>
             </mc:AlternateContent>
           </w:r>
+          <w:r>
+            <w:rPr>
+              <w:b/>
+              <w:noProof/>
+              <w:szCs w:val="28"/>
+              <w:u w:val="single"/>
+            </w:rPr>
+            <mc:AlternateContent>
+              <mc:Choice Requires="wps">
+                <w:drawing>
+                  <wp:anchor distT="0" distB="0" distL="114300" distR="114300" simplePos="0" relativeHeight="251680768" behindDoc="0" locked="0" layoutInCell="1" allowOverlap="1" wp14:anchorId="41D73EB3" wp14:editId="6341BC9D">
+                    <wp:simplePos x="0" y="0"/>
+                    <wp:positionH relativeFrom="column">
+                      <wp:posOffset>3323856</wp:posOffset>
+                    </wp:positionH>
+                    <wp:positionV relativeFrom="paragraph">
+                      <wp:posOffset>4445</wp:posOffset>
+                    </wp:positionV>
+                    <wp:extent cx="1914525" cy="285750"/>
+                    <wp:effectExtent l="0" t="0" r="0" b="0"/>
+                    <wp:wrapNone/>
+                    <wp:docPr id="3" name="Text Box 3" descr="TEXT;APPLICATION_NAME"/>
+                    <wp:cNvGraphicFramePr/>
+                    <a:graphic xmlns:a="http://schemas.openxmlformats.org/drawingml/2006/main">
+                      <a:graphicData uri="http://schemas.microsoft.com/office/word/2010/wordprocessingShape">
+                        <wps:wsp>
+                          <wps:cNvSpPr txBox="1"/>
+                          <wps:spPr>
+                            <a:xfrm>
+                              <a:off x="0" y="0"/>
+                              <a:ext cx="1914525" cy="285750"/>
+                            </a:xfrm>
+                            <a:prstGeom prst="rect">
+                              <a:avLst/>
+                            </a:prstGeom>
+                            <a:noFill/>
+                            <a:ln w="6350">
+                              <a:noFill/>
+                            </a:ln>
+                            <a:effectLst/>
+                          </wps:spPr>
+                          <wps:style>
+                            <a:lnRef idx="0">
+                              <a:schemeClr val="accent1"/>
+                            </a:lnRef>
+                            <a:fillRef idx="0">
+                              <a:schemeClr val="accent1"/>
+                            </a:fillRef>
+                            <a:effectRef idx="0">
+                              <a:schemeClr val="accent1"/>
+                            </a:effectRef>
+                            <a:fontRef idx="minor">
+                              <a:schemeClr val="dk1"/>
+                            </a:fontRef>
+                          </wps:style>
+                          <wps:txbx>
+                            <w:txbxContent>
+                              <w:p>
+                                <w:pPr>
+                                  <w:rPr>
+                                    <w:rFonts w:asciiTheme="majorHAnsi" w:hAnsiTheme="majorHAnsi"/>
+                                    <w:color w:val="000000" w:themeColor="text1"/>
+                                    <w:sz w:val="8"/>
+                                  </w:rPr>
+                                </w:pPr>
+                                <w:r>
+                                  <w:rPr>
+                                    <w:rFonts w:asciiTheme="majorHAnsi" w:hAnsiTheme="majorHAnsi" w:cstheme="minorHAnsi"/>
+                                    <w:noProof/>
+                                    <w:color w:val="000000" w:themeColor="text1"/>
+                                    <w:sz w:val="24"/>
+                                    <w:szCs w:val="44"/>
+                                  </w:rPr>
+                                  <w:t>My Application Name</w:t>
+                                </w:r>
+                              </w:p>
+                            </w:txbxContent>
+                          </wps:txbx>
+                          <wps:bodyPr rot="0" spcFirstLastPara="0" vertOverflow="overflow" horzOverflow="overflow" vert="horz" wrap="square" lIns="91440" tIns="45720" rIns="91440" bIns="45720" numCol="1" spcCol="0" rtlCol="0" fromWordArt="0" anchor="t" anchorCtr="0" forceAA="0" compatLnSpc="1">
+                            <a:prstTxWarp prst="textNoShape">
+                              <a:avLst/>
+                            </a:prstTxWarp>
+                            <a:noAutofit/>
+                          </wps:bodyPr>
+                        </wps:wsp>
+                      </a:graphicData>
+                    </a:graphic>
+                    <wp14:sizeRelH relativeFrom="margin">
+                      <wp14:pctWidth>0</wp14:pctWidth>
+                    </wp14:sizeRelH>
+                    <wp14:sizeRelV relativeFrom="margin">
+                      <wp14:pctHeight>0</wp14:pctHeight>
+                    </wp14:sizeRelV>
+                  </wp:anchor>
+                </w:drawing>
+              </mc:Choice>
+              <mc:Fallback>
+                <w:pict>
+                  <v:shape w14:anchorId="41D73EB3" id="Text Box 3" o:spid="_x0000_s1059" type="#_x0000_t202" alt="TEXT;APPLICATION_NAME" style="position:absolute;left:0;text-align:left;margin-left:261.7pt;margin-top:.35pt;width:150.75pt;height:22.5pt;z-index:251680768;visibility:visible;mso-wrap-style:square;mso-width-percent:0;mso-height-percent:0;mso-wrap-distance-left:9pt;mso-wrap-distance-top:0;mso-wrap-distance-right:9pt;mso-wrap-distance-bottom:0;mso-position-horizontal:absolute;mso-position-horizontal-relative:text;mso-position-vertical:absolute;mso-position-vertical-relative:text;mso-width-percent:0;mso-height-percent:0;mso-width-relative:margin;mso-height-relative:margin;v-text-anchor:top" o:gfxdata="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" filled="f" stroked="f" strokeweight=".5pt">
+                    <v:textbox>
+                      <w:txbxContent>
+                        <w:p>
+                          <w:pPr>
+                            <w:rPr>
+                              <w:rFonts w:asciiTheme="majorHAnsi" w:hAnsiTheme="majorHAnsi"/>
+                              <w:color w:val="000000" w:themeColor="text1"/>
+                              <w:sz w:val="8"/>
+                            </w:rPr>
+                          </w:pPr>
+                          <w:r>
+                            <w:rPr>
+                              <w:rFonts w:asciiTheme="majorHAnsi" w:hAnsiTheme="majorHAnsi" w:cstheme="minorHAnsi"/>
+                              <w:noProof/>
+                              <w:color w:val="000000" w:themeColor="text1"/>
+                              <w:sz w:val="24"/>
+                              <w:szCs w:val="44"/>
+                            </w:rPr>
+                            <w:t>My Application Name</w:t>
+                          </w:r>
+                        </w:p>
+                      </w:txbxContent>
+                    </v:textbox>
+                  </v:shape>
+                </w:pict>
+              </mc:Fallback>
+            </mc:AlternateContent>
+          </w:r>
+        </w:p>
+        <w:p>
+          <w:pPr>
+            <w:ind w:right="657"/>
+            <w:rPr>
+              <w:rFonts w:asciiTheme="minorHAnsi" w:hAnsiTheme="minorHAnsi"/>
+              <w:sz w:val="22"/>
+            </w:rPr>
+          </w:pPr>
         </w:p>
         <w:p>
           <w:pPr>
@@ -4857,13 +4870,13 @@
             <mc:AlternateContent>
               <mc:Choice Requires="wps">
                 <w:drawing>
-                  <wp:anchor distT="0" distB="0" distL="114300" distR="114300" simplePos="0" relativeHeight="251683840" behindDoc="1" locked="0" layoutInCell="1" allowOverlap="1" wp14:anchorId="366FBCA5" wp14:editId="4CD6BD48">
+                  <wp:anchor distT="0" distB="0" distL="114300" distR="114300" simplePos="0" relativeHeight="251683840" behindDoc="1" locked="0" layoutInCell="1" allowOverlap="1" wp14:anchorId="366FBCA5" wp14:editId="4506E12A">
                     <wp:simplePos x="0" y="0"/>
                     <wp:positionH relativeFrom="column">
-                      <wp:posOffset>2539365</wp:posOffset>
+                      <wp:posOffset>2729230</wp:posOffset>
                     </wp:positionH>
                     <wp:positionV relativeFrom="paragraph">
-                      <wp:posOffset>229870</wp:posOffset>
+                      <wp:posOffset>5080</wp:posOffset>
                     </wp:positionV>
                     <wp:extent cx="1981200" cy="295275"/>
                     <wp:effectExtent l="0" t="0" r="0" b="0"/>
@@ -4969,7 +4982,7 @@
               </mc:Choice>
               <mc:Fallback>
                 <w:pict>
-                  <v:shape w14:anchorId="366FBCA5" id="Text Box 9" o:spid="_x0000_s1060" type="#_x0000_t202" alt="TEXT;CAST_VERSION" style="position:absolute;left:0;text-align:left;margin-left:199.95pt;margin-top:18.1pt;width:156pt;height:23.25pt;z-index:-251632640;visibility:visible;mso-wrap-style:square;mso-wrap-distance-left:9pt;mso-wrap-distance-top:0;mso-wrap-distance-right:9pt;mso-wrap-distance-bottom:0;mso-position-horizontal:absolute;mso-position-horizontal-relative:text;mso-position-vertical:absolute;mso-position-vertical-relative:text;v-text-anchor:top" o:gfxdata="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" filled="f" stroked="f" strokeweight=".5pt">
+                  <v:shape w14:anchorId="366FBCA5" id="Text Box 9" o:spid="_x0000_s1060" type="#_x0000_t202" alt="TEXT;CAST_VERSION" style="position:absolute;left:0;text-align:left;margin-left:214.9pt;margin-top:.4pt;width:156pt;height:23.25pt;z-index:-251632640;visibility:visible;mso-wrap-style:square;mso-wrap-distance-left:9pt;mso-wrap-distance-top:0;mso-wrap-distance-right:9pt;mso-wrap-distance-bottom:0;mso-position-horizontal:absolute;mso-position-horizontal-relative:text;mso-position-vertical:absolute;mso-position-vertical-relative:text;v-text-anchor:top" o:gfxdata="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" filled="f" stroked="f" strokeweight=".5pt">
                     <v:textbox>
                       <w:txbxContent>
                         <w:p>
@@ -5021,24 +5034,6 @@
               </mc:Fallback>
             </mc:AlternateContent>
           </w:r>
-        </w:p>
-        <w:p>
-          <w:pPr>
-            <w:ind w:right="657"/>
-            <w:rPr>
-              <w:rFonts w:asciiTheme="minorHAnsi" w:hAnsiTheme="minorHAnsi"/>
-              <w:sz w:val="22"/>
-            </w:rPr>
-          </w:pPr>
-        </w:p>
-        <w:p>
-          <w:pPr>
-            <w:ind w:right="657"/>
-            <w:rPr>
-              <w:rFonts w:asciiTheme="minorHAnsi" w:hAnsiTheme="minorHAnsi"/>
-              <w:sz w:val="22"/>
-            </w:rPr>
-          </w:pPr>
         </w:p>
         <w:p>
           <w:pPr>
@@ -5169,7 +5164,6 @@
           <w:ilvl w:val="0"/>
           <w:numId w:val="0"/>
         </w:numPr>
-        <w:ind w:left="357" w:right="657"/>
         <w:rPr>
           <w:noProof/>
         </w:rPr>
@@ -5200,31 +5194,19 @@
       <w:bookmarkEnd w:id="8"/>
       <w:bookmarkEnd w:id="9"/>
       <w:r>
-        <w:rPr>
-          <w:rFonts w:asciiTheme="majorHAnsi" w:hAnsiTheme="majorHAnsi"/>
-          <w:caps/>
-          <w:color w:val="404040" w:themeColor="text1" w:themeTint="BF"/>
-          <w:sz w:val="22"/>
-        </w:rPr>
         <w:fldChar w:fldCharType="begin"/>
       </w:r>
       <w:r>
-        <w:rPr>
-          <w:rFonts w:asciiTheme="majorHAnsi" w:hAnsiTheme="majorHAnsi"/>
-          <w:caps/>
-          <w:color w:val="404040" w:themeColor="text1" w:themeTint="BF"/>
-          <w:sz w:val="22"/>
-        </w:rPr>
         <w:instrText xml:space="preserve"> TOC \o "1-4" \n </w:instrText>
       </w:r>
       <w:r>
-        <w:rPr>
-          <w:rFonts w:asciiTheme="majorHAnsi" w:hAnsiTheme="majorHAnsi"/>
-          <w:caps/>
-          <w:color w:val="404040" w:themeColor="text1" w:themeTint="BF"/>
-          <w:sz w:val="22"/>
-        </w:rPr>
         <w:fldChar w:fldCharType="separate"/>
+      </w:r>
+      <w:r>
+        <w:tab/>
+      </w:r>
+      <w:r>
+        <w:tab/>
       </w:r>
     </w:p>
     <w:p>
@@ -5235,7 +5217,7 @@
           <w:b w:val="0"/>
           <w:caps w:val="0"/>
           <w:noProof/>
-          <w:color w:val="auto"/>
+          <w:color w:val="624ABB"/>
           <w:sz w:val="22"/>
           <w:szCs w:val="22"/>
           <w:lang w:eastAsia="en-US"/>
@@ -5244,6 +5226,7 @@
       <w:r>
         <w:rPr>
           <w:noProof/>
+          <w:color w:val="624ABB"/>
         </w:rPr>
         <w:t>Table of Content</w:t>
       </w:r>
@@ -5259,7 +5242,7 @@
           <w:b w:val="0"/>
           <w:caps w:val="0"/>
           <w:noProof/>
-          <w:color w:val="auto"/>
+          <w:color w:val="624ABB"/>
           <w:sz w:val="22"/>
           <w:szCs w:val="22"/>
           <w:lang w:eastAsia="en-US"/>
@@ -5268,6 +5251,7 @@
       <w:r>
         <w:rPr>
           <w:noProof/>
+          <w:color w:val="624ABB"/>
         </w:rPr>
         <w:t>1.</w:t>
       </w:r>
@@ -5277,7 +5261,7 @@
           <w:b w:val="0"/>
           <w:caps w:val="0"/>
           <w:noProof/>
-          <w:color w:val="auto"/>
+          <w:color w:val="624ABB"/>
           <w:sz w:val="22"/>
           <w:szCs w:val="22"/>
           <w:lang w:eastAsia="en-US"/>
@@ -5287,6 +5271,7 @@
       <w:r>
         <w:rPr>
           <w:noProof/>
+          <w:color w:val="624ABB"/>
         </w:rPr>
         <w:t>Introduction</w:t>
       </w:r>
@@ -5301,7 +5286,7 @@
           <w:rFonts w:asciiTheme="minorHAnsi" w:eastAsiaTheme="minorEastAsia" w:hAnsiTheme="minorHAnsi" w:cstheme="minorBidi"/>
           <w:smallCaps w:val="0"/>
           <w:noProof/>
-          <w:color w:val="auto"/>
+          <w:color w:val="624ABB"/>
           <w:sz w:val="22"/>
           <w:szCs w:val="22"/>
           <w:lang w:eastAsia="en-US"/>
@@ -5310,6 +5295,7 @@
       <w:r>
         <w:rPr>
           <w:noProof/>
+          <w:color w:val="624ABB"/>
           <w14:scene3d>
             <w14:camera w14:prst="orthographicFront"/>
             <w14:lightRig w14:rig="threePt" w14:dir="t">
@@ -5324,7 +5310,7 @@
           <w:rFonts w:asciiTheme="minorHAnsi" w:eastAsiaTheme="minorEastAsia" w:hAnsiTheme="minorHAnsi" w:cstheme="minorBidi"/>
           <w:smallCaps w:val="0"/>
           <w:noProof/>
-          <w:color w:val="auto"/>
+          <w:color w:val="624ABB"/>
           <w:sz w:val="22"/>
           <w:szCs w:val="22"/>
           <w:lang w:eastAsia="en-US"/>
@@ -5334,6 +5320,7 @@
       <w:r>
         <w:rPr>
           <w:noProof/>
+          <w:color w:val="624ABB"/>
         </w:rPr>
         <w:t>Application Characteristics</w:t>
       </w:r>
@@ -5349,7 +5336,7 @@
           <w:b w:val="0"/>
           <w:caps w:val="0"/>
           <w:noProof/>
-          <w:color w:val="auto"/>
+          <w:color w:val="624ABB"/>
           <w:sz w:val="22"/>
           <w:szCs w:val="22"/>
           <w:lang w:eastAsia="en-US"/>
@@ -5359,6 +5346,7 @@
         <w:rPr>
           <w:rFonts w:asciiTheme="minorHAnsi" w:hAnsiTheme="minorHAnsi"/>
           <w:noProof/>
+          <w:color w:val="624ABB"/>
         </w:rPr>
         <w:t>2.</w:t>
       </w:r>
@@ -5368,7 +5356,7 @@
           <w:b w:val="0"/>
           <w:caps w:val="0"/>
           <w:noProof/>
-          <w:color w:val="auto"/>
+          <w:color w:val="624ABB"/>
           <w:sz w:val="22"/>
           <w:szCs w:val="22"/>
           <w:lang w:eastAsia="en-US"/>
@@ -5378,6 +5366,7 @@
       <w:r>
         <w:rPr>
           <w:noProof/>
+          <w:color w:val="624ABB"/>
         </w:rPr>
         <w:t>C-CPP Standards Summary</w:t>
       </w:r>
@@ -5393,7 +5382,7 @@
           <w:b w:val="0"/>
           <w:caps w:val="0"/>
           <w:noProof/>
-          <w:color w:val="auto"/>
+          <w:color w:val="624ABB"/>
           <w:sz w:val="22"/>
           <w:szCs w:val="22"/>
           <w:lang w:eastAsia="en-US"/>
@@ -5403,6 +5392,7 @@
         <w:rPr>
           <w:rFonts w:eastAsia="Calibri"/>
           <w:noProof/>
+          <w:color w:val="624ABB"/>
         </w:rPr>
         <w:t>3.</w:t>
       </w:r>
@@ -5412,7 +5402,7 @@
           <w:b w:val="0"/>
           <w:caps w:val="0"/>
           <w:noProof/>
-          <w:color w:val="auto"/>
+          <w:color w:val="624ABB"/>
           <w:sz w:val="22"/>
           <w:szCs w:val="22"/>
           <w:lang w:eastAsia="en-US"/>
@@ -5423,6 +5413,7 @@
         <w:rPr>
           <w:rFonts w:eastAsia="Calibri"/>
           <w:noProof/>
+          <w:color w:val="624ABB"/>
         </w:rPr>
         <w:t>CAST Findings for AUTOSAR-CPP-2014</w:t>
       </w:r>
@@ -5438,7 +5429,7 @@
           <w:b w:val="0"/>
           <w:caps w:val="0"/>
           <w:noProof/>
-          <w:color w:val="auto"/>
+          <w:color w:val="624ABB"/>
           <w:sz w:val="22"/>
           <w:szCs w:val="22"/>
           <w:lang w:eastAsia="en-US"/>
@@ -5448,6 +5439,7 @@
         <w:rPr>
           <w:rFonts w:eastAsia="Calibri"/>
           <w:noProof/>
+          <w:color w:val="624ABB"/>
         </w:rPr>
         <w:t>4.</w:t>
       </w:r>
@@ -5457,7 +5449,7 @@
           <w:b w:val="0"/>
           <w:caps w:val="0"/>
           <w:noProof/>
-          <w:color w:val="auto"/>
+          <w:color w:val="624ABB"/>
           <w:sz w:val="22"/>
           <w:szCs w:val="22"/>
           <w:lang w:eastAsia="en-US"/>
@@ -5468,6 +5460,7 @@
         <w:rPr>
           <w:rFonts w:eastAsia="Calibri"/>
           <w:noProof/>
+          <w:color w:val="624ABB"/>
         </w:rPr>
         <w:t>CAST Findings for MISRA-C-2012</w:t>
       </w:r>
@@ -5483,7 +5476,7 @@
           <w:b w:val="0"/>
           <w:caps w:val="0"/>
           <w:noProof/>
-          <w:color w:val="auto"/>
+          <w:color w:val="624ABB"/>
           <w:sz w:val="22"/>
           <w:szCs w:val="22"/>
           <w:lang w:eastAsia="en-US"/>
@@ -5493,6 +5486,7 @@
         <w:rPr>
           <w:rFonts w:eastAsia="Calibri"/>
           <w:noProof/>
+          <w:color w:val="624ABB"/>
         </w:rPr>
         <w:t>5.</w:t>
       </w:r>
@@ -5502,7 +5496,7 @@
           <w:b w:val="0"/>
           <w:caps w:val="0"/>
           <w:noProof/>
-          <w:color w:val="auto"/>
+          <w:color w:val="624ABB"/>
           <w:sz w:val="22"/>
           <w:szCs w:val="22"/>
           <w:lang w:eastAsia="en-US"/>
@@ -5513,6 +5507,7 @@
         <w:rPr>
           <w:rFonts w:eastAsia="Calibri"/>
           <w:noProof/>
+          <w:color w:val="624ABB"/>
         </w:rPr>
         <w:t>CAST Findings for MISRA-CPP-2008</w:t>
       </w:r>
@@ -5528,7 +5523,7 @@
           <w:b w:val="0"/>
           <w:caps w:val="0"/>
           <w:noProof/>
-          <w:color w:val="auto"/>
+          <w:color w:val="624ABB"/>
           <w:sz w:val="22"/>
           <w:szCs w:val="22"/>
           <w:lang w:eastAsia="en-US"/>
@@ -5537,6 +5532,7 @@
       <w:r>
         <w:rPr>
           <w:noProof/>
+          <w:color w:val="624ABB"/>
         </w:rPr>
         <w:t>6.</w:t>
       </w:r>
@@ -5546,7 +5542,7 @@
           <w:b w:val="0"/>
           <w:caps w:val="0"/>
           <w:noProof/>
-          <w:color w:val="auto"/>
+          <w:color w:val="624ABB"/>
           <w:sz w:val="22"/>
           <w:szCs w:val="22"/>
           <w:lang w:eastAsia="en-US"/>
@@ -5556,6 +5552,7 @@
       <w:r>
         <w:rPr>
           <w:noProof/>
+          <w:color w:val="624ABB"/>
         </w:rPr>
         <w:t>Appendix</w:t>
       </w:r>
@@ -5570,7 +5567,7 @@
           <w:rFonts w:asciiTheme="minorHAnsi" w:eastAsiaTheme="minorEastAsia" w:hAnsiTheme="minorHAnsi" w:cstheme="minorBidi"/>
           <w:smallCaps w:val="0"/>
           <w:noProof/>
-          <w:color w:val="auto"/>
+          <w:color w:val="624ABB"/>
           <w:sz w:val="22"/>
           <w:szCs w:val="22"/>
           <w:lang w:eastAsia="en-US"/>
@@ -5579,6 +5576,7 @@
       <w:r>
         <w:rPr>
           <w:noProof/>
+          <w:color w:val="624ABB"/>
           <w14:scene3d>
             <w14:camera w14:prst="orthographicFront"/>
             <w14:lightRig w14:rig="threePt" w14:dir="t">
@@ -5593,7 +5591,7 @@
           <w:rFonts w:asciiTheme="minorHAnsi" w:eastAsiaTheme="minorEastAsia" w:hAnsiTheme="minorHAnsi" w:cstheme="minorBidi"/>
           <w:smallCaps w:val="0"/>
           <w:noProof/>
-          <w:color w:val="auto"/>
+          <w:color w:val="624ABB"/>
           <w:sz w:val="22"/>
           <w:szCs w:val="22"/>
           <w:lang w:eastAsia="en-US"/>
@@ -5603,6 +5601,7 @@
       <w:r>
         <w:rPr>
           <w:noProof/>
+          <w:color w:val="624ABB"/>
         </w:rPr>
         <w:t>About CAST Software Intelligence</w:t>
       </w:r>
@@ -5611,6 +5610,7 @@
       <w:pPr>
         <w:ind w:left="0" w:right="657"/>
         <w:rPr>
+          <w:color w:val="624ABB"/>
           <w:sz w:val="16"/>
           <w:szCs w:val="16"/>
         </w:rPr>
@@ -5619,7 +5619,7 @@
         <w:rPr>
           <w:rFonts w:asciiTheme="majorHAnsi" w:hAnsiTheme="majorHAnsi"/>
           <w:caps/>
-          <w:color w:val="404040" w:themeColor="text1" w:themeTint="BF"/>
+          <w:color w:val="624ABB"/>
           <w:sz w:val="22"/>
           <w:szCs w:val="16"/>
         </w:rPr>
@@ -5629,12 +5629,7 @@
     <w:p>
       <w:pPr>
         <w:pStyle w:val="Heading1"/>
-        <w:ind w:right="657"/>
       </w:pPr>
-      <w:r>
-        <w:lastRenderedPageBreak/>
-        <w:t xml:space="preserve"> </w:t>
-      </w:r>
       <w:bookmarkStart w:id="10" w:name="_Toc531862351"/>
       <w:bookmarkStart w:id="11" w:name="_Toc14696275"/>
       <w:bookmarkStart w:id="12" w:name="_Toc14781140"/>
@@ -5645,6 +5640,7 @@
       <w:bookmarkStart w:id="17" w:name="_Toc31977224"/>
       <w:bookmarkStart w:id="18" w:name="_Toc31977567"/>
       <w:r>
+        <w:lastRenderedPageBreak/>
         <w:t>Introduction</w:t>
       </w:r>
       <w:bookmarkEnd w:id="10"/>
@@ -5725,7 +5721,13 @@
         <w:rPr>
           <w:lang w:val="en-US"/>
         </w:rPr>
-        <w:t xml:space="preserve">Application </w:t>
+        <w:t>Application</w:t>
+      </w:r>
+      <w:r>
+        <w:rPr>
+          <w:lang w:val="en-US"/>
+        </w:rPr>
+        <w:t xml:space="preserve"> </w:t>
       </w:r>
       <w:bookmarkEnd w:id="19"/>
       <w:r>
@@ -6185,7 +6187,7 @@
             <wp:cNvGraphicFramePr/>
             <a:graphic xmlns:a="http://schemas.openxmlformats.org/drawingml/2006/main">
               <a:graphicData uri="http://schemas.openxmlformats.org/drawingml/2006/chart">
-                <c:chart xmlns:c="http://schemas.openxmlformats.org/drawingml/2006/chart" xmlns:r="http://schemas.openxmlformats.org/officeDocument/2006/relationships" r:id="rId10"/>
+                <c:chart xmlns:c="http://schemas.openxmlformats.org/drawingml/2006/chart" xmlns:r="http://schemas.openxmlformats.org/officeDocument/2006/relationships" r:id="rId11"/>
               </a:graphicData>
             </a:graphic>
           </wp:inline>
@@ -6460,7 +6462,6 @@
     <w:p>
       <w:pPr>
         <w:pStyle w:val="Heading1"/>
-        <w:ind w:right="657"/>
         <w:rPr>
           <w:rFonts w:asciiTheme="minorHAnsi" w:hAnsiTheme="minorHAnsi"/>
           <w:noProof/>
@@ -6652,6 +6653,14 @@
       <w:tblPr>
         <w:tblStyle w:val="GridTable1Light-Accent1"/>
         <w:tblW w:w="9000" w:type="dxa"/>
+        <w:tblBorders>
+          <w:top w:val="single" w:sz="4" w:space="0" w:color="B2B9FF"/>
+          <w:left w:val="single" w:sz="4" w:space="0" w:color="B2B9FF"/>
+          <w:bottom w:val="single" w:sz="4" w:space="0" w:color="B2B9FF"/>
+          <w:right w:val="single" w:sz="4" w:space="0" w:color="B2B9FF"/>
+          <w:insideH w:val="single" w:sz="4" w:space="0" w:color="B2B9FF"/>
+          <w:insideV w:val="single" w:sz="4" w:space="0" w:color="B2B9FF"/>
+        </w:tblBorders>
         <w:tblLayout w:type="fixed"/>
         <w:tblLook w:val="04A0" w:firstRow="1" w:lastRow="0" w:firstColumn="1" w:lastColumn="0" w:noHBand="0" w:noVBand="1"/>
         <w:tblDescription w:val="TABLE;QUALITY_STANDARDS_EVOLUTION;STD=C-CPP,LBL=violations,MORE=true"/>
@@ -6673,7 +6682,10 @@
           <w:tcPr>
             <w:cnfStyle w:val="001000000000" w:firstRow="0" w:lastRow="0" w:firstColumn="1" w:lastColumn="0" w:oddVBand="0" w:evenVBand="0" w:oddHBand="0" w:evenHBand="0" w:firstRowFirstColumn="0" w:firstRowLastColumn="0" w:lastRowFirstColumn="0" w:lastRowLastColumn="0"/>
             <w:tcW w:w="4675" w:type="dxa"/>
-            <w:shd w:val="clear" w:color="auto" w:fill="DBE5F1" w:themeFill="accent1" w:themeFillTint="33"/>
+            <w:tcBorders>
+              <w:bottom w:val="single" w:sz="12" w:space="0" w:color="B2B9FF"/>
+            </w:tcBorders>
+            <w:shd w:val="clear" w:color="auto" w:fill="C7C9E0"/>
             <w:vAlign w:val="center"/>
           </w:tcPr>
           <w:p>
@@ -6699,7 +6711,10 @@
         <w:tc>
           <w:tcPr>
             <w:tcW w:w="1350" w:type="dxa"/>
-            <w:shd w:val="clear" w:color="auto" w:fill="DBE5F1" w:themeFill="accent1" w:themeFillTint="33"/>
+            <w:tcBorders>
+              <w:bottom w:val="single" w:sz="12" w:space="0" w:color="B2B9FF"/>
+            </w:tcBorders>
+            <w:shd w:val="clear" w:color="auto" w:fill="C7C9E0"/>
             <w:vAlign w:val="center"/>
           </w:tcPr>
           <w:p>
@@ -6728,7 +6743,10 @@
         <w:tc>
           <w:tcPr>
             <w:tcW w:w="1530" w:type="dxa"/>
-            <w:shd w:val="clear" w:color="auto" w:fill="DBE5F1" w:themeFill="accent1" w:themeFillTint="33"/>
+            <w:tcBorders>
+              <w:bottom w:val="single" w:sz="12" w:space="0" w:color="B2B9FF"/>
+            </w:tcBorders>
+            <w:shd w:val="clear" w:color="auto" w:fill="C7C9E0"/>
             <w:vAlign w:val="center"/>
           </w:tcPr>
           <w:p>
@@ -6757,7 +6775,10 @@
         <w:tc>
           <w:tcPr>
             <w:tcW w:w="1445" w:type="dxa"/>
-            <w:shd w:val="clear" w:color="auto" w:fill="DBE5F1" w:themeFill="accent1" w:themeFillTint="33"/>
+            <w:tcBorders>
+              <w:bottom w:val="single" w:sz="12" w:space="0" w:color="B2B9FF"/>
+            </w:tcBorders>
+            <w:shd w:val="clear" w:color="auto" w:fill="C7C9E0"/>
             <w:vAlign w:val="center"/>
           </w:tcPr>
           <w:p>
@@ -6793,6 +6814,9 @@
           <w:tcPr>
             <w:cnfStyle w:val="001000000000" w:firstRow="0" w:lastRow="0" w:firstColumn="1" w:lastColumn="0" w:oddVBand="0" w:evenVBand="0" w:oddHBand="0" w:evenHBand="0" w:firstRowFirstColumn="0" w:firstRowLastColumn="0" w:lastRowFirstColumn="0" w:lastRowLastColumn="0"/>
             <w:tcW w:w="4675" w:type="dxa"/>
+            <w:tcBorders>
+              <w:top w:val="single" w:sz="12" w:space="0" w:color="B2B9FF"/>
+            </w:tcBorders>
           </w:tcPr>
           <w:p>
             <w:pPr>
@@ -6819,6 +6843,9 @@
         <w:tc>
           <w:tcPr>
             <w:tcW w:w="1350" w:type="dxa"/>
+            <w:tcBorders>
+              <w:top w:val="single" w:sz="12" w:space="0" w:color="B2B9FF"/>
+            </w:tcBorders>
           </w:tcPr>
           <w:p>
             <w:pPr>
@@ -6844,6 +6871,9 @@
         <w:tc>
           <w:tcPr>
             <w:tcW w:w="1530" w:type="dxa"/>
+            <w:tcBorders>
+              <w:top w:val="single" w:sz="12" w:space="0" w:color="B2B9FF"/>
+            </w:tcBorders>
           </w:tcPr>
           <w:p>
             <w:pPr>
@@ -6869,6 +6899,9 @@
         <w:tc>
           <w:tcPr>
             <w:tcW w:w="1445" w:type="dxa"/>
+            <w:tcBorders>
+              <w:top w:val="single" w:sz="12" w:space="0" w:color="B2B9FF"/>
+            </w:tcBorders>
           </w:tcPr>
           <w:p>
             <w:pPr>
@@ -7544,6 +7577,14 @@
       <w:tblPr>
         <w:tblStyle w:val="GridTable1Light-Accent1"/>
         <w:tblW w:w="9000" w:type="dxa"/>
+        <w:tblBorders>
+          <w:top w:val="single" w:sz="4" w:space="0" w:color="B2B9FF"/>
+          <w:left w:val="single" w:sz="4" w:space="0" w:color="B2B9FF"/>
+          <w:bottom w:val="single" w:sz="4" w:space="0" w:color="B2B9FF"/>
+          <w:right w:val="single" w:sz="4" w:space="0" w:color="B2B9FF"/>
+          <w:insideH w:val="single" w:sz="4" w:space="0" w:color="B2B9FF"/>
+          <w:insideV w:val="single" w:sz="4" w:space="0" w:color="B2B9FF"/>
+        </w:tblBorders>
         <w:tblLayout w:type="fixed"/>
         <w:tblLook w:val="04A0" w:firstRow="1" w:lastRow="0" w:firstColumn="1" w:lastColumn="0" w:noHBand="0" w:noVBand="1"/>
         <w:tblDescription w:val="TABLE;QUALITY_TAGS_RULES_EVOLUTION;STD=AUTOSAR-CPP-2014,LBL=violations"/>
@@ -7565,7 +7606,10 @@
           <w:tcPr>
             <w:cnfStyle w:val="001000000000" w:firstRow="0" w:lastRow="0" w:firstColumn="1" w:lastColumn="0" w:oddVBand="0" w:evenVBand="0" w:oddHBand="0" w:evenHBand="0" w:firstRowFirstColumn="0" w:firstRowLastColumn="0" w:lastRowFirstColumn="0" w:lastRowLastColumn="0"/>
             <w:tcW w:w="4675" w:type="dxa"/>
-            <w:shd w:val="clear" w:color="auto" w:fill="DBE5F1" w:themeFill="accent1" w:themeFillTint="33"/>
+            <w:tcBorders>
+              <w:bottom w:val="single" w:sz="12" w:space="0" w:color="B2B9FF"/>
+            </w:tcBorders>
+            <w:shd w:val="clear" w:color="auto" w:fill="C7C9E0"/>
             <w:vAlign w:val="center"/>
           </w:tcPr>
           <w:p>
@@ -7599,7 +7643,10 @@
         <w:tc>
           <w:tcPr>
             <w:tcW w:w="1350" w:type="dxa"/>
-            <w:shd w:val="clear" w:color="auto" w:fill="DBE5F1" w:themeFill="accent1" w:themeFillTint="33"/>
+            <w:tcBorders>
+              <w:bottom w:val="single" w:sz="12" w:space="0" w:color="B2B9FF"/>
+            </w:tcBorders>
+            <w:shd w:val="clear" w:color="auto" w:fill="C7C9E0"/>
             <w:vAlign w:val="center"/>
           </w:tcPr>
           <w:p>
@@ -7628,7 +7675,10 @@
         <w:tc>
           <w:tcPr>
             <w:tcW w:w="1530" w:type="dxa"/>
-            <w:shd w:val="clear" w:color="auto" w:fill="DBE5F1" w:themeFill="accent1" w:themeFillTint="33"/>
+            <w:tcBorders>
+              <w:bottom w:val="single" w:sz="12" w:space="0" w:color="B2B9FF"/>
+            </w:tcBorders>
+            <w:shd w:val="clear" w:color="auto" w:fill="C7C9E0"/>
             <w:vAlign w:val="center"/>
           </w:tcPr>
           <w:p>
@@ -7657,7 +7707,10 @@
         <w:tc>
           <w:tcPr>
             <w:tcW w:w="1445" w:type="dxa"/>
-            <w:shd w:val="clear" w:color="auto" w:fill="DBE5F1" w:themeFill="accent1" w:themeFillTint="33"/>
+            <w:tcBorders>
+              <w:bottom w:val="single" w:sz="12" w:space="0" w:color="B2B9FF"/>
+            </w:tcBorders>
+            <w:shd w:val="clear" w:color="auto" w:fill="C7C9E0"/>
             <w:vAlign w:val="center"/>
           </w:tcPr>
           <w:p>
@@ -7693,6 +7746,9 @@
           <w:tcPr>
             <w:cnfStyle w:val="001000000000" w:firstRow="0" w:lastRow="0" w:firstColumn="1" w:lastColumn="0" w:oddVBand="0" w:evenVBand="0" w:oddHBand="0" w:evenHBand="0" w:firstRowFirstColumn="0" w:firstRowLastColumn="0" w:lastRowFirstColumn="0" w:lastRowLastColumn="0"/>
             <w:tcW w:w="4675" w:type="dxa"/>
+            <w:tcBorders>
+              <w:top w:val="single" w:sz="12" w:space="0" w:color="B2B9FF"/>
+            </w:tcBorders>
           </w:tcPr>
           <w:p>
             <w:pPr>
@@ -7719,6 +7775,9 @@
         <w:tc>
           <w:tcPr>
             <w:tcW w:w="1350" w:type="dxa"/>
+            <w:tcBorders>
+              <w:top w:val="single" w:sz="12" w:space="0" w:color="B2B9FF"/>
+            </w:tcBorders>
           </w:tcPr>
           <w:p>
             <w:pPr>
@@ -7744,6 +7803,9 @@
         <w:tc>
           <w:tcPr>
             <w:tcW w:w="1530" w:type="dxa"/>
+            <w:tcBorders>
+              <w:top w:val="single" w:sz="12" w:space="0" w:color="B2B9FF"/>
+            </w:tcBorders>
           </w:tcPr>
           <w:p>
             <w:pPr>
@@ -7769,6 +7831,9 @@
         <w:tc>
           <w:tcPr>
             <w:tcW w:w="1445" w:type="dxa"/>
+            <w:tcBorders>
+              <w:top w:val="single" w:sz="12" w:space="0" w:color="B2B9FF"/>
+            </w:tcBorders>
           </w:tcPr>
           <w:p>
             <w:pPr>
@@ -8405,6 +8470,14 @@
       <w:tblPr>
         <w:tblStyle w:val="GridTable1Light-Accent1"/>
         <w:tblW w:w="9000" w:type="dxa"/>
+        <w:tblBorders>
+          <w:top w:val="single" w:sz="4" w:space="0" w:color="B2B9FF"/>
+          <w:left w:val="single" w:sz="4" w:space="0" w:color="B2B9FF"/>
+          <w:bottom w:val="single" w:sz="4" w:space="0" w:color="B2B9FF"/>
+          <w:right w:val="single" w:sz="4" w:space="0" w:color="B2B9FF"/>
+          <w:insideH w:val="single" w:sz="4" w:space="0" w:color="B2B9FF"/>
+          <w:insideV w:val="single" w:sz="4" w:space="0" w:color="B2B9FF"/>
+        </w:tblBorders>
         <w:tblLayout w:type="fixed"/>
         <w:tblLook w:val="04A0" w:firstRow="1" w:lastRow="0" w:firstColumn="1" w:lastColumn="0" w:noHBand="0" w:noVBand="1"/>
         <w:tblDescription w:val="TABLE;QUALITY_TAGS_RULES_EVOLUTION;STD=MISRA-C-2012,LBL=violations"/>
@@ -8426,7 +8499,10 @@
           <w:tcPr>
             <w:cnfStyle w:val="001000000000" w:firstRow="0" w:lastRow="0" w:firstColumn="1" w:lastColumn="0" w:oddVBand="0" w:evenVBand="0" w:oddHBand="0" w:evenHBand="0" w:firstRowFirstColumn="0" w:firstRowLastColumn="0" w:lastRowFirstColumn="0" w:lastRowLastColumn="0"/>
             <w:tcW w:w="4675" w:type="dxa"/>
-            <w:shd w:val="clear" w:color="auto" w:fill="DBE5F1" w:themeFill="accent1" w:themeFillTint="33"/>
+            <w:tcBorders>
+              <w:bottom w:val="single" w:sz="12" w:space="0" w:color="B2B9FF"/>
+            </w:tcBorders>
+            <w:shd w:val="clear" w:color="auto" w:fill="C7C9E0"/>
             <w:vAlign w:val="center"/>
           </w:tcPr>
           <w:p>
@@ -8452,7 +8528,10 @@
         <w:tc>
           <w:tcPr>
             <w:tcW w:w="1350" w:type="dxa"/>
-            <w:shd w:val="clear" w:color="auto" w:fill="DBE5F1" w:themeFill="accent1" w:themeFillTint="33"/>
+            <w:tcBorders>
+              <w:bottom w:val="single" w:sz="12" w:space="0" w:color="B2B9FF"/>
+            </w:tcBorders>
+            <w:shd w:val="clear" w:color="auto" w:fill="C7C9E0"/>
             <w:vAlign w:val="center"/>
           </w:tcPr>
           <w:p>
@@ -8481,7 +8560,10 @@
         <w:tc>
           <w:tcPr>
             <w:tcW w:w="1530" w:type="dxa"/>
-            <w:shd w:val="clear" w:color="auto" w:fill="DBE5F1" w:themeFill="accent1" w:themeFillTint="33"/>
+            <w:tcBorders>
+              <w:bottom w:val="single" w:sz="12" w:space="0" w:color="B2B9FF"/>
+            </w:tcBorders>
+            <w:shd w:val="clear" w:color="auto" w:fill="C7C9E0"/>
             <w:vAlign w:val="center"/>
           </w:tcPr>
           <w:p>
@@ -8510,7 +8592,10 @@
         <w:tc>
           <w:tcPr>
             <w:tcW w:w="1445" w:type="dxa"/>
-            <w:shd w:val="clear" w:color="auto" w:fill="DBE5F1" w:themeFill="accent1" w:themeFillTint="33"/>
+            <w:tcBorders>
+              <w:bottom w:val="single" w:sz="12" w:space="0" w:color="B2B9FF"/>
+            </w:tcBorders>
+            <w:shd w:val="clear" w:color="auto" w:fill="C7C9E0"/>
             <w:vAlign w:val="center"/>
           </w:tcPr>
           <w:p>
@@ -8546,6 +8631,9 @@
           <w:tcPr>
             <w:cnfStyle w:val="001000000000" w:firstRow="0" w:lastRow="0" w:firstColumn="1" w:lastColumn="0" w:oddVBand="0" w:evenVBand="0" w:oddHBand="0" w:evenHBand="0" w:firstRowFirstColumn="0" w:firstRowLastColumn="0" w:lastRowFirstColumn="0" w:lastRowLastColumn="0"/>
             <w:tcW w:w="4675" w:type="dxa"/>
+            <w:tcBorders>
+              <w:top w:val="single" w:sz="12" w:space="0" w:color="B2B9FF"/>
+            </w:tcBorders>
           </w:tcPr>
           <w:p>
             <w:pPr>
@@ -8572,6 +8660,9 @@
         <w:tc>
           <w:tcPr>
             <w:tcW w:w="1350" w:type="dxa"/>
+            <w:tcBorders>
+              <w:top w:val="single" w:sz="12" w:space="0" w:color="B2B9FF"/>
+            </w:tcBorders>
           </w:tcPr>
           <w:p>
             <w:pPr>
@@ -8597,6 +8688,9 @@
         <w:tc>
           <w:tcPr>
             <w:tcW w:w="1530" w:type="dxa"/>
+            <w:tcBorders>
+              <w:top w:val="single" w:sz="12" w:space="0" w:color="B2B9FF"/>
+            </w:tcBorders>
           </w:tcPr>
           <w:p>
             <w:pPr>
@@ -8622,6 +8716,9 @@
         <w:tc>
           <w:tcPr>
             <w:tcW w:w="1445" w:type="dxa"/>
+            <w:tcBorders>
+              <w:top w:val="single" w:sz="12" w:space="0" w:color="B2B9FF"/>
+            </w:tcBorders>
           </w:tcPr>
           <w:p>
             <w:pPr>
@@ -9253,16 +9350,24 @@
     <w:tbl>
       <w:tblPr>
         <w:tblStyle w:val="GridTable1Light-Accent1"/>
-        <w:tblW w:w="9000" w:type="dxa"/>
+        <w:tblW w:w="7616" w:type="dxa"/>
+        <w:tblBorders>
+          <w:top w:val="single" w:sz="4" w:space="0" w:color="B2B9FF"/>
+          <w:left w:val="single" w:sz="4" w:space="0" w:color="B2B9FF"/>
+          <w:bottom w:val="single" w:sz="4" w:space="0" w:color="B2B9FF"/>
+          <w:right w:val="single" w:sz="4" w:space="0" w:color="B2B9FF"/>
+          <w:insideH w:val="single" w:sz="4" w:space="0" w:color="B2B9FF"/>
+          <w:insideV w:val="single" w:sz="4" w:space="0" w:color="B2B9FF"/>
+        </w:tblBorders>
         <w:tblLayout w:type="fixed"/>
         <w:tblLook w:val="04A0" w:firstRow="1" w:lastRow="0" w:firstColumn="1" w:lastColumn="0" w:noHBand="0" w:noVBand="1"/>
         <w:tblDescription w:val="TABLE;QUALITY_TAGS_RULES_EVOLUTION;STD=MISRA-CPP-2008,LBL=violations"/>
       </w:tblPr>
       <w:tblGrid>
-        <w:gridCol w:w="4675"/>
-        <w:gridCol w:w="1350"/>
-        <w:gridCol w:w="1530"/>
-        <w:gridCol w:w="1445"/>
+        <w:gridCol w:w="2330"/>
+        <w:gridCol w:w="1624"/>
+        <w:gridCol w:w="1795"/>
+        <w:gridCol w:w="1867"/>
       </w:tblGrid>
       <w:tr>
         <w:trPr>
@@ -9274,8 +9379,11 @@
         <w:tc>
           <w:tcPr>
             <w:cnfStyle w:val="001000000000" w:firstRow="0" w:lastRow="0" w:firstColumn="1" w:lastColumn="0" w:oddVBand="0" w:evenVBand="0" w:oddHBand="0" w:evenHBand="0" w:firstRowFirstColumn="0" w:firstRowLastColumn="0" w:lastRowFirstColumn="0" w:lastRowLastColumn="0"/>
-            <w:tcW w:w="4675" w:type="dxa"/>
-            <w:shd w:val="clear" w:color="auto" w:fill="DBE5F1" w:themeFill="accent1" w:themeFillTint="33"/>
+            <w:tcW w:w="2330" w:type="dxa"/>
+            <w:tcBorders>
+              <w:bottom w:val="single" w:sz="12" w:space="0" w:color="B2B9FF"/>
+            </w:tcBorders>
+            <w:shd w:val="clear" w:color="auto" w:fill="C7C9E0"/>
             <w:vAlign w:val="center"/>
           </w:tcPr>
           <w:p>
@@ -9300,8 +9408,11 @@
         </w:tc>
         <w:tc>
           <w:tcPr>
-            <w:tcW w:w="1350" w:type="dxa"/>
-            <w:shd w:val="clear" w:color="auto" w:fill="DBE5F1" w:themeFill="accent1" w:themeFillTint="33"/>
+            <w:tcW w:w="1624" w:type="dxa"/>
+            <w:tcBorders>
+              <w:bottom w:val="single" w:sz="12" w:space="0" w:color="B2B9FF"/>
+            </w:tcBorders>
+            <w:shd w:val="clear" w:color="auto" w:fill="C7C9E0"/>
             <w:vAlign w:val="center"/>
           </w:tcPr>
           <w:p>
@@ -9329,8 +9440,11 @@
         </w:tc>
         <w:tc>
           <w:tcPr>
-            <w:tcW w:w="1530" w:type="dxa"/>
-            <w:shd w:val="clear" w:color="auto" w:fill="DBE5F1" w:themeFill="accent1" w:themeFillTint="33"/>
+            <w:tcW w:w="1795" w:type="dxa"/>
+            <w:tcBorders>
+              <w:bottom w:val="single" w:sz="12" w:space="0" w:color="B2B9FF"/>
+            </w:tcBorders>
+            <w:shd w:val="clear" w:color="auto" w:fill="C7C9E0"/>
             <w:vAlign w:val="center"/>
           </w:tcPr>
           <w:p>
@@ -9358,8 +9472,11 @@
         </w:tc>
         <w:tc>
           <w:tcPr>
-            <w:tcW w:w="1445" w:type="dxa"/>
-            <w:shd w:val="clear" w:color="auto" w:fill="DBE5F1" w:themeFill="accent1" w:themeFillTint="33"/>
+            <w:tcW w:w="1867" w:type="dxa"/>
+            <w:tcBorders>
+              <w:bottom w:val="single" w:sz="12" w:space="0" w:color="B2B9FF"/>
+            </w:tcBorders>
+            <w:shd w:val="clear" w:color="auto" w:fill="C7C9E0"/>
             <w:vAlign w:val="center"/>
           </w:tcPr>
           <w:p>
@@ -9394,7 +9511,10 @@
         <w:tc>
           <w:tcPr>
             <w:cnfStyle w:val="001000000000" w:firstRow="0" w:lastRow="0" w:firstColumn="1" w:lastColumn="0" w:oddVBand="0" w:evenVBand="0" w:oddHBand="0" w:evenHBand="0" w:firstRowFirstColumn="0" w:firstRowLastColumn="0" w:lastRowFirstColumn="0" w:lastRowLastColumn="0"/>
-            <w:tcW w:w="4675" w:type="dxa"/>
+            <w:tcW w:w="2330" w:type="dxa"/>
+            <w:tcBorders>
+              <w:top w:val="single" w:sz="12" w:space="0" w:color="B2B9FF"/>
+            </w:tcBorders>
           </w:tcPr>
           <w:p>
             <w:pPr>
@@ -9420,7 +9540,10 @@
         </w:tc>
         <w:tc>
           <w:tcPr>
-            <w:tcW w:w="1350" w:type="dxa"/>
+            <w:tcW w:w="1624" w:type="dxa"/>
+            <w:tcBorders>
+              <w:top w:val="single" w:sz="12" w:space="0" w:color="B2B9FF"/>
+            </w:tcBorders>
           </w:tcPr>
           <w:p>
             <w:pPr>
@@ -9445,7 +9568,10 @@
         </w:tc>
         <w:tc>
           <w:tcPr>
-            <w:tcW w:w="1530" w:type="dxa"/>
+            <w:tcW w:w="1795" w:type="dxa"/>
+            <w:tcBorders>
+              <w:top w:val="single" w:sz="12" w:space="0" w:color="B2B9FF"/>
+            </w:tcBorders>
           </w:tcPr>
           <w:p>
             <w:pPr>
@@ -9470,7 +9596,10 @@
         </w:tc>
         <w:tc>
           <w:tcPr>
-            <w:tcW w:w="1445" w:type="dxa"/>
+            <w:tcW w:w="1867" w:type="dxa"/>
+            <w:tcBorders>
+              <w:top w:val="single" w:sz="12" w:space="0" w:color="B2B9FF"/>
+            </w:tcBorders>
           </w:tcPr>
           <w:p>
             <w:pPr>
@@ -9502,7 +9631,7 @@
         <w:tc>
           <w:tcPr>
             <w:cnfStyle w:val="001000000000" w:firstRow="0" w:lastRow="0" w:firstColumn="1" w:lastColumn="0" w:oddVBand="0" w:evenVBand="0" w:oddHBand="0" w:evenHBand="0" w:firstRowFirstColumn="0" w:firstRowLastColumn="0" w:lastRowFirstColumn="0" w:lastRowLastColumn="0"/>
-            <w:tcW w:w="4675" w:type="dxa"/>
+            <w:tcW w:w="2330" w:type="dxa"/>
           </w:tcPr>
           <w:p>
             <w:pPr>
@@ -9528,7 +9657,7 @@
         </w:tc>
         <w:tc>
           <w:tcPr>
-            <w:tcW w:w="1350" w:type="dxa"/>
+            <w:tcW w:w="1624" w:type="dxa"/>
           </w:tcPr>
           <w:p>
             <w:pPr>
@@ -9553,7 +9682,7 @@
         </w:tc>
         <w:tc>
           <w:tcPr>
-            <w:tcW w:w="1530" w:type="dxa"/>
+            <w:tcW w:w="1795" w:type="dxa"/>
           </w:tcPr>
           <w:p>
             <w:pPr>
@@ -9578,7 +9707,7 @@
         </w:tc>
         <w:tc>
           <w:tcPr>
-            <w:tcW w:w="1445" w:type="dxa"/>
+            <w:tcW w:w="1867" w:type="dxa"/>
           </w:tcPr>
           <w:p>
             <w:pPr>
@@ -9610,7 +9739,7 @@
         <w:tc>
           <w:tcPr>
             <w:cnfStyle w:val="001000000000" w:firstRow="0" w:lastRow="0" w:firstColumn="1" w:lastColumn="0" w:oddVBand="0" w:evenVBand="0" w:oddHBand="0" w:evenHBand="0" w:firstRowFirstColumn="0" w:firstRowLastColumn="0" w:lastRowFirstColumn="0" w:lastRowLastColumn="0"/>
-            <w:tcW w:w="4675" w:type="dxa"/>
+            <w:tcW w:w="2330" w:type="dxa"/>
           </w:tcPr>
           <w:p>
             <w:pPr>
@@ -9636,7 +9765,7 @@
         </w:tc>
         <w:tc>
           <w:tcPr>
-            <w:tcW w:w="1350" w:type="dxa"/>
+            <w:tcW w:w="1624" w:type="dxa"/>
           </w:tcPr>
           <w:p>
             <w:pPr>
@@ -9661,7 +9790,7 @@
         </w:tc>
         <w:tc>
           <w:tcPr>
-            <w:tcW w:w="1530" w:type="dxa"/>
+            <w:tcW w:w="1795" w:type="dxa"/>
           </w:tcPr>
           <w:p>
             <w:pPr>
@@ -9686,7 +9815,7 @@
         </w:tc>
         <w:tc>
           <w:tcPr>
-            <w:tcW w:w="1445" w:type="dxa"/>
+            <w:tcW w:w="1867" w:type="dxa"/>
           </w:tcPr>
           <w:p>
             <w:pPr>
@@ -9718,7 +9847,7 @@
         <w:tc>
           <w:tcPr>
             <w:cnfStyle w:val="001000000000" w:firstRow="0" w:lastRow="0" w:firstColumn="1" w:lastColumn="0" w:oddVBand="0" w:evenVBand="0" w:oddHBand="0" w:evenHBand="0" w:firstRowFirstColumn="0" w:firstRowLastColumn="0" w:lastRowFirstColumn="0" w:lastRowLastColumn="0"/>
-            <w:tcW w:w="4675" w:type="dxa"/>
+            <w:tcW w:w="2330" w:type="dxa"/>
           </w:tcPr>
           <w:p>
             <w:pPr>
@@ -9744,7 +9873,7 @@
         </w:tc>
         <w:tc>
           <w:tcPr>
-            <w:tcW w:w="1350" w:type="dxa"/>
+            <w:tcW w:w="1624" w:type="dxa"/>
           </w:tcPr>
           <w:p>
             <w:pPr>
@@ -9769,7 +9898,7 @@
         </w:tc>
         <w:tc>
           <w:tcPr>
-            <w:tcW w:w="1530" w:type="dxa"/>
+            <w:tcW w:w="1795" w:type="dxa"/>
           </w:tcPr>
           <w:p>
             <w:pPr>
@@ -9794,7 +9923,7 @@
         </w:tc>
         <w:tc>
           <w:tcPr>
-            <w:tcW w:w="1445" w:type="dxa"/>
+            <w:tcW w:w="1867" w:type="dxa"/>
           </w:tcPr>
           <w:p>
             <w:pPr>
@@ -9826,7 +9955,7 @@
         <w:tc>
           <w:tcPr>
             <w:cnfStyle w:val="001000000000" w:firstRow="0" w:lastRow="0" w:firstColumn="1" w:lastColumn="0" w:oddVBand="0" w:evenVBand="0" w:oddHBand="0" w:evenHBand="0" w:firstRowFirstColumn="0" w:firstRowLastColumn="0" w:lastRowFirstColumn="0" w:lastRowLastColumn="0"/>
-            <w:tcW w:w="4675" w:type="dxa"/>
+            <w:tcW w:w="2330" w:type="dxa"/>
           </w:tcPr>
           <w:p>
             <w:pPr>
@@ -9852,7 +9981,7 @@
         </w:tc>
         <w:tc>
           <w:tcPr>
-            <w:tcW w:w="1350" w:type="dxa"/>
+            <w:tcW w:w="1624" w:type="dxa"/>
           </w:tcPr>
           <w:p>
             <w:pPr>
@@ -9877,7 +10006,7 @@
         </w:tc>
         <w:tc>
           <w:tcPr>
-            <w:tcW w:w="1530" w:type="dxa"/>
+            <w:tcW w:w="1795" w:type="dxa"/>
           </w:tcPr>
           <w:p>
             <w:pPr>
@@ -9902,7 +10031,7 @@
         </w:tc>
         <w:tc>
           <w:tcPr>
-            <w:tcW w:w="1445" w:type="dxa"/>
+            <w:tcW w:w="1867" w:type="dxa"/>
           </w:tcPr>
           <w:p>
             <w:pPr>
@@ -9997,7 +10126,6 @@
     <w:p>
       <w:pPr>
         <w:pStyle w:val="Heading1"/>
-        <w:ind w:right="657"/>
       </w:pPr>
       <w:bookmarkStart w:id="65" w:name="_Toc531862419"/>
       <w:bookmarkStart w:id="66" w:name="_Toc14696283"/>
@@ -10031,6 +10159,9 @@
     <w:p>
       <w:pPr>
         <w:pStyle w:val="Heading2"/>
+        <w:pBdr>
+          <w:bottom w:val="single" w:sz="6" w:space="1" w:color="829AB2"/>
+        </w:pBdr>
         <w:spacing w:after="0"/>
         <w:ind w:left="540" w:right="657" w:hanging="540"/>
         <w:rPr>
@@ -10072,15 +10203,7 @@
         <w:ind w:right="657"/>
       </w:pPr>
       <w:r>
-        <w:t xml:space="preserve">Software Intelligence creates understanding into software architecture, end to end transaction flows, data access patterns and more, helping teams work confidently and faster. Hundreds of companies rely on CAST Software Intelligence to improve end-user satisfaction and time-to-market, prevent business </w:t>
-      </w:r>
-      <w:proofErr w:type="gramStart"/>
-      <w:r>
-        <w:t>disruption</w:t>
-      </w:r>
-      <w:proofErr w:type="gramEnd"/>
-      <w:r>
-        <w:t xml:space="preserve"> and reduce cost, enabling them to move past today’s obstacles and to tackle the next wave of innovation.</w:t>
+        <w:t>Software Intelligence creates understanding into software architecture, end to end transaction flows, data access patterns and more, helping teams work confidently and faster. Hundreds of companies rely on CAST Software Intelligence to improve end-user satisfaction and time-to-market, prevent business disruption and reduce cost, enabling them to move past today’s obstacles and to tackle the next wave of innovation.</w:t>
       </w:r>
     </w:p>
     <w:p>
@@ -10092,7 +10215,7 @@
       <w:pPr>
         <w:ind w:right="657"/>
       </w:pPr>
-      <w:hyperlink r:id="rId11" w:history="1">
+      <w:hyperlink r:id="rId12" w:history="1">
         <w:r>
           <w:rPr>
             <w:rStyle w:val="Hyperlink"/>
@@ -10116,9 +10239,9 @@
       </w:pPr>
     </w:p>
     <w:sectPr>
-      <w:headerReference w:type="default" r:id="rId12"/>
-      <w:footerReference w:type="default" r:id="rId13"/>
-      <w:headerReference w:type="first" r:id="rId14"/>
+      <w:headerReference w:type="default" r:id="rId13"/>
+      <w:footerReference w:type="default" r:id="rId14"/>
+      <w:headerReference w:type="first" r:id="rId15"/>
       <w:pgSz w:w="11907" w:h="16840" w:code="9"/>
       <w:pgMar w:top="851" w:right="540" w:bottom="1418" w:left="1440" w:header="630" w:footer="312" w:gutter="0"/>
       <w:pgNumType w:start="1"/>
@@ -10131,7 +10254,7 @@
 </file>
 
 <file path=word/endnotes.xml><?xml version="1.0" encoding="utf-8"?>
-<w:endnotes xmlns:wpc="http://schemas.microsoft.com/office/word/2010/wordprocessingCanvas" xmlns:cx="http://schemas.microsoft.com/office/drawing/2014/chartex" xmlns:cx1="http://schemas.microsoft.com/office/drawing/2015/9/8/chartex" xmlns:cx2="http://schemas.microsoft.com/office/drawing/2015/10/21/chartex" xmlns:cx3="http://schemas.microsoft.com/office/drawing/2016/5/9/chartex" xmlns:cx4="http://schemas.microsoft.com/office/drawing/2016/5/10/chartex" xmlns:cx5="http://schemas.microsoft.com/office/drawing/2016/5/11/chartex" xmlns:cx6="http://schemas.microsoft.com/office/drawing/2016/5/12/chartex" xmlns:cx7="http://schemas.microsoft.com/office/drawing/2016/5/13/chartex" xmlns:cx8="http://schemas.microsoft.com/office/drawing/2016/5/14/chartex" xmlns:mc="http://schemas.openxmlformats.org/markup-compatibility/2006" xmlns:aink="http://schemas.microsoft.com/office/drawing/2016/ink" xmlns:am3d="http://schemas.microsoft.com/office/drawing/2017/model3d" xmlns:o="urn:schemas-microsoft-com:office:office" xmlns:r="http://schemas.openxmlformats.org/officeDocument/2006/relationships" xmlns:m="http://schemas.openxmlformats.org/officeDocument/2006/math" xmlns:v="urn:schemas-microsoft-com:vml" xmlns:wp14="http://schemas.microsoft.com/office/word/2010/wordprocessingDrawing" xmlns:wp="http://schemas.openxmlformats.org/drawingml/2006/wordprocessingDrawing" xmlns:w10="urn:schemas-microsoft-com:office:word" xmlns:w="http://schemas.openxmlformats.org/wordprocessingml/2006/main" xmlns:w14="http://schemas.microsoft.com/office/word/2010/wordml" xmlns:w15="http://schemas.microsoft.com/office/word/2012/wordml" xmlns:w16cex="http://schemas.microsoft.com/office/word/2018/wordml/cex" xmlns:w16cid="http://schemas.microsoft.com/office/word/2016/wordml/cid" xmlns:w16="http://schemas.microsoft.com/office/word/2018/wordml" xmlns:w16se="http://schemas.microsoft.com/office/word/2015/wordml/symex" xmlns:wpg="http://schemas.microsoft.com/office/word/2010/wordprocessingGroup" xmlns:wpi="http://schemas.microsoft.com/office/word/2010/wordprocessingInk" xmlns:wne="http://schemas.microsoft.com/office/word/2006/wordml" xmlns:wps="http://schemas.microsoft.com/office/word/2010/wordprocessingShape" mc:Ignorable="w14 w15 w16se w16cid w16 w16cex wp14">
+<w:endnotes xmlns:wpc="http://schemas.microsoft.com/office/word/2010/wordprocessingCanvas" xmlns:cx="http://schemas.microsoft.com/office/drawing/2014/chartex" xmlns:cx1="http://schemas.microsoft.com/office/drawing/2015/9/8/chartex" xmlns:cx2="http://schemas.microsoft.com/office/drawing/2015/10/21/chartex" xmlns:cx3="http://schemas.microsoft.com/office/drawing/2016/5/9/chartex" xmlns:cx4="http://schemas.microsoft.com/office/drawing/2016/5/10/chartex" xmlns:cx5="http://schemas.microsoft.com/office/drawing/2016/5/11/chartex" xmlns:cx6="http://schemas.microsoft.com/office/drawing/2016/5/12/chartex" xmlns:cx7="http://schemas.microsoft.com/office/drawing/2016/5/13/chartex" xmlns:cx8="http://schemas.microsoft.com/office/drawing/2016/5/14/chartex" xmlns:mc="http://schemas.openxmlformats.org/markup-compatibility/2006" xmlns:aink="http://schemas.microsoft.com/office/drawing/2016/ink" xmlns:am3d="http://schemas.microsoft.com/office/drawing/2017/model3d" xmlns:o="urn:schemas-microsoft-com:office:office" xmlns:oel="http://schemas.microsoft.com/office/2019/extlst" xmlns:r="http://schemas.openxmlformats.org/officeDocument/2006/relationships" xmlns:m="http://schemas.openxmlformats.org/officeDocument/2006/math" xmlns:v="urn:schemas-microsoft-com:vml" xmlns:wp14="http://schemas.microsoft.com/office/word/2010/wordprocessingDrawing" xmlns:wp="http://schemas.openxmlformats.org/drawingml/2006/wordprocessingDrawing" xmlns:w10="urn:schemas-microsoft-com:office:word" xmlns:w="http://schemas.openxmlformats.org/wordprocessingml/2006/main" xmlns:w14="http://schemas.microsoft.com/office/word/2010/wordml" xmlns:w15="http://schemas.microsoft.com/office/word/2012/wordml" xmlns:w16cex="http://schemas.microsoft.com/office/word/2018/wordml/cex" xmlns:w16cid="http://schemas.microsoft.com/office/word/2016/wordml/cid" xmlns:w16="http://schemas.microsoft.com/office/word/2018/wordml" xmlns:w16du="http://schemas.microsoft.com/office/word/2023/wordml/word16du" xmlns:w16sdtdh="http://schemas.microsoft.com/office/word/2020/wordml/sdtdatahash" xmlns:w16sdtfl="http://schemas.microsoft.com/office/word/2024/wordml/sdtformatlock" xmlns:w16se="http://schemas.microsoft.com/office/word/2015/wordml/symex" xmlns:wpg="http://schemas.microsoft.com/office/word/2010/wordprocessingGroup" xmlns:wpi="http://schemas.microsoft.com/office/word/2010/wordprocessingInk" xmlns:wne="http://schemas.microsoft.com/office/word/2006/wordml" xmlns:wps="http://schemas.microsoft.com/office/word/2010/wordprocessingShape" mc:Ignorable="w14 w15 w16se w16cid w16 w16cex w16sdtdh w16sdtfl w16du wp14">
   <w:endnote w:type="separator" w:id="-1">
     <w:p>
       <w:r>
@@ -10150,7 +10273,7 @@
 </file>
 
 <file path=word/footer1.xml><?xml version="1.0" encoding="utf-8"?>
-<w:ftr xmlns:wpc="http://schemas.microsoft.com/office/word/2010/wordprocessingCanvas" xmlns:cx="http://schemas.microsoft.com/office/drawing/2014/chartex" xmlns:cx1="http://schemas.microsoft.com/office/drawing/2015/9/8/chartex" xmlns:cx2="http://schemas.microsoft.com/office/drawing/2015/10/21/chartex" xmlns:cx3="http://schemas.microsoft.com/office/drawing/2016/5/9/chartex" xmlns:cx4="http://schemas.microsoft.com/office/drawing/2016/5/10/chartex" xmlns:cx5="http://schemas.microsoft.com/office/drawing/2016/5/11/chartex" xmlns:cx6="http://schemas.microsoft.com/office/drawing/2016/5/12/chartex" xmlns:cx7="http://schemas.microsoft.com/office/drawing/2016/5/13/chartex" xmlns:cx8="http://schemas.microsoft.com/office/drawing/2016/5/14/chartex" xmlns:mc="http://schemas.openxmlformats.org/markup-compatibility/2006" xmlns:aink="http://schemas.microsoft.com/office/drawing/2016/ink" xmlns:am3d="http://schemas.microsoft.com/office/drawing/2017/model3d" xmlns:o="urn:schemas-microsoft-com:office:office" xmlns:r="http://schemas.openxmlformats.org/officeDocument/2006/relationships" xmlns:m="http://schemas.openxmlformats.org/officeDocument/2006/math" xmlns:v="urn:schemas-microsoft-com:vml" xmlns:wp14="http://schemas.microsoft.com/office/word/2010/wordprocessingDrawing" xmlns:wp="http://schemas.openxmlformats.org/drawingml/2006/wordprocessingDrawing" xmlns:w10="urn:schemas-microsoft-com:office:word" xmlns:w="http://schemas.openxmlformats.org/wordprocessingml/2006/main" xmlns:w14="http://schemas.microsoft.com/office/word/2010/wordml" xmlns:w15="http://schemas.microsoft.com/office/word/2012/wordml" xmlns:w16cex="http://schemas.microsoft.com/office/word/2018/wordml/cex" xmlns:w16cid="http://schemas.microsoft.com/office/word/2016/wordml/cid" xmlns:w16="http://schemas.microsoft.com/office/word/2018/wordml" xmlns:w16se="http://schemas.microsoft.com/office/word/2015/wordml/symex" xmlns:wpg="http://schemas.microsoft.com/office/word/2010/wordprocessingGroup" xmlns:wpi="http://schemas.microsoft.com/office/word/2010/wordprocessingInk" xmlns:wne="http://schemas.microsoft.com/office/word/2006/wordml" xmlns:wps="http://schemas.microsoft.com/office/word/2010/wordprocessingShape" mc:Ignorable="w14 w15 w16se w16cid w16 w16cex wp14">
+<w:ftr xmlns:wpc="http://schemas.microsoft.com/office/word/2010/wordprocessingCanvas" xmlns:cx="http://schemas.microsoft.com/office/drawing/2014/chartex" xmlns:cx1="http://schemas.microsoft.com/office/drawing/2015/9/8/chartex" xmlns:cx2="http://schemas.microsoft.com/office/drawing/2015/10/21/chartex" xmlns:cx3="http://schemas.microsoft.com/office/drawing/2016/5/9/chartex" xmlns:cx4="http://schemas.microsoft.com/office/drawing/2016/5/10/chartex" xmlns:cx5="http://schemas.microsoft.com/office/drawing/2016/5/11/chartex" xmlns:cx6="http://schemas.microsoft.com/office/drawing/2016/5/12/chartex" xmlns:cx7="http://schemas.microsoft.com/office/drawing/2016/5/13/chartex" xmlns:cx8="http://schemas.microsoft.com/office/drawing/2016/5/14/chartex" xmlns:mc="http://schemas.openxmlformats.org/markup-compatibility/2006" xmlns:aink="http://schemas.microsoft.com/office/drawing/2016/ink" xmlns:am3d="http://schemas.microsoft.com/office/drawing/2017/model3d" xmlns:o="urn:schemas-microsoft-com:office:office" xmlns:oel="http://schemas.microsoft.com/office/2019/extlst" xmlns:r="http://schemas.openxmlformats.org/officeDocument/2006/relationships" xmlns:m="http://schemas.openxmlformats.org/officeDocument/2006/math" xmlns:v="urn:schemas-microsoft-com:vml" xmlns:wp14="http://schemas.microsoft.com/office/word/2010/wordprocessingDrawing" xmlns:wp="http://schemas.openxmlformats.org/drawingml/2006/wordprocessingDrawing" xmlns:w10="urn:schemas-microsoft-com:office:word" xmlns:w="http://schemas.openxmlformats.org/wordprocessingml/2006/main" xmlns:w14="http://schemas.microsoft.com/office/word/2010/wordml" xmlns:w15="http://schemas.microsoft.com/office/word/2012/wordml" xmlns:w16cex="http://schemas.microsoft.com/office/word/2018/wordml/cex" xmlns:w16cid="http://schemas.microsoft.com/office/word/2016/wordml/cid" xmlns:w16="http://schemas.microsoft.com/office/word/2018/wordml" xmlns:w16du="http://schemas.microsoft.com/office/word/2023/wordml/word16du" xmlns:w16sdtdh="http://schemas.microsoft.com/office/word/2020/wordml/sdtdatahash" xmlns:w16sdtfl="http://schemas.microsoft.com/office/word/2024/wordml/sdtformatlock" xmlns:w16se="http://schemas.microsoft.com/office/word/2015/wordml/symex" xmlns:wpg="http://schemas.microsoft.com/office/word/2010/wordprocessingGroup" xmlns:wpi="http://schemas.microsoft.com/office/word/2010/wordprocessingInk" xmlns:wne="http://schemas.microsoft.com/office/word/2006/wordml" xmlns:wps="http://schemas.microsoft.com/office/word/2010/wordprocessingShape" mc:Ignorable="w14 w15 w16se w16cid w16 w16cex w16sdtdh w16sdtfl w16du wp14">
   <w:p>
     <w:pPr>
       <w:pStyle w:val="Footer"/>
@@ -10184,13 +10307,20 @@
     <w:r>
       <w:rPr>
         <w:noProof/>
-        <w:lang w:eastAsia="en-US"/>
       </w:rPr>
       <w:drawing>
-        <wp:inline distT="0" distB="0" distL="0" distR="0" wp14:anchorId="2591E445" wp14:editId="64B07323">
-          <wp:extent cx="1157826" cy="226934"/>
-          <wp:effectExtent l="0" t="0" r="4445" b="1905"/>
-          <wp:docPr id="84" name="Picture 84"/>
+        <wp:anchor distT="0" distB="0" distL="114300" distR="114300" simplePos="0" relativeHeight="251658240" behindDoc="0" locked="0" layoutInCell="1" allowOverlap="1" wp14:anchorId="07AEE7C5" wp14:editId="3FC1D82A">
+          <wp:simplePos x="0" y="0"/>
+          <wp:positionH relativeFrom="margin">
+            <wp:posOffset>-635</wp:posOffset>
+          </wp:positionH>
+          <wp:positionV relativeFrom="paragraph">
+            <wp:posOffset>121396</wp:posOffset>
+          </wp:positionV>
+          <wp:extent cx="754380" cy="266065"/>
+          <wp:effectExtent l="0" t="0" r="0" b="0"/>
+          <wp:wrapNone/>
+          <wp:docPr id="649262500" name="Picture 33"/>
           <wp:cNvGraphicFramePr>
             <a:graphicFrameLocks xmlns:a="http://schemas.openxmlformats.org/drawingml/2006/main" noChangeAspect="1"/>
           </wp:cNvGraphicFramePr>
@@ -10198,10 +10328,8 @@
             <a:graphicData uri="http://schemas.openxmlformats.org/drawingml/2006/picture">
               <pic:pic xmlns:pic="http://schemas.openxmlformats.org/drawingml/2006/picture">
                 <pic:nvPicPr>
-                  <pic:cNvPr id="0" name="Picture 1" descr="C:\Users\DCH\Documents\DCH\PM\2 - Dashboard\Report\CAST_grey_50_bl.jpg"/>
-                  <pic:cNvPicPr>
-                    <a:picLocks noChangeAspect="1" noChangeArrowheads="1"/>
-                  </pic:cNvPicPr>
+                  <pic:cNvPr id="649262500" name="Picture 649262500"/>
+                  <pic:cNvPicPr/>
                 </pic:nvPicPr>
                 <pic:blipFill>
                   <a:blip r:embed="rId1">
@@ -10215,23 +10343,25 @@
                     <a:fillRect/>
                   </a:stretch>
                 </pic:blipFill>
-                <pic:spPr bwMode="auto">
+                <pic:spPr>
                   <a:xfrm>
                     <a:off x="0" y="0"/>
-                    <a:ext cx="1157826" cy="226934"/>
+                    <a:ext cx="754380" cy="266065"/>
                   </a:xfrm>
                   <a:prstGeom prst="rect">
                     <a:avLst/>
                   </a:prstGeom>
-                  <a:noFill/>
-                  <a:ln>
-                    <a:noFill/>
-                  </a:ln>
                 </pic:spPr>
               </pic:pic>
             </a:graphicData>
           </a:graphic>
-        </wp:inline>
+          <wp14:sizeRelH relativeFrom="page">
+            <wp14:pctWidth>0</wp14:pctWidth>
+          </wp14:sizeRelH>
+          <wp14:sizeRelV relativeFrom="page">
+            <wp14:pctHeight>0</wp14:pctHeight>
+          </wp14:sizeRelV>
+        </wp:anchor>
       </w:drawing>
     </w:r>
     <w:r>
@@ -10257,6 +10387,9 @@
     </w:r>
     <w:r>
       <w:tab/>
+    </w:r>
+    <w:r>
+      <w:ptab w:relativeTo="margin" w:alignment="right" w:leader="none"/>
     </w:r>
     <w:r>
       <w:rPr>
@@ -10344,7 +10477,7 @@
 </file>
 
 <file path=word/footnotes.xml><?xml version="1.0" encoding="utf-8"?>
-<w:footnotes xmlns:wpc="http://schemas.microsoft.com/office/word/2010/wordprocessingCanvas" xmlns:cx="http://schemas.microsoft.com/office/drawing/2014/chartex" xmlns:cx1="http://schemas.microsoft.com/office/drawing/2015/9/8/chartex" xmlns:cx2="http://schemas.microsoft.com/office/drawing/2015/10/21/chartex" xmlns:cx3="http://schemas.microsoft.com/office/drawing/2016/5/9/chartex" xmlns:cx4="http://schemas.microsoft.com/office/drawing/2016/5/10/chartex" xmlns:cx5="http://schemas.microsoft.com/office/drawing/2016/5/11/chartex" xmlns:cx6="http://schemas.microsoft.com/office/drawing/2016/5/12/chartex" xmlns:cx7="http://schemas.microsoft.com/office/drawing/2016/5/13/chartex" xmlns:cx8="http://schemas.microsoft.com/office/drawing/2016/5/14/chartex" xmlns:mc="http://schemas.openxmlformats.org/markup-compatibility/2006" xmlns:aink="http://schemas.microsoft.com/office/drawing/2016/ink" xmlns:am3d="http://schemas.microsoft.com/office/drawing/2017/model3d" xmlns:o="urn:schemas-microsoft-com:office:office" xmlns:r="http://schemas.openxmlformats.org/officeDocument/2006/relationships" xmlns:m="http://schemas.openxmlformats.org/officeDocument/2006/math" xmlns:v="urn:schemas-microsoft-com:vml" xmlns:wp14="http://schemas.microsoft.com/office/word/2010/wordprocessingDrawing" xmlns:wp="http://schemas.openxmlformats.org/drawingml/2006/wordprocessingDrawing" xmlns:w10="urn:schemas-microsoft-com:office:word" xmlns:w="http://schemas.openxmlformats.org/wordprocessingml/2006/main" xmlns:w14="http://schemas.microsoft.com/office/word/2010/wordml" xmlns:w15="http://schemas.microsoft.com/office/word/2012/wordml" xmlns:w16cex="http://schemas.microsoft.com/office/word/2018/wordml/cex" xmlns:w16cid="http://schemas.microsoft.com/office/word/2016/wordml/cid" xmlns:w16="http://schemas.microsoft.com/office/word/2018/wordml" xmlns:w16se="http://schemas.microsoft.com/office/word/2015/wordml/symex" xmlns:wpg="http://schemas.microsoft.com/office/word/2010/wordprocessingGroup" xmlns:wpi="http://schemas.microsoft.com/office/word/2010/wordprocessingInk" xmlns:wne="http://schemas.microsoft.com/office/word/2006/wordml" xmlns:wps="http://schemas.microsoft.com/office/word/2010/wordprocessingShape" mc:Ignorable="w14 w15 w16se w16cid w16 w16cex wp14">
+<w:footnotes xmlns:wpc="http://schemas.microsoft.com/office/word/2010/wordprocessingCanvas" xmlns:cx="http://schemas.microsoft.com/office/drawing/2014/chartex" xmlns:cx1="http://schemas.microsoft.com/office/drawing/2015/9/8/chartex" xmlns:cx2="http://schemas.microsoft.com/office/drawing/2015/10/21/chartex" xmlns:cx3="http://schemas.microsoft.com/office/drawing/2016/5/9/chartex" xmlns:cx4="http://schemas.microsoft.com/office/drawing/2016/5/10/chartex" xmlns:cx5="http://schemas.microsoft.com/office/drawing/2016/5/11/chartex" xmlns:cx6="http://schemas.microsoft.com/office/drawing/2016/5/12/chartex" xmlns:cx7="http://schemas.microsoft.com/office/drawing/2016/5/13/chartex" xmlns:cx8="http://schemas.microsoft.com/office/drawing/2016/5/14/chartex" xmlns:mc="http://schemas.openxmlformats.org/markup-compatibility/2006" xmlns:aink="http://schemas.microsoft.com/office/drawing/2016/ink" xmlns:am3d="http://schemas.microsoft.com/office/drawing/2017/model3d" xmlns:o="urn:schemas-microsoft-com:office:office" xmlns:oel="http://schemas.microsoft.com/office/2019/extlst" xmlns:r="http://schemas.openxmlformats.org/officeDocument/2006/relationships" xmlns:m="http://schemas.openxmlformats.org/officeDocument/2006/math" xmlns:v="urn:schemas-microsoft-com:vml" xmlns:wp14="http://schemas.microsoft.com/office/word/2010/wordprocessingDrawing" xmlns:wp="http://schemas.openxmlformats.org/drawingml/2006/wordprocessingDrawing" xmlns:w10="urn:schemas-microsoft-com:office:word" xmlns:w="http://schemas.openxmlformats.org/wordprocessingml/2006/main" xmlns:w14="http://schemas.microsoft.com/office/word/2010/wordml" xmlns:w15="http://schemas.microsoft.com/office/word/2012/wordml" xmlns:w16cex="http://schemas.microsoft.com/office/word/2018/wordml/cex" xmlns:w16cid="http://schemas.microsoft.com/office/word/2016/wordml/cid" xmlns:w16="http://schemas.microsoft.com/office/word/2018/wordml" xmlns:w16du="http://schemas.microsoft.com/office/word/2023/wordml/word16du" xmlns:w16sdtdh="http://schemas.microsoft.com/office/word/2020/wordml/sdtdatahash" xmlns:w16sdtfl="http://schemas.microsoft.com/office/word/2024/wordml/sdtformatlock" xmlns:w16se="http://schemas.microsoft.com/office/word/2015/wordml/symex" xmlns:wpg="http://schemas.microsoft.com/office/word/2010/wordprocessingGroup" xmlns:wpi="http://schemas.microsoft.com/office/word/2010/wordprocessingInk" xmlns:wne="http://schemas.microsoft.com/office/word/2006/wordml" xmlns:wps="http://schemas.microsoft.com/office/word/2010/wordprocessingShape" mc:Ignorable="w14 w15 w16se w16cid w16 w16cex w16sdtdh w16sdtfl w16du wp14">
   <w:footnote w:type="separator" w:id="-1">
     <w:p>
       <w:r>
@@ -10363,7 +10496,7 @@
 </file>
 
 <file path=word/header1.xml><?xml version="1.0" encoding="utf-8"?>
-<w:hdr xmlns:wpc="http://schemas.microsoft.com/office/word/2010/wordprocessingCanvas" xmlns:cx="http://schemas.microsoft.com/office/drawing/2014/chartex" xmlns:cx1="http://schemas.microsoft.com/office/drawing/2015/9/8/chartex" xmlns:cx2="http://schemas.microsoft.com/office/drawing/2015/10/21/chartex" xmlns:cx3="http://schemas.microsoft.com/office/drawing/2016/5/9/chartex" xmlns:cx4="http://schemas.microsoft.com/office/drawing/2016/5/10/chartex" xmlns:cx5="http://schemas.microsoft.com/office/drawing/2016/5/11/chartex" xmlns:cx6="http://schemas.microsoft.com/office/drawing/2016/5/12/chartex" xmlns:cx7="http://schemas.microsoft.com/office/drawing/2016/5/13/chartex" xmlns:cx8="http://schemas.microsoft.com/office/drawing/2016/5/14/chartex" xmlns:mc="http://schemas.openxmlformats.org/markup-compatibility/2006" xmlns:aink="http://schemas.microsoft.com/office/drawing/2016/ink" xmlns:am3d="http://schemas.microsoft.com/office/drawing/2017/model3d" xmlns:o="urn:schemas-microsoft-com:office:office" xmlns:r="http://schemas.openxmlformats.org/officeDocument/2006/relationships" xmlns:m="http://schemas.openxmlformats.org/officeDocument/2006/math" xmlns:v="urn:schemas-microsoft-com:vml" xmlns:wp14="http://schemas.microsoft.com/office/word/2010/wordprocessingDrawing" xmlns:wp="http://schemas.openxmlformats.org/drawingml/2006/wordprocessingDrawing" xmlns:w10="urn:schemas-microsoft-com:office:word" xmlns:w="http://schemas.openxmlformats.org/wordprocessingml/2006/main" xmlns:w14="http://schemas.microsoft.com/office/word/2010/wordml" xmlns:w15="http://schemas.microsoft.com/office/word/2012/wordml" xmlns:w16cex="http://schemas.microsoft.com/office/word/2018/wordml/cex" xmlns:w16cid="http://schemas.microsoft.com/office/word/2016/wordml/cid" xmlns:w16="http://schemas.microsoft.com/office/word/2018/wordml" xmlns:w16se="http://schemas.microsoft.com/office/word/2015/wordml/symex" xmlns:wpg="http://schemas.microsoft.com/office/word/2010/wordprocessingGroup" xmlns:wpi="http://schemas.microsoft.com/office/word/2010/wordprocessingInk" xmlns:wne="http://schemas.microsoft.com/office/word/2006/wordml" xmlns:wps="http://schemas.microsoft.com/office/word/2010/wordprocessingShape" mc:Ignorable="w14 w15 w16se w16cid w16 w16cex wp14">
+<w:hdr xmlns:wpc="http://schemas.microsoft.com/office/word/2010/wordprocessingCanvas" xmlns:cx="http://schemas.microsoft.com/office/drawing/2014/chartex" xmlns:cx1="http://schemas.microsoft.com/office/drawing/2015/9/8/chartex" xmlns:cx2="http://schemas.microsoft.com/office/drawing/2015/10/21/chartex" xmlns:cx3="http://schemas.microsoft.com/office/drawing/2016/5/9/chartex" xmlns:cx4="http://schemas.microsoft.com/office/drawing/2016/5/10/chartex" xmlns:cx5="http://schemas.microsoft.com/office/drawing/2016/5/11/chartex" xmlns:cx6="http://schemas.microsoft.com/office/drawing/2016/5/12/chartex" xmlns:cx7="http://schemas.microsoft.com/office/drawing/2016/5/13/chartex" xmlns:cx8="http://schemas.microsoft.com/office/drawing/2016/5/14/chartex" xmlns:mc="http://schemas.openxmlformats.org/markup-compatibility/2006" xmlns:aink="http://schemas.microsoft.com/office/drawing/2016/ink" xmlns:am3d="http://schemas.microsoft.com/office/drawing/2017/model3d" xmlns:o="urn:schemas-microsoft-com:office:office" xmlns:oel="http://schemas.microsoft.com/office/2019/extlst" xmlns:r="http://schemas.openxmlformats.org/officeDocument/2006/relationships" xmlns:m="http://schemas.openxmlformats.org/officeDocument/2006/math" xmlns:v="urn:schemas-microsoft-com:vml" xmlns:wp14="http://schemas.microsoft.com/office/word/2010/wordprocessingDrawing" xmlns:wp="http://schemas.openxmlformats.org/drawingml/2006/wordprocessingDrawing" xmlns:w10="urn:schemas-microsoft-com:office:word" xmlns:w="http://schemas.openxmlformats.org/wordprocessingml/2006/main" xmlns:w14="http://schemas.microsoft.com/office/word/2010/wordml" xmlns:w15="http://schemas.microsoft.com/office/word/2012/wordml" xmlns:w16cex="http://schemas.microsoft.com/office/word/2018/wordml/cex" xmlns:w16cid="http://schemas.microsoft.com/office/word/2016/wordml/cid" xmlns:w16="http://schemas.microsoft.com/office/word/2018/wordml" xmlns:w16du="http://schemas.microsoft.com/office/word/2023/wordml/word16du" xmlns:w16sdtdh="http://schemas.microsoft.com/office/word/2020/wordml/sdtdatahash" xmlns:w16sdtfl="http://schemas.microsoft.com/office/word/2024/wordml/sdtformatlock" xmlns:w16se="http://schemas.microsoft.com/office/word/2015/wordml/symex" xmlns:wpg="http://schemas.microsoft.com/office/word/2010/wordprocessingGroup" xmlns:wpi="http://schemas.microsoft.com/office/word/2010/wordprocessingInk" xmlns:wne="http://schemas.microsoft.com/office/word/2006/wordml" xmlns:wps="http://schemas.microsoft.com/office/word/2010/wordprocessingShape" mc:Ignorable="w14 w15 w16se w16cid w16 w16cex w16sdtdh w16sdtfl w16du wp14">
   <w:p>
     <w:pPr>
       <w:spacing w:after="0" w:line="240" w:lineRule="auto"/>
@@ -10412,7 +10545,7 @@
 </file>
 
 <file path=word/header2.xml><?xml version="1.0" encoding="utf-8"?>
-<w:hdr xmlns:wpc="http://schemas.microsoft.com/office/word/2010/wordprocessingCanvas" xmlns:cx="http://schemas.microsoft.com/office/drawing/2014/chartex" xmlns:cx1="http://schemas.microsoft.com/office/drawing/2015/9/8/chartex" xmlns:cx2="http://schemas.microsoft.com/office/drawing/2015/10/21/chartex" xmlns:cx3="http://schemas.microsoft.com/office/drawing/2016/5/9/chartex" xmlns:cx4="http://schemas.microsoft.com/office/drawing/2016/5/10/chartex" xmlns:cx5="http://schemas.microsoft.com/office/drawing/2016/5/11/chartex" xmlns:cx6="http://schemas.microsoft.com/office/drawing/2016/5/12/chartex" xmlns:cx7="http://schemas.microsoft.com/office/drawing/2016/5/13/chartex" xmlns:cx8="http://schemas.microsoft.com/office/drawing/2016/5/14/chartex" xmlns:mc="http://schemas.openxmlformats.org/markup-compatibility/2006" xmlns:aink="http://schemas.microsoft.com/office/drawing/2016/ink" xmlns:am3d="http://schemas.microsoft.com/office/drawing/2017/model3d" xmlns:o="urn:schemas-microsoft-com:office:office" xmlns:r="http://schemas.openxmlformats.org/officeDocument/2006/relationships" xmlns:m="http://schemas.openxmlformats.org/officeDocument/2006/math" xmlns:v="urn:schemas-microsoft-com:vml" xmlns:wp14="http://schemas.microsoft.com/office/word/2010/wordprocessingDrawing" xmlns:wp="http://schemas.openxmlformats.org/drawingml/2006/wordprocessingDrawing" xmlns:w10="urn:schemas-microsoft-com:office:word" xmlns:w="http://schemas.openxmlformats.org/wordprocessingml/2006/main" xmlns:w14="http://schemas.microsoft.com/office/word/2010/wordml" xmlns:w15="http://schemas.microsoft.com/office/word/2012/wordml" xmlns:w16cex="http://schemas.microsoft.com/office/word/2018/wordml/cex" xmlns:w16cid="http://schemas.microsoft.com/office/word/2016/wordml/cid" xmlns:w16="http://schemas.microsoft.com/office/word/2018/wordml" xmlns:w16se="http://schemas.microsoft.com/office/word/2015/wordml/symex" xmlns:wpg="http://schemas.microsoft.com/office/word/2010/wordprocessingGroup" xmlns:wpi="http://schemas.microsoft.com/office/word/2010/wordprocessingInk" xmlns:wne="http://schemas.microsoft.com/office/word/2006/wordml" xmlns:wps="http://schemas.microsoft.com/office/word/2010/wordprocessingShape" mc:Ignorable="w14 w15 w16se w16cid w16 w16cex wp14">
+<w:hdr xmlns:wpc="http://schemas.microsoft.com/office/word/2010/wordprocessingCanvas" xmlns:cx="http://schemas.microsoft.com/office/drawing/2014/chartex" xmlns:cx1="http://schemas.microsoft.com/office/drawing/2015/9/8/chartex" xmlns:cx2="http://schemas.microsoft.com/office/drawing/2015/10/21/chartex" xmlns:cx3="http://schemas.microsoft.com/office/drawing/2016/5/9/chartex" xmlns:cx4="http://schemas.microsoft.com/office/drawing/2016/5/10/chartex" xmlns:cx5="http://schemas.microsoft.com/office/drawing/2016/5/11/chartex" xmlns:cx6="http://schemas.microsoft.com/office/drawing/2016/5/12/chartex" xmlns:cx7="http://schemas.microsoft.com/office/drawing/2016/5/13/chartex" xmlns:cx8="http://schemas.microsoft.com/office/drawing/2016/5/14/chartex" xmlns:mc="http://schemas.openxmlformats.org/markup-compatibility/2006" xmlns:aink="http://schemas.microsoft.com/office/drawing/2016/ink" xmlns:am3d="http://schemas.microsoft.com/office/drawing/2017/model3d" xmlns:o="urn:schemas-microsoft-com:office:office" xmlns:oel="http://schemas.microsoft.com/office/2019/extlst" xmlns:r="http://schemas.openxmlformats.org/officeDocument/2006/relationships" xmlns:m="http://schemas.openxmlformats.org/officeDocument/2006/math" xmlns:v="urn:schemas-microsoft-com:vml" xmlns:wp14="http://schemas.microsoft.com/office/word/2010/wordprocessingDrawing" xmlns:wp="http://schemas.openxmlformats.org/drawingml/2006/wordprocessingDrawing" xmlns:w10="urn:schemas-microsoft-com:office:word" xmlns:w="http://schemas.openxmlformats.org/wordprocessingml/2006/main" xmlns:w14="http://schemas.microsoft.com/office/word/2010/wordml" xmlns:w15="http://schemas.microsoft.com/office/word/2012/wordml" xmlns:w16cex="http://schemas.microsoft.com/office/word/2018/wordml/cex" xmlns:w16cid="http://schemas.microsoft.com/office/word/2016/wordml/cid" xmlns:w16="http://schemas.microsoft.com/office/word/2018/wordml" xmlns:w16du="http://schemas.microsoft.com/office/word/2023/wordml/word16du" xmlns:w16sdtdh="http://schemas.microsoft.com/office/word/2020/wordml/sdtdatahash" xmlns:w16sdtfl="http://schemas.microsoft.com/office/word/2024/wordml/sdtformatlock" xmlns:w16se="http://schemas.microsoft.com/office/word/2015/wordml/symex" xmlns:wpg="http://schemas.microsoft.com/office/word/2010/wordprocessingGroup" xmlns:wpi="http://schemas.microsoft.com/office/word/2010/wordprocessingInk" xmlns:wne="http://schemas.microsoft.com/office/word/2006/wordml" xmlns:wps="http://schemas.microsoft.com/office/word/2010/wordprocessingShape" mc:Ignorable="w14 w15 w16se w16cid w16 w16cex w16sdtdh w16sdtfl w16du wp14">
   <w:p>
     <w:pPr>
       <w:pStyle w:val="Header"/>
@@ -10424,7 +10557,7 @@
 </file>
 
 <file path=word/numbering.xml><?xml version="1.0" encoding="utf-8"?>
-<w:numbering xmlns:wpc="http://schemas.microsoft.com/office/word/2010/wordprocessingCanvas" xmlns:cx="http://schemas.microsoft.com/office/drawing/2014/chartex" xmlns:cx1="http://schemas.microsoft.com/office/drawing/2015/9/8/chartex" xmlns:cx2="http://schemas.microsoft.com/office/drawing/2015/10/21/chartex" xmlns:cx3="http://schemas.microsoft.com/office/drawing/2016/5/9/chartex" xmlns:cx4="http://schemas.microsoft.com/office/drawing/2016/5/10/chartex" xmlns:cx5="http://schemas.microsoft.com/office/drawing/2016/5/11/chartex" xmlns:cx6="http://schemas.microsoft.com/office/drawing/2016/5/12/chartex" xmlns:cx7="http://schemas.microsoft.com/office/drawing/2016/5/13/chartex" xmlns:cx8="http://schemas.microsoft.com/office/drawing/2016/5/14/chartex" xmlns:mc="http://schemas.openxmlformats.org/markup-compatibility/2006" xmlns:aink="http://schemas.microsoft.com/office/drawing/2016/ink" xmlns:am3d="http://schemas.microsoft.com/office/drawing/2017/model3d" xmlns:o="urn:schemas-microsoft-com:office:office" xmlns:r="http://schemas.openxmlformats.org/officeDocument/2006/relationships" xmlns:m="http://schemas.openxmlformats.org/officeDocument/2006/math" xmlns:v="urn:schemas-microsoft-com:vml" xmlns:wp14="http://schemas.microsoft.com/office/word/2010/wordprocessingDrawing" xmlns:wp="http://schemas.openxmlformats.org/drawingml/2006/wordprocessingDrawing" xmlns:w10="urn:schemas-microsoft-com:office:word" xmlns:w="http://schemas.openxmlformats.org/wordprocessingml/2006/main" xmlns:w14="http://schemas.microsoft.com/office/word/2010/wordml" xmlns:w15="http://schemas.microsoft.com/office/word/2012/wordml" xmlns:w16cex="http://schemas.microsoft.com/office/word/2018/wordml/cex" xmlns:w16cid="http://schemas.microsoft.com/office/word/2016/wordml/cid" xmlns:w16="http://schemas.microsoft.com/office/word/2018/wordml" xmlns:w16se="http://schemas.microsoft.com/office/word/2015/wordml/symex" xmlns:wpg="http://schemas.microsoft.com/office/word/2010/wordprocessingGroup" xmlns:wpi="http://schemas.microsoft.com/office/word/2010/wordprocessingInk" xmlns:wne="http://schemas.microsoft.com/office/word/2006/wordml" xmlns:wps="http://schemas.microsoft.com/office/word/2010/wordprocessingShape" mc:Ignorable="w14 w15 w16se w16cid w16 w16cex wp14">
+<w:numbering xmlns:wpc="http://schemas.microsoft.com/office/word/2010/wordprocessingCanvas" xmlns:cx="http://schemas.microsoft.com/office/drawing/2014/chartex" xmlns:cx1="http://schemas.microsoft.com/office/drawing/2015/9/8/chartex" xmlns:cx2="http://schemas.microsoft.com/office/drawing/2015/10/21/chartex" xmlns:cx3="http://schemas.microsoft.com/office/drawing/2016/5/9/chartex" xmlns:cx4="http://schemas.microsoft.com/office/drawing/2016/5/10/chartex" xmlns:cx5="http://schemas.microsoft.com/office/drawing/2016/5/11/chartex" xmlns:cx6="http://schemas.microsoft.com/office/drawing/2016/5/12/chartex" xmlns:cx7="http://schemas.microsoft.com/office/drawing/2016/5/13/chartex" xmlns:cx8="http://schemas.microsoft.com/office/drawing/2016/5/14/chartex" xmlns:mc="http://schemas.openxmlformats.org/markup-compatibility/2006" xmlns:aink="http://schemas.microsoft.com/office/drawing/2016/ink" xmlns:am3d="http://schemas.microsoft.com/office/drawing/2017/model3d" xmlns:o="urn:schemas-microsoft-com:office:office" xmlns:oel="http://schemas.microsoft.com/office/2019/extlst" xmlns:r="http://schemas.openxmlformats.org/officeDocument/2006/relationships" xmlns:m="http://schemas.openxmlformats.org/officeDocument/2006/math" xmlns:v="urn:schemas-microsoft-com:vml" xmlns:wp14="http://schemas.microsoft.com/office/word/2010/wordprocessingDrawing" xmlns:wp="http://schemas.openxmlformats.org/drawingml/2006/wordprocessingDrawing" xmlns:w10="urn:schemas-microsoft-com:office:word" xmlns:w="http://schemas.openxmlformats.org/wordprocessingml/2006/main" xmlns:w14="http://schemas.microsoft.com/office/word/2010/wordml" xmlns:w15="http://schemas.microsoft.com/office/word/2012/wordml" xmlns:w16cex="http://schemas.microsoft.com/office/word/2018/wordml/cex" xmlns:w16cid="http://schemas.microsoft.com/office/word/2016/wordml/cid" xmlns:w16="http://schemas.microsoft.com/office/word/2018/wordml" xmlns:w16du="http://schemas.microsoft.com/office/word/2023/wordml/word16du" xmlns:w16sdtdh="http://schemas.microsoft.com/office/word/2020/wordml/sdtdatahash" xmlns:w16sdtfl="http://schemas.microsoft.com/office/word/2024/wordml/sdtformatlock" xmlns:w16se="http://schemas.microsoft.com/office/word/2015/wordml/symex" xmlns:wpg="http://schemas.microsoft.com/office/word/2010/wordprocessingGroup" xmlns:wpi="http://schemas.microsoft.com/office/word/2010/wordprocessingInk" xmlns:wne="http://schemas.microsoft.com/office/word/2006/wordml" xmlns:wps="http://schemas.microsoft.com/office/word/2010/wordprocessingShape" mc:Ignorable="w14 w15 w16se w16cid w16 w16cex w16sdtdh w16sdtfl w16du wp14">
   <w:abstractNum w:abstractNumId="0" w15:restartNumberingAfterBreak="0">
     <w:nsid w:val="FFFFFF82"/>
     <w:multiLevelType w:val="singleLevel"/>
@@ -10470,11 +10603,10 @@
   <w:abstractNum w:abstractNumId="2" w15:restartNumberingAfterBreak="0">
     <w:nsid w:val="FFFFFFFB"/>
     <w:multiLevelType w:val="multilevel"/>
-    <w:tmpl w:val="FAA648D6"/>
+    <w:tmpl w:val="2B2C80D0"/>
     <w:lvl w:ilvl="0">
       <w:start w:val="1"/>
       <w:numFmt w:val="decimal"/>
-      <w:pStyle w:val="Heading1"/>
       <w:lvlText w:val="%1."/>
       <w:lvlJc w:val="left"/>
       <w:pPr>
@@ -10517,6 +10649,7 @@
         <w:imprint w:val="0"/>
         <w:noProof w:val="0"/>
         <w:vanish w:val="0"/>
+        <w:color w:val="624ABB"/>
         <w:spacing w:val="0"/>
         <w:kern w:val="0"/>
         <w:position w:val="0"/>
@@ -11338,43 +11471,134 @@
       </w:rPr>
     </w:lvl>
   </w:abstractNum>
-  <w:num w:numId="1">
+  <w:abstractNum w:abstractNumId="12" w15:restartNumberingAfterBreak="0">
+    <w:nsid w:val="792969A7"/>
+    <w:multiLevelType w:val="hybridMultilevel"/>
+    <w:tmpl w:val="814843A4"/>
+    <w:lvl w:ilvl="0" w:tplc="6A8A8F18">
+      <w:start w:val="1"/>
+      <w:numFmt w:val="decimal"/>
+      <w:pStyle w:val="Heading1"/>
+      <w:lvlText w:val="%1."/>
+      <w:lvlJc w:val="left"/>
+      <w:pPr>
+        <w:ind w:left="1172" w:hanging="360"/>
+      </w:pPr>
+      <w:rPr>
+        <w:sz w:val="36"/>
+        <w:szCs w:val="36"/>
+      </w:rPr>
+    </w:lvl>
+    <w:lvl w:ilvl="1" w:tplc="40090019" w:tentative="1">
+      <w:start w:val="1"/>
+      <w:numFmt w:val="lowerLetter"/>
+      <w:lvlText w:val="%2."/>
+      <w:lvlJc w:val="left"/>
+      <w:pPr>
+        <w:ind w:left="1892" w:hanging="360"/>
+      </w:pPr>
+    </w:lvl>
+    <w:lvl w:ilvl="2" w:tplc="4009001B" w:tentative="1">
+      <w:start w:val="1"/>
+      <w:numFmt w:val="lowerRoman"/>
+      <w:lvlText w:val="%3."/>
+      <w:lvlJc w:val="right"/>
+      <w:pPr>
+        <w:ind w:left="2612" w:hanging="180"/>
+      </w:pPr>
+    </w:lvl>
+    <w:lvl w:ilvl="3" w:tplc="4009000F" w:tentative="1">
+      <w:start w:val="1"/>
+      <w:numFmt w:val="decimal"/>
+      <w:lvlText w:val="%4."/>
+      <w:lvlJc w:val="left"/>
+      <w:pPr>
+        <w:ind w:left="3332" w:hanging="360"/>
+      </w:pPr>
+    </w:lvl>
+    <w:lvl w:ilvl="4" w:tplc="40090019" w:tentative="1">
+      <w:start w:val="1"/>
+      <w:numFmt w:val="lowerLetter"/>
+      <w:lvlText w:val="%5."/>
+      <w:lvlJc w:val="left"/>
+      <w:pPr>
+        <w:ind w:left="4052" w:hanging="360"/>
+      </w:pPr>
+    </w:lvl>
+    <w:lvl w:ilvl="5" w:tplc="4009001B" w:tentative="1">
+      <w:start w:val="1"/>
+      <w:numFmt w:val="lowerRoman"/>
+      <w:lvlText w:val="%6."/>
+      <w:lvlJc w:val="right"/>
+      <w:pPr>
+        <w:ind w:left="4772" w:hanging="180"/>
+      </w:pPr>
+    </w:lvl>
+    <w:lvl w:ilvl="6" w:tplc="4009000F" w:tentative="1">
+      <w:start w:val="1"/>
+      <w:numFmt w:val="decimal"/>
+      <w:lvlText w:val="%7."/>
+      <w:lvlJc w:val="left"/>
+      <w:pPr>
+        <w:ind w:left="5492" w:hanging="360"/>
+      </w:pPr>
+    </w:lvl>
+    <w:lvl w:ilvl="7" w:tplc="40090019" w:tentative="1">
+      <w:start w:val="1"/>
+      <w:numFmt w:val="lowerLetter"/>
+      <w:lvlText w:val="%8."/>
+      <w:lvlJc w:val="left"/>
+      <w:pPr>
+        <w:ind w:left="6212" w:hanging="360"/>
+      </w:pPr>
+    </w:lvl>
+    <w:lvl w:ilvl="8" w:tplc="4009001B" w:tentative="1">
+      <w:start w:val="1"/>
+      <w:numFmt w:val="lowerRoman"/>
+      <w:lvlText w:val="%9."/>
+      <w:lvlJc w:val="right"/>
+      <w:pPr>
+        <w:ind w:left="6932" w:hanging="180"/>
+      </w:pPr>
+    </w:lvl>
+  </w:abstractNum>
+  <w:num w:numId="1" w16cid:durableId="455804474">
     <w:abstractNumId w:val="2"/>
   </w:num>
-  <w:num w:numId="2">
+  <w:num w:numId="2" w16cid:durableId="1463183749">
     <w:abstractNumId w:val="5"/>
   </w:num>
-  <w:num w:numId="3">
+  <w:num w:numId="3" w16cid:durableId="1960337286">
     <w:abstractNumId w:val="7"/>
   </w:num>
-  <w:num w:numId="4">
+  <w:num w:numId="4" w16cid:durableId="337079764">
     <w:abstractNumId w:val="4"/>
   </w:num>
-  <w:num w:numId="5">
+  <w:num w:numId="5" w16cid:durableId="684554042">
     <w:abstractNumId w:val="1"/>
   </w:num>
-  <w:num w:numId="6">
+  <w:num w:numId="6" w16cid:durableId="1569614454">
     <w:abstractNumId w:val="0"/>
   </w:num>
-  <w:num w:numId="7">
+  <w:num w:numId="7" w16cid:durableId="2080858616">
     <w:abstractNumId w:val="8"/>
   </w:num>
-  <w:num w:numId="8">
+  <w:num w:numId="8" w16cid:durableId="1469713005">
     <w:abstractNumId w:val="10"/>
   </w:num>
-  <w:num w:numId="9">
+  <w:num w:numId="9" w16cid:durableId="192767817">
     <w:abstractNumId w:val="6"/>
   </w:num>
-  <w:num w:numId="10">
+  <w:num w:numId="10" w16cid:durableId="1333332240">
     <w:abstractNumId w:val="3"/>
   </w:num>
-  <w:num w:numId="11">
+  <w:num w:numId="11" w16cid:durableId="1029602300">
     <w:abstractNumId w:val="11"/>
   </w:num>
-  <w:num w:numId="12">
+  <w:num w:numId="12" w16cid:durableId="2004309412">
     <w:abstractNumId w:val="9"/>
   </w:num>
-  <w:num w:numId="13">
+  <w:num w:numId="13" w16cid:durableId="2108694807">
     <w:abstractNumId w:val="2"/>
     <w:lvlOverride w:ilvl="0">
       <w:startOverride w:val="1"/>
@@ -11404,12 +11628,18 @@
       <w:startOverride w:val="1"/>
     </w:lvlOverride>
   </w:num>
+  <w:num w:numId="14" w16cid:durableId="1746995756">
+    <w:abstractNumId w:val="12"/>
+  </w:num>
+  <w:num w:numId="15" w16cid:durableId="405810375">
+    <w:abstractNumId w:val="12"/>
+  </w:num>
   <w:numIdMacAtCleanup w:val="13"/>
 </w:numbering>
 </file>
 
 <file path=word/styles.xml><?xml version="1.0" encoding="utf-8"?>
-<w:styles xmlns:mc="http://schemas.openxmlformats.org/markup-compatibility/2006" xmlns:r="http://schemas.openxmlformats.org/officeDocument/2006/relationships" xmlns:w="http://schemas.openxmlformats.org/wordprocessingml/2006/main" xmlns:w14="http://schemas.microsoft.com/office/word/2010/wordml" xmlns:w15="http://schemas.microsoft.com/office/word/2012/wordml" xmlns:w16cex="http://schemas.microsoft.com/office/word/2018/wordml/cex" xmlns:w16cid="http://schemas.microsoft.com/office/word/2016/wordml/cid" xmlns:w16="http://schemas.microsoft.com/office/word/2018/wordml" xmlns:w16se="http://schemas.microsoft.com/office/word/2015/wordml/symex" mc:Ignorable="w14 w15 w16se w16cid w16 w16cex">
+<w:styles xmlns:mc="http://schemas.openxmlformats.org/markup-compatibility/2006" xmlns:r="http://schemas.openxmlformats.org/officeDocument/2006/relationships" xmlns:w="http://schemas.openxmlformats.org/wordprocessingml/2006/main" xmlns:w14="http://schemas.microsoft.com/office/word/2010/wordml" xmlns:w15="http://schemas.microsoft.com/office/word/2012/wordml" xmlns:w16cex="http://schemas.microsoft.com/office/word/2018/wordml/cex" xmlns:w16cid="http://schemas.microsoft.com/office/word/2016/wordml/cid" xmlns:w16="http://schemas.microsoft.com/office/word/2018/wordml" xmlns:w16du="http://schemas.microsoft.com/office/word/2023/wordml/word16du" xmlns:w16sdtdh="http://schemas.microsoft.com/office/word/2020/wordml/sdtdatahash" xmlns:w16sdtfl="http://schemas.microsoft.com/office/word/2024/wordml/sdtformatlock" xmlns:w16se="http://schemas.microsoft.com/office/word/2015/wordml/symex" mc:Ignorable="w14 w15 w16se w16cid w16 w16cex w16sdtdh w16sdtfl w16du">
   <w:docDefaults>
     <w:rPrDefault>
       <w:rPr>
@@ -11819,16 +12049,25 @@
     <w:link w:val="Heading1Char"/>
     <w:autoRedefine/>
     <w:qFormat/>
-    <w:rsid w:val="002638B2"/>
+    <w:rsid w:val="00CE5014"/>
     <w:pPr>
       <w:keepNext/>
       <w:pageBreakBefore/>
       <w:numPr>
-        <w:numId w:val="1"/>
+        <w:numId w:val="14"/>
       </w:numPr>
-      <w:shd w:val="clear" w:color="auto" w:fill="336699"/>
+      <w:shd w:val="clear" w:color="auto" w:fill="624ABB"/>
+      <w:tabs>
+        <w:tab w:val="left" w:pos="709"/>
+        <w:tab w:val="left" w:pos="1418"/>
+        <w:tab w:val="left" w:pos="2127"/>
+        <w:tab w:val="left" w:pos="2836"/>
+        <w:tab w:val="left" w:pos="3545"/>
+        <w:tab w:val="left" w:pos="6128"/>
+        <w:tab w:val="right" w:pos="9270"/>
+      </w:tabs>
       <w:spacing w:before="600" w:after="240" w:line="400" w:lineRule="exact"/>
-      <w:ind w:right="477"/>
+      <w:ind w:left="360" w:right="657"/>
       <w:jc w:val="left"/>
       <w:outlineLvl w:val="0"/>
     </w:pPr>
@@ -11847,7 +12086,7 @@
     <w:next w:val="Normal"/>
     <w:link w:val="Heading2Char"/>
     <w:qFormat/>
-    <w:rsid w:val="00A92194"/>
+    <w:rsid w:val="004C495D"/>
     <w:pPr>
       <w:keepNext/>
       <w:numPr>
@@ -11855,7 +12094,7 @@
         <w:numId w:val="1"/>
       </w:numPr>
       <w:pBdr>
-        <w:bottom w:val="single" w:sz="6" w:space="2" w:color="829AB2"/>
+        <w:bottom w:val="single" w:sz="6" w:space="2" w:color="624ABB"/>
       </w:pBdr>
       <w:tabs>
         <w:tab w:val="left" w:leader="dot" w:pos="567"/>
@@ -11866,7 +12105,7 @@
     </w:pPr>
     <w:rPr>
       <w:b/>
-      <w:color w:val="336699"/>
+      <w:color w:val="624ABB"/>
       <w:sz w:val="20"/>
       <w:szCs w:val="16"/>
       <w:lang w:val="x-none" w:eastAsia="x-none"/>
@@ -13281,11 +13520,11 @@
     <w:name w:val="Heading 2 Char"/>
     <w:aliases w:val="2 Char"/>
     <w:link w:val="Heading2"/>
-    <w:rsid w:val="00A92194"/>
+    <w:rsid w:val="004C495D"/>
     <w:rPr>
       <w:rFonts w:ascii="Verdana" w:hAnsi="Verdana"/>
       <w:b/>
-      <w:color w:val="336699"/>
+      <w:color w:val="624ABB"/>
       <w:szCs w:val="16"/>
       <w:lang w:val="x-none" w:eastAsia="x-none"/>
     </w:rPr>
@@ -13618,14 +13857,14 @@
     <w:basedOn w:val="DefaultParagraphFont"/>
     <w:link w:val="Heading1"/>
     <w:locked/>
-    <w:rsid w:val="002638B2"/>
+    <w:rsid w:val="00CE5014"/>
     <w:rPr>
       <w:rFonts w:ascii="Arial" w:hAnsi="Arial" w:cs="Arial"/>
       <w:b/>
       <w:color w:val="FFFFFF" w:themeColor="background1"/>
       <w:sz w:val="36"/>
       <w:szCs w:val="16"/>
-      <w:shd w:val="clear" w:color="auto" w:fill="336699"/>
+      <w:shd w:val="clear" w:color="auto" w:fill="624ABB"/>
       <w:lang w:val="en-US"/>
     </w:rPr>
   </w:style>

</xml_diff>

<commit_message>
REPORTGEN-1178: update logos in all the report templates
</commit_message>
<xml_diff>
--- a/CastReporting.Reporting.Core/Templates/Application/Compliance reports/C-CPP Standards Compliance Report.docx
+++ b/CastReporting.Reporting.Core/Templates/Application/Compliance reports/C-CPP Standards Compliance Report.docx
@@ -1,6 +1,6 @@
 
 <file path=word/document.xml><?xml version="1.0" encoding="utf-8"?>
-<w:document xmlns:wpc="http://schemas.microsoft.com/office/word/2010/wordprocessingCanvas" xmlns:cx="http://schemas.microsoft.com/office/drawing/2014/chartex" xmlns:cx1="http://schemas.microsoft.com/office/drawing/2015/9/8/chartex" xmlns:cx2="http://schemas.microsoft.com/office/drawing/2015/10/21/chartex" xmlns:cx3="http://schemas.microsoft.com/office/drawing/2016/5/9/chartex" xmlns:cx4="http://schemas.microsoft.com/office/drawing/2016/5/10/chartex" xmlns:cx5="http://schemas.microsoft.com/office/drawing/2016/5/11/chartex" xmlns:cx6="http://schemas.microsoft.com/office/drawing/2016/5/12/chartex" xmlns:cx7="http://schemas.microsoft.com/office/drawing/2016/5/13/chartex" xmlns:cx8="http://schemas.microsoft.com/office/drawing/2016/5/14/chartex" xmlns:mc="http://schemas.openxmlformats.org/markup-compatibility/2006" xmlns:aink="http://schemas.microsoft.com/office/drawing/2016/ink" xmlns:am3d="http://schemas.microsoft.com/office/drawing/2017/model3d" xmlns:o="urn:schemas-microsoft-com:office:office" xmlns:r="http://schemas.openxmlformats.org/officeDocument/2006/relationships" xmlns:m="http://schemas.openxmlformats.org/officeDocument/2006/math" xmlns:v="urn:schemas-microsoft-com:vml" xmlns:wp14="http://schemas.microsoft.com/office/word/2010/wordprocessingDrawing" xmlns:wp="http://schemas.openxmlformats.org/drawingml/2006/wordprocessingDrawing" xmlns:w10="urn:schemas-microsoft-com:office:word" xmlns:w="http://schemas.openxmlformats.org/wordprocessingml/2006/main" xmlns:w14="http://schemas.microsoft.com/office/word/2010/wordml" xmlns:w15="http://schemas.microsoft.com/office/word/2012/wordml" xmlns:w16cex="http://schemas.microsoft.com/office/word/2018/wordml/cex" xmlns:w16cid="http://schemas.microsoft.com/office/word/2016/wordml/cid" xmlns:w16="http://schemas.microsoft.com/office/word/2018/wordml" xmlns:w16se="http://schemas.microsoft.com/office/word/2015/wordml/symex" xmlns:wpg="http://schemas.microsoft.com/office/word/2010/wordprocessingGroup" xmlns:wpi="http://schemas.microsoft.com/office/word/2010/wordprocessingInk" xmlns:wne="http://schemas.microsoft.com/office/word/2006/wordml" xmlns:wps="http://schemas.microsoft.com/office/word/2010/wordprocessingShape" mc:Ignorable="w14 w15 w16se w16cid w16 w16cex wp14">
+<w:document xmlns:wpc="http://schemas.microsoft.com/office/word/2010/wordprocessingCanvas" xmlns:cx="http://schemas.microsoft.com/office/drawing/2014/chartex" xmlns:cx1="http://schemas.microsoft.com/office/drawing/2015/9/8/chartex" xmlns:cx2="http://schemas.microsoft.com/office/drawing/2015/10/21/chartex" xmlns:cx3="http://schemas.microsoft.com/office/drawing/2016/5/9/chartex" xmlns:cx4="http://schemas.microsoft.com/office/drawing/2016/5/10/chartex" xmlns:cx5="http://schemas.microsoft.com/office/drawing/2016/5/11/chartex" xmlns:cx6="http://schemas.microsoft.com/office/drawing/2016/5/12/chartex" xmlns:cx7="http://schemas.microsoft.com/office/drawing/2016/5/13/chartex" xmlns:cx8="http://schemas.microsoft.com/office/drawing/2016/5/14/chartex" xmlns:mc="http://schemas.openxmlformats.org/markup-compatibility/2006" xmlns:aink="http://schemas.microsoft.com/office/drawing/2016/ink" xmlns:am3d="http://schemas.microsoft.com/office/drawing/2017/model3d" xmlns:o="urn:schemas-microsoft-com:office:office" xmlns:oel="http://schemas.microsoft.com/office/2019/extlst" xmlns:r="http://schemas.openxmlformats.org/officeDocument/2006/relationships" xmlns:m="http://schemas.openxmlformats.org/officeDocument/2006/math" xmlns:v="urn:schemas-microsoft-com:vml" xmlns:wp14="http://schemas.microsoft.com/office/word/2010/wordprocessingDrawing" xmlns:wp="http://schemas.openxmlformats.org/drawingml/2006/wordprocessingDrawing" xmlns:w10="urn:schemas-microsoft-com:office:word" xmlns:w="http://schemas.openxmlformats.org/wordprocessingml/2006/main" xmlns:w14="http://schemas.microsoft.com/office/word/2010/wordml" xmlns:w15="http://schemas.microsoft.com/office/word/2012/wordml" xmlns:w16cex="http://schemas.microsoft.com/office/word/2018/wordml/cex" xmlns:w16cid="http://schemas.microsoft.com/office/word/2016/wordml/cid" xmlns:w16="http://schemas.microsoft.com/office/word/2018/wordml" xmlns:w16du="http://schemas.microsoft.com/office/word/2023/wordml/word16du" xmlns:w16sdtdh="http://schemas.microsoft.com/office/word/2020/wordml/sdtdatahash" xmlns:w16sdtfl="http://schemas.microsoft.com/office/word/2024/wordml/sdtformatlock" xmlns:w16se="http://schemas.microsoft.com/office/word/2015/wordml/symex" xmlns:wpg="http://schemas.microsoft.com/office/word/2010/wordprocessingGroup" xmlns:wpi="http://schemas.microsoft.com/office/word/2010/wordprocessingInk" xmlns:wne="http://schemas.microsoft.com/office/word/2006/wordml" xmlns:wps="http://schemas.microsoft.com/office/word/2010/wordprocessingShape" mc:Ignorable="w14 w15 w16se w16cid w16 w16cex w16sdtdh w16sdtfl w16du wp14">
   <w:background w:color="FFFFFF" w:themeColor="background1"/>
   <w:body>
     <w:sdt>
@@ -40,7 +40,7 @@
             <mc:AlternateContent>
               <mc:Choice Requires="wpg">
                 <w:drawing>
-                  <wp:anchor distT="0" distB="0" distL="114300" distR="114300" simplePos="0" relativeHeight="251669504" behindDoc="1" locked="0" layoutInCell="1" allowOverlap="1" wp14:anchorId="53B2753B" wp14:editId="096160D3">
+                  <wp:anchor distT="0" distB="0" distL="114300" distR="114300" simplePos="0" relativeHeight="251669504" behindDoc="1" locked="0" layoutInCell="1" allowOverlap="1" wp14:anchorId="53B2753B" wp14:editId="347A9239">
                     <wp:simplePos x="0" y="0"/>
                     <mc:AlternateContent>
                       <mc:Choice Requires="wp14">
@@ -58,7 +58,7 @@
                       <wp:align>center</wp:align>
                     </wp:positionV>
                     <wp:extent cx="2194560" cy="9125712"/>
-                    <wp:effectExtent l="0" t="0" r="6985" b="7620"/>
+                    <wp:effectExtent l="0" t="0" r="635" b="13970"/>
                     <wp:wrapNone/>
                     <wp:docPr id="11" name="Group 11"/>
                     <wp:cNvGraphicFramePr/>
@@ -86,7 +86,7 @@
                                 <a:avLst/>
                               </a:prstGeom>
                               <a:solidFill>
-                                <a:schemeClr val="tx2"/>
+                                <a:srgbClr val="B2B9FF"/>
                               </a:solidFill>
                               <a:ln>
                                 <a:noFill/>
@@ -126,6 +126,9 @@
                               <a:prstGeom prst="homePlate">
                                 <a:avLst/>
                               </a:prstGeom>
+                              <a:solidFill>
+                                <a:srgbClr val="463589"/>
+                              </a:solidFill>
                               <a:ln>
                                 <a:noFill/>
                               </a:ln>
@@ -289,11 +292,11 @@
                                     </a:pathLst>
                                   </a:custGeom>
                                   <a:solidFill>
-                                    <a:schemeClr val="tx2"/>
+                                    <a:srgbClr val="463589"/>
                                   </a:solidFill>
                                   <a:ln w="0">
                                     <a:solidFill>
-                                      <a:schemeClr val="tx2"/>
+                                      <a:srgbClr val="463589"/>
                                     </a:solidFill>
                                     <a:prstDash val="solid"/>
                                     <a:round/>
@@ -412,11 +415,11 @@
                                     </a:pathLst>
                                   </a:custGeom>
                                   <a:solidFill>
-                                    <a:schemeClr val="tx2"/>
+                                    <a:srgbClr val="463589"/>
                                   </a:solidFill>
                                   <a:ln w="0">
                                     <a:solidFill>
-                                      <a:schemeClr val="tx2"/>
+                                      <a:srgbClr val="463589"/>
                                     </a:solidFill>
                                     <a:prstDash val="solid"/>
                                     <a:round/>
@@ -631,11 +634,11 @@
                                     </a:pathLst>
                                   </a:custGeom>
                                   <a:solidFill>
-                                    <a:schemeClr val="tx2"/>
+                                    <a:srgbClr val="463589"/>
                                   </a:solidFill>
                                   <a:ln w="0">
                                     <a:solidFill>
-                                      <a:schemeClr val="tx2"/>
+                                      <a:srgbClr val="463589"/>
                                     </a:solidFill>
                                     <a:prstDash val="solid"/>
                                     <a:round/>
@@ -834,11 +837,11 @@
                                     </a:pathLst>
                                   </a:custGeom>
                                   <a:solidFill>
-                                    <a:schemeClr val="tx2"/>
+                                    <a:srgbClr val="463589"/>
                                   </a:solidFill>
                                   <a:ln w="0">
                                     <a:solidFill>
-                                      <a:schemeClr val="tx2"/>
+                                      <a:srgbClr val="463589"/>
                                     </a:solidFill>
                                     <a:prstDash val="solid"/>
                                     <a:round/>
@@ -1029,11 +1032,11 @@
                                     </a:pathLst>
                                   </a:custGeom>
                                   <a:solidFill>
-                                    <a:schemeClr val="tx2"/>
+                                    <a:srgbClr val="463589"/>
                                   </a:solidFill>
                                   <a:ln w="0">
                                     <a:solidFill>
-                                      <a:schemeClr val="tx2"/>
+                                      <a:srgbClr val="463589"/>
                                     </a:solidFill>
                                     <a:prstDash val="solid"/>
                                     <a:round/>
@@ -1112,11 +1115,11 @@
                                     </a:pathLst>
                                   </a:custGeom>
                                   <a:solidFill>
-                                    <a:schemeClr val="tx2"/>
+                                    <a:srgbClr val="463589"/>
                                   </a:solidFill>
                                   <a:ln w="0">
                                     <a:solidFill>
-                                      <a:schemeClr val="tx2"/>
+                                      <a:srgbClr val="463589"/>
                                     </a:solidFill>
                                     <a:prstDash val="solid"/>
                                     <a:round/>
@@ -1203,11 +1206,11 @@
                                     </a:pathLst>
                                   </a:custGeom>
                                   <a:solidFill>
-                                    <a:schemeClr val="tx2"/>
+                                    <a:srgbClr val="463589"/>
                                   </a:solidFill>
                                   <a:ln w="0">
                                     <a:solidFill>
-                                      <a:schemeClr val="tx2"/>
+                                      <a:srgbClr val="463589"/>
                                     </a:solidFill>
                                     <a:prstDash val="solid"/>
                                     <a:round/>
@@ -1494,11 +1497,11 @@
                                     </a:pathLst>
                                   </a:custGeom>
                                   <a:solidFill>
-                                    <a:schemeClr val="tx2"/>
+                                    <a:srgbClr val="463589"/>
                                   </a:solidFill>
                                   <a:ln w="0">
                                     <a:solidFill>
-                                      <a:schemeClr val="tx2"/>
+                                      <a:srgbClr val="463589"/>
                                     </a:solidFill>
                                     <a:prstDash val="solid"/>
                                     <a:round/>
@@ -1633,11 +1636,11 @@
                                     </a:pathLst>
                                   </a:custGeom>
                                   <a:solidFill>
-                                    <a:schemeClr val="tx2"/>
+                                    <a:srgbClr val="463589"/>
                                   </a:solidFill>
                                   <a:ln w="0">
                                     <a:solidFill>
-                                      <a:schemeClr val="tx2"/>
+                                      <a:srgbClr val="463589"/>
                                     </a:solidFill>
                                     <a:prstDash val="solid"/>
                                     <a:round/>
@@ -1708,11 +1711,11 @@
                                     </a:pathLst>
                                   </a:custGeom>
                                   <a:solidFill>
-                                    <a:schemeClr val="tx2"/>
+                                    <a:srgbClr val="463589"/>
                                   </a:solidFill>
                                   <a:ln w="0">
                                     <a:solidFill>
-                                      <a:schemeClr val="tx2"/>
+                                      <a:srgbClr val="463589"/>
                                     </a:solidFill>
                                     <a:prstDash val="solid"/>
                                     <a:round/>
@@ -1799,11 +1802,11 @@
                                     </a:pathLst>
                                   </a:custGeom>
                                   <a:solidFill>
-                                    <a:schemeClr val="tx2"/>
+                                    <a:srgbClr val="463589"/>
                                   </a:solidFill>
                                   <a:ln w="0">
                                     <a:solidFill>
-                                      <a:schemeClr val="tx2"/>
+                                      <a:srgbClr val="463589"/>
                                     </a:solidFill>
                                     <a:prstDash val="solid"/>
                                     <a:round/>
@@ -1914,11 +1917,11 @@
                                     </a:pathLst>
                                   </a:custGeom>
                                   <a:solidFill>
-                                    <a:schemeClr val="tx2"/>
+                                    <a:srgbClr val="463589"/>
                                   </a:solidFill>
                                   <a:ln w="0">
                                     <a:solidFill>
-                                      <a:schemeClr val="tx2"/>
+                                      <a:srgbClr val="463589"/>
                                     </a:solidFill>
                                     <a:prstDash val="solid"/>
                                     <a:round/>
@@ -2043,15 +2046,15 @@
                                     </a:pathLst>
                                   </a:custGeom>
                                   <a:solidFill>
-                                    <a:schemeClr val="tx2">
+                                    <a:srgbClr val="B2B9FF">
                                       <a:alpha val="20000"/>
-                                    </a:schemeClr>
+                                    </a:srgbClr>
                                   </a:solidFill>
                                   <a:ln w="0">
                                     <a:solidFill>
-                                      <a:schemeClr val="tx2">
+                                      <a:srgbClr val="866EC2">
                                         <a:alpha val="20000"/>
-                                      </a:schemeClr>
+                                      </a:srgbClr>
                                     </a:solidFill>
                                     <a:prstDash val="solid"/>
                                     <a:round/>
@@ -2170,15 +2173,15 @@
                                     </a:pathLst>
                                   </a:custGeom>
                                   <a:solidFill>
-                                    <a:schemeClr val="tx2">
+                                    <a:srgbClr val="B2B9FF">
                                       <a:alpha val="20000"/>
-                                    </a:schemeClr>
+                                    </a:srgbClr>
                                   </a:solidFill>
                                   <a:ln w="0">
                                     <a:solidFill>
-                                      <a:schemeClr val="tx2">
+                                      <a:srgbClr val="463589">
                                         <a:alpha val="20000"/>
-                                      </a:schemeClr>
+                                      </a:srgbClr>
                                     </a:solidFill>
                                     <a:prstDash val="solid"/>
                                     <a:round/>
@@ -2265,9 +2268,9 @@
                                     </a:pathLst>
                                   </a:custGeom>
                                   <a:solidFill>
-                                    <a:schemeClr val="tx2">
+                                    <a:srgbClr val="866EC2">
                                       <a:alpha val="20000"/>
-                                    </a:schemeClr>
+                                    </a:srgbClr>
                                   </a:solidFill>
                                   <a:ln w="0">
                                     <a:solidFill>
@@ -2464,15 +2467,15 @@
                                     </a:pathLst>
                                   </a:custGeom>
                                   <a:solidFill>
-                                    <a:schemeClr val="tx2">
+                                    <a:srgbClr val="B2B9FF">
                                       <a:alpha val="20000"/>
-                                    </a:schemeClr>
+                                    </a:srgbClr>
                                   </a:solidFill>
                                   <a:ln w="0">
                                     <a:solidFill>
-                                      <a:schemeClr val="tx2">
+                                      <a:srgbClr val="866EC2">
                                         <a:alpha val="20000"/>
-                                      </a:schemeClr>
+                                      </a:srgbClr>
                                     </a:solidFill>
                                     <a:prstDash val="solid"/>
                                     <a:round/>
@@ -2551,9 +2554,9 @@
                                     </a:pathLst>
                                   </a:custGeom>
                                   <a:solidFill>
-                                    <a:schemeClr val="tx2">
+                                    <a:srgbClr val="B2B9FF">
                                       <a:alpha val="20000"/>
-                                    </a:schemeClr>
+                                    </a:srgbClr>
                                   </a:solidFill>
                                   <a:ln w="0">
                                     <a:solidFill>
@@ -2646,9 +2649,9 @@
                                     </a:pathLst>
                                   </a:custGeom>
                                   <a:solidFill>
-                                    <a:schemeClr val="tx2">
+                                    <a:srgbClr val="866EC2">
                                       <a:alpha val="20000"/>
-                                    </a:schemeClr>
+                                    </a:srgbClr>
                                   </a:solidFill>
                                   <a:ln w="0">
                                     <a:solidFill>
@@ -2941,15 +2944,15 @@
                                     </a:pathLst>
                                   </a:custGeom>
                                   <a:solidFill>
-                                    <a:schemeClr val="tx2">
+                                    <a:srgbClr val="B2B9FF">
                                       <a:alpha val="20000"/>
-                                    </a:schemeClr>
+                                    </a:srgbClr>
                                   </a:solidFill>
                                   <a:ln w="0">
                                     <a:solidFill>
-                                      <a:schemeClr val="tx2">
+                                      <a:srgbClr val="7030A0">
                                         <a:alpha val="20000"/>
-                                      </a:schemeClr>
+                                      </a:srgbClr>
                                     </a:solidFill>
                                     <a:prstDash val="solid"/>
                                     <a:round/>
@@ -3084,9 +3087,9 @@
                                     </a:pathLst>
                                   </a:custGeom>
                                   <a:solidFill>
-                                    <a:schemeClr val="tx2">
+                                    <a:srgbClr val="B2B9FF">
                                       <a:alpha val="20000"/>
-                                    </a:schemeClr>
+                                    </a:srgbClr>
                                   </a:solidFill>
                                   <a:ln w="0">
                                     <a:solidFill>
@@ -3113,7 +3116,7 @@
                                 </wps:cNvSpPr>
                                 <wps:spPr bwMode="auto">
                                   <a:xfrm>
-                                    <a:off x="363220" y="6223177"/>
+                                    <a:off x="363220" y="6218678"/>
                                     <a:ext cx="49213" cy="104775"/>
                                   </a:xfrm>
                                   <a:custGeom>
@@ -3163,15 +3166,15 @@
                                     </a:pathLst>
                                   </a:custGeom>
                                   <a:solidFill>
-                                    <a:schemeClr val="tx2">
+                                    <a:srgbClr val="B2B9FF">
                                       <a:alpha val="20000"/>
-                                    </a:schemeClr>
+                                    </a:srgbClr>
                                   </a:solidFill>
                                   <a:ln w="0">
                                     <a:solidFill>
-                                      <a:schemeClr val="tx2">
+                                      <a:srgbClr val="B2B9FF">
                                         <a:alpha val="20000"/>
-                                      </a:schemeClr>
+                                      </a:srgbClr>
                                     </a:solidFill>
                                     <a:prstDash val="solid"/>
                                     <a:round/>
@@ -3377,15 +3380,15 @@
                                     </a:pathLst>
                                   </a:custGeom>
                                   <a:solidFill>
-                                    <a:schemeClr val="tx2">
+                                    <a:srgbClr val="B2B9FF">
                                       <a:alpha val="20000"/>
-                                    </a:schemeClr>
+                                    </a:srgbClr>
                                   </a:solidFill>
                                   <a:ln w="0">
                                     <a:solidFill>
-                                      <a:schemeClr val="tx2">
+                                      <a:srgbClr val="B2B9FF">
                                         <a:alpha val="20000"/>
-                                      </a:schemeClr>
+                                      </a:srgbClr>
                                     </a:solidFill>
                                     <a:prstDash val="solid"/>
                                     <a:round/>
@@ -3415,8 +3418,8 @@
               </mc:Choice>
               <mc:Fallback>
                 <w:pict>
-                  <v:group w14:anchorId="53B2753B" id="Group 11" o:spid="_x0000_s1026" style="position:absolute;margin-left:0;margin-top:0;width:172.8pt;height:718.55pt;z-index:-251646976;mso-width-percent:330;mso-height-percent:950;mso-left-percent:40;mso-position-horizontal-relative:page;mso-position-vertical:center;mso-position-vertical-relative:page;mso-width-percent:330;mso-height-percent:950;mso-left-percent:40" coordsize="21945,91257" o:gfxdata="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">
-                    <v:rect id="Rectangle 14" o:spid="_x0000_s1027" style="position:absolute;width:1945;height:91257;visibility:visible;mso-wrap-style:square;v-text-anchor:middle" o:gfxdata="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" fillcolor="#1f497d [3215]" stroked="f" strokeweight="2pt"/>
+                  <v:group w14:anchorId="53B2753B" id="Group 11" o:spid="_x0000_s1026" style="position:absolute;margin-left:0;margin-top:0;width:172.8pt;height:718.55pt;z-index:-251646976;mso-width-percent:330;mso-height-percent:950;mso-left-percent:40;mso-position-horizontal-relative:page;mso-position-vertical:center;mso-position-vertical-relative:page;mso-width-percent:330;mso-height-percent:950;mso-left-percent:40" coordsize="21945,91257" o:gfxdata="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">
+                    <v:rect id="Rectangle 14" o:spid="_x0000_s1027" style="position:absolute;width:1945;height:91257;visibility:visible;mso-wrap-style:square;v-text-anchor:middle" o:gfxdata="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" fillcolor="#b2b9ff" stroked="f" strokeweight="2pt"/>
                     <v:shapetype id="_x0000_t15" coordsize="21600,21600" o:spt="15" adj="16200" path="m@0,l,,,21600@0,21600,21600,10800xe">
                       <v:stroke joinstyle="miter"/>
                       <v:formulas>
@@ -3428,7 +3431,7 @@
                         <v:h position="#0,topLeft" xrange="0,21600"/>
                       </v:handles>
                     </v:shapetype>
-                    <v:shape id="Pentagon 4" o:spid="_x0000_s1028" type="#_x0000_t15" style="position:absolute;top:14668;width:21945;height:5521;visibility:visible;mso-wrap-style:square;v-text-anchor:middle" o:gfxdata="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" adj="18883" fillcolor="#4f81bd [3204]" stroked="f" strokeweight="2pt">
+                    <v:shape id="Pentagon 4" o:spid="_x0000_s1028" type="#_x0000_t15" style="position:absolute;top:14668;width:21945;height:5521;visibility:visible;mso-wrap-style:square;v-text-anchor:middle" o:gfxdata="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" adj="18883" fillcolor="#463589" stroked="f" strokeweight="2pt">
                       <v:textbox inset=",0,14.4pt,0">
                         <w:txbxContent>
                           <w:p>
@@ -3448,86 +3451,86 @@
                     <v:group id="Group 20" o:spid="_x0000_s1029" style="position:absolute;left:762;top:42100;width:20574;height:49103" coordorigin="806,42118" coordsize="13062,31210" o:gfxdata="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">
                       <v:group id="Group 21" o:spid="_x0000_s1030" style="position:absolute;left:1410;top:42118;width:10478;height:31210" coordorigin="1410,42118" coordsize="10477,31210" o:gfxdata="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">
                         <o:lock v:ext="edit" aspectratio="t"/>
-                        <v:shape id="Freeform 20" o:spid="_x0000_s1031" style="position:absolute;left:3696;top:62168;width:1937;height:6985;visibility:visible;mso-wrap-style:square;v-text-anchor:top" coordsize="122,440" o:gfxdata="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" path="m,l39,152,84,304r38,113l122,440,76,306,39,180,6,53,,xe" fillcolor="#1f497d [3215]" strokecolor="#1f497d [3215]" strokeweight="0">
+                        <v:shape id="Freeform 20" o:spid="_x0000_s1031" style="position:absolute;left:3696;top:62168;width:1937;height:6985;visibility:visible;mso-wrap-style:square;v-text-anchor:top" coordsize="122,440" o:gfxdata="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" path="m,l39,152,84,304r38,113l122,440,76,306,39,180,6,53,,xe" fillcolor="#463589" strokecolor="#463589" strokeweight="0">
                           <v:path arrowok="t" o:connecttype="custom" o:connectlocs="0,0;61913,241300;133350,482600;193675,661988;193675,698500;120650,485775;61913,285750;9525,84138;0,0" o:connectangles="0,0,0,0,0,0,0,0,0"/>
                         </v:shape>
-                        <v:shape id="Freeform 21" o:spid="_x0000_s1032" style="position:absolute;left:5728;top:69058;width:1842;height:4270;visibility:visible;mso-wrap-style:square;v-text-anchor:top" coordsize="116,269" o:gfxdata="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" path="m,l8,19,37,93r30,74l116,269r-8,l60,169,30,98,1,25,,xe" fillcolor="#1f497d [3215]" strokecolor="#1f497d [3215]" strokeweight="0">
+                        <v:shape id="Freeform 21" o:spid="_x0000_s1032" style="position:absolute;left:5728;top:69058;width:1842;height:4270;visibility:visible;mso-wrap-style:square;v-text-anchor:top" coordsize="116,269" o:gfxdata="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" path="m,l8,19,37,93r30,74l116,269r-8,l60,169,30,98,1,25,,xe" fillcolor="#463589" strokecolor="#463589" strokeweight="0">
                           <v:path arrowok="t" o:connecttype="custom" o:connectlocs="0,0;12700,30163;58738,147638;106363,265113;184150,427038;171450,427038;95250,268288;47625,155575;1588,39688;0,0" o:connectangles="0,0,0,0,0,0,0,0,0,0"/>
                         </v:shape>
-                        <v:shape id="Freeform 22" o:spid="_x0000_s1033" style="position:absolute;left:1410;top:42118;width:2223;height:20193;visibility:visible;mso-wrap-style:square;v-text-anchor:top" coordsize="140,1272" o:gfxdata="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" path="m,l,,1,79r2,80l12,317,23,476,39,634,58,792,83,948r24,138l135,1223r5,49l138,1262,105,1106,77,949,53,792,35,634,20,476,9,317,2,159,,79,,xe" fillcolor="#1f497d [3215]" strokecolor="#1f497d [3215]" strokeweight="0">
+                        <v:shape id="Freeform 22" o:spid="_x0000_s1033" style="position:absolute;left:1410;top:42118;width:2223;height:20193;visibility:visible;mso-wrap-style:square;v-text-anchor:top" coordsize="140,1272" o:gfxdata="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" path="m,l,,1,79r2,80l12,317,23,476,39,634,58,792,83,948r24,138l135,1223r5,49l138,1262,105,1106,77,949,53,792,35,634,20,476,9,317,2,159,,79,,xe" fillcolor="#463589" strokecolor="#463589" strokeweight="0">
                           <v:path arrowok="t" o:connecttype="custom" o:connectlocs="0,0;0,0;1588,125413;4763,252413;19050,503238;36513,755650;61913,1006475;92075,1257300;131763,1504950;169863,1724025;214313,1941513;222250,2019300;219075,2003425;166688,1755775;122238,1506538;84138,1257300;55563,1006475;31750,755650;14288,503238;3175,252413;0,125413;0,0" o:connectangles="0,0,0,0,0,0,0,0,0,0,0,0,0,0,0,0,0,0,0,0,0,0"/>
                         </v:shape>
-                        <v:shape id="Freeform 23" o:spid="_x0000_s1034" style="position:absolute;left:3410;top:48611;width:715;height:13557;visibility:visible;mso-wrap-style:square;v-text-anchor:top" coordsize="45,854" o:gfxdata="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" path="m45,r,l35,66r-9,67l14,267,6,401,3,534,6,669r8,134l18,854r,-3l9,814,8,803,1,669,,534,3,401,12,267,25,132,34,66,45,xe" fillcolor="#1f497d [3215]" strokecolor="#1f497d [3215]" strokeweight="0">
+                        <v:shape id="Freeform 23" o:spid="_x0000_s1034" style="position:absolute;left:3410;top:48611;width:715;height:13557;visibility:visible;mso-wrap-style:square;v-text-anchor:top" coordsize="45,854" o:gfxdata="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" path="m45,r,l35,66r-9,67l14,267,6,401,3,534,6,669r8,134l18,854r,-3l9,814,8,803,1,669,,534,3,401,12,267,25,132,34,66,45,xe" fillcolor="#463589" strokecolor="#463589" strokeweight="0">
                           <v:path arrowok="t" o:connecttype="custom" o:connectlocs="71438,0;71438,0;55563,104775;41275,211138;22225,423863;9525,636588;4763,847725;9525,1062038;22225,1274763;28575,1355725;28575,1350963;14288,1292225;12700,1274763;1588,1062038;0,847725;4763,636588;19050,423863;39688,209550;53975,104775;71438,0" o:connectangles="0,0,0,0,0,0,0,0,0,0,0,0,0,0,0,0,0,0,0,0"/>
                         </v:shape>
-                        <v:shape id="Freeform 24" o:spid="_x0000_s1035" style="position:absolute;left:3633;top:62311;width:2444;height:9985;visibility:visible;mso-wrap-style:square;v-text-anchor:top" coordsize="154,629" o:gfxdata="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" path="m,l10,44r11,82l34,207r19,86l75,380r25,86l120,521r21,55l152,618r2,11l140,595,115,532,93,468,67,383,47,295,28,207,12,104,,xe" fillcolor="#1f497d [3215]" strokecolor="#1f497d [3215]" strokeweight="0">
+                        <v:shape id="Freeform 24" o:spid="_x0000_s1035" style="position:absolute;left:3633;top:62311;width:2444;height:9985;visibility:visible;mso-wrap-style:square;v-text-anchor:top" coordsize="154,629" o:gfxdata="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" path="m,l10,44r11,82l34,207r19,86l75,380r25,86l120,521r21,55l152,618r2,11l140,595,115,532,93,468,67,383,47,295,28,207,12,104,,xe" fillcolor="#463589" strokecolor="#463589" strokeweight="0">
                           <v:path arrowok="t" o:connecttype="custom" o:connectlocs="0,0;15875,69850;33338,200025;53975,328613;84138,465138;119063,603250;158750,739775;190500,827088;223838,914400;241300,981075;244475,998538;222250,944563;182563,844550;147638,742950;106363,608013;74613,468313;44450,328613;19050,165100;0,0" o:connectangles="0,0,0,0,0,0,0,0,0,0,0,0,0,0,0,0,0,0,0"/>
                         </v:shape>
-                        <v:shape id="Freeform 25" o:spid="_x0000_s1036" style="position:absolute;left:6204;top:72233;width:524;height:1095;visibility:visible;mso-wrap-style:square;v-text-anchor:top" coordsize="33,69" o:gfxdata="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" path="m,l33,69r-9,l12,35,,xe" fillcolor="#1f497d [3215]" strokecolor="#1f497d [3215]" strokeweight="0">
+                        <v:shape id="Freeform 25" o:spid="_x0000_s1036" style="position:absolute;left:6204;top:72233;width:524;height:1095;visibility:visible;mso-wrap-style:square;v-text-anchor:top" coordsize="33,69" o:gfxdata="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" path="m,l33,69r-9,l12,35,,xe" fillcolor="#463589" strokecolor="#463589" strokeweight="0">
                           <v:path arrowok="t" o:connecttype="custom" o:connectlocs="0,0;52388,109538;38100,109538;19050,55563;0,0" o:connectangles="0,0,0,0,0"/>
                         </v:shape>
-                        <v:shape id="Freeform 26" o:spid="_x0000_s1037" style="position:absolute;left:3553;top:61533;width:238;height:1476;visibility:visible;mso-wrap-style:square;v-text-anchor:top" coordsize="15,93" o:gfxdata="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" path="m,l9,37r,3l15,93,5,49,,xe" fillcolor="#1f497d [3215]" strokecolor="#1f497d [3215]" strokeweight="0">
+                        <v:shape id="Freeform 26" o:spid="_x0000_s1037" style="position:absolute;left:3553;top:61533;width:238;height:1476;visibility:visible;mso-wrap-style:square;v-text-anchor:top" coordsize="15,93" o:gfxdata="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" path="m,l9,37r,3l15,93,5,49,,xe" fillcolor="#463589" strokecolor="#463589" strokeweight="0">
                           <v:path arrowok="t" o:connecttype="custom" o:connectlocs="0,0;14288,58738;14288,63500;23813,147638;7938,77788;0,0" o:connectangles="0,0,0,0,0,0"/>
                         </v:shape>
-                        <v:shape id="Freeform 27" o:spid="_x0000_s1038" style="position:absolute;left:5633;top:56897;width:6255;height:12161;visibility:visible;mso-wrap-style:square;v-text-anchor:top" coordsize="394,766" o:gfxdata="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" path="m394,r,l356,38,319,77r-35,40l249,160r-42,58l168,276r-37,63l98,402,69,467,45,535,26,604,14,673,7,746,6,766,,749r1,-5l7,673,21,603,40,533,65,466,94,400r33,-64l164,275r40,-60l248,158r34,-42l318,76,354,37,394,xe" fillcolor="#1f497d [3215]" strokecolor="#1f497d [3215]" strokeweight="0">
+                        <v:shape id="Freeform 27" o:spid="_x0000_s1038" style="position:absolute;left:5633;top:56897;width:6255;height:12161;visibility:visible;mso-wrap-style:square;v-text-anchor:top" coordsize="394,766" o:gfxdata="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" path="m394,r,l356,38,319,77r-35,40l249,160r-42,58l168,276r-37,63l98,402,69,467,45,535,26,604,14,673,7,746,6,766,,749r1,-5l7,673,21,603,40,533,65,466,94,400r33,-64l164,275r40,-60l248,158r34,-42l318,76,354,37,394,xe" fillcolor="#463589" strokecolor="#463589" strokeweight="0">
                           <v:path arrowok="t" o:connecttype="custom" o:connectlocs="625475,0;625475,0;565150,60325;506413,122238;450850,185738;395288,254000;328613,346075;266700,438150;207963,538163;155575,638175;109538,741363;71438,849313;41275,958850;22225,1068388;11113,1184275;9525,1216025;0,1189038;1588,1181100;11113,1068388;33338,957263;63500,846138;103188,739775;149225,635000;201613,533400;260350,436563;323850,341313;393700,250825;447675,184150;504825,120650;561975,58738;625475,0" o:connectangles="0,0,0,0,0,0,0,0,0,0,0,0,0,0,0,0,0,0,0,0,0,0,0,0,0,0,0,0,0,0,0"/>
                         </v:shape>
-                        <v:shape id="Freeform 28" o:spid="_x0000_s1039" style="position:absolute;left:5633;top:69153;width:571;height:3080;visibility:visible;mso-wrap-style:square;v-text-anchor:top" coordsize="36,194" o:gfxdata="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" path="m,l6,16r1,3l11,80r9,52l33,185r3,9l21,161,15,145,5,81,1,41,,xe" fillcolor="#1f497d [3215]" strokecolor="#1f497d [3215]" strokeweight="0">
+                        <v:shape id="Freeform 28" o:spid="_x0000_s1039" style="position:absolute;left:5633;top:69153;width:571;height:3080;visibility:visible;mso-wrap-style:square;v-text-anchor:top" coordsize="36,194" o:gfxdata="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" path="m,l6,16r1,3l11,80r9,52l33,185r3,9l21,161,15,145,5,81,1,41,,xe" fillcolor="#463589" strokecolor="#463589" strokeweight="0">
                           <v:path arrowok="t" o:connecttype="custom" o:connectlocs="0,0;9525,25400;11113,30163;17463,127000;31750,209550;52388,293688;57150,307975;33338,255588;23813,230188;7938,128588;1588,65088;0,0" o:connectangles="0,0,0,0,0,0,0,0,0,0,0,0"/>
                         </v:shape>
-                        <v:shape id="Freeform 29" o:spid="_x0000_s1040" style="position:absolute;left:6077;top:72296;width:493;height:1032;visibility:visible;mso-wrap-style:square;v-text-anchor:top" coordsize="31,65" o:gfxdata="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" path="m,l31,65r-8,l,xe" fillcolor="#1f497d [3215]" strokecolor="#1f497d [3215]" strokeweight="0">
+                        <v:shape id="Freeform 29" o:spid="_x0000_s1040" style="position:absolute;left:6077;top:72296;width:493;height:1032;visibility:visible;mso-wrap-style:square;v-text-anchor:top" coordsize="31,65" o:gfxdata="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" path="m,l31,65r-8,l,xe" fillcolor="#463589" strokecolor="#463589" strokeweight="0">
                           <v:path arrowok="t" o:connecttype="custom" o:connectlocs="0,0;49213,103188;36513,103188;0,0" o:connectangles="0,0,0,0"/>
                         </v:shape>
-                        <v:shape id="Freeform 30" o:spid="_x0000_s1041" style="position:absolute;left:5633;top:68788;width:111;height:666;visibility:visible;mso-wrap-style:square;v-text-anchor:top" coordsize="7,42" o:gfxdata="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" path="m,l6,17,7,42,6,39,,23,,xe" fillcolor="#1f497d [3215]" strokecolor="#1f497d [3215]" strokeweight="0">
+                        <v:shape id="Freeform 30" o:spid="_x0000_s1041" style="position:absolute;left:5633;top:68788;width:111;height:666;visibility:visible;mso-wrap-style:square;v-text-anchor:top" coordsize="7,42" o:gfxdata="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" path="m,l6,17,7,42,6,39,,23,,xe" fillcolor="#463589" strokecolor="#463589" strokeweight="0">
                           <v:path arrowok="t" o:connecttype="custom" o:connectlocs="0,0;9525,26988;11113,66675;9525,61913;0,36513;0,0" o:connectangles="0,0,0,0,0,0"/>
                         </v:shape>
-                        <v:shape id="Freeform 31" o:spid="_x0000_s1042" style="position:absolute;left:5871;top:71455;width:714;height:1873;visibility:visible;mso-wrap-style:square;v-text-anchor:top" coordsize="45,118" o:gfxdata="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" path="m,l6,16,21,49,33,84r12,34l44,118,13,53,11,42,,xe" fillcolor="#1f497d [3215]" strokecolor="#1f497d [3215]" strokeweight="0">
+                        <v:shape id="Freeform 31" o:spid="_x0000_s1042" style="position:absolute;left:5871;top:71455;width:714;height:1873;visibility:visible;mso-wrap-style:square;v-text-anchor:top" coordsize="45,118" o:gfxdata="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" path="m,l6,16,21,49,33,84r12,34l44,118,13,53,11,42,,xe" fillcolor="#463589" strokecolor="#463589" strokeweight="0">
                           <v:path arrowok="t" o:connecttype="custom" o:connectlocs="0,0;9525,25400;33338,77788;52388,133350;71438,187325;69850,187325;20638,84138;17463,66675;0,0" o:connectangles="0,0,0,0,0,0,0,0,0"/>
                         </v:shape>
                       </v:group>
                       <v:group id="Group 70" o:spid="_x0000_s1043" style="position:absolute;left:806;top:48269;width:13063;height:25059" coordorigin="806,46499" coordsize="8747,16779" o:gfxdata="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">
                         <o:lock v:ext="edit" aspectratio="t"/>
-                        <v:shape id="Freeform 8" o:spid="_x0000_s1044" style="position:absolute;left:1187;top:51897;width:1984;height:7143;visibility:visible;mso-wrap-style:square;v-text-anchor:top" coordsize="125,450" o:gfxdata="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" path="m,l41,155,86,309r39,116l125,450,79,311,41,183,7,54,,xe" fillcolor="#1f497d [3215]" strokecolor="#1f497d [3215]" strokeweight="0">
+                        <v:shape id="Freeform 8" o:spid="_x0000_s1044" style="position:absolute;left:1187;top:51897;width:1984;height:7143;visibility:visible;mso-wrap-style:square;v-text-anchor:top" coordsize="125,450" o:gfxdata="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" path="m,l41,155,86,309r39,116l125,450,79,311,41,183,7,54,,xe" fillcolor="#b2b9ff" strokecolor="#866ec2" strokeweight="0">
                           <v:fill opacity="13107f"/>
                           <v:stroke opacity="13107f"/>
                           <v:path arrowok="t" o:connecttype="custom" o:connectlocs="0,0;65088,246063;136525,490538;198438,674688;198438,714375;125413,493713;65088,290513;11113,85725;0,0" o:connectangles="0,0,0,0,0,0,0,0,0"/>
                         </v:shape>
-                        <v:shape id="Freeform 9" o:spid="_x0000_s1045" style="position:absolute;left:3282;top:58913;width:1874;height:4366;visibility:visible;mso-wrap-style:square;v-text-anchor:top" coordsize="118,275" o:gfxdata="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" path="m,l8,20,37,96r32,74l118,275r-9,l61,174,30,100,,26,,xe" fillcolor="#1f497d [3215]" strokecolor="#1f497d [3215]" strokeweight="0">
+                        <v:shape id="Freeform 9" o:spid="_x0000_s1045" style="position:absolute;left:3282;top:58913;width:1874;height:4366;visibility:visible;mso-wrap-style:square;v-text-anchor:top" coordsize="118,275" o:gfxdata="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" path="m,l8,20,37,96r32,74l118,275r-9,l61,174,30,100,,26,,xe" fillcolor="#b2b9ff" strokecolor="#463589" strokeweight="0">
                           <v:fill opacity="13107f"/>
                           <v:stroke opacity="13107f"/>
                           <v:path arrowok="t" o:connecttype="custom" o:connectlocs="0,0;12700,31750;58738,152400;109538,269875;187325,436563;173038,436563;96838,276225;47625,158750;0,41275;0,0" o:connectangles="0,0,0,0,0,0,0,0,0,0"/>
                         </v:shape>
-                        <v:shape id="Freeform 10" o:spid="_x0000_s1046" style="position:absolute;left:806;top:50103;width:317;height:1921;visibility:visible;mso-wrap-style:square;v-text-anchor:top" coordsize="20,121" o:gfxdata="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" path="m,l16,72r4,49l18,112,,31,,xe" fillcolor="#1f497d [3215]" strokecolor="#1f497d [3215]" strokeweight="0">
+                        <v:shape id="Freeform 10" o:spid="_x0000_s1046" style="position:absolute;left:806;top:50103;width:317;height:1921;visibility:visible;mso-wrap-style:square;v-text-anchor:top" coordsize="20,121" o:gfxdata="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" path="m,l16,72r4,49l18,112,,31,,xe" fillcolor="#866ec2" strokecolor="#1f497d [3215]" strokeweight="0">
                           <v:fill opacity="13107f"/>
                           <v:stroke opacity="13107f"/>
                           <v:path arrowok="t" o:connecttype="custom" o:connectlocs="0,0;25400,114300;31750,192088;28575,177800;0,49213;0,0" o:connectangles="0,0,0,0,0,0"/>
                         </v:shape>
-                        <v:shape id="Freeform 12" o:spid="_x0000_s1047" style="position:absolute;left:1123;top:52024;width:2509;height:10207;visibility:visible;mso-wrap-style:square;v-text-anchor:top" coordsize="158,643" o:gfxdata="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" path="m,l11,46r11,83l36,211r19,90l76,389r27,87l123,533r21,55l155,632r3,11l142,608,118,544,95,478,69,391,47,302,29,212,13,107,,xe" fillcolor="#1f497d [3215]" strokecolor="#1f497d [3215]" strokeweight="0">
+                        <v:shape id="Freeform 12" o:spid="_x0000_s1047" style="position:absolute;left:1123;top:52024;width:2509;height:10207;visibility:visible;mso-wrap-style:square;v-text-anchor:top" coordsize="158,643" o:gfxdata="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" path="m,l11,46r11,83l36,211r19,90l76,389r27,87l123,533r21,55l155,632r3,11l142,608,118,544,95,478,69,391,47,302,29,212,13,107,,xe" fillcolor="#b2b9ff" strokecolor="#866ec2" strokeweight="0">
                           <v:fill opacity="13107f"/>
                           <v:stroke opacity="13107f"/>
                           <v:path arrowok="t" o:connecttype="custom" o:connectlocs="0,0;17463,73025;34925,204788;57150,334963;87313,477838;120650,617538;163513,755650;195263,846138;228600,933450;246063,1003300;250825,1020763;225425,965200;187325,863600;150813,758825;109538,620713;74613,479425;46038,336550;20638,169863;0,0" o:connectangles="0,0,0,0,0,0,0,0,0,0,0,0,0,0,0,0,0,0,0"/>
                         </v:shape>
-                        <v:shape id="Freeform 13" o:spid="_x0000_s1048" style="position:absolute;left:3759;top:62152;width:524;height:1127;visibility:visible;mso-wrap-style:square;v-text-anchor:top" coordsize="33,71" o:gfxdata="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" path="m,l33,71r-9,l11,36,,xe" fillcolor="#1f497d [3215]" strokecolor="#1f497d [3215]" strokeweight="0">
+                        <v:shape id="Freeform 13" o:spid="_x0000_s1048" style="position:absolute;left:3759;top:62152;width:524;height:1127;visibility:visible;mso-wrap-style:square;v-text-anchor:top" coordsize="33,71" o:gfxdata="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" path="m,l33,71r-9,l11,36,,xe" fillcolor="#b2b9ff" strokecolor="#1f497d [3215]" strokeweight="0">
                           <v:fill opacity="13107f"/>
                           <v:stroke opacity="13107f"/>
                           <v:path arrowok="t" o:connecttype="custom" o:connectlocs="0,0;52388,112713;38100,112713;17463,57150;0,0" o:connectangles="0,0,0,0,0"/>
                         </v:shape>
-                        <v:shape id="Freeform 14" o:spid="_x0000_s1049" style="position:absolute;left:1060;top:51246;width:238;height:1508;visibility:visible;mso-wrap-style:square;v-text-anchor:top" coordsize="15,95" o:gfxdata="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" path="m,l8,37r,4l15,95,4,49,,xe" fillcolor="#1f497d [3215]" strokecolor="#1f497d [3215]" strokeweight="0">
+                        <v:shape id="Freeform 14" o:spid="_x0000_s1049" style="position:absolute;left:1060;top:51246;width:238;height:1508;visibility:visible;mso-wrap-style:square;v-text-anchor:top" coordsize="15,95" o:gfxdata="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" path="m,l8,37r,4l15,95,4,49,,xe" fillcolor="#866ec2" strokecolor="#1f497d [3215]" strokeweight="0">
                           <v:fill opacity="13107f"/>
                           <v:stroke opacity="13107f"/>
                           <v:path arrowok="t" o:connecttype="custom" o:connectlocs="0,0;12700,58738;12700,65088;23813,150813;6350,77788;0,0" o:connectangles="0,0,0,0,0,0"/>
                         </v:shape>
-                        <v:shape id="Freeform 15" o:spid="_x0000_s1050" style="position:absolute;left:3171;top:46499;width:6382;height:12414;visibility:visible;mso-wrap-style:square;v-text-anchor:top" coordsize="402,782" o:gfxdata="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" path="m402,r,1l363,39,325,79r-35,42l255,164r-44,58l171,284r-38,62l100,411,71,478,45,546,27,617,13,689,7,761r,21l,765r1,-4l7,688,21,616,40,545,66,475,95,409r35,-66l167,281r42,-61l253,163r34,-43l324,78,362,38,402,xe" fillcolor="#1f497d [3215]" strokecolor="#1f497d [3215]" strokeweight="0">
+                        <v:shape id="Freeform 15" o:spid="_x0000_s1050" style="position:absolute;left:3171;top:46499;width:6382;height:12414;visibility:visible;mso-wrap-style:square;v-text-anchor:top" coordsize="402,782" o:gfxdata="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" path="m402,r,1l363,39,325,79r-35,42l255,164r-44,58l171,284r-38,62l100,411,71,478,45,546,27,617,13,689,7,761r,21l,765r1,-4l7,688,21,616,40,545,66,475,95,409r35,-66l167,281r42,-61l253,163r34,-43l324,78,362,38,402,xe" fillcolor="#b2b9ff" strokecolor="#7030a0" strokeweight="0">
                           <v:fill opacity="13107f"/>
                           <v:stroke opacity="13107f"/>
                           <v:path arrowok="t" o:connecttype="custom" o:connectlocs="638175,0;638175,1588;576263,61913;515938,125413;460375,192088;404813,260350;334963,352425;271463,450850;211138,549275;158750,652463;112713,758825;71438,866775;42863,979488;20638,1093788;11113,1208088;11113,1241425;0,1214438;1588,1208088;11113,1092200;33338,977900;63500,865188;104775,754063;150813,649288;206375,544513;265113,446088;331788,349250;401638,258763;455613,190500;514350,123825;574675,60325;638175,0" o:connectangles="0,0,0,0,0,0,0,0,0,0,0,0,0,0,0,0,0,0,0,0,0,0,0,0,0,0,0,0,0,0,0"/>
                         </v:shape>
-                        <v:shape id="Freeform 16" o:spid="_x0000_s1051" style="position:absolute;left:3171;top:59040;width:588;height:3112;visibility:visible;mso-wrap-style:square;v-text-anchor:top" coordsize="37,196" o:gfxdata="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" path="m,l6,15r1,3l12,80r9,54l33,188r4,8l22,162,15,146,5,81,1,40,,xe" fillcolor="#1f497d [3215]" strokecolor="#1f497d [3215]" strokeweight="0">
+                        <v:shape id="Freeform 16" o:spid="_x0000_s1051" style="position:absolute;left:3171;top:59040;width:588;height:3112;visibility:visible;mso-wrap-style:square;v-text-anchor:top" coordsize="37,196" o:gfxdata="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" path="m,l6,15r1,3l12,80r9,54l33,188r4,8l22,162,15,146,5,81,1,40,,xe" fillcolor="#b2b9ff" strokecolor="#1f497d [3215]" strokeweight="0">
                           <v:fill opacity="13107f"/>
                           <v:stroke opacity="13107f"/>
                           <v:path arrowok="t" o:connecttype="custom" o:connectlocs="0,0;9525,23813;11113,28575;19050,127000;33338,212725;52388,298450;58738,311150;34925,257175;23813,231775;7938,128588;1588,63500;0,0" o:connectangles="0,0,0,0,0,0,0,0,0,0,0,0"/>
                         </v:shape>
-                        <v:shape id="Freeform 17" o:spid="_x0000_s1052" style="position:absolute;left:3632;top:62231;width:492;height:1048;visibility:visible;mso-wrap-style:square;v-text-anchor:top" coordsize="31,66" o:gfxdata="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" path="m,l31,66r-7,l,xe" fillcolor="#1f497d [3215]" strokecolor="#1f497d [3215]" strokeweight="0">
+                        <v:shape id="Freeform 17" o:spid="_x0000_s1052" style="position:absolute;left:3632;top:62186;width:492;height:1048;visibility:visible;mso-wrap-style:square;v-text-anchor:top" coordsize="31,66" o:gfxdata="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" path="m,l31,66r-7,l,xe" fillcolor="#b2b9ff" strokecolor="#b2b9ff" strokeweight="0">
                           <v:fill opacity="13107f"/>
                           <v:stroke opacity="13107f"/>
                           <v:path arrowok="t" o:connecttype="custom" o:connectlocs="0,0;49213,104775;38100,104775;0,0" o:connectangles="0,0,0,0"/>
@@ -3537,7 +3540,7 @@
                           <v:stroke opacity="13107f"/>
                           <v:path arrowok="t" o:connecttype="custom" o:connectlocs="0,0;11113,26988;11113,68263;9525,63500;0,39688;0,0" o:connectangles="0,0,0,0,0,0"/>
                         </v:shape>
-                        <v:shape id="Freeform 19" o:spid="_x0000_s1054" style="position:absolute;left:3409;top:61358;width:731;height:1921;visibility:visible;mso-wrap-style:square;v-text-anchor:top" coordsize="46,121" o:gfxdata="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" path="m,l7,16,22,50,33,86r13,35l45,121,14,55,11,44,,xe" fillcolor="#1f497d [3215]" strokecolor="#1f497d [3215]" strokeweight="0">
+                        <v:shape id="Freeform 19" o:spid="_x0000_s1054" style="position:absolute;left:3409;top:61358;width:731;height:1921;visibility:visible;mso-wrap-style:square;v-text-anchor:top" coordsize="46,121" o:gfxdata="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" path="m,l7,16,22,50,33,86r13,35l45,121,14,55,11,44,,xe" fillcolor="#b2b9ff" strokecolor="#b2b9ff" strokeweight="0">
                           <v:fill opacity="13107f"/>
                           <v:stroke opacity="13107f"/>
                           <v:path arrowok="t" o:connecttype="custom" o:connectlocs="0,0;11113,25400;34925,79375;52388,136525;73025,192088;71438,192088;22225,87313;17463,69850;0,0" o:connectangles="0,0,0,0,0,0,0,0,0"/>
@@ -3634,7 +3637,7 @@
                                 <w:sdt>
                                   <w:sdtPr>
                                     <w:rPr>
-                                      <w:color w:val="4F81BD" w:themeColor="accent1"/>
+                                      <w:color w:val="624ABB"/>
                                       <w:sz w:val="26"/>
                                       <w:szCs w:val="26"/>
                                     </w:rPr>
@@ -3644,11 +3647,10 @@
                                     <w:dataBinding w:prefixMappings="xmlns:ns0='http://purl.org/dc/elements/1.1/' xmlns:ns1='http://schemas.openxmlformats.org/package/2006/metadata/core-properties' " w:xpath="/ns1:coreProperties[1]/ns0:creator[1]" w:storeItemID="{6C3C8BC8-F283-45AE-878A-BAB7291924A1}"/>
                                     <w:text/>
                                   </w:sdtPr>
-                                  <w:sdtEndPr/>
                                   <w:sdtContent>
                                     <w:r>
                                       <w:rPr>
-                                        <w:color w:val="4F81BD" w:themeColor="accent1"/>
+                                        <w:color w:val="624ABB"/>
                                         <w:sz w:val="26"/>
                                         <w:szCs w:val="26"/>
                                       </w:rPr>
@@ -3678,7 +3680,6 @@
                                     <w:dataBinding w:prefixMappings="xmlns:ns0='http://schemas.openxmlformats.org/officeDocument/2006/extended-properties' " w:xpath="/ns0:Properties[1]/ns0:Company[1]" w:storeItemID="{6668398D-A668-4E3E-A5EB-62B293D839F1}"/>
                                     <w:text/>
                                   </w:sdtPr>
-                                  <w:sdtEndPr/>
                                   <w:sdtContent>
                                     <w:r>
                                       <w:rPr>
@@ -3717,7 +3718,7 @@
                     <v:stroke joinstyle="miter"/>
                     <v:path gradientshapeok="t" o:connecttype="rect"/>
                   </v:shapetype>
-                  <v:shape id="Text Box 32" o:spid="_x0000_s1055" type="#_x0000_t202" style="position:absolute;margin-left:0;margin-top:0;width:4in;height:28.8pt;z-index:251671552;visibility:visible;mso-wrap-style:square;mso-width-percent:450;mso-height-percent:0;mso-left-percent:420;mso-top-percent:880;mso-wrap-distance-left:9pt;mso-wrap-distance-top:0;mso-wrap-distance-right:9pt;mso-wrap-distance-bottom:0;mso-position-horizontal-relative:page;mso-position-vertical-relative:page;mso-width-percent:450;mso-height-percent:0;mso-left-percent:420;mso-top-percent:880;mso-width-relative:page;mso-height-relative:margin;v-text-anchor:bottom" o:gfxdata="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" filled="f" stroked="f" strokeweight=".5pt">
+                  <v:shape id="Text Box 32" o:spid="_x0000_s1055" type="#_x0000_t202" style="position:absolute;margin-left:0;margin-top:0;width:4in;height:28.8pt;z-index:251671552;visibility:visible;mso-wrap-style:square;mso-width-percent:450;mso-height-percent:0;mso-left-percent:420;mso-top-percent:880;mso-wrap-distance-left:9pt;mso-wrap-distance-top:0;mso-wrap-distance-right:9pt;mso-wrap-distance-bottom:0;mso-position-horizontal-relative:page;mso-position-vertical-relative:page;mso-width-percent:450;mso-height-percent:0;mso-left-percent:420;mso-top-percent:880;mso-width-relative:page;mso-height-relative:margin;v-text-anchor:bottom" o:gfxdata="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" filled="f" stroked="f" strokeweight=".5pt">
                     <v:textbox style="mso-fit-shape-to-text:t" inset="0,0,0,0">
                       <w:txbxContent>
                         <w:p>
@@ -3732,7 +3733,7 @@
                           <w:sdt>
                             <w:sdtPr>
                               <w:rPr>
-                                <w:color w:val="4F81BD" w:themeColor="accent1"/>
+                                <w:color w:val="624ABB"/>
                                 <w:sz w:val="26"/>
                                 <w:szCs w:val="26"/>
                               </w:rPr>
@@ -3742,11 +3743,10 @@
                               <w:dataBinding w:prefixMappings="xmlns:ns0='http://purl.org/dc/elements/1.1/' xmlns:ns1='http://schemas.openxmlformats.org/package/2006/metadata/core-properties' " w:xpath="/ns1:coreProperties[1]/ns0:creator[1]" w:storeItemID="{6C3C8BC8-F283-45AE-878A-BAB7291924A1}"/>
                               <w:text/>
                             </w:sdtPr>
-                            <w:sdtEndPr/>
                             <w:sdtContent>
                               <w:r>
                                 <w:rPr>
-                                  <w:color w:val="4F81BD" w:themeColor="accent1"/>
+                                  <w:color w:val="624ABB"/>
                                   <w:sz w:val="26"/>
                                   <w:szCs w:val="26"/>
                                 </w:rPr>
@@ -3776,7 +3776,6 @@
                               <w:dataBinding w:prefixMappings="xmlns:ns0='http://schemas.openxmlformats.org/officeDocument/2006/extended-properties' " w:xpath="/ns0:Properties[1]/ns0:Company[1]" w:storeItemID="{6668398D-A668-4E3E-A5EB-62B293D839F1}"/>
                               <w:text/>
                             </w:sdtPr>
-                            <w:sdtEndPr/>
                             <w:sdtContent>
                               <w:r>
                                 <w:rPr>
@@ -3814,33 +3813,26 @@
           </w:pPr>
           <w:r>
             <w:rPr>
-              <w:rFonts w:ascii="Tahoma" w:hAnsi="Tahoma" w:cs="Tahoma"/>
+              <w:rFonts w:asciiTheme="minorHAnsi" w:hAnsiTheme="minorHAnsi"/>
+              <w:b/>
+              <w:bCs/>
+              <w:i/>
               <w:noProof/>
-              <w:lang w:eastAsia="en-US"/>
+              <w:sz w:val="22"/>
             </w:rPr>
             <w:drawing>
-              <wp:anchor distT="0" distB="0" distL="114300" distR="114300" simplePos="0" relativeHeight="251684864" behindDoc="1" locked="0" layoutInCell="1" allowOverlap="1" wp14:anchorId="0A1FBDA3" wp14:editId="7BAA8E3F">
-                <wp:simplePos x="0" y="0"/>
+              <wp:anchor distT="0" distB="0" distL="114300" distR="114300" simplePos="0" relativeHeight="251684864" behindDoc="0" locked="0" layoutInCell="1" allowOverlap="1" wp14:anchorId="1DA7D744" wp14:editId="53D5421A">
+                <wp:simplePos x="914400" y="804041"/>
                 <wp:positionH relativeFrom="margin">
-                  <wp:posOffset>4264025</wp:posOffset>
+                  <wp:align>right</wp:align>
                 </wp:positionH>
-                <wp:positionV relativeFrom="paragraph">
-                  <wp:posOffset>22860</wp:posOffset>
+                <wp:positionV relativeFrom="margin">
+                  <wp:align>top</wp:align>
                 </wp:positionV>
-                <wp:extent cx="2231136" cy="438912"/>
+                <wp:extent cx="1971675" cy="581025"/>
                 <wp:effectExtent l="0" t="0" r="0" b="0"/>
-                <wp:wrapTight wrapText="bothSides">
-                  <wp:wrapPolygon edited="0">
-                    <wp:start x="0" y="0"/>
-                    <wp:lineTo x="0" y="20631"/>
-                    <wp:lineTo x="7747" y="20631"/>
-                    <wp:lineTo x="15494" y="20631"/>
-                    <wp:lineTo x="21397" y="20631"/>
-                    <wp:lineTo x="21397" y="0"/>
-                    <wp:lineTo x="0" y="0"/>
-                  </wp:wrapPolygon>
-                </wp:wrapTight>
-                <wp:docPr id="15" name="Picture 15"/>
+                <wp:wrapSquare wrapText="bothSides"/>
+                <wp:docPr id="2049466839" name="Graphic 32"/>
                 <wp:cNvGraphicFramePr>
                   <a:graphicFrameLocks xmlns:a="http://schemas.openxmlformats.org/drawingml/2006/main" noChangeAspect="1"/>
                 </wp:cNvGraphicFramePr>
@@ -3848,17 +3840,14 @@
                   <a:graphicData uri="http://schemas.openxmlformats.org/drawingml/2006/picture">
                     <pic:pic xmlns:pic="http://schemas.openxmlformats.org/drawingml/2006/picture">
                       <pic:nvPicPr>
-                        <pic:cNvPr id="0" name="Picture 2" descr="CAST_grey_100_bl.jpg"/>
-                        <pic:cNvPicPr>
-                          <a:picLocks noChangeAspect="1" noChangeArrowheads="1"/>
-                        </pic:cNvPicPr>
+                        <pic:cNvPr id="2049466839" name="Graphic 2049466839"/>
+                        <pic:cNvPicPr/>
                       </pic:nvPicPr>
                       <pic:blipFill>
                         <a:blip r:embed="rId9">
-                          <a:alphaModFix amt="50000"/>
                           <a:extLst>
-                            <a:ext uri="{28A0092B-C50C-407E-A947-70E740481C1C}">
-                              <a14:useLocalDpi xmlns:a14="http://schemas.microsoft.com/office/drawing/2010/main" val="0"/>
+                            <a:ext uri="{96DAC541-7B7A-43D3-8B79-37D633B846F1}">
+                              <asvg:svgBlip xmlns:asvg="http://schemas.microsoft.com/office/drawing/2016/SVG/main" r:embed="rId10"/>
                             </a:ext>
                           </a:extLst>
                         </a:blip>
@@ -3866,31 +3855,39 @@
                           <a:fillRect/>
                         </a:stretch>
                       </pic:blipFill>
-                      <pic:spPr bwMode="auto">
+                      <pic:spPr>
                         <a:xfrm>
                           <a:off x="0" y="0"/>
-                          <a:ext cx="2231136" cy="438912"/>
+                          <a:ext cx="1971675" cy="581025"/>
                         </a:xfrm>
                         <a:prstGeom prst="rect">
                           <a:avLst/>
                         </a:prstGeom>
-                        <a:noFill/>
-                        <a:ln>
-                          <a:noFill/>
-                        </a:ln>
                       </pic:spPr>
                     </pic:pic>
                   </a:graphicData>
                 </a:graphic>
-                <wp14:sizeRelH relativeFrom="margin">
-                  <wp14:pctWidth>0</wp14:pctWidth>
-                </wp14:sizeRelH>
-                <wp14:sizeRelV relativeFrom="margin">
-                  <wp14:pctHeight>0</wp14:pctHeight>
-                </wp14:sizeRelV>
               </wp:anchor>
             </w:drawing>
           </w:r>
+        </w:p>
+        <w:p>
+          <w:pPr>
+            <w:ind w:right="657"/>
+            <w:rPr>
+              <w:rFonts w:asciiTheme="minorHAnsi" w:hAnsiTheme="minorHAnsi"/>
+              <w:sz w:val="22"/>
+            </w:rPr>
+          </w:pPr>
+        </w:p>
+        <w:p>
+          <w:pPr>
+            <w:ind w:right="657"/>
+            <w:rPr>
+              <w:rFonts w:asciiTheme="minorHAnsi" w:hAnsiTheme="minorHAnsi"/>
+              <w:sz w:val="22"/>
+            </w:rPr>
+          </w:pPr>
         </w:p>
         <w:p>
           <w:pPr>
@@ -3916,13 +3913,13 @@
             <mc:AlternateContent>
               <mc:Choice Requires="wps">
                 <w:drawing>
-                  <wp:anchor distT="0" distB="0" distL="114300" distR="114300" simplePos="0" relativeHeight="251670528" behindDoc="0" locked="0" layoutInCell="1" allowOverlap="1" wp14:anchorId="789AD5BD" wp14:editId="615604FE">
+                  <wp:anchor distT="0" distB="0" distL="114300" distR="114300" simplePos="0" relativeHeight="251670528" behindDoc="0" locked="0" layoutInCell="1" allowOverlap="1" wp14:anchorId="789AD5BD" wp14:editId="29E98EFC">
                     <wp:simplePos x="0" y="0"/>
                     <wp:positionH relativeFrom="page">
-                      <wp:posOffset>2908935</wp:posOffset>
+                      <wp:posOffset>3165219</wp:posOffset>
                     </wp:positionH>
                     <wp:positionV relativeFrom="page">
-                      <wp:posOffset>1459865</wp:posOffset>
+                      <wp:posOffset>1739265</wp:posOffset>
                     </wp:positionV>
                     <wp:extent cx="6014720" cy="2575560"/>
                     <wp:effectExtent l="0" t="0" r="5080" b="15240"/>
@@ -3969,7 +3966,7 @@
                                   <w:rPr>
                                     <w:rFonts w:asciiTheme="majorHAnsi" w:hAnsiTheme="majorHAnsi" w:cs="Arial"/>
                                     <w:b/>
-                                    <w:color w:val="365F91" w:themeColor="accent1" w:themeShade="BF"/>
+                                    <w:color w:val="624ABB"/>
                                     <w:sz w:val="56"/>
                                   </w:rPr>
                                 </w:pPr>
@@ -3977,7 +3974,7 @@
                                   <w:rPr>
                                     <w:rFonts w:asciiTheme="majorHAnsi" w:hAnsiTheme="majorHAnsi" w:cs="Arial"/>
                                     <w:b/>
-                                    <w:color w:val="365F91" w:themeColor="accent1" w:themeShade="BF"/>
+                                    <w:color w:val="624ABB"/>
                                     <w:sz w:val="56"/>
                                   </w:rPr>
                                   <w:t>C-CPP</w:t>
@@ -3986,7 +3983,7 @@
                                   <w:rPr>
                                     <w:rFonts w:asciiTheme="majorHAnsi" w:hAnsiTheme="majorHAnsi" w:cs="Arial"/>
                                     <w:b/>
-                                    <w:color w:val="365F91" w:themeColor="accent1" w:themeShade="BF"/>
+                                    <w:color w:val="624ABB"/>
                                     <w:sz w:val="56"/>
                                   </w:rPr>
                                   <w:t xml:space="preserve"> Standards</w:t>
@@ -3998,7 +3995,7 @@
                                   <w:rPr>
                                     <w:rFonts w:asciiTheme="majorHAnsi" w:hAnsiTheme="majorHAnsi" w:cs="Arial"/>
                                     <w:b/>
-                                    <w:color w:val="365F91" w:themeColor="accent1" w:themeShade="BF"/>
+                                    <w:color w:val="624ABB"/>
                                     <w:sz w:val="56"/>
                                   </w:rPr>
                                 </w:pPr>
@@ -4006,7 +4003,7 @@
                                   <w:rPr>
                                     <w:rFonts w:asciiTheme="majorHAnsi" w:hAnsiTheme="majorHAnsi" w:cs="Arial"/>
                                     <w:b/>
-                                    <w:color w:val="365F91" w:themeColor="accent1" w:themeShade="BF"/>
+                                    <w:color w:val="624ABB"/>
                                     <w:sz w:val="56"/>
                                   </w:rPr>
                                   <w:t>Compliance Report</w:t>
@@ -4175,7 +4172,11 @@
               </mc:Choice>
               <mc:Fallback>
                 <w:pict>
-                  <v:shape w14:anchorId="789AD5BD" id="Text Box 83" o:spid="_x0000_s1056" type="#_x0000_t202" style="position:absolute;left:0;text-align:left;margin-left:229.05pt;margin-top:114.95pt;width:473.6pt;height:202.8pt;z-index:251670528;visibility:visible;mso-wrap-style:square;mso-width-percent:0;mso-height-percent:0;mso-wrap-distance-left:9pt;mso-wrap-distance-top:0;mso-wrap-distance-right:9pt;mso-wrap-distance-bottom:0;mso-position-horizontal:absolute;mso-position-horizontal-relative:page;mso-position-vertical:absolute;mso-position-vertical-relative:page;mso-width-percent:0;mso-height-percent:0;mso-width-relative:page;mso-height-relative:margin;v-text-anchor:top" o:gfxdata="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" filled="f" stroked="f" strokeweight=".5pt">
+                  <v:shapetype w14:anchorId="789AD5BD" id="_x0000_t202" coordsize="21600,21600" o:spt="202" path="m,l,21600r21600,l21600,xe">
+                    <v:stroke joinstyle="miter"/>
+                    <v:path gradientshapeok="t" o:connecttype="rect"/>
+                  </v:shapetype>
+                  <v:shape id="Text Box 83" o:spid="_x0000_s1056" type="#_x0000_t202" style="position:absolute;left:0;text-align:left;margin-left:249.25pt;margin-top:136.95pt;width:473.6pt;height:202.8pt;z-index:251670528;visibility:visible;mso-wrap-style:square;mso-width-percent:0;mso-height-percent:0;mso-wrap-distance-left:9pt;mso-wrap-distance-top:0;mso-wrap-distance-right:9pt;mso-wrap-distance-bottom:0;mso-position-horizontal:absolute;mso-position-horizontal-relative:page;mso-position-vertical:absolute;mso-position-vertical-relative:page;mso-width-percent:0;mso-height-percent:0;mso-width-relative:page;mso-height-relative:margin;v-text-anchor:top" o:gfxdata="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" filled="f" stroked="f" strokeweight=".5pt">
                     <v:textbox inset="0,0,0,0">
                       <w:txbxContent>
                         <w:p>
@@ -4184,7 +4185,7 @@
                             <w:rPr>
                               <w:rFonts w:asciiTheme="majorHAnsi" w:hAnsiTheme="majorHAnsi" w:cs="Arial"/>
                               <w:b/>
-                              <w:color w:val="365F91" w:themeColor="accent1" w:themeShade="BF"/>
+                              <w:color w:val="624ABB"/>
                               <w:sz w:val="56"/>
                             </w:rPr>
                           </w:pPr>
@@ -4192,7 +4193,7 @@
                             <w:rPr>
                               <w:rFonts w:asciiTheme="majorHAnsi" w:hAnsiTheme="majorHAnsi" w:cs="Arial"/>
                               <w:b/>
-                              <w:color w:val="365F91" w:themeColor="accent1" w:themeShade="BF"/>
+                              <w:color w:val="624ABB"/>
                               <w:sz w:val="56"/>
                             </w:rPr>
                             <w:t>C-CPP</w:t>
@@ -4201,7 +4202,7 @@
                             <w:rPr>
                               <w:rFonts w:asciiTheme="majorHAnsi" w:hAnsiTheme="majorHAnsi" w:cs="Arial"/>
                               <w:b/>
-                              <w:color w:val="365F91" w:themeColor="accent1" w:themeShade="BF"/>
+                              <w:color w:val="624ABB"/>
                               <w:sz w:val="56"/>
                             </w:rPr>
                             <w:t xml:space="preserve"> Standards</w:t>
@@ -4213,7 +4214,7 @@
                             <w:rPr>
                               <w:rFonts w:asciiTheme="majorHAnsi" w:hAnsiTheme="majorHAnsi" w:cs="Arial"/>
                               <w:b/>
-                              <w:color w:val="365F91" w:themeColor="accent1" w:themeShade="BF"/>
+                              <w:color w:val="624ABB"/>
                               <w:sz w:val="56"/>
                             </w:rPr>
                           </w:pPr>
@@ -4221,7 +4222,7 @@
                             <w:rPr>
                               <w:rFonts w:asciiTheme="majorHAnsi" w:hAnsiTheme="majorHAnsi" w:cs="Arial"/>
                               <w:b/>
-                              <w:color w:val="365F91" w:themeColor="accent1" w:themeShade="BF"/>
+                              <w:color w:val="624ABB"/>
                               <w:sz w:val="56"/>
                             </w:rPr>
                             <w:t>Compliance Report</w:t>
@@ -4376,24 +4377,6 @@
               </mc:Fallback>
             </mc:AlternateContent>
           </w:r>
-        </w:p>
-        <w:p>
-          <w:pPr>
-            <w:ind w:right="657"/>
-            <w:rPr>
-              <w:rFonts w:asciiTheme="minorHAnsi" w:hAnsiTheme="minorHAnsi"/>
-              <w:sz w:val="22"/>
-            </w:rPr>
-          </w:pPr>
-        </w:p>
-        <w:p>
-          <w:pPr>
-            <w:ind w:right="657"/>
-            <w:rPr>
-              <w:rFonts w:asciiTheme="minorHAnsi" w:hAnsiTheme="minorHAnsi"/>
-              <w:sz w:val="22"/>
-            </w:rPr>
-          </w:pPr>
           <w:r>
             <w:rPr>
               <w:rFonts w:asciiTheme="minorHAnsi" w:hAnsiTheme="minorHAnsi"/>
@@ -4402,7 +4385,7 @@
             <mc:AlternateContent>
               <mc:Choice Requires="wps">
                 <w:drawing>
-                  <wp:anchor distT="0" distB="0" distL="114300" distR="114300" simplePos="0" relativeHeight="251676672" behindDoc="0" locked="0" layoutInCell="1" allowOverlap="1" wp14:anchorId="04BF332D" wp14:editId="44773AE4">
+                  <wp:anchor distT="0" distB="0" distL="114300" distR="114300" simplePos="0" relativeHeight="251676672" behindDoc="0" locked="0" layoutInCell="1" allowOverlap="1" wp14:anchorId="04BF332D" wp14:editId="180B6117">
                     <wp:simplePos x="0" y="0"/>
                     <wp:positionH relativeFrom="column">
                       <wp:posOffset>-596265</wp:posOffset>
@@ -4411,7 +4394,7 @@
                       <wp:posOffset>287655</wp:posOffset>
                     </wp:positionV>
                     <wp:extent cx="2200275" cy="419100"/>
-                    <wp:effectExtent l="0" t="0" r="0" b="0"/>
+                    <wp:effectExtent l="0" t="0" r="9525" b="0"/>
                     <wp:wrapNone/>
                     <wp:docPr id="4" name="Text Box 4" descr="TEXT;TODAY_DATE">
                       <a:extLst xmlns:a="http://schemas.openxmlformats.org/drawingml/2006/main">
@@ -4433,7 +4416,9 @@
                             <a:prstGeom prst="rect">
                               <a:avLst/>
                             </a:prstGeom>
-                            <a:noFill/>
+                            <a:solidFill>
+                              <a:srgbClr val="463589"/>
+                            </a:solidFill>
                             <a:ln w="6350">
                               <a:noFill/>
                             </a:ln>
@@ -4488,7 +4473,7 @@
               </mc:Choice>
               <mc:Fallback>
                 <w:pict>
-                  <v:shape w14:anchorId="04BF332D" id="Text Box 4" o:spid="_x0000_s1057" type="#_x0000_t202" alt="TEXT;TODAY_DATE" style="position:absolute;left:0;text-align:left;margin-left:-46.95pt;margin-top:22.65pt;width:173.25pt;height:33pt;z-index:251676672;visibility:visible;mso-wrap-style:square;mso-wrap-distance-left:9pt;mso-wrap-distance-top:0;mso-wrap-distance-right:9pt;mso-wrap-distance-bottom:0;mso-position-horizontal:absolute;mso-position-horizontal-relative:text;mso-position-vertical:absolute;mso-position-vertical-relative:text;v-text-anchor:top" o:gfxdata="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" filled="f" stroked="f" strokeweight=".5pt">
+                  <v:shape w14:anchorId="04BF332D" id="Text Box 4" o:spid="_x0000_s1057" type="#_x0000_t202" alt="TEXT;TODAY_DATE" style="position:absolute;left:0;text-align:left;margin-left:-46.95pt;margin-top:22.65pt;width:173.25pt;height:33pt;z-index:251676672;visibility:visible;mso-wrap-style:square;mso-wrap-distance-left:9pt;mso-wrap-distance-top:0;mso-wrap-distance-right:9pt;mso-wrap-distance-bottom:0;mso-position-horizontal:absolute;mso-position-horizontal-relative:text;mso-position-vertical:absolute;mso-position-vertical-relative:text;v-text-anchor:top" o:gfxdata="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" fillcolor="#463589" stroked="f" strokeweight=".5pt">
                     <v:textbox>
                       <w:txbxContent>
                         <w:p>
@@ -4536,6 +4521,9 @@
         </w:p>
         <w:p>
           <w:pPr>
+            <w:tabs>
+              <w:tab w:val="left" w:pos="1574"/>
+            </w:tabs>
             <w:ind w:right="657"/>
             <w:rPr>
               <w:rFonts w:asciiTheme="minorHAnsi" w:hAnsiTheme="minorHAnsi"/>
@@ -4544,131 +4532,20 @@
           </w:pPr>
           <w:r>
             <w:rPr>
-              <w:b/>
-              <w:noProof/>
-              <w:szCs w:val="28"/>
-              <w:u w:val="single"/>
+              <w:rFonts w:asciiTheme="minorHAnsi" w:hAnsiTheme="minorHAnsi"/>
+              <w:sz w:val="22"/>
             </w:rPr>
-            <mc:AlternateContent>
-              <mc:Choice Requires="wps">
-                <w:drawing>
-                  <wp:anchor distT="0" distB="0" distL="114300" distR="114300" simplePos="0" relativeHeight="251680768" behindDoc="0" locked="0" layoutInCell="1" allowOverlap="1" wp14:anchorId="41D73EB3" wp14:editId="681BD195">
-                    <wp:simplePos x="0" y="0"/>
-                    <wp:positionH relativeFrom="column">
-                      <wp:posOffset>3095625</wp:posOffset>
-                    </wp:positionH>
-                    <wp:positionV relativeFrom="paragraph">
-                      <wp:posOffset>203200</wp:posOffset>
-                    </wp:positionV>
-                    <wp:extent cx="1914525" cy="285750"/>
-                    <wp:effectExtent l="0" t="0" r="0" b="0"/>
-                    <wp:wrapNone/>
-                    <wp:docPr id="3" name="Text Box 3" descr="TEXT;APPLICATION_NAME"/>
-                    <wp:cNvGraphicFramePr/>
-                    <a:graphic xmlns:a="http://schemas.openxmlformats.org/drawingml/2006/main">
-                      <a:graphicData uri="http://schemas.microsoft.com/office/word/2010/wordprocessingShape">
-                        <wps:wsp>
-                          <wps:cNvSpPr txBox="1"/>
-                          <wps:spPr>
-                            <a:xfrm>
-                              <a:off x="0" y="0"/>
-                              <a:ext cx="1914525" cy="285750"/>
-                            </a:xfrm>
-                            <a:prstGeom prst="rect">
-                              <a:avLst/>
-                            </a:prstGeom>
-                            <a:noFill/>
-                            <a:ln w="6350">
-                              <a:noFill/>
-                            </a:ln>
-                            <a:effectLst/>
-                          </wps:spPr>
-                          <wps:style>
-                            <a:lnRef idx="0">
-                              <a:schemeClr val="accent1"/>
-                            </a:lnRef>
-                            <a:fillRef idx="0">
-                              <a:schemeClr val="accent1"/>
-                            </a:fillRef>
-                            <a:effectRef idx="0">
-                              <a:schemeClr val="accent1"/>
-                            </a:effectRef>
-                            <a:fontRef idx="minor">
-                              <a:schemeClr val="dk1"/>
-                            </a:fontRef>
-                          </wps:style>
-                          <wps:txbx>
-                            <w:txbxContent>
-                              <w:p>
-                                <w:pPr>
-                                  <w:rPr>
-                                    <w:rFonts w:asciiTheme="majorHAnsi" w:hAnsiTheme="majorHAnsi"/>
-                                    <w:color w:val="000000" w:themeColor="text1"/>
-                                    <w:sz w:val="8"/>
-                                  </w:rPr>
-                                </w:pPr>
-                                <w:r>
-                                  <w:rPr>
-                                    <w:rFonts w:asciiTheme="majorHAnsi" w:hAnsiTheme="majorHAnsi" w:cstheme="minorHAnsi"/>
-                                    <w:noProof/>
-                                    <w:color w:val="000000" w:themeColor="text1"/>
-                                    <w:sz w:val="24"/>
-                                    <w:szCs w:val="44"/>
-                                  </w:rPr>
-                                  <w:t>My Application Name</w:t>
-                                </w:r>
-                              </w:p>
-                            </w:txbxContent>
-                          </wps:txbx>
-                          <wps:bodyPr rot="0" spcFirstLastPara="0" vertOverflow="overflow" horzOverflow="overflow" vert="horz" wrap="square" lIns="91440" tIns="45720" rIns="91440" bIns="45720" numCol="1" spcCol="0" rtlCol="0" fromWordArt="0" anchor="t" anchorCtr="0" forceAA="0" compatLnSpc="1">
-                            <a:prstTxWarp prst="textNoShape">
-                              <a:avLst/>
-                            </a:prstTxWarp>
-                            <a:noAutofit/>
-                          </wps:bodyPr>
-                        </wps:wsp>
-                      </a:graphicData>
-                    </a:graphic>
-                    <wp14:sizeRelH relativeFrom="margin">
-                      <wp14:pctWidth>0</wp14:pctWidth>
-                    </wp14:sizeRelH>
-                    <wp14:sizeRelV relativeFrom="margin">
-                      <wp14:pctHeight>0</wp14:pctHeight>
-                    </wp14:sizeRelV>
-                  </wp:anchor>
-                </w:drawing>
-              </mc:Choice>
-              <mc:Fallback>
-                <w:pict>
-                  <v:shape w14:anchorId="41D73EB3" id="Text Box 3" o:spid="_x0000_s1058" type="#_x0000_t202" alt="TEXT;APPLICATION_NAME" style="position:absolute;left:0;text-align:left;margin-left:243.75pt;margin-top:16pt;width:150.75pt;height:22.5pt;z-index:251680768;visibility:visible;mso-wrap-style:square;mso-width-percent:0;mso-height-percent:0;mso-wrap-distance-left:9pt;mso-wrap-distance-top:0;mso-wrap-distance-right:9pt;mso-wrap-distance-bottom:0;mso-position-horizontal:absolute;mso-position-horizontal-relative:text;mso-position-vertical:absolute;mso-position-vertical-relative:text;mso-width-percent:0;mso-height-percent:0;mso-width-relative:margin;mso-height-relative:margin;v-text-anchor:top" o:gfxdata="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" filled="f" stroked="f" strokeweight=".5pt">
-                    <v:textbox>
-                      <w:txbxContent>
-                        <w:p>
-                          <w:pPr>
-                            <w:rPr>
-                              <w:rFonts w:asciiTheme="majorHAnsi" w:hAnsiTheme="majorHAnsi"/>
-                              <w:color w:val="000000" w:themeColor="text1"/>
-                              <w:sz w:val="8"/>
-                            </w:rPr>
-                          </w:pPr>
-                          <w:r>
-                            <w:rPr>
-                              <w:rFonts w:asciiTheme="majorHAnsi" w:hAnsiTheme="majorHAnsi" w:cstheme="minorHAnsi"/>
-                              <w:noProof/>
-                              <w:color w:val="000000" w:themeColor="text1"/>
-                              <w:sz w:val="24"/>
-                              <w:szCs w:val="44"/>
-                            </w:rPr>
-                            <w:t>My Application Name</w:t>
-                          </w:r>
-                        </w:p>
-                      </w:txbxContent>
-                    </v:textbox>
-                  </v:shape>
-                </w:pict>
-              </mc:Fallback>
-            </mc:AlternateContent>
+            <w:tab/>
           </w:r>
+        </w:p>
+        <w:p>
+          <w:pPr>
+            <w:ind w:right="657"/>
+            <w:rPr>
+              <w:rFonts w:asciiTheme="minorHAnsi" w:hAnsiTheme="minorHAnsi"/>
+              <w:sz w:val="22"/>
+            </w:rPr>
+          </w:pPr>
         </w:p>
         <w:p>
           <w:pPr>
@@ -4689,13 +4566,13 @@
             <mc:AlternateContent>
               <mc:Choice Requires="wps">
                 <w:drawing>
-                  <wp:anchor distT="0" distB="0" distL="114300" distR="114300" simplePos="0" relativeHeight="251682816" behindDoc="0" locked="0" layoutInCell="1" allowOverlap="1" wp14:anchorId="6A09EFF7" wp14:editId="423926A8">
+                  <wp:anchor distT="0" distB="0" distL="114300" distR="114300" simplePos="0" relativeHeight="251682816" behindDoc="0" locked="0" layoutInCell="1" allowOverlap="1" wp14:anchorId="6A09EFF7" wp14:editId="5C1A3C96">
                     <wp:simplePos x="0" y="0"/>
                     <wp:positionH relativeFrom="column">
-                      <wp:posOffset>2522220</wp:posOffset>
+                      <wp:posOffset>2691883</wp:posOffset>
                     </wp:positionH>
                     <wp:positionV relativeFrom="paragraph">
-                      <wp:posOffset>203835</wp:posOffset>
+                      <wp:posOffset>233296</wp:posOffset>
                     </wp:positionV>
                     <wp:extent cx="2171700" cy="304800"/>
                     <wp:effectExtent l="0" t="0" r="0" b="0"/>
@@ -4794,7 +4671,7 @@
               </mc:Choice>
               <mc:Fallback>
                 <w:pict>
-                  <v:shape w14:anchorId="6A09EFF7" id="Text Box 31" o:spid="_x0000_s1059" type="#_x0000_t202" alt="TEXT;LAST_SNAPSHOT_VERSION" style="position:absolute;left:0;text-align:left;margin-left:198.6pt;margin-top:16.05pt;width:171pt;height:24pt;z-index:251682816;visibility:visible;mso-wrap-style:square;mso-width-percent:0;mso-height-percent:0;mso-wrap-distance-left:9pt;mso-wrap-distance-top:0;mso-wrap-distance-right:9pt;mso-wrap-distance-bottom:0;mso-position-horizontal:absolute;mso-position-horizontal-relative:text;mso-position-vertical:absolute;mso-position-vertical-relative:text;mso-width-percent:0;mso-height-percent:0;mso-width-relative:margin;mso-height-relative:margin;v-text-anchor:top" o:gfxdata="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" filled="f" stroked="f" strokeweight=".5pt">
+                  <v:shape w14:anchorId="6A09EFF7" id="Text Box 31" o:spid="_x0000_s1058" type="#_x0000_t202" alt="TEXT;LAST_SNAPSHOT_VERSION" style="position:absolute;left:0;text-align:left;margin-left:211.95pt;margin-top:18.35pt;width:171pt;height:24pt;z-index:251682816;visibility:visible;mso-wrap-style:square;mso-width-percent:0;mso-height-percent:0;mso-wrap-distance-left:9pt;mso-wrap-distance-top:0;mso-wrap-distance-right:9pt;mso-wrap-distance-bottom:0;mso-position-horizontal:absolute;mso-position-horizontal-relative:text;mso-position-vertical:absolute;mso-position-vertical-relative:text;mso-width-percent:0;mso-height-percent:0;mso-width-relative:margin;mso-height-relative:margin;v-text-anchor:top" o:gfxdata="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" filled="f" stroked="f" strokeweight=".5pt">
                     <v:textbox>
                       <w:txbxContent>
                         <w:p>
@@ -4840,6 +4717,142 @@
               </mc:Fallback>
             </mc:AlternateContent>
           </w:r>
+          <w:r>
+            <w:rPr>
+              <w:b/>
+              <w:noProof/>
+              <w:szCs w:val="28"/>
+              <w:u w:val="single"/>
+            </w:rPr>
+            <mc:AlternateContent>
+              <mc:Choice Requires="wps">
+                <w:drawing>
+                  <wp:anchor distT="0" distB="0" distL="114300" distR="114300" simplePos="0" relativeHeight="251680768" behindDoc="0" locked="0" layoutInCell="1" allowOverlap="1" wp14:anchorId="41D73EB3" wp14:editId="6341BC9D">
+                    <wp:simplePos x="0" y="0"/>
+                    <wp:positionH relativeFrom="column">
+                      <wp:posOffset>3323856</wp:posOffset>
+                    </wp:positionH>
+                    <wp:positionV relativeFrom="paragraph">
+                      <wp:posOffset>4445</wp:posOffset>
+                    </wp:positionV>
+                    <wp:extent cx="1914525" cy="285750"/>
+                    <wp:effectExtent l="0" t="0" r="0" b="0"/>
+                    <wp:wrapNone/>
+                    <wp:docPr id="3" name="Text Box 3" descr="TEXT;APPLICATION_NAME"/>
+                    <wp:cNvGraphicFramePr/>
+                    <a:graphic xmlns:a="http://schemas.openxmlformats.org/drawingml/2006/main">
+                      <a:graphicData uri="http://schemas.microsoft.com/office/word/2010/wordprocessingShape">
+                        <wps:wsp>
+                          <wps:cNvSpPr txBox="1"/>
+                          <wps:spPr>
+                            <a:xfrm>
+                              <a:off x="0" y="0"/>
+                              <a:ext cx="1914525" cy="285750"/>
+                            </a:xfrm>
+                            <a:prstGeom prst="rect">
+                              <a:avLst/>
+                            </a:prstGeom>
+                            <a:noFill/>
+                            <a:ln w="6350">
+                              <a:noFill/>
+                            </a:ln>
+                            <a:effectLst/>
+                          </wps:spPr>
+                          <wps:style>
+                            <a:lnRef idx="0">
+                              <a:schemeClr val="accent1"/>
+                            </a:lnRef>
+                            <a:fillRef idx="0">
+                              <a:schemeClr val="accent1"/>
+                            </a:fillRef>
+                            <a:effectRef idx="0">
+                              <a:schemeClr val="accent1"/>
+                            </a:effectRef>
+                            <a:fontRef idx="minor">
+                              <a:schemeClr val="dk1"/>
+                            </a:fontRef>
+                          </wps:style>
+                          <wps:txbx>
+                            <w:txbxContent>
+                              <w:p>
+                                <w:pPr>
+                                  <w:rPr>
+                                    <w:rFonts w:asciiTheme="majorHAnsi" w:hAnsiTheme="majorHAnsi"/>
+                                    <w:color w:val="000000" w:themeColor="text1"/>
+                                    <w:sz w:val="8"/>
+                                  </w:rPr>
+                                </w:pPr>
+                                <w:r>
+                                  <w:rPr>
+                                    <w:rFonts w:asciiTheme="majorHAnsi" w:hAnsiTheme="majorHAnsi" w:cstheme="minorHAnsi"/>
+                                    <w:noProof/>
+                                    <w:color w:val="000000" w:themeColor="text1"/>
+                                    <w:sz w:val="24"/>
+                                    <w:szCs w:val="44"/>
+                                  </w:rPr>
+                                  <w:t>My Application Name</w:t>
+                                </w:r>
+                              </w:p>
+                            </w:txbxContent>
+                          </wps:txbx>
+                          <wps:bodyPr rot="0" spcFirstLastPara="0" vertOverflow="overflow" horzOverflow="overflow" vert="horz" wrap="square" lIns="91440" tIns="45720" rIns="91440" bIns="45720" numCol="1" spcCol="0" rtlCol="0" fromWordArt="0" anchor="t" anchorCtr="0" forceAA="0" compatLnSpc="1">
+                            <a:prstTxWarp prst="textNoShape">
+                              <a:avLst/>
+                            </a:prstTxWarp>
+                            <a:noAutofit/>
+                          </wps:bodyPr>
+                        </wps:wsp>
+                      </a:graphicData>
+                    </a:graphic>
+                    <wp14:sizeRelH relativeFrom="margin">
+                      <wp14:pctWidth>0</wp14:pctWidth>
+                    </wp14:sizeRelH>
+                    <wp14:sizeRelV relativeFrom="margin">
+                      <wp14:pctHeight>0</wp14:pctHeight>
+                    </wp14:sizeRelV>
+                  </wp:anchor>
+                </w:drawing>
+              </mc:Choice>
+              <mc:Fallback>
+                <w:pict>
+                  <v:shape w14:anchorId="41D73EB3" id="Text Box 3" o:spid="_x0000_s1059" type="#_x0000_t202" alt="TEXT;APPLICATION_NAME" style="position:absolute;left:0;text-align:left;margin-left:261.7pt;margin-top:.35pt;width:150.75pt;height:22.5pt;z-index:251680768;visibility:visible;mso-wrap-style:square;mso-width-percent:0;mso-height-percent:0;mso-wrap-distance-left:9pt;mso-wrap-distance-top:0;mso-wrap-distance-right:9pt;mso-wrap-distance-bottom:0;mso-position-horizontal:absolute;mso-position-horizontal-relative:text;mso-position-vertical:absolute;mso-position-vertical-relative:text;mso-width-percent:0;mso-height-percent:0;mso-width-relative:margin;mso-height-relative:margin;v-text-anchor:top" o:gfxdata="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" filled="f" stroked="f" strokeweight=".5pt">
+                    <v:textbox>
+                      <w:txbxContent>
+                        <w:p>
+                          <w:pPr>
+                            <w:rPr>
+                              <w:rFonts w:asciiTheme="majorHAnsi" w:hAnsiTheme="majorHAnsi"/>
+                              <w:color w:val="000000" w:themeColor="text1"/>
+                              <w:sz w:val="8"/>
+                            </w:rPr>
+                          </w:pPr>
+                          <w:r>
+                            <w:rPr>
+                              <w:rFonts w:asciiTheme="majorHAnsi" w:hAnsiTheme="majorHAnsi" w:cstheme="minorHAnsi"/>
+                              <w:noProof/>
+                              <w:color w:val="000000" w:themeColor="text1"/>
+                              <w:sz w:val="24"/>
+                              <w:szCs w:val="44"/>
+                            </w:rPr>
+                            <w:t>My Application Name</w:t>
+                          </w:r>
+                        </w:p>
+                      </w:txbxContent>
+                    </v:textbox>
+                  </v:shape>
+                </w:pict>
+              </mc:Fallback>
+            </mc:AlternateContent>
+          </w:r>
+        </w:p>
+        <w:p>
+          <w:pPr>
+            <w:ind w:right="657"/>
+            <w:rPr>
+              <w:rFonts w:asciiTheme="minorHAnsi" w:hAnsiTheme="minorHAnsi"/>
+              <w:sz w:val="22"/>
+            </w:rPr>
+          </w:pPr>
         </w:p>
         <w:p>
           <w:pPr>
@@ -4857,13 +4870,13 @@
             <mc:AlternateContent>
               <mc:Choice Requires="wps">
                 <w:drawing>
-                  <wp:anchor distT="0" distB="0" distL="114300" distR="114300" simplePos="0" relativeHeight="251683840" behindDoc="1" locked="0" layoutInCell="1" allowOverlap="1" wp14:anchorId="366FBCA5" wp14:editId="4CD6BD48">
+                  <wp:anchor distT="0" distB="0" distL="114300" distR="114300" simplePos="0" relativeHeight="251683840" behindDoc="1" locked="0" layoutInCell="1" allowOverlap="1" wp14:anchorId="366FBCA5" wp14:editId="4506E12A">
                     <wp:simplePos x="0" y="0"/>
                     <wp:positionH relativeFrom="column">
-                      <wp:posOffset>2539365</wp:posOffset>
+                      <wp:posOffset>2729230</wp:posOffset>
                     </wp:positionH>
                     <wp:positionV relativeFrom="paragraph">
-                      <wp:posOffset>229870</wp:posOffset>
+                      <wp:posOffset>5080</wp:posOffset>
                     </wp:positionV>
                     <wp:extent cx="1981200" cy="295275"/>
                     <wp:effectExtent l="0" t="0" r="0" b="0"/>
@@ -4969,7 +4982,7 @@
               </mc:Choice>
               <mc:Fallback>
                 <w:pict>
-                  <v:shape w14:anchorId="366FBCA5" id="Text Box 9" o:spid="_x0000_s1060" type="#_x0000_t202" alt="TEXT;CAST_VERSION" style="position:absolute;left:0;text-align:left;margin-left:199.95pt;margin-top:18.1pt;width:156pt;height:23.25pt;z-index:-251632640;visibility:visible;mso-wrap-style:square;mso-wrap-distance-left:9pt;mso-wrap-distance-top:0;mso-wrap-distance-right:9pt;mso-wrap-distance-bottom:0;mso-position-horizontal:absolute;mso-position-horizontal-relative:text;mso-position-vertical:absolute;mso-position-vertical-relative:text;v-text-anchor:top" o:gfxdata="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" filled="f" stroked="f" strokeweight=".5pt">
+                  <v:shape w14:anchorId="366FBCA5" id="Text Box 9" o:spid="_x0000_s1060" type="#_x0000_t202" alt="TEXT;CAST_VERSION" style="position:absolute;left:0;text-align:left;margin-left:214.9pt;margin-top:.4pt;width:156pt;height:23.25pt;z-index:-251632640;visibility:visible;mso-wrap-style:square;mso-wrap-distance-left:9pt;mso-wrap-distance-top:0;mso-wrap-distance-right:9pt;mso-wrap-distance-bottom:0;mso-position-horizontal:absolute;mso-position-horizontal-relative:text;mso-position-vertical:absolute;mso-position-vertical-relative:text;v-text-anchor:top" o:gfxdata="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" filled="f" stroked="f" strokeweight=".5pt">
                     <v:textbox>
                       <w:txbxContent>
                         <w:p>
@@ -5021,24 +5034,6 @@
               </mc:Fallback>
             </mc:AlternateContent>
           </w:r>
-        </w:p>
-        <w:p>
-          <w:pPr>
-            <w:ind w:right="657"/>
-            <w:rPr>
-              <w:rFonts w:asciiTheme="minorHAnsi" w:hAnsiTheme="minorHAnsi"/>
-              <w:sz w:val="22"/>
-            </w:rPr>
-          </w:pPr>
-        </w:p>
-        <w:p>
-          <w:pPr>
-            <w:ind w:right="657"/>
-            <w:rPr>
-              <w:rFonts w:asciiTheme="minorHAnsi" w:hAnsiTheme="minorHAnsi"/>
-              <w:sz w:val="22"/>
-            </w:rPr>
-          </w:pPr>
         </w:p>
         <w:p>
           <w:pPr>
@@ -5169,7 +5164,6 @@
           <w:ilvl w:val="0"/>
           <w:numId w:val="0"/>
         </w:numPr>
-        <w:ind w:left="357" w:right="657"/>
         <w:rPr>
           <w:noProof/>
         </w:rPr>
@@ -5200,31 +5194,19 @@
       <w:bookmarkEnd w:id="8"/>
       <w:bookmarkEnd w:id="9"/>
       <w:r>
-        <w:rPr>
-          <w:rFonts w:asciiTheme="majorHAnsi" w:hAnsiTheme="majorHAnsi"/>
-          <w:caps/>
-          <w:color w:val="404040" w:themeColor="text1" w:themeTint="BF"/>
-          <w:sz w:val="22"/>
-        </w:rPr>
         <w:fldChar w:fldCharType="begin"/>
       </w:r>
       <w:r>
-        <w:rPr>
-          <w:rFonts w:asciiTheme="majorHAnsi" w:hAnsiTheme="majorHAnsi"/>
-          <w:caps/>
-          <w:color w:val="404040" w:themeColor="text1" w:themeTint="BF"/>
-          <w:sz w:val="22"/>
-        </w:rPr>
         <w:instrText xml:space="preserve"> TOC \o "1-4" \n </w:instrText>
       </w:r>
       <w:r>
-        <w:rPr>
-          <w:rFonts w:asciiTheme="majorHAnsi" w:hAnsiTheme="majorHAnsi"/>
-          <w:caps/>
-          <w:color w:val="404040" w:themeColor="text1" w:themeTint="BF"/>
-          <w:sz w:val="22"/>
-        </w:rPr>
         <w:fldChar w:fldCharType="separate"/>
+      </w:r>
+      <w:r>
+        <w:tab/>
+      </w:r>
+      <w:r>
+        <w:tab/>
       </w:r>
     </w:p>
     <w:p>
@@ -5235,7 +5217,7 @@
           <w:b w:val="0"/>
           <w:caps w:val="0"/>
           <w:noProof/>
-          <w:color w:val="auto"/>
+          <w:color w:val="624ABB"/>
           <w:sz w:val="22"/>
           <w:szCs w:val="22"/>
           <w:lang w:eastAsia="en-US"/>
@@ -5244,6 +5226,7 @@
       <w:r>
         <w:rPr>
           <w:noProof/>
+          <w:color w:val="624ABB"/>
         </w:rPr>
         <w:t>Table of Content</w:t>
       </w:r>
@@ -5259,7 +5242,7 @@
           <w:b w:val="0"/>
           <w:caps w:val="0"/>
           <w:noProof/>
-          <w:color w:val="auto"/>
+          <w:color w:val="624ABB"/>
           <w:sz w:val="22"/>
           <w:szCs w:val="22"/>
           <w:lang w:eastAsia="en-US"/>
@@ -5268,6 +5251,7 @@
       <w:r>
         <w:rPr>
           <w:noProof/>
+          <w:color w:val="624ABB"/>
         </w:rPr>
         <w:t>1.</w:t>
       </w:r>
@@ -5277,7 +5261,7 @@
           <w:b w:val="0"/>
           <w:caps w:val="0"/>
           <w:noProof/>
-          <w:color w:val="auto"/>
+          <w:color w:val="624ABB"/>
           <w:sz w:val="22"/>
           <w:szCs w:val="22"/>
           <w:lang w:eastAsia="en-US"/>
@@ -5287,6 +5271,7 @@
       <w:r>
         <w:rPr>
           <w:noProof/>
+          <w:color w:val="624ABB"/>
         </w:rPr>
         <w:t>Introduction</w:t>
       </w:r>
@@ -5301,7 +5286,7 @@
           <w:rFonts w:asciiTheme="minorHAnsi" w:eastAsiaTheme="minorEastAsia" w:hAnsiTheme="minorHAnsi" w:cstheme="minorBidi"/>
           <w:smallCaps w:val="0"/>
           <w:noProof/>
-          <w:color w:val="auto"/>
+          <w:color w:val="624ABB"/>
           <w:sz w:val="22"/>
           <w:szCs w:val="22"/>
           <w:lang w:eastAsia="en-US"/>
@@ -5310,6 +5295,7 @@
       <w:r>
         <w:rPr>
           <w:noProof/>
+          <w:color w:val="624ABB"/>
           <w14:scene3d>
             <w14:camera w14:prst="orthographicFront"/>
             <w14:lightRig w14:rig="threePt" w14:dir="t">
@@ -5324,7 +5310,7 @@
           <w:rFonts w:asciiTheme="minorHAnsi" w:eastAsiaTheme="minorEastAsia" w:hAnsiTheme="minorHAnsi" w:cstheme="minorBidi"/>
           <w:smallCaps w:val="0"/>
           <w:noProof/>
-          <w:color w:val="auto"/>
+          <w:color w:val="624ABB"/>
           <w:sz w:val="22"/>
           <w:szCs w:val="22"/>
           <w:lang w:eastAsia="en-US"/>
@@ -5334,6 +5320,7 @@
       <w:r>
         <w:rPr>
           <w:noProof/>
+          <w:color w:val="624ABB"/>
         </w:rPr>
         <w:t>Application Characteristics</w:t>
       </w:r>
@@ -5349,7 +5336,7 @@
           <w:b w:val="0"/>
           <w:caps w:val="0"/>
           <w:noProof/>
-          <w:color w:val="auto"/>
+          <w:color w:val="624ABB"/>
           <w:sz w:val="22"/>
           <w:szCs w:val="22"/>
           <w:lang w:eastAsia="en-US"/>
@@ -5359,6 +5346,7 @@
         <w:rPr>
           <w:rFonts w:asciiTheme="minorHAnsi" w:hAnsiTheme="minorHAnsi"/>
           <w:noProof/>
+          <w:color w:val="624ABB"/>
         </w:rPr>
         <w:t>2.</w:t>
       </w:r>
@@ -5368,7 +5356,7 @@
           <w:b w:val="0"/>
           <w:caps w:val="0"/>
           <w:noProof/>
-          <w:color w:val="auto"/>
+          <w:color w:val="624ABB"/>
           <w:sz w:val="22"/>
           <w:szCs w:val="22"/>
           <w:lang w:eastAsia="en-US"/>
@@ -5378,6 +5366,7 @@
       <w:r>
         <w:rPr>
           <w:noProof/>
+          <w:color w:val="624ABB"/>
         </w:rPr>
         <w:t>C-CPP Standards Summary</w:t>
       </w:r>
@@ -5393,7 +5382,7 @@
           <w:b w:val="0"/>
           <w:caps w:val="0"/>
           <w:noProof/>
-          <w:color w:val="auto"/>
+          <w:color w:val="624ABB"/>
           <w:sz w:val="22"/>
           <w:szCs w:val="22"/>
           <w:lang w:eastAsia="en-US"/>
@@ -5403,6 +5392,7 @@
         <w:rPr>
           <w:rFonts w:eastAsia="Calibri"/>
           <w:noProof/>
+          <w:color w:val="624ABB"/>
         </w:rPr>
         <w:t>3.</w:t>
       </w:r>
@@ -5412,7 +5402,7 @@
           <w:b w:val="0"/>
           <w:caps w:val="0"/>
           <w:noProof/>
-          <w:color w:val="auto"/>
+          <w:color w:val="624ABB"/>
           <w:sz w:val="22"/>
           <w:szCs w:val="22"/>
           <w:lang w:eastAsia="en-US"/>
@@ -5423,6 +5413,7 @@
         <w:rPr>
           <w:rFonts w:eastAsia="Calibri"/>
           <w:noProof/>
+          <w:color w:val="624ABB"/>
         </w:rPr>
         <w:t>CAST Findings for AUTOSAR-CPP-2014</w:t>
       </w:r>
@@ -5438,7 +5429,7 @@
           <w:b w:val="0"/>
           <w:caps w:val="0"/>
           <w:noProof/>
-          <w:color w:val="auto"/>
+          <w:color w:val="624ABB"/>
           <w:sz w:val="22"/>
           <w:szCs w:val="22"/>
           <w:lang w:eastAsia="en-US"/>
@@ -5448,6 +5439,7 @@
         <w:rPr>
           <w:rFonts w:eastAsia="Calibri"/>
           <w:noProof/>
+          <w:color w:val="624ABB"/>
         </w:rPr>
         <w:t>4.</w:t>
       </w:r>
@@ -5457,7 +5449,7 @@
           <w:b w:val="0"/>
           <w:caps w:val="0"/>
           <w:noProof/>
-          <w:color w:val="auto"/>
+          <w:color w:val="624ABB"/>
           <w:sz w:val="22"/>
           <w:szCs w:val="22"/>
           <w:lang w:eastAsia="en-US"/>
@@ -5468,6 +5460,7 @@
         <w:rPr>
           <w:rFonts w:eastAsia="Calibri"/>
           <w:noProof/>
+          <w:color w:val="624ABB"/>
         </w:rPr>
         <w:t>CAST Findings for MISRA-C-2012</w:t>
       </w:r>
@@ -5483,7 +5476,7 @@
           <w:b w:val="0"/>
           <w:caps w:val="0"/>
           <w:noProof/>
-          <w:color w:val="auto"/>
+          <w:color w:val="624ABB"/>
           <w:sz w:val="22"/>
           <w:szCs w:val="22"/>
           <w:lang w:eastAsia="en-US"/>
@@ -5493,6 +5486,7 @@
         <w:rPr>
           <w:rFonts w:eastAsia="Calibri"/>
           <w:noProof/>
+          <w:color w:val="624ABB"/>
         </w:rPr>
         <w:t>5.</w:t>
       </w:r>
@@ -5502,7 +5496,7 @@
           <w:b w:val="0"/>
           <w:caps w:val="0"/>
           <w:noProof/>
-          <w:color w:val="auto"/>
+          <w:color w:val="624ABB"/>
           <w:sz w:val="22"/>
           <w:szCs w:val="22"/>
           <w:lang w:eastAsia="en-US"/>
@@ -5513,6 +5507,7 @@
         <w:rPr>
           <w:rFonts w:eastAsia="Calibri"/>
           <w:noProof/>
+          <w:color w:val="624ABB"/>
         </w:rPr>
         <w:t>CAST Findings for MISRA-CPP-2008</w:t>
       </w:r>
@@ -5528,7 +5523,7 @@
           <w:b w:val="0"/>
           <w:caps w:val="0"/>
           <w:noProof/>
-          <w:color w:val="auto"/>
+          <w:color w:val="624ABB"/>
           <w:sz w:val="22"/>
           <w:szCs w:val="22"/>
           <w:lang w:eastAsia="en-US"/>
@@ -5537,6 +5532,7 @@
       <w:r>
         <w:rPr>
           <w:noProof/>
+          <w:color w:val="624ABB"/>
         </w:rPr>
         <w:t>6.</w:t>
       </w:r>
@@ -5546,7 +5542,7 @@
           <w:b w:val="0"/>
           <w:caps w:val="0"/>
           <w:noProof/>
-          <w:color w:val="auto"/>
+          <w:color w:val="624ABB"/>
           <w:sz w:val="22"/>
           <w:szCs w:val="22"/>
           <w:lang w:eastAsia="en-US"/>
@@ -5556,6 +5552,7 @@
       <w:r>
         <w:rPr>
           <w:noProof/>
+          <w:color w:val="624ABB"/>
         </w:rPr>
         <w:t>Appendix</w:t>
       </w:r>
@@ -5570,7 +5567,7 @@
           <w:rFonts w:asciiTheme="minorHAnsi" w:eastAsiaTheme="minorEastAsia" w:hAnsiTheme="minorHAnsi" w:cstheme="minorBidi"/>
           <w:smallCaps w:val="0"/>
           <w:noProof/>
-          <w:color w:val="auto"/>
+          <w:color w:val="624ABB"/>
           <w:sz w:val="22"/>
           <w:szCs w:val="22"/>
           <w:lang w:eastAsia="en-US"/>
@@ -5579,6 +5576,7 @@
       <w:r>
         <w:rPr>
           <w:noProof/>
+          <w:color w:val="624ABB"/>
           <w14:scene3d>
             <w14:camera w14:prst="orthographicFront"/>
             <w14:lightRig w14:rig="threePt" w14:dir="t">
@@ -5593,7 +5591,7 @@
           <w:rFonts w:asciiTheme="minorHAnsi" w:eastAsiaTheme="minorEastAsia" w:hAnsiTheme="minorHAnsi" w:cstheme="minorBidi"/>
           <w:smallCaps w:val="0"/>
           <w:noProof/>
-          <w:color w:val="auto"/>
+          <w:color w:val="624ABB"/>
           <w:sz w:val="22"/>
           <w:szCs w:val="22"/>
           <w:lang w:eastAsia="en-US"/>
@@ -5603,6 +5601,7 @@
       <w:r>
         <w:rPr>
           <w:noProof/>
+          <w:color w:val="624ABB"/>
         </w:rPr>
         <w:t>About CAST Software Intelligence</w:t>
       </w:r>
@@ -5611,6 +5610,7 @@
       <w:pPr>
         <w:ind w:left="0" w:right="657"/>
         <w:rPr>
+          <w:color w:val="624ABB"/>
           <w:sz w:val="16"/>
           <w:szCs w:val="16"/>
         </w:rPr>
@@ -5619,7 +5619,7 @@
         <w:rPr>
           <w:rFonts w:asciiTheme="majorHAnsi" w:hAnsiTheme="majorHAnsi"/>
           <w:caps/>
-          <w:color w:val="404040" w:themeColor="text1" w:themeTint="BF"/>
+          <w:color w:val="624ABB"/>
           <w:sz w:val="22"/>
           <w:szCs w:val="16"/>
         </w:rPr>
@@ -5629,12 +5629,7 @@
     <w:p>
       <w:pPr>
         <w:pStyle w:val="Heading1"/>
-        <w:ind w:right="657"/>
       </w:pPr>
-      <w:r>
-        <w:lastRenderedPageBreak/>
-        <w:t xml:space="preserve"> </w:t>
-      </w:r>
       <w:bookmarkStart w:id="10" w:name="_Toc531862351"/>
       <w:bookmarkStart w:id="11" w:name="_Toc14696275"/>
       <w:bookmarkStart w:id="12" w:name="_Toc14781140"/>
@@ -5645,6 +5640,7 @@
       <w:bookmarkStart w:id="17" w:name="_Toc31977224"/>
       <w:bookmarkStart w:id="18" w:name="_Toc31977567"/>
       <w:r>
+        <w:lastRenderedPageBreak/>
         <w:t>Introduction</w:t>
       </w:r>
       <w:bookmarkEnd w:id="10"/>
@@ -5725,7 +5721,13 @@
         <w:rPr>
           <w:lang w:val="en-US"/>
         </w:rPr>
-        <w:t xml:space="preserve">Application </w:t>
+        <w:t>Application</w:t>
+      </w:r>
+      <w:r>
+        <w:rPr>
+          <w:lang w:val="en-US"/>
+        </w:rPr>
+        <w:t xml:space="preserve"> </w:t>
       </w:r>
       <w:bookmarkEnd w:id="19"/>
       <w:r>
@@ -6185,7 +6187,7 @@
             <wp:cNvGraphicFramePr/>
             <a:graphic xmlns:a="http://schemas.openxmlformats.org/drawingml/2006/main">
               <a:graphicData uri="http://schemas.openxmlformats.org/drawingml/2006/chart">
-                <c:chart xmlns:c="http://schemas.openxmlformats.org/drawingml/2006/chart" xmlns:r="http://schemas.openxmlformats.org/officeDocument/2006/relationships" r:id="rId10"/>
+                <c:chart xmlns:c="http://schemas.openxmlformats.org/drawingml/2006/chart" xmlns:r="http://schemas.openxmlformats.org/officeDocument/2006/relationships" r:id="rId11"/>
               </a:graphicData>
             </a:graphic>
           </wp:inline>
@@ -6460,7 +6462,6 @@
     <w:p>
       <w:pPr>
         <w:pStyle w:val="Heading1"/>
-        <w:ind w:right="657"/>
         <w:rPr>
           <w:rFonts w:asciiTheme="minorHAnsi" w:hAnsiTheme="minorHAnsi"/>
           <w:noProof/>
@@ -6652,6 +6653,14 @@
       <w:tblPr>
         <w:tblStyle w:val="GridTable1Light-Accent1"/>
         <w:tblW w:w="9000" w:type="dxa"/>
+        <w:tblBorders>
+          <w:top w:val="single" w:sz="4" w:space="0" w:color="B2B9FF"/>
+          <w:left w:val="single" w:sz="4" w:space="0" w:color="B2B9FF"/>
+          <w:bottom w:val="single" w:sz="4" w:space="0" w:color="B2B9FF"/>
+          <w:right w:val="single" w:sz="4" w:space="0" w:color="B2B9FF"/>
+          <w:insideH w:val="single" w:sz="4" w:space="0" w:color="B2B9FF"/>
+          <w:insideV w:val="single" w:sz="4" w:space="0" w:color="B2B9FF"/>
+        </w:tblBorders>
         <w:tblLayout w:type="fixed"/>
         <w:tblLook w:val="04A0" w:firstRow="1" w:lastRow="0" w:firstColumn="1" w:lastColumn="0" w:noHBand="0" w:noVBand="1"/>
         <w:tblDescription w:val="TABLE;QUALITY_STANDARDS_EVOLUTION;STD=C-CPP,LBL=violations,MORE=true"/>
@@ -6673,7 +6682,10 @@
           <w:tcPr>
             <w:cnfStyle w:val="001000000000" w:firstRow="0" w:lastRow="0" w:firstColumn="1" w:lastColumn="0" w:oddVBand="0" w:evenVBand="0" w:oddHBand="0" w:evenHBand="0" w:firstRowFirstColumn="0" w:firstRowLastColumn="0" w:lastRowFirstColumn="0" w:lastRowLastColumn="0"/>
             <w:tcW w:w="4675" w:type="dxa"/>
-            <w:shd w:val="clear" w:color="auto" w:fill="DBE5F1" w:themeFill="accent1" w:themeFillTint="33"/>
+            <w:tcBorders>
+              <w:bottom w:val="single" w:sz="12" w:space="0" w:color="B2B9FF"/>
+            </w:tcBorders>
+            <w:shd w:val="clear" w:color="auto" w:fill="C7C9E0"/>
             <w:vAlign w:val="center"/>
           </w:tcPr>
           <w:p>
@@ -6699,7 +6711,10 @@
         <w:tc>
           <w:tcPr>
             <w:tcW w:w="1350" w:type="dxa"/>
-            <w:shd w:val="clear" w:color="auto" w:fill="DBE5F1" w:themeFill="accent1" w:themeFillTint="33"/>
+            <w:tcBorders>
+              <w:bottom w:val="single" w:sz="12" w:space="0" w:color="B2B9FF"/>
+            </w:tcBorders>
+            <w:shd w:val="clear" w:color="auto" w:fill="C7C9E0"/>
             <w:vAlign w:val="center"/>
           </w:tcPr>
           <w:p>
@@ -6728,7 +6743,10 @@
         <w:tc>
           <w:tcPr>
             <w:tcW w:w="1530" w:type="dxa"/>
-            <w:shd w:val="clear" w:color="auto" w:fill="DBE5F1" w:themeFill="accent1" w:themeFillTint="33"/>
+            <w:tcBorders>
+              <w:bottom w:val="single" w:sz="12" w:space="0" w:color="B2B9FF"/>
+            </w:tcBorders>
+            <w:shd w:val="clear" w:color="auto" w:fill="C7C9E0"/>
             <w:vAlign w:val="center"/>
           </w:tcPr>
           <w:p>
@@ -6757,7 +6775,10 @@
         <w:tc>
           <w:tcPr>
             <w:tcW w:w="1445" w:type="dxa"/>
-            <w:shd w:val="clear" w:color="auto" w:fill="DBE5F1" w:themeFill="accent1" w:themeFillTint="33"/>
+            <w:tcBorders>
+              <w:bottom w:val="single" w:sz="12" w:space="0" w:color="B2B9FF"/>
+            </w:tcBorders>
+            <w:shd w:val="clear" w:color="auto" w:fill="C7C9E0"/>
             <w:vAlign w:val="center"/>
           </w:tcPr>
           <w:p>
@@ -6793,6 +6814,9 @@
           <w:tcPr>
             <w:cnfStyle w:val="001000000000" w:firstRow="0" w:lastRow="0" w:firstColumn="1" w:lastColumn="0" w:oddVBand="0" w:evenVBand="0" w:oddHBand="0" w:evenHBand="0" w:firstRowFirstColumn="0" w:firstRowLastColumn="0" w:lastRowFirstColumn="0" w:lastRowLastColumn="0"/>
             <w:tcW w:w="4675" w:type="dxa"/>
+            <w:tcBorders>
+              <w:top w:val="single" w:sz="12" w:space="0" w:color="B2B9FF"/>
+            </w:tcBorders>
           </w:tcPr>
           <w:p>
             <w:pPr>
@@ -6819,6 +6843,9 @@
         <w:tc>
           <w:tcPr>
             <w:tcW w:w="1350" w:type="dxa"/>
+            <w:tcBorders>
+              <w:top w:val="single" w:sz="12" w:space="0" w:color="B2B9FF"/>
+            </w:tcBorders>
           </w:tcPr>
           <w:p>
             <w:pPr>
@@ -6844,6 +6871,9 @@
         <w:tc>
           <w:tcPr>
             <w:tcW w:w="1530" w:type="dxa"/>
+            <w:tcBorders>
+              <w:top w:val="single" w:sz="12" w:space="0" w:color="B2B9FF"/>
+            </w:tcBorders>
           </w:tcPr>
           <w:p>
             <w:pPr>
@@ -6869,6 +6899,9 @@
         <w:tc>
           <w:tcPr>
             <w:tcW w:w="1445" w:type="dxa"/>
+            <w:tcBorders>
+              <w:top w:val="single" w:sz="12" w:space="0" w:color="B2B9FF"/>
+            </w:tcBorders>
           </w:tcPr>
           <w:p>
             <w:pPr>
@@ -7544,6 +7577,14 @@
       <w:tblPr>
         <w:tblStyle w:val="GridTable1Light-Accent1"/>
         <w:tblW w:w="9000" w:type="dxa"/>
+        <w:tblBorders>
+          <w:top w:val="single" w:sz="4" w:space="0" w:color="B2B9FF"/>
+          <w:left w:val="single" w:sz="4" w:space="0" w:color="B2B9FF"/>
+          <w:bottom w:val="single" w:sz="4" w:space="0" w:color="B2B9FF"/>
+          <w:right w:val="single" w:sz="4" w:space="0" w:color="B2B9FF"/>
+          <w:insideH w:val="single" w:sz="4" w:space="0" w:color="B2B9FF"/>
+          <w:insideV w:val="single" w:sz="4" w:space="0" w:color="B2B9FF"/>
+        </w:tblBorders>
         <w:tblLayout w:type="fixed"/>
         <w:tblLook w:val="04A0" w:firstRow="1" w:lastRow="0" w:firstColumn="1" w:lastColumn="0" w:noHBand="0" w:noVBand="1"/>
         <w:tblDescription w:val="TABLE;QUALITY_TAGS_RULES_EVOLUTION;STD=AUTOSAR-CPP-2014,LBL=violations"/>
@@ -7565,7 +7606,10 @@
           <w:tcPr>
             <w:cnfStyle w:val="001000000000" w:firstRow="0" w:lastRow="0" w:firstColumn="1" w:lastColumn="0" w:oddVBand="0" w:evenVBand="0" w:oddHBand="0" w:evenHBand="0" w:firstRowFirstColumn="0" w:firstRowLastColumn="0" w:lastRowFirstColumn="0" w:lastRowLastColumn="0"/>
             <w:tcW w:w="4675" w:type="dxa"/>
-            <w:shd w:val="clear" w:color="auto" w:fill="DBE5F1" w:themeFill="accent1" w:themeFillTint="33"/>
+            <w:tcBorders>
+              <w:bottom w:val="single" w:sz="12" w:space="0" w:color="B2B9FF"/>
+            </w:tcBorders>
+            <w:shd w:val="clear" w:color="auto" w:fill="C7C9E0"/>
             <w:vAlign w:val="center"/>
           </w:tcPr>
           <w:p>
@@ -7599,7 +7643,10 @@
         <w:tc>
           <w:tcPr>
             <w:tcW w:w="1350" w:type="dxa"/>
-            <w:shd w:val="clear" w:color="auto" w:fill="DBE5F1" w:themeFill="accent1" w:themeFillTint="33"/>
+            <w:tcBorders>
+              <w:bottom w:val="single" w:sz="12" w:space="0" w:color="B2B9FF"/>
+            </w:tcBorders>
+            <w:shd w:val="clear" w:color="auto" w:fill="C7C9E0"/>
             <w:vAlign w:val="center"/>
           </w:tcPr>
           <w:p>
@@ -7628,7 +7675,10 @@
         <w:tc>
           <w:tcPr>
             <w:tcW w:w="1530" w:type="dxa"/>
-            <w:shd w:val="clear" w:color="auto" w:fill="DBE5F1" w:themeFill="accent1" w:themeFillTint="33"/>
+            <w:tcBorders>
+              <w:bottom w:val="single" w:sz="12" w:space="0" w:color="B2B9FF"/>
+            </w:tcBorders>
+            <w:shd w:val="clear" w:color="auto" w:fill="C7C9E0"/>
             <w:vAlign w:val="center"/>
           </w:tcPr>
           <w:p>
@@ -7657,7 +7707,10 @@
         <w:tc>
           <w:tcPr>
             <w:tcW w:w="1445" w:type="dxa"/>
-            <w:shd w:val="clear" w:color="auto" w:fill="DBE5F1" w:themeFill="accent1" w:themeFillTint="33"/>
+            <w:tcBorders>
+              <w:bottom w:val="single" w:sz="12" w:space="0" w:color="B2B9FF"/>
+            </w:tcBorders>
+            <w:shd w:val="clear" w:color="auto" w:fill="C7C9E0"/>
             <w:vAlign w:val="center"/>
           </w:tcPr>
           <w:p>
@@ -7693,6 +7746,9 @@
           <w:tcPr>
             <w:cnfStyle w:val="001000000000" w:firstRow="0" w:lastRow="0" w:firstColumn="1" w:lastColumn="0" w:oddVBand="0" w:evenVBand="0" w:oddHBand="0" w:evenHBand="0" w:firstRowFirstColumn="0" w:firstRowLastColumn="0" w:lastRowFirstColumn="0" w:lastRowLastColumn="0"/>
             <w:tcW w:w="4675" w:type="dxa"/>
+            <w:tcBorders>
+              <w:top w:val="single" w:sz="12" w:space="0" w:color="B2B9FF"/>
+            </w:tcBorders>
           </w:tcPr>
           <w:p>
             <w:pPr>
@@ -7719,6 +7775,9 @@
         <w:tc>
           <w:tcPr>
             <w:tcW w:w="1350" w:type="dxa"/>
+            <w:tcBorders>
+              <w:top w:val="single" w:sz="12" w:space="0" w:color="B2B9FF"/>
+            </w:tcBorders>
           </w:tcPr>
           <w:p>
             <w:pPr>
@@ -7744,6 +7803,9 @@
         <w:tc>
           <w:tcPr>
             <w:tcW w:w="1530" w:type="dxa"/>
+            <w:tcBorders>
+              <w:top w:val="single" w:sz="12" w:space="0" w:color="B2B9FF"/>
+            </w:tcBorders>
           </w:tcPr>
           <w:p>
             <w:pPr>
@@ -7769,6 +7831,9 @@
         <w:tc>
           <w:tcPr>
             <w:tcW w:w="1445" w:type="dxa"/>
+            <w:tcBorders>
+              <w:top w:val="single" w:sz="12" w:space="0" w:color="B2B9FF"/>
+            </w:tcBorders>
           </w:tcPr>
           <w:p>
             <w:pPr>
@@ -8405,6 +8470,14 @@
       <w:tblPr>
         <w:tblStyle w:val="GridTable1Light-Accent1"/>
         <w:tblW w:w="9000" w:type="dxa"/>
+        <w:tblBorders>
+          <w:top w:val="single" w:sz="4" w:space="0" w:color="B2B9FF"/>
+          <w:left w:val="single" w:sz="4" w:space="0" w:color="B2B9FF"/>
+          <w:bottom w:val="single" w:sz="4" w:space="0" w:color="B2B9FF"/>
+          <w:right w:val="single" w:sz="4" w:space="0" w:color="B2B9FF"/>
+          <w:insideH w:val="single" w:sz="4" w:space="0" w:color="B2B9FF"/>
+          <w:insideV w:val="single" w:sz="4" w:space="0" w:color="B2B9FF"/>
+        </w:tblBorders>
         <w:tblLayout w:type="fixed"/>
         <w:tblLook w:val="04A0" w:firstRow="1" w:lastRow="0" w:firstColumn="1" w:lastColumn="0" w:noHBand="0" w:noVBand="1"/>
         <w:tblDescription w:val="TABLE;QUALITY_TAGS_RULES_EVOLUTION;STD=MISRA-C-2012,LBL=violations"/>
@@ -8426,7 +8499,10 @@
           <w:tcPr>
             <w:cnfStyle w:val="001000000000" w:firstRow="0" w:lastRow="0" w:firstColumn="1" w:lastColumn="0" w:oddVBand="0" w:evenVBand="0" w:oddHBand="0" w:evenHBand="0" w:firstRowFirstColumn="0" w:firstRowLastColumn="0" w:lastRowFirstColumn="0" w:lastRowLastColumn="0"/>
             <w:tcW w:w="4675" w:type="dxa"/>
-            <w:shd w:val="clear" w:color="auto" w:fill="DBE5F1" w:themeFill="accent1" w:themeFillTint="33"/>
+            <w:tcBorders>
+              <w:bottom w:val="single" w:sz="12" w:space="0" w:color="B2B9FF"/>
+            </w:tcBorders>
+            <w:shd w:val="clear" w:color="auto" w:fill="C7C9E0"/>
             <w:vAlign w:val="center"/>
           </w:tcPr>
           <w:p>
@@ -8452,7 +8528,10 @@
         <w:tc>
           <w:tcPr>
             <w:tcW w:w="1350" w:type="dxa"/>
-            <w:shd w:val="clear" w:color="auto" w:fill="DBE5F1" w:themeFill="accent1" w:themeFillTint="33"/>
+            <w:tcBorders>
+              <w:bottom w:val="single" w:sz="12" w:space="0" w:color="B2B9FF"/>
+            </w:tcBorders>
+            <w:shd w:val="clear" w:color="auto" w:fill="C7C9E0"/>
             <w:vAlign w:val="center"/>
           </w:tcPr>
           <w:p>
@@ -8481,7 +8560,10 @@
         <w:tc>
           <w:tcPr>
             <w:tcW w:w="1530" w:type="dxa"/>
-            <w:shd w:val="clear" w:color="auto" w:fill="DBE5F1" w:themeFill="accent1" w:themeFillTint="33"/>
+            <w:tcBorders>
+              <w:bottom w:val="single" w:sz="12" w:space="0" w:color="B2B9FF"/>
+            </w:tcBorders>
+            <w:shd w:val="clear" w:color="auto" w:fill="C7C9E0"/>
             <w:vAlign w:val="center"/>
           </w:tcPr>
           <w:p>
@@ -8510,7 +8592,10 @@
         <w:tc>
           <w:tcPr>
             <w:tcW w:w="1445" w:type="dxa"/>
-            <w:shd w:val="clear" w:color="auto" w:fill="DBE5F1" w:themeFill="accent1" w:themeFillTint="33"/>
+            <w:tcBorders>
+              <w:bottom w:val="single" w:sz="12" w:space="0" w:color="B2B9FF"/>
+            </w:tcBorders>
+            <w:shd w:val="clear" w:color="auto" w:fill="C7C9E0"/>
             <w:vAlign w:val="center"/>
           </w:tcPr>
           <w:p>
@@ -8546,6 +8631,9 @@
           <w:tcPr>
             <w:cnfStyle w:val="001000000000" w:firstRow="0" w:lastRow="0" w:firstColumn="1" w:lastColumn="0" w:oddVBand="0" w:evenVBand="0" w:oddHBand="0" w:evenHBand="0" w:firstRowFirstColumn="0" w:firstRowLastColumn="0" w:lastRowFirstColumn="0" w:lastRowLastColumn="0"/>
             <w:tcW w:w="4675" w:type="dxa"/>
+            <w:tcBorders>
+              <w:top w:val="single" w:sz="12" w:space="0" w:color="B2B9FF"/>
+            </w:tcBorders>
           </w:tcPr>
           <w:p>
             <w:pPr>
@@ -8572,6 +8660,9 @@
         <w:tc>
           <w:tcPr>
             <w:tcW w:w="1350" w:type="dxa"/>
+            <w:tcBorders>
+              <w:top w:val="single" w:sz="12" w:space="0" w:color="B2B9FF"/>
+            </w:tcBorders>
           </w:tcPr>
           <w:p>
             <w:pPr>
@@ -8597,6 +8688,9 @@
         <w:tc>
           <w:tcPr>
             <w:tcW w:w="1530" w:type="dxa"/>
+            <w:tcBorders>
+              <w:top w:val="single" w:sz="12" w:space="0" w:color="B2B9FF"/>
+            </w:tcBorders>
           </w:tcPr>
           <w:p>
             <w:pPr>
@@ -8622,6 +8716,9 @@
         <w:tc>
           <w:tcPr>
             <w:tcW w:w="1445" w:type="dxa"/>
+            <w:tcBorders>
+              <w:top w:val="single" w:sz="12" w:space="0" w:color="B2B9FF"/>
+            </w:tcBorders>
           </w:tcPr>
           <w:p>
             <w:pPr>
@@ -9253,16 +9350,24 @@
     <w:tbl>
       <w:tblPr>
         <w:tblStyle w:val="GridTable1Light-Accent1"/>
-        <w:tblW w:w="9000" w:type="dxa"/>
+        <w:tblW w:w="7616" w:type="dxa"/>
+        <w:tblBorders>
+          <w:top w:val="single" w:sz="4" w:space="0" w:color="B2B9FF"/>
+          <w:left w:val="single" w:sz="4" w:space="0" w:color="B2B9FF"/>
+          <w:bottom w:val="single" w:sz="4" w:space="0" w:color="B2B9FF"/>
+          <w:right w:val="single" w:sz="4" w:space="0" w:color="B2B9FF"/>
+          <w:insideH w:val="single" w:sz="4" w:space="0" w:color="B2B9FF"/>
+          <w:insideV w:val="single" w:sz="4" w:space="0" w:color="B2B9FF"/>
+        </w:tblBorders>
         <w:tblLayout w:type="fixed"/>
         <w:tblLook w:val="04A0" w:firstRow="1" w:lastRow="0" w:firstColumn="1" w:lastColumn="0" w:noHBand="0" w:noVBand="1"/>
         <w:tblDescription w:val="TABLE;QUALITY_TAGS_RULES_EVOLUTION;STD=MISRA-CPP-2008,LBL=violations"/>
       </w:tblPr>
       <w:tblGrid>
-        <w:gridCol w:w="4675"/>
-        <w:gridCol w:w="1350"/>
-        <w:gridCol w:w="1530"/>
-        <w:gridCol w:w="1445"/>
+        <w:gridCol w:w="2330"/>
+        <w:gridCol w:w="1624"/>
+        <w:gridCol w:w="1795"/>
+        <w:gridCol w:w="1867"/>
       </w:tblGrid>
       <w:tr>
         <w:trPr>
@@ -9274,8 +9379,11 @@
         <w:tc>
           <w:tcPr>
             <w:cnfStyle w:val="001000000000" w:firstRow="0" w:lastRow="0" w:firstColumn="1" w:lastColumn="0" w:oddVBand="0" w:evenVBand="0" w:oddHBand="0" w:evenHBand="0" w:firstRowFirstColumn="0" w:firstRowLastColumn="0" w:lastRowFirstColumn="0" w:lastRowLastColumn="0"/>
-            <w:tcW w:w="4675" w:type="dxa"/>
-            <w:shd w:val="clear" w:color="auto" w:fill="DBE5F1" w:themeFill="accent1" w:themeFillTint="33"/>
+            <w:tcW w:w="2330" w:type="dxa"/>
+            <w:tcBorders>
+              <w:bottom w:val="single" w:sz="12" w:space="0" w:color="B2B9FF"/>
+            </w:tcBorders>
+            <w:shd w:val="clear" w:color="auto" w:fill="C7C9E0"/>
             <w:vAlign w:val="center"/>
           </w:tcPr>
           <w:p>
@@ -9300,8 +9408,11 @@
         </w:tc>
         <w:tc>
           <w:tcPr>
-            <w:tcW w:w="1350" w:type="dxa"/>
-            <w:shd w:val="clear" w:color="auto" w:fill="DBE5F1" w:themeFill="accent1" w:themeFillTint="33"/>
+            <w:tcW w:w="1624" w:type="dxa"/>
+            <w:tcBorders>
+              <w:bottom w:val="single" w:sz="12" w:space="0" w:color="B2B9FF"/>
+            </w:tcBorders>
+            <w:shd w:val="clear" w:color="auto" w:fill="C7C9E0"/>
             <w:vAlign w:val="center"/>
           </w:tcPr>
           <w:p>
@@ -9329,8 +9440,11 @@
         </w:tc>
         <w:tc>
           <w:tcPr>
-            <w:tcW w:w="1530" w:type="dxa"/>
-            <w:shd w:val="clear" w:color="auto" w:fill="DBE5F1" w:themeFill="accent1" w:themeFillTint="33"/>
+            <w:tcW w:w="1795" w:type="dxa"/>
+            <w:tcBorders>
+              <w:bottom w:val="single" w:sz="12" w:space="0" w:color="B2B9FF"/>
+            </w:tcBorders>
+            <w:shd w:val="clear" w:color="auto" w:fill="C7C9E0"/>
             <w:vAlign w:val="center"/>
           </w:tcPr>
           <w:p>
@@ -9358,8 +9472,11 @@
         </w:tc>
         <w:tc>
           <w:tcPr>
-            <w:tcW w:w="1445" w:type="dxa"/>
-            <w:shd w:val="clear" w:color="auto" w:fill="DBE5F1" w:themeFill="accent1" w:themeFillTint="33"/>
+            <w:tcW w:w="1867" w:type="dxa"/>
+            <w:tcBorders>
+              <w:bottom w:val="single" w:sz="12" w:space="0" w:color="B2B9FF"/>
+            </w:tcBorders>
+            <w:shd w:val="clear" w:color="auto" w:fill="C7C9E0"/>
             <w:vAlign w:val="center"/>
           </w:tcPr>
           <w:p>
@@ -9394,7 +9511,10 @@
         <w:tc>
           <w:tcPr>
             <w:cnfStyle w:val="001000000000" w:firstRow="0" w:lastRow="0" w:firstColumn="1" w:lastColumn="0" w:oddVBand="0" w:evenVBand="0" w:oddHBand="0" w:evenHBand="0" w:firstRowFirstColumn="0" w:firstRowLastColumn="0" w:lastRowFirstColumn="0" w:lastRowLastColumn="0"/>
-            <w:tcW w:w="4675" w:type="dxa"/>
+            <w:tcW w:w="2330" w:type="dxa"/>
+            <w:tcBorders>
+              <w:top w:val="single" w:sz="12" w:space="0" w:color="B2B9FF"/>
+            </w:tcBorders>
           </w:tcPr>
           <w:p>
             <w:pPr>
@@ -9420,7 +9540,10 @@
         </w:tc>
         <w:tc>
           <w:tcPr>
-            <w:tcW w:w="1350" w:type="dxa"/>
+            <w:tcW w:w="1624" w:type="dxa"/>
+            <w:tcBorders>
+              <w:top w:val="single" w:sz="12" w:space="0" w:color="B2B9FF"/>
+            </w:tcBorders>
           </w:tcPr>
           <w:p>
             <w:pPr>
@@ -9445,7 +9568,10 @@
         </w:tc>
         <w:tc>
           <w:tcPr>
-            <w:tcW w:w="1530" w:type="dxa"/>
+            <w:tcW w:w="1795" w:type="dxa"/>
+            <w:tcBorders>
+              <w:top w:val="single" w:sz="12" w:space="0" w:color="B2B9FF"/>
+            </w:tcBorders>
           </w:tcPr>
           <w:p>
             <w:pPr>
@@ -9470,7 +9596,10 @@
         </w:tc>
         <w:tc>
           <w:tcPr>
-            <w:tcW w:w="1445" w:type="dxa"/>
+            <w:tcW w:w="1867" w:type="dxa"/>
+            <w:tcBorders>
+              <w:top w:val="single" w:sz="12" w:space="0" w:color="B2B9FF"/>
+            </w:tcBorders>
           </w:tcPr>
           <w:p>
             <w:pPr>
@@ -9502,7 +9631,7 @@
         <w:tc>
           <w:tcPr>
             <w:cnfStyle w:val="001000000000" w:firstRow="0" w:lastRow="0" w:firstColumn="1" w:lastColumn="0" w:oddVBand="0" w:evenVBand="0" w:oddHBand="0" w:evenHBand="0" w:firstRowFirstColumn="0" w:firstRowLastColumn="0" w:lastRowFirstColumn="0" w:lastRowLastColumn="0"/>
-            <w:tcW w:w="4675" w:type="dxa"/>
+            <w:tcW w:w="2330" w:type="dxa"/>
           </w:tcPr>
           <w:p>
             <w:pPr>
@@ -9528,7 +9657,7 @@
         </w:tc>
         <w:tc>
           <w:tcPr>
-            <w:tcW w:w="1350" w:type="dxa"/>
+            <w:tcW w:w="1624" w:type="dxa"/>
           </w:tcPr>
           <w:p>
             <w:pPr>
@@ -9553,7 +9682,7 @@
         </w:tc>
         <w:tc>
           <w:tcPr>
-            <w:tcW w:w="1530" w:type="dxa"/>
+            <w:tcW w:w="1795" w:type="dxa"/>
           </w:tcPr>
           <w:p>
             <w:pPr>
@@ -9578,7 +9707,7 @@
         </w:tc>
         <w:tc>
           <w:tcPr>
-            <w:tcW w:w="1445" w:type="dxa"/>
+            <w:tcW w:w="1867" w:type="dxa"/>
           </w:tcPr>
           <w:p>
             <w:pPr>
@@ -9610,7 +9739,7 @@
         <w:tc>
           <w:tcPr>
             <w:cnfStyle w:val="001000000000" w:firstRow="0" w:lastRow="0" w:firstColumn="1" w:lastColumn="0" w:oddVBand="0" w:evenVBand="0" w:oddHBand="0" w:evenHBand="0" w:firstRowFirstColumn="0" w:firstRowLastColumn="0" w:lastRowFirstColumn="0" w:lastRowLastColumn="0"/>
-            <w:tcW w:w="4675" w:type="dxa"/>
+            <w:tcW w:w="2330" w:type="dxa"/>
           </w:tcPr>
           <w:p>
             <w:pPr>
@@ -9636,7 +9765,7 @@
         </w:tc>
         <w:tc>
           <w:tcPr>
-            <w:tcW w:w="1350" w:type="dxa"/>
+            <w:tcW w:w="1624" w:type="dxa"/>
           </w:tcPr>
           <w:p>
             <w:pPr>
@@ -9661,7 +9790,7 @@
         </w:tc>
         <w:tc>
           <w:tcPr>
-            <w:tcW w:w="1530" w:type="dxa"/>
+            <w:tcW w:w="1795" w:type="dxa"/>
           </w:tcPr>
           <w:p>
             <w:pPr>
@@ -9686,7 +9815,7 @@
         </w:tc>
         <w:tc>
           <w:tcPr>
-            <w:tcW w:w="1445" w:type="dxa"/>
+            <w:tcW w:w="1867" w:type="dxa"/>
           </w:tcPr>
           <w:p>
             <w:pPr>
@@ -9718,7 +9847,7 @@
         <w:tc>
           <w:tcPr>
             <w:cnfStyle w:val="001000000000" w:firstRow="0" w:lastRow="0" w:firstColumn="1" w:lastColumn="0" w:oddVBand="0" w:evenVBand="0" w:oddHBand="0" w:evenHBand="0" w:firstRowFirstColumn="0" w:firstRowLastColumn="0" w:lastRowFirstColumn="0" w:lastRowLastColumn="0"/>
-            <w:tcW w:w="4675" w:type="dxa"/>
+            <w:tcW w:w="2330" w:type="dxa"/>
           </w:tcPr>
           <w:p>
             <w:pPr>
@@ -9744,7 +9873,7 @@
         </w:tc>
         <w:tc>
           <w:tcPr>
-            <w:tcW w:w="1350" w:type="dxa"/>
+            <w:tcW w:w="1624" w:type="dxa"/>
           </w:tcPr>
           <w:p>
             <w:pPr>
@@ -9769,7 +9898,7 @@
         </w:tc>
         <w:tc>
           <w:tcPr>
-            <w:tcW w:w="1530" w:type="dxa"/>
+            <w:tcW w:w="1795" w:type="dxa"/>
           </w:tcPr>
           <w:p>
             <w:pPr>
@@ -9794,7 +9923,7 @@
         </w:tc>
         <w:tc>
           <w:tcPr>
-            <w:tcW w:w="1445" w:type="dxa"/>
+            <w:tcW w:w="1867" w:type="dxa"/>
           </w:tcPr>
           <w:p>
             <w:pPr>
@@ -9826,7 +9955,7 @@
         <w:tc>
           <w:tcPr>
             <w:cnfStyle w:val="001000000000" w:firstRow="0" w:lastRow="0" w:firstColumn="1" w:lastColumn="0" w:oddVBand="0" w:evenVBand="0" w:oddHBand="0" w:evenHBand="0" w:firstRowFirstColumn="0" w:firstRowLastColumn="0" w:lastRowFirstColumn="0" w:lastRowLastColumn="0"/>
-            <w:tcW w:w="4675" w:type="dxa"/>
+            <w:tcW w:w="2330" w:type="dxa"/>
           </w:tcPr>
           <w:p>
             <w:pPr>
@@ -9852,7 +9981,7 @@
         </w:tc>
         <w:tc>
           <w:tcPr>
-            <w:tcW w:w="1350" w:type="dxa"/>
+            <w:tcW w:w="1624" w:type="dxa"/>
           </w:tcPr>
           <w:p>
             <w:pPr>
@@ -9877,7 +10006,7 @@
         </w:tc>
         <w:tc>
           <w:tcPr>
-            <w:tcW w:w="1530" w:type="dxa"/>
+            <w:tcW w:w="1795" w:type="dxa"/>
           </w:tcPr>
           <w:p>
             <w:pPr>
@@ -9902,7 +10031,7 @@
         </w:tc>
         <w:tc>
           <w:tcPr>
-            <w:tcW w:w="1445" w:type="dxa"/>
+            <w:tcW w:w="1867" w:type="dxa"/>
           </w:tcPr>
           <w:p>
             <w:pPr>
@@ -9997,7 +10126,6 @@
     <w:p>
       <w:pPr>
         <w:pStyle w:val="Heading1"/>
-        <w:ind w:right="657"/>
       </w:pPr>
       <w:bookmarkStart w:id="65" w:name="_Toc531862419"/>
       <w:bookmarkStart w:id="66" w:name="_Toc14696283"/>
@@ -10031,6 +10159,9 @@
     <w:p>
       <w:pPr>
         <w:pStyle w:val="Heading2"/>
+        <w:pBdr>
+          <w:bottom w:val="single" w:sz="6" w:space="1" w:color="829AB2"/>
+        </w:pBdr>
         <w:spacing w:after="0"/>
         <w:ind w:left="540" w:right="657" w:hanging="540"/>
         <w:rPr>
@@ -10072,15 +10203,7 @@
         <w:ind w:right="657"/>
       </w:pPr>
       <w:r>
-        <w:t xml:space="preserve">Software Intelligence creates understanding into software architecture, end to end transaction flows, data access patterns and more, helping teams work confidently and faster. Hundreds of companies rely on CAST Software Intelligence to improve end-user satisfaction and time-to-market, prevent business </w:t>
-      </w:r>
-      <w:proofErr w:type="gramStart"/>
-      <w:r>
-        <w:t>disruption</w:t>
-      </w:r>
-      <w:proofErr w:type="gramEnd"/>
-      <w:r>
-        <w:t xml:space="preserve"> and reduce cost, enabling them to move past today’s obstacles and to tackle the next wave of innovation.</w:t>
+        <w:t>Software Intelligence creates understanding into software architecture, end to end transaction flows, data access patterns and more, helping teams work confidently and faster. Hundreds of companies rely on CAST Software Intelligence to improve end-user satisfaction and time-to-market, prevent business disruption and reduce cost, enabling them to move past today’s obstacles and to tackle the next wave of innovation.</w:t>
       </w:r>
     </w:p>
     <w:p>
@@ -10092,7 +10215,7 @@
       <w:pPr>
         <w:ind w:right="657"/>
       </w:pPr>
-      <w:hyperlink r:id="rId11" w:history="1">
+      <w:hyperlink r:id="rId12" w:history="1">
         <w:r>
           <w:rPr>
             <w:rStyle w:val="Hyperlink"/>
@@ -10116,9 +10239,9 @@
       </w:pPr>
     </w:p>
     <w:sectPr>
-      <w:headerReference w:type="default" r:id="rId12"/>
-      <w:footerReference w:type="default" r:id="rId13"/>
-      <w:headerReference w:type="first" r:id="rId14"/>
+      <w:headerReference w:type="default" r:id="rId13"/>
+      <w:footerReference w:type="default" r:id="rId14"/>
+      <w:headerReference w:type="first" r:id="rId15"/>
       <w:pgSz w:w="11907" w:h="16840" w:code="9"/>
       <w:pgMar w:top="851" w:right="540" w:bottom="1418" w:left="1440" w:header="630" w:footer="312" w:gutter="0"/>
       <w:pgNumType w:start="1"/>
@@ -10131,7 +10254,7 @@
 </file>
 
 <file path=word/endnotes.xml><?xml version="1.0" encoding="utf-8"?>
-<w:endnotes xmlns:wpc="http://schemas.microsoft.com/office/word/2010/wordprocessingCanvas" xmlns:cx="http://schemas.microsoft.com/office/drawing/2014/chartex" xmlns:cx1="http://schemas.microsoft.com/office/drawing/2015/9/8/chartex" xmlns:cx2="http://schemas.microsoft.com/office/drawing/2015/10/21/chartex" xmlns:cx3="http://schemas.microsoft.com/office/drawing/2016/5/9/chartex" xmlns:cx4="http://schemas.microsoft.com/office/drawing/2016/5/10/chartex" xmlns:cx5="http://schemas.microsoft.com/office/drawing/2016/5/11/chartex" xmlns:cx6="http://schemas.microsoft.com/office/drawing/2016/5/12/chartex" xmlns:cx7="http://schemas.microsoft.com/office/drawing/2016/5/13/chartex" xmlns:cx8="http://schemas.microsoft.com/office/drawing/2016/5/14/chartex" xmlns:mc="http://schemas.openxmlformats.org/markup-compatibility/2006" xmlns:aink="http://schemas.microsoft.com/office/drawing/2016/ink" xmlns:am3d="http://schemas.microsoft.com/office/drawing/2017/model3d" xmlns:o="urn:schemas-microsoft-com:office:office" xmlns:r="http://schemas.openxmlformats.org/officeDocument/2006/relationships" xmlns:m="http://schemas.openxmlformats.org/officeDocument/2006/math" xmlns:v="urn:schemas-microsoft-com:vml" xmlns:wp14="http://schemas.microsoft.com/office/word/2010/wordprocessingDrawing" xmlns:wp="http://schemas.openxmlformats.org/drawingml/2006/wordprocessingDrawing" xmlns:w10="urn:schemas-microsoft-com:office:word" xmlns:w="http://schemas.openxmlformats.org/wordprocessingml/2006/main" xmlns:w14="http://schemas.microsoft.com/office/word/2010/wordml" xmlns:w15="http://schemas.microsoft.com/office/word/2012/wordml" xmlns:w16cex="http://schemas.microsoft.com/office/word/2018/wordml/cex" xmlns:w16cid="http://schemas.microsoft.com/office/word/2016/wordml/cid" xmlns:w16="http://schemas.microsoft.com/office/word/2018/wordml" xmlns:w16se="http://schemas.microsoft.com/office/word/2015/wordml/symex" xmlns:wpg="http://schemas.microsoft.com/office/word/2010/wordprocessingGroup" xmlns:wpi="http://schemas.microsoft.com/office/word/2010/wordprocessingInk" xmlns:wne="http://schemas.microsoft.com/office/word/2006/wordml" xmlns:wps="http://schemas.microsoft.com/office/word/2010/wordprocessingShape" mc:Ignorable="w14 w15 w16se w16cid w16 w16cex wp14">
+<w:endnotes xmlns:wpc="http://schemas.microsoft.com/office/word/2010/wordprocessingCanvas" xmlns:cx="http://schemas.microsoft.com/office/drawing/2014/chartex" xmlns:cx1="http://schemas.microsoft.com/office/drawing/2015/9/8/chartex" xmlns:cx2="http://schemas.microsoft.com/office/drawing/2015/10/21/chartex" xmlns:cx3="http://schemas.microsoft.com/office/drawing/2016/5/9/chartex" xmlns:cx4="http://schemas.microsoft.com/office/drawing/2016/5/10/chartex" xmlns:cx5="http://schemas.microsoft.com/office/drawing/2016/5/11/chartex" xmlns:cx6="http://schemas.microsoft.com/office/drawing/2016/5/12/chartex" xmlns:cx7="http://schemas.microsoft.com/office/drawing/2016/5/13/chartex" xmlns:cx8="http://schemas.microsoft.com/office/drawing/2016/5/14/chartex" xmlns:mc="http://schemas.openxmlformats.org/markup-compatibility/2006" xmlns:aink="http://schemas.microsoft.com/office/drawing/2016/ink" xmlns:am3d="http://schemas.microsoft.com/office/drawing/2017/model3d" xmlns:o="urn:schemas-microsoft-com:office:office" xmlns:oel="http://schemas.microsoft.com/office/2019/extlst" xmlns:r="http://schemas.openxmlformats.org/officeDocument/2006/relationships" xmlns:m="http://schemas.openxmlformats.org/officeDocument/2006/math" xmlns:v="urn:schemas-microsoft-com:vml" xmlns:wp14="http://schemas.microsoft.com/office/word/2010/wordprocessingDrawing" xmlns:wp="http://schemas.openxmlformats.org/drawingml/2006/wordprocessingDrawing" xmlns:w10="urn:schemas-microsoft-com:office:word" xmlns:w="http://schemas.openxmlformats.org/wordprocessingml/2006/main" xmlns:w14="http://schemas.microsoft.com/office/word/2010/wordml" xmlns:w15="http://schemas.microsoft.com/office/word/2012/wordml" xmlns:w16cex="http://schemas.microsoft.com/office/word/2018/wordml/cex" xmlns:w16cid="http://schemas.microsoft.com/office/word/2016/wordml/cid" xmlns:w16="http://schemas.microsoft.com/office/word/2018/wordml" xmlns:w16du="http://schemas.microsoft.com/office/word/2023/wordml/word16du" xmlns:w16sdtdh="http://schemas.microsoft.com/office/word/2020/wordml/sdtdatahash" xmlns:w16sdtfl="http://schemas.microsoft.com/office/word/2024/wordml/sdtformatlock" xmlns:w16se="http://schemas.microsoft.com/office/word/2015/wordml/symex" xmlns:wpg="http://schemas.microsoft.com/office/word/2010/wordprocessingGroup" xmlns:wpi="http://schemas.microsoft.com/office/word/2010/wordprocessingInk" xmlns:wne="http://schemas.microsoft.com/office/word/2006/wordml" xmlns:wps="http://schemas.microsoft.com/office/word/2010/wordprocessingShape" mc:Ignorable="w14 w15 w16se w16cid w16 w16cex w16sdtdh w16sdtfl w16du wp14">
   <w:endnote w:type="separator" w:id="-1">
     <w:p>
       <w:r>
@@ -10150,7 +10273,7 @@
 </file>
 
 <file path=word/footer1.xml><?xml version="1.0" encoding="utf-8"?>
-<w:ftr xmlns:wpc="http://schemas.microsoft.com/office/word/2010/wordprocessingCanvas" xmlns:cx="http://schemas.microsoft.com/office/drawing/2014/chartex" xmlns:cx1="http://schemas.microsoft.com/office/drawing/2015/9/8/chartex" xmlns:cx2="http://schemas.microsoft.com/office/drawing/2015/10/21/chartex" xmlns:cx3="http://schemas.microsoft.com/office/drawing/2016/5/9/chartex" xmlns:cx4="http://schemas.microsoft.com/office/drawing/2016/5/10/chartex" xmlns:cx5="http://schemas.microsoft.com/office/drawing/2016/5/11/chartex" xmlns:cx6="http://schemas.microsoft.com/office/drawing/2016/5/12/chartex" xmlns:cx7="http://schemas.microsoft.com/office/drawing/2016/5/13/chartex" xmlns:cx8="http://schemas.microsoft.com/office/drawing/2016/5/14/chartex" xmlns:mc="http://schemas.openxmlformats.org/markup-compatibility/2006" xmlns:aink="http://schemas.microsoft.com/office/drawing/2016/ink" xmlns:am3d="http://schemas.microsoft.com/office/drawing/2017/model3d" xmlns:o="urn:schemas-microsoft-com:office:office" xmlns:r="http://schemas.openxmlformats.org/officeDocument/2006/relationships" xmlns:m="http://schemas.openxmlformats.org/officeDocument/2006/math" xmlns:v="urn:schemas-microsoft-com:vml" xmlns:wp14="http://schemas.microsoft.com/office/word/2010/wordprocessingDrawing" xmlns:wp="http://schemas.openxmlformats.org/drawingml/2006/wordprocessingDrawing" xmlns:w10="urn:schemas-microsoft-com:office:word" xmlns:w="http://schemas.openxmlformats.org/wordprocessingml/2006/main" xmlns:w14="http://schemas.microsoft.com/office/word/2010/wordml" xmlns:w15="http://schemas.microsoft.com/office/word/2012/wordml" xmlns:w16cex="http://schemas.microsoft.com/office/word/2018/wordml/cex" xmlns:w16cid="http://schemas.microsoft.com/office/word/2016/wordml/cid" xmlns:w16="http://schemas.microsoft.com/office/word/2018/wordml" xmlns:w16se="http://schemas.microsoft.com/office/word/2015/wordml/symex" xmlns:wpg="http://schemas.microsoft.com/office/word/2010/wordprocessingGroup" xmlns:wpi="http://schemas.microsoft.com/office/word/2010/wordprocessingInk" xmlns:wne="http://schemas.microsoft.com/office/word/2006/wordml" xmlns:wps="http://schemas.microsoft.com/office/word/2010/wordprocessingShape" mc:Ignorable="w14 w15 w16se w16cid w16 w16cex wp14">
+<w:ftr xmlns:wpc="http://schemas.microsoft.com/office/word/2010/wordprocessingCanvas" xmlns:cx="http://schemas.microsoft.com/office/drawing/2014/chartex" xmlns:cx1="http://schemas.microsoft.com/office/drawing/2015/9/8/chartex" xmlns:cx2="http://schemas.microsoft.com/office/drawing/2015/10/21/chartex" xmlns:cx3="http://schemas.microsoft.com/office/drawing/2016/5/9/chartex" xmlns:cx4="http://schemas.microsoft.com/office/drawing/2016/5/10/chartex" xmlns:cx5="http://schemas.microsoft.com/office/drawing/2016/5/11/chartex" xmlns:cx6="http://schemas.microsoft.com/office/drawing/2016/5/12/chartex" xmlns:cx7="http://schemas.microsoft.com/office/drawing/2016/5/13/chartex" xmlns:cx8="http://schemas.microsoft.com/office/drawing/2016/5/14/chartex" xmlns:mc="http://schemas.openxmlformats.org/markup-compatibility/2006" xmlns:aink="http://schemas.microsoft.com/office/drawing/2016/ink" xmlns:am3d="http://schemas.microsoft.com/office/drawing/2017/model3d" xmlns:o="urn:schemas-microsoft-com:office:office" xmlns:oel="http://schemas.microsoft.com/office/2019/extlst" xmlns:r="http://schemas.openxmlformats.org/officeDocument/2006/relationships" xmlns:m="http://schemas.openxmlformats.org/officeDocument/2006/math" xmlns:v="urn:schemas-microsoft-com:vml" xmlns:wp14="http://schemas.microsoft.com/office/word/2010/wordprocessingDrawing" xmlns:wp="http://schemas.openxmlformats.org/drawingml/2006/wordprocessingDrawing" xmlns:w10="urn:schemas-microsoft-com:office:word" xmlns:w="http://schemas.openxmlformats.org/wordprocessingml/2006/main" xmlns:w14="http://schemas.microsoft.com/office/word/2010/wordml" xmlns:w15="http://schemas.microsoft.com/office/word/2012/wordml" xmlns:w16cex="http://schemas.microsoft.com/office/word/2018/wordml/cex" xmlns:w16cid="http://schemas.microsoft.com/office/word/2016/wordml/cid" xmlns:w16="http://schemas.microsoft.com/office/word/2018/wordml" xmlns:w16du="http://schemas.microsoft.com/office/word/2023/wordml/word16du" xmlns:w16sdtdh="http://schemas.microsoft.com/office/word/2020/wordml/sdtdatahash" xmlns:w16sdtfl="http://schemas.microsoft.com/office/word/2024/wordml/sdtformatlock" xmlns:w16se="http://schemas.microsoft.com/office/word/2015/wordml/symex" xmlns:wpg="http://schemas.microsoft.com/office/word/2010/wordprocessingGroup" xmlns:wpi="http://schemas.microsoft.com/office/word/2010/wordprocessingInk" xmlns:wne="http://schemas.microsoft.com/office/word/2006/wordml" xmlns:wps="http://schemas.microsoft.com/office/word/2010/wordprocessingShape" mc:Ignorable="w14 w15 w16se w16cid w16 w16cex w16sdtdh w16sdtfl w16du wp14">
   <w:p>
     <w:pPr>
       <w:pStyle w:val="Footer"/>
@@ -10184,13 +10307,20 @@
     <w:r>
       <w:rPr>
         <w:noProof/>
-        <w:lang w:eastAsia="en-US"/>
       </w:rPr>
       <w:drawing>
-        <wp:inline distT="0" distB="0" distL="0" distR="0" wp14:anchorId="2591E445" wp14:editId="64B07323">
-          <wp:extent cx="1157826" cy="226934"/>
-          <wp:effectExtent l="0" t="0" r="4445" b="1905"/>
-          <wp:docPr id="84" name="Picture 84"/>
+        <wp:anchor distT="0" distB="0" distL="114300" distR="114300" simplePos="0" relativeHeight="251658240" behindDoc="0" locked="0" layoutInCell="1" allowOverlap="1" wp14:anchorId="07AEE7C5" wp14:editId="3FC1D82A">
+          <wp:simplePos x="0" y="0"/>
+          <wp:positionH relativeFrom="margin">
+            <wp:posOffset>-635</wp:posOffset>
+          </wp:positionH>
+          <wp:positionV relativeFrom="paragraph">
+            <wp:posOffset>121396</wp:posOffset>
+          </wp:positionV>
+          <wp:extent cx="754380" cy="266065"/>
+          <wp:effectExtent l="0" t="0" r="0" b="0"/>
+          <wp:wrapNone/>
+          <wp:docPr id="649262500" name="Picture 33"/>
           <wp:cNvGraphicFramePr>
             <a:graphicFrameLocks xmlns:a="http://schemas.openxmlformats.org/drawingml/2006/main" noChangeAspect="1"/>
           </wp:cNvGraphicFramePr>
@@ -10198,10 +10328,8 @@
             <a:graphicData uri="http://schemas.openxmlformats.org/drawingml/2006/picture">
               <pic:pic xmlns:pic="http://schemas.openxmlformats.org/drawingml/2006/picture">
                 <pic:nvPicPr>
-                  <pic:cNvPr id="0" name="Picture 1" descr="C:\Users\DCH\Documents\DCH\PM\2 - Dashboard\Report\CAST_grey_50_bl.jpg"/>
-                  <pic:cNvPicPr>
-                    <a:picLocks noChangeAspect="1" noChangeArrowheads="1"/>
-                  </pic:cNvPicPr>
+                  <pic:cNvPr id="649262500" name="Picture 649262500"/>
+                  <pic:cNvPicPr/>
                 </pic:nvPicPr>
                 <pic:blipFill>
                   <a:blip r:embed="rId1">
@@ -10215,23 +10343,25 @@
                     <a:fillRect/>
                   </a:stretch>
                 </pic:blipFill>
-                <pic:spPr bwMode="auto">
+                <pic:spPr>
                   <a:xfrm>
                     <a:off x="0" y="0"/>
-                    <a:ext cx="1157826" cy="226934"/>
+                    <a:ext cx="754380" cy="266065"/>
                   </a:xfrm>
                   <a:prstGeom prst="rect">
                     <a:avLst/>
                   </a:prstGeom>
-                  <a:noFill/>
-                  <a:ln>
-                    <a:noFill/>
-                  </a:ln>
                 </pic:spPr>
               </pic:pic>
             </a:graphicData>
           </a:graphic>
-        </wp:inline>
+          <wp14:sizeRelH relativeFrom="page">
+            <wp14:pctWidth>0</wp14:pctWidth>
+          </wp14:sizeRelH>
+          <wp14:sizeRelV relativeFrom="page">
+            <wp14:pctHeight>0</wp14:pctHeight>
+          </wp14:sizeRelV>
+        </wp:anchor>
       </w:drawing>
     </w:r>
     <w:r>
@@ -10257,6 +10387,9 @@
     </w:r>
     <w:r>
       <w:tab/>
+    </w:r>
+    <w:r>
+      <w:ptab w:relativeTo="margin" w:alignment="right" w:leader="none"/>
     </w:r>
     <w:r>
       <w:rPr>
@@ -10344,7 +10477,7 @@
 </file>
 
 <file path=word/footnotes.xml><?xml version="1.0" encoding="utf-8"?>
-<w:footnotes xmlns:wpc="http://schemas.microsoft.com/office/word/2010/wordprocessingCanvas" xmlns:cx="http://schemas.microsoft.com/office/drawing/2014/chartex" xmlns:cx1="http://schemas.microsoft.com/office/drawing/2015/9/8/chartex" xmlns:cx2="http://schemas.microsoft.com/office/drawing/2015/10/21/chartex" xmlns:cx3="http://schemas.microsoft.com/office/drawing/2016/5/9/chartex" xmlns:cx4="http://schemas.microsoft.com/office/drawing/2016/5/10/chartex" xmlns:cx5="http://schemas.microsoft.com/office/drawing/2016/5/11/chartex" xmlns:cx6="http://schemas.microsoft.com/office/drawing/2016/5/12/chartex" xmlns:cx7="http://schemas.microsoft.com/office/drawing/2016/5/13/chartex" xmlns:cx8="http://schemas.microsoft.com/office/drawing/2016/5/14/chartex" xmlns:mc="http://schemas.openxmlformats.org/markup-compatibility/2006" xmlns:aink="http://schemas.microsoft.com/office/drawing/2016/ink" xmlns:am3d="http://schemas.microsoft.com/office/drawing/2017/model3d" xmlns:o="urn:schemas-microsoft-com:office:office" xmlns:r="http://schemas.openxmlformats.org/officeDocument/2006/relationships" xmlns:m="http://schemas.openxmlformats.org/officeDocument/2006/math" xmlns:v="urn:schemas-microsoft-com:vml" xmlns:wp14="http://schemas.microsoft.com/office/word/2010/wordprocessingDrawing" xmlns:wp="http://schemas.openxmlformats.org/drawingml/2006/wordprocessingDrawing" xmlns:w10="urn:schemas-microsoft-com:office:word" xmlns:w="http://schemas.openxmlformats.org/wordprocessingml/2006/main" xmlns:w14="http://schemas.microsoft.com/office/word/2010/wordml" xmlns:w15="http://schemas.microsoft.com/office/word/2012/wordml" xmlns:w16cex="http://schemas.microsoft.com/office/word/2018/wordml/cex" xmlns:w16cid="http://schemas.microsoft.com/office/word/2016/wordml/cid" xmlns:w16="http://schemas.microsoft.com/office/word/2018/wordml" xmlns:w16se="http://schemas.microsoft.com/office/word/2015/wordml/symex" xmlns:wpg="http://schemas.microsoft.com/office/word/2010/wordprocessingGroup" xmlns:wpi="http://schemas.microsoft.com/office/word/2010/wordprocessingInk" xmlns:wne="http://schemas.microsoft.com/office/word/2006/wordml" xmlns:wps="http://schemas.microsoft.com/office/word/2010/wordprocessingShape" mc:Ignorable="w14 w15 w16se w16cid w16 w16cex wp14">
+<w:footnotes xmlns:wpc="http://schemas.microsoft.com/office/word/2010/wordprocessingCanvas" xmlns:cx="http://schemas.microsoft.com/office/drawing/2014/chartex" xmlns:cx1="http://schemas.microsoft.com/office/drawing/2015/9/8/chartex" xmlns:cx2="http://schemas.microsoft.com/office/drawing/2015/10/21/chartex" xmlns:cx3="http://schemas.microsoft.com/office/drawing/2016/5/9/chartex" xmlns:cx4="http://schemas.microsoft.com/office/drawing/2016/5/10/chartex" xmlns:cx5="http://schemas.microsoft.com/office/drawing/2016/5/11/chartex" xmlns:cx6="http://schemas.microsoft.com/office/drawing/2016/5/12/chartex" xmlns:cx7="http://schemas.microsoft.com/office/drawing/2016/5/13/chartex" xmlns:cx8="http://schemas.microsoft.com/office/drawing/2016/5/14/chartex" xmlns:mc="http://schemas.openxmlformats.org/markup-compatibility/2006" xmlns:aink="http://schemas.microsoft.com/office/drawing/2016/ink" xmlns:am3d="http://schemas.microsoft.com/office/drawing/2017/model3d" xmlns:o="urn:schemas-microsoft-com:office:office" xmlns:oel="http://schemas.microsoft.com/office/2019/extlst" xmlns:r="http://schemas.openxmlformats.org/officeDocument/2006/relationships" xmlns:m="http://schemas.openxmlformats.org/officeDocument/2006/math" xmlns:v="urn:schemas-microsoft-com:vml" xmlns:wp14="http://schemas.microsoft.com/office/word/2010/wordprocessingDrawing" xmlns:wp="http://schemas.openxmlformats.org/drawingml/2006/wordprocessingDrawing" xmlns:w10="urn:schemas-microsoft-com:office:word" xmlns:w="http://schemas.openxmlformats.org/wordprocessingml/2006/main" xmlns:w14="http://schemas.microsoft.com/office/word/2010/wordml" xmlns:w15="http://schemas.microsoft.com/office/word/2012/wordml" xmlns:w16cex="http://schemas.microsoft.com/office/word/2018/wordml/cex" xmlns:w16cid="http://schemas.microsoft.com/office/word/2016/wordml/cid" xmlns:w16="http://schemas.microsoft.com/office/word/2018/wordml" xmlns:w16du="http://schemas.microsoft.com/office/word/2023/wordml/word16du" xmlns:w16sdtdh="http://schemas.microsoft.com/office/word/2020/wordml/sdtdatahash" xmlns:w16sdtfl="http://schemas.microsoft.com/office/word/2024/wordml/sdtformatlock" xmlns:w16se="http://schemas.microsoft.com/office/word/2015/wordml/symex" xmlns:wpg="http://schemas.microsoft.com/office/word/2010/wordprocessingGroup" xmlns:wpi="http://schemas.microsoft.com/office/word/2010/wordprocessingInk" xmlns:wne="http://schemas.microsoft.com/office/word/2006/wordml" xmlns:wps="http://schemas.microsoft.com/office/word/2010/wordprocessingShape" mc:Ignorable="w14 w15 w16se w16cid w16 w16cex w16sdtdh w16sdtfl w16du wp14">
   <w:footnote w:type="separator" w:id="-1">
     <w:p>
       <w:r>
@@ -10363,7 +10496,7 @@
 </file>
 
 <file path=word/header1.xml><?xml version="1.0" encoding="utf-8"?>
-<w:hdr xmlns:wpc="http://schemas.microsoft.com/office/word/2010/wordprocessingCanvas" xmlns:cx="http://schemas.microsoft.com/office/drawing/2014/chartex" xmlns:cx1="http://schemas.microsoft.com/office/drawing/2015/9/8/chartex" xmlns:cx2="http://schemas.microsoft.com/office/drawing/2015/10/21/chartex" xmlns:cx3="http://schemas.microsoft.com/office/drawing/2016/5/9/chartex" xmlns:cx4="http://schemas.microsoft.com/office/drawing/2016/5/10/chartex" xmlns:cx5="http://schemas.microsoft.com/office/drawing/2016/5/11/chartex" xmlns:cx6="http://schemas.microsoft.com/office/drawing/2016/5/12/chartex" xmlns:cx7="http://schemas.microsoft.com/office/drawing/2016/5/13/chartex" xmlns:cx8="http://schemas.microsoft.com/office/drawing/2016/5/14/chartex" xmlns:mc="http://schemas.openxmlformats.org/markup-compatibility/2006" xmlns:aink="http://schemas.microsoft.com/office/drawing/2016/ink" xmlns:am3d="http://schemas.microsoft.com/office/drawing/2017/model3d" xmlns:o="urn:schemas-microsoft-com:office:office" xmlns:r="http://schemas.openxmlformats.org/officeDocument/2006/relationships" xmlns:m="http://schemas.openxmlformats.org/officeDocument/2006/math" xmlns:v="urn:schemas-microsoft-com:vml" xmlns:wp14="http://schemas.microsoft.com/office/word/2010/wordprocessingDrawing" xmlns:wp="http://schemas.openxmlformats.org/drawingml/2006/wordprocessingDrawing" xmlns:w10="urn:schemas-microsoft-com:office:word" xmlns:w="http://schemas.openxmlformats.org/wordprocessingml/2006/main" xmlns:w14="http://schemas.microsoft.com/office/word/2010/wordml" xmlns:w15="http://schemas.microsoft.com/office/word/2012/wordml" xmlns:w16cex="http://schemas.microsoft.com/office/word/2018/wordml/cex" xmlns:w16cid="http://schemas.microsoft.com/office/word/2016/wordml/cid" xmlns:w16="http://schemas.microsoft.com/office/word/2018/wordml" xmlns:w16se="http://schemas.microsoft.com/office/word/2015/wordml/symex" xmlns:wpg="http://schemas.microsoft.com/office/word/2010/wordprocessingGroup" xmlns:wpi="http://schemas.microsoft.com/office/word/2010/wordprocessingInk" xmlns:wne="http://schemas.microsoft.com/office/word/2006/wordml" xmlns:wps="http://schemas.microsoft.com/office/word/2010/wordprocessingShape" mc:Ignorable="w14 w15 w16se w16cid w16 w16cex wp14">
+<w:hdr xmlns:wpc="http://schemas.microsoft.com/office/word/2010/wordprocessingCanvas" xmlns:cx="http://schemas.microsoft.com/office/drawing/2014/chartex" xmlns:cx1="http://schemas.microsoft.com/office/drawing/2015/9/8/chartex" xmlns:cx2="http://schemas.microsoft.com/office/drawing/2015/10/21/chartex" xmlns:cx3="http://schemas.microsoft.com/office/drawing/2016/5/9/chartex" xmlns:cx4="http://schemas.microsoft.com/office/drawing/2016/5/10/chartex" xmlns:cx5="http://schemas.microsoft.com/office/drawing/2016/5/11/chartex" xmlns:cx6="http://schemas.microsoft.com/office/drawing/2016/5/12/chartex" xmlns:cx7="http://schemas.microsoft.com/office/drawing/2016/5/13/chartex" xmlns:cx8="http://schemas.microsoft.com/office/drawing/2016/5/14/chartex" xmlns:mc="http://schemas.openxmlformats.org/markup-compatibility/2006" xmlns:aink="http://schemas.microsoft.com/office/drawing/2016/ink" xmlns:am3d="http://schemas.microsoft.com/office/drawing/2017/model3d" xmlns:o="urn:schemas-microsoft-com:office:office" xmlns:oel="http://schemas.microsoft.com/office/2019/extlst" xmlns:r="http://schemas.openxmlformats.org/officeDocument/2006/relationships" xmlns:m="http://schemas.openxmlformats.org/officeDocument/2006/math" xmlns:v="urn:schemas-microsoft-com:vml" xmlns:wp14="http://schemas.microsoft.com/office/word/2010/wordprocessingDrawing" xmlns:wp="http://schemas.openxmlformats.org/drawingml/2006/wordprocessingDrawing" xmlns:w10="urn:schemas-microsoft-com:office:word" xmlns:w="http://schemas.openxmlformats.org/wordprocessingml/2006/main" xmlns:w14="http://schemas.microsoft.com/office/word/2010/wordml" xmlns:w15="http://schemas.microsoft.com/office/word/2012/wordml" xmlns:w16cex="http://schemas.microsoft.com/office/word/2018/wordml/cex" xmlns:w16cid="http://schemas.microsoft.com/office/word/2016/wordml/cid" xmlns:w16="http://schemas.microsoft.com/office/word/2018/wordml" xmlns:w16du="http://schemas.microsoft.com/office/word/2023/wordml/word16du" xmlns:w16sdtdh="http://schemas.microsoft.com/office/word/2020/wordml/sdtdatahash" xmlns:w16sdtfl="http://schemas.microsoft.com/office/word/2024/wordml/sdtformatlock" xmlns:w16se="http://schemas.microsoft.com/office/word/2015/wordml/symex" xmlns:wpg="http://schemas.microsoft.com/office/word/2010/wordprocessingGroup" xmlns:wpi="http://schemas.microsoft.com/office/word/2010/wordprocessingInk" xmlns:wne="http://schemas.microsoft.com/office/word/2006/wordml" xmlns:wps="http://schemas.microsoft.com/office/word/2010/wordprocessingShape" mc:Ignorable="w14 w15 w16se w16cid w16 w16cex w16sdtdh w16sdtfl w16du wp14">
   <w:p>
     <w:pPr>
       <w:spacing w:after="0" w:line="240" w:lineRule="auto"/>
@@ -10412,7 +10545,7 @@
 </file>
 
 <file path=word/header2.xml><?xml version="1.0" encoding="utf-8"?>
-<w:hdr xmlns:wpc="http://schemas.microsoft.com/office/word/2010/wordprocessingCanvas" xmlns:cx="http://schemas.microsoft.com/office/drawing/2014/chartex" xmlns:cx1="http://schemas.microsoft.com/office/drawing/2015/9/8/chartex" xmlns:cx2="http://schemas.microsoft.com/office/drawing/2015/10/21/chartex" xmlns:cx3="http://schemas.microsoft.com/office/drawing/2016/5/9/chartex" xmlns:cx4="http://schemas.microsoft.com/office/drawing/2016/5/10/chartex" xmlns:cx5="http://schemas.microsoft.com/office/drawing/2016/5/11/chartex" xmlns:cx6="http://schemas.microsoft.com/office/drawing/2016/5/12/chartex" xmlns:cx7="http://schemas.microsoft.com/office/drawing/2016/5/13/chartex" xmlns:cx8="http://schemas.microsoft.com/office/drawing/2016/5/14/chartex" xmlns:mc="http://schemas.openxmlformats.org/markup-compatibility/2006" xmlns:aink="http://schemas.microsoft.com/office/drawing/2016/ink" xmlns:am3d="http://schemas.microsoft.com/office/drawing/2017/model3d" xmlns:o="urn:schemas-microsoft-com:office:office" xmlns:r="http://schemas.openxmlformats.org/officeDocument/2006/relationships" xmlns:m="http://schemas.openxmlformats.org/officeDocument/2006/math" xmlns:v="urn:schemas-microsoft-com:vml" xmlns:wp14="http://schemas.microsoft.com/office/word/2010/wordprocessingDrawing" xmlns:wp="http://schemas.openxmlformats.org/drawingml/2006/wordprocessingDrawing" xmlns:w10="urn:schemas-microsoft-com:office:word" xmlns:w="http://schemas.openxmlformats.org/wordprocessingml/2006/main" xmlns:w14="http://schemas.microsoft.com/office/word/2010/wordml" xmlns:w15="http://schemas.microsoft.com/office/word/2012/wordml" xmlns:w16cex="http://schemas.microsoft.com/office/word/2018/wordml/cex" xmlns:w16cid="http://schemas.microsoft.com/office/word/2016/wordml/cid" xmlns:w16="http://schemas.microsoft.com/office/word/2018/wordml" xmlns:w16se="http://schemas.microsoft.com/office/word/2015/wordml/symex" xmlns:wpg="http://schemas.microsoft.com/office/word/2010/wordprocessingGroup" xmlns:wpi="http://schemas.microsoft.com/office/word/2010/wordprocessingInk" xmlns:wne="http://schemas.microsoft.com/office/word/2006/wordml" xmlns:wps="http://schemas.microsoft.com/office/word/2010/wordprocessingShape" mc:Ignorable="w14 w15 w16se w16cid w16 w16cex wp14">
+<w:hdr xmlns:wpc="http://schemas.microsoft.com/office/word/2010/wordprocessingCanvas" xmlns:cx="http://schemas.microsoft.com/office/drawing/2014/chartex" xmlns:cx1="http://schemas.microsoft.com/office/drawing/2015/9/8/chartex" xmlns:cx2="http://schemas.microsoft.com/office/drawing/2015/10/21/chartex" xmlns:cx3="http://schemas.microsoft.com/office/drawing/2016/5/9/chartex" xmlns:cx4="http://schemas.microsoft.com/office/drawing/2016/5/10/chartex" xmlns:cx5="http://schemas.microsoft.com/office/drawing/2016/5/11/chartex" xmlns:cx6="http://schemas.microsoft.com/office/drawing/2016/5/12/chartex" xmlns:cx7="http://schemas.microsoft.com/office/drawing/2016/5/13/chartex" xmlns:cx8="http://schemas.microsoft.com/office/drawing/2016/5/14/chartex" xmlns:mc="http://schemas.openxmlformats.org/markup-compatibility/2006" xmlns:aink="http://schemas.microsoft.com/office/drawing/2016/ink" xmlns:am3d="http://schemas.microsoft.com/office/drawing/2017/model3d" xmlns:o="urn:schemas-microsoft-com:office:office" xmlns:oel="http://schemas.microsoft.com/office/2019/extlst" xmlns:r="http://schemas.openxmlformats.org/officeDocument/2006/relationships" xmlns:m="http://schemas.openxmlformats.org/officeDocument/2006/math" xmlns:v="urn:schemas-microsoft-com:vml" xmlns:wp14="http://schemas.microsoft.com/office/word/2010/wordprocessingDrawing" xmlns:wp="http://schemas.openxmlformats.org/drawingml/2006/wordprocessingDrawing" xmlns:w10="urn:schemas-microsoft-com:office:word" xmlns:w="http://schemas.openxmlformats.org/wordprocessingml/2006/main" xmlns:w14="http://schemas.microsoft.com/office/word/2010/wordml" xmlns:w15="http://schemas.microsoft.com/office/word/2012/wordml" xmlns:w16cex="http://schemas.microsoft.com/office/word/2018/wordml/cex" xmlns:w16cid="http://schemas.microsoft.com/office/word/2016/wordml/cid" xmlns:w16="http://schemas.microsoft.com/office/word/2018/wordml" xmlns:w16du="http://schemas.microsoft.com/office/word/2023/wordml/word16du" xmlns:w16sdtdh="http://schemas.microsoft.com/office/word/2020/wordml/sdtdatahash" xmlns:w16sdtfl="http://schemas.microsoft.com/office/word/2024/wordml/sdtformatlock" xmlns:w16se="http://schemas.microsoft.com/office/word/2015/wordml/symex" xmlns:wpg="http://schemas.microsoft.com/office/word/2010/wordprocessingGroup" xmlns:wpi="http://schemas.microsoft.com/office/word/2010/wordprocessingInk" xmlns:wne="http://schemas.microsoft.com/office/word/2006/wordml" xmlns:wps="http://schemas.microsoft.com/office/word/2010/wordprocessingShape" mc:Ignorable="w14 w15 w16se w16cid w16 w16cex w16sdtdh w16sdtfl w16du wp14">
   <w:p>
     <w:pPr>
       <w:pStyle w:val="Header"/>
@@ -10424,7 +10557,7 @@
 </file>
 
 <file path=word/numbering.xml><?xml version="1.0" encoding="utf-8"?>
-<w:numbering xmlns:wpc="http://schemas.microsoft.com/office/word/2010/wordprocessingCanvas" xmlns:cx="http://schemas.microsoft.com/office/drawing/2014/chartex" xmlns:cx1="http://schemas.microsoft.com/office/drawing/2015/9/8/chartex" xmlns:cx2="http://schemas.microsoft.com/office/drawing/2015/10/21/chartex" xmlns:cx3="http://schemas.microsoft.com/office/drawing/2016/5/9/chartex" xmlns:cx4="http://schemas.microsoft.com/office/drawing/2016/5/10/chartex" xmlns:cx5="http://schemas.microsoft.com/office/drawing/2016/5/11/chartex" xmlns:cx6="http://schemas.microsoft.com/office/drawing/2016/5/12/chartex" xmlns:cx7="http://schemas.microsoft.com/office/drawing/2016/5/13/chartex" xmlns:cx8="http://schemas.microsoft.com/office/drawing/2016/5/14/chartex" xmlns:mc="http://schemas.openxmlformats.org/markup-compatibility/2006" xmlns:aink="http://schemas.microsoft.com/office/drawing/2016/ink" xmlns:am3d="http://schemas.microsoft.com/office/drawing/2017/model3d" xmlns:o="urn:schemas-microsoft-com:office:office" xmlns:r="http://schemas.openxmlformats.org/officeDocument/2006/relationships" xmlns:m="http://schemas.openxmlformats.org/officeDocument/2006/math" xmlns:v="urn:schemas-microsoft-com:vml" xmlns:wp14="http://schemas.microsoft.com/office/word/2010/wordprocessingDrawing" xmlns:wp="http://schemas.openxmlformats.org/drawingml/2006/wordprocessingDrawing" xmlns:w10="urn:schemas-microsoft-com:office:word" xmlns:w="http://schemas.openxmlformats.org/wordprocessingml/2006/main" xmlns:w14="http://schemas.microsoft.com/office/word/2010/wordml" xmlns:w15="http://schemas.microsoft.com/office/word/2012/wordml" xmlns:w16cex="http://schemas.microsoft.com/office/word/2018/wordml/cex" xmlns:w16cid="http://schemas.microsoft.com/office/word/2016/wordml/cid" xmlns:w16="http://schemas.microsoft.com/office/word/2018/wordml" xmlns:w16se="http://schemas.microsoft.com/office/word/2015/wordml/symex" xmlns:wpg="http://schemas.microsoft.com/office/word/2010/wordprocessingGroup" xmlns:wpi="http://schemas.microsoft.com/office/word/2010/wordprocessingInk" xmlns:wne="http://schemas.microsoft.com/office/word/2006/wordml" xmlns:wps="http://schemas.microsoft.com/office/word/2010/wordprocessingShape" mc:Ignorable="w14 w15 w16se w16cid w16 w16cex wp14">
+<w:numbering xmlns:wpc="http://schemas.microsoft.com/office/word/2010/wordprocessingCanvas" xmlns:cx="http://schemas.microsoft.com/office/drawing/2014/chartex" xmlns:cx1="http://schemas.microsoft.com/office/drawing/2015/9/8/chartex" xmlns:cx2="http://schemas.microsoft.com/office/drawing/2015/10/21/chartex" xmlns:cx3="http://schemas.microsoft.com/office/drawing/2016/5/9/chartex" xmlns:cx4="http://schemas.microsoft.com/office/drawing/2016/5/10/chartex" xmlns:cx5="http://schemas.microsoft.com/office/drawing/2016/5/11/chartex" xmlns:cx6="http://schemas.microsoft.com/office/drawing/2016/5/12/chartex" xmlns:cx7="http://schemas.microsoft.com/office/drawing/2016/5/13/chartex" xmlns:cx8="http://schemas.microsoft.com/office/drawing/2016/5/14/chartex" xmlns:mc="http://schemas.openxmlformats.org/markup-compatibility/2006" xmlns:aink="http://schemas.microsoft.com/office/drawing/2016/ink" xmlns:am3d="http://schemas.microsoft.com/office/drawing/2017/model3d" xmlns:o="urn:schemas-microsoft-com:office:office" xmlns:oel="http://schemas.microsoft.com/office/2019/extlst" xmlns:r="http://schemas.openxmlformats.org/officeDocument/2006/relationships" xmlns:m="http://schemas.openxmlformats.org/officeDocument/2006/math" xmlns:v="urn:schemas-microsoft-com:vml" xmlns:wp14="http://schemas.microsoft.com/office/word/2010/wordprocessingDrawing" xmlns:wp="http://schemas.openxmlformats.org/drawingml/2006/wordprocessingDrawing" xmlns:w10="urn:schemas-microsoft-com:office:word" xmlns:w="http://schemas.openxmlformats.org/wordprocessingml/2006/main" xmlns:w14="http://schemas.microsoft.com/office/word/2010/wordml" xmlns:w15="http://schemas.microsoft.com/office/word/2012/wordml" xmlns:w16cex="http://schemas.microsoft.com/office/word/2018/wordml/cex" xmlns:w16cid="http://schemas.microsoft.com/office/word/2016/wordml/cid" xmlns:w16="http://schemas.microsoft.com/office/word/2018/wordml" xmlns:w16du="http://schemas.microsoft.com/office/word/2023/wordml/word16du" xmlns:w16sdtdh="http://schemas.microsoft.com/office/word/2020/wordml/sdtdatahash" xmlns:w16sdtfl="http://schemas.microsoft.com/office/word/2024/wordml/sdtformatlock" xmlns:w16se="http://schemas.microsoft.com/office/word/2015/wordml/symex" xmlns:wpg="http://schemas.microsoft.com/office/word/2010/wordprocessingGroup" xmlns:wpi="http://schemas.microsoft.com/office/word/2010/wordprocessingInk" xmlns:wne="http://schemas.microsoft.com/office/word/2006/wordml" xmlns:wps="http://schemas.microsoft.com/office/word/2010/wordprocessingShape" mc:Ignorable="w14 w15 w16se w16cid w16 w16cex w16sdtdh w16sdtfl w16du wp14">
   <w:abstractNum w:abstractNumId="0" w15:restartNumberingAfterBreak="0">
     <w:nsid w:val="FFFFFF82"/>
     <w:multiLevelType w:val="singleLevel"/>
@@ -10470,11 +10603,10 @@
   <w:abstractNum w:abstractNumId="2" w15:restartNumberingAfterBreak="0">
     <w:nsid w:val="FFFFFFFB"/>
     <w:multiLevelType w:val="multilevel"/>
-    <w:tmpl w:val="FAA648D6"/>
+    <w:tmpl w:val="2B2C80D0"/>
     <w:lvl w:ilvl="0">
       <w:start w:val="1"/>
       <w:numFmt w:val="decimal"/>
-      <w:pStyle w:val="Heading1"/>
       <w:lvlText w:val="%1."/>
       <w:lvlJc w:val="left"/>
       <w:pPr>
@@ -10517,6 +10649,7 @@
         <w:imprint w:val="0"/>
         <w:noProof w:val="0"/>
         <w:vanish w:val="0"/>
+        <w:color w:val="624ABB"/>
         <w:spacing w:val="0"/>
         <w:kern w:val="0"/>
         <w:position w:val="0"/>
@@ -11338,43 +11471,134 @@
       </w:rPr>
     </w:lvl>
   </w:abstractNum>
-  <w:num w:numId="1">
+  <w:abstractNum w:abstractNumId="12" w15:restartNumberingAfterBreak="0">
+    <w:nsid w:val="792969A7"/>
+    <w:multiLevelType w:val="hybridMultilevel"/>
+    <w:tmpl w:val="814843A4"/>
+    <w:lvl w:ilvl="0" w:tplc="6A8A8F18">
+      <w:start w:val="1"/>
+      <w:numFmt w:val="decimal"/>
+      <w:pStyle w:val="Heading1"/>
+      <w:lvlText w:val="%1."/>
+      <w:lvlJc w:val="left"/>
+      <w:pPr>
+        <w:ind w:left="1172" w:hanging="360"/>
+      </w:pPr>
+      <w:rPr>
+        <w:sz w:val="36"/>
+        <w:szCs w:val="36"/>
+      </w:rPr>
+    </w:lvl>
+    <w:lvl w:ilvl="1" w:tplc="40090019" w:tentative="1">
+      <w:start w:val="1"/>
+      <w:numFmt w:val="lowerLetter"/>
+      <w:lvlText w:val="%2."/>
+      <w:lvlJc w:val="left"/>
+      <w:pPr>
+        <w:ind w:left="1892" w:hanging="360"/>
+      </w:pPr>
+    </w:lvl>
+    <w:lvl w:ilvl="2" w:tplc="4009001B" w:tentative="1">
+      <w:start w:val="1"/>
+      <w:numFmt w:val="lowerRoman"/>
+      <w:lvlText w:val="%3."/>
+      <w:lvlJc w:val="right"/>
+      <w:pPr>
+        <w:ind w:left="2612" w:hanging="180"/>
+      </w:pPr>
+    </w:lvl>
+    <w:lvl w:ilvl="3" w:tplc="4009000F" w:tentative="1">
+      <w:start w:val="1"/>
+      <w:numFmt w:val="decimal"/>
+      <w:lvlText w:val="%4."/>
+      <w:lvlJc w:val="left"/>
+      <w:pPr>
+        <w:ind w:left="3332" w:hanging="360"/>
+      </w:pPr>
+    </w:lvl>
+    <w:lvl w:ilvl="4" w:tplc="40090019" w:tentative="1">
+      <w:start w:val="1"/>
+      <w:numFmt w:val="lowerLetter"/>
+      <w:lvlText w:val="%5."/>
+      <w:lvlJc w:val="left"/>
+      <w:pPr>
+        <w:ind w:left="4052" w:hanging="360"/>
+      </w:pPr>
+    </w:lvl>
+    <w:lvl w:ilvl="5" w:tplc="4009001B" w:tentative="1">
+      <w:start w:val="1"/>
+      <w:numFmt w:val="lowerRoman"/>
+      <w:lvlText w:val="%6."/>
+      <w:lvlJc w:val="right"/>
+      <w:pPr>
+        <w:ind w:left="4772" w:hanging="180"/>
+      </w:pPr>
+    </w:lvl>
+    <w:lvl w:ilvl="6" w:tplc="4009000F" w:tentative="1">
+      <w:start w:val="1"/>
+      <w:numFmt w:val="decimal"/>
+      <w:lvlText w:val="%7."/>
+      <w:lvlJc w:val="left"/>
+      <w:pPr>
+        <w:ind w:left="5492" w:hanging="360"/>
+      </w:pPr>
+    </w:lvl>
+    <w:lvl w:ilvl="7" w:tplc="40090019" w:tentative="1">
+      <w:start w:val="1"/>
+      <w:numFmt w:val="lowerLetter"/>
+      <w:lvlText w:val="%8."/>
+      <w:lvlJc w:val="left"/>
+      <w:pPr>
+        <w:ind w:left="6212" w:hanging="360"/>
+      </w:pPr>
+    </w:lvl>
+    <w:lvl w:ilvl="8" w:tplc="4009001B" w:tentative="1">
+      <w:start w:val="1"/>
+      <w:numFmt w:val="lowerRoman"/>
+      <w:lvlText w:val="%9."/>
+      <w:lvlJc w:val="right"/>
+      <w:pPr>
+        <w:ind w:left="6932" w:hanging="180"/>
+      </w:pPr>
+    </w:lvl>
+  </w:abstractNum>
+  <w:num w:numId="1" w16cid:durableId="455804474">
     <w:abstractNumId w:val="2"/>
   </w:num>
-  <w:num w:numId="2">
+  <w:num w:numId="2" w16cid:durableId="1463183749">
     <w:abstractNumId w:val="5"/>
   </w:num>
-  <w:num w:numId="3">
+  <w:num w:numId="3" w16cid:durableId="1960337286">
     <w:abstractNumId w:val="7"/>
   </w:num>
-  <w:num w:numId="4">
+  <w:num w:numId="4" w16cid:durableId="337079764">
     <w:abstractNumId w:val="4"/>
   </w:num>
-  <w:num w:numId="5">
+  <w:num w:numId="5" w16cid:durableId="684554042">
     <w:abstractNumId w:val="1"/>
   </w:num>
-  <w:num w:numId="6">
+  <w:num w:numId="6" w16cid:durableId="1569614454">
     <w:abstractNumId w:val="0"/>
   </w:num>
-  <w:num w:numId="7">
+  <w:num w:numId="7" w16cid:durableId="2080858616">
     <w:abstractNumId w:val="8"/>
   </w:num>
-  <w:num w:numId="8">
+  <w:num w:numId="8" w16cid:durableId="1469713005">
     <w:abstractNumId w:val="10"/>
   </w:num>
-  <w:num w:numId="9">
+  <w:num w:numId="9" w16cid:durableId="192767817">
     <w:abstractNumId w:val="6"/>
   </w:num>
-  <w:num w:numId="10">
+  <w:num w:numId="10" w16cid:durableId="1333332240">
     <w:abstractNumId w:val="3"/>
   </w:num>
-  <w:num w:numId="11">
+  <w:num w:numId="11" w16cid:durableId="1029602300">
     <w:abstractNumId w:val="11"/>
   </w:num>
-  <w:num w:numId="12">
+  <w:num w:numId="12" w16cid:durableId="2004309412">
     <w:abstractNumId w:val="9"/>
   </w:num>
-  <w:num w:numId="13">
+  <w:num w:numId="13" w16cid:durableId="2108694807">
     <w:abstractNumId w:val="2"/>
     <w:lvlOverride w:ilvl="0">
       <w:startOverride w:val="1"/>
@@ -11404,12 +11628,18 @@
       <w:startOverride w:val="1"/>
     </w:lvlOverride>
   </w:num>
+  <w:num w:numId="14" w16cid:durableId="1746995756">
+    <w:abstractNumId w:val="12"/>
+  </w:num>
+  <w:num w:numId="15" w16cid:durableId="405810375">
+    <w:abstractNumId w:val="12"/>
+  </w:num>
   <w:numIdMacAtCleanup w:val="13"/>
 </w:numbering>
 </file>
 
 <file path=word/styles.xml><?xml version="1.0" encoding="utf-8"?>
-<w:styles xmlns:mc="http://schemas.openxmlformats.org/markup-compatibility/2006" xmlns:r="http://schemas.openxmlformats.org/officeDocument/2006/relationships" xmlns:w="http://schemas.openxmlformats.org/wordprocessingml/2006/main" xmlns:w14="http://schemas.microsoft.com/office/word/2010/wordml" xmlns:w15="http://schemas.microsoft.com/office/word/2012/wordml" xmlns:w16cex="http://schemas.microsoft.com/office/word/2018/wordml/cex" xmlns:w16cid="http://schemas.microsoft.com/office/word/2016/wordml/cid" xmlns:w16="http://schemas.microsoft.com/office/word/2018/wordml" xmlns:w16se="http://schemas.microsoft.com/office/word/2015/wordml/symex" mc:Ignorable="w14 w15 w16se w16cid w16 w16cex">
+<w:styles xmlns:mc="http://schemas.openxmlformats.org/markup-compatibility/2006" xmlns:r="http://schemas.openxmlformats.org/officeDocument/2006/relationships" xmlns:w="http://schemas.openxmlformats.org/wordprocessingml/2006/main" xmlns:w14="http://schemas.microsoft.com/office/word/2010/wordml" xmlns:w15="http://schemas.microsoft.com/office/word/2012/wordml" xmlns:w16cex="http://schemas.microsoft.com/office/word/2018/wordml/cex" xmlns:w16cid="http://schemas.microsoft.com/office/word/2016/wordml/cid" xmlns:w16="http://schemas.microsoft.com/office/word/2018/wordml" xmlns:w16du="http://schemas.microsoft.com/office/word/2023/wordml/word16du" xmlns:w16sdtdh="http://schemas.microsoft.com/office/word/2020/wordml/sdtdatahash" xmlns:w16sdtfl="http://schemas.microsoft.com/office/word/2024/wordml/sdtformatlock" xmlns:w16se="http://schemas.microsoft.com/office/word/2015/wordml/symex" mc:Ignorable="w14 w15 w16se w16cid w16 w16cex w16sdtdh w16sdtfl w16du">
   <w:docDefaults>
     <w:rPrDefault>
       <w:rPr>
@@ -11819,16 +12049,25 @@
     <w:link w:val="Heading1Char"/>
     <w:autoRedefine/>
     <w:qFormat/>
-    <w:rsid w:val="002638B2"/>
+    <w:rsid w:val="00CE5014"/>
     <w:pPr>
       <w:keepNext/>
       <w:pageBreakBefore/>
       <w:numPr>
-        <w:numId w:val="1"/>
+        <w:numId w:val="14"/>
       </w:numPr>
-      <w:shd w:val="clear" w:color="auto" w:fill="336699"/>
+      <w:shd w:val="clear" w:color="auto" w:fill="624ABB"/>
+      <w:tabs>
+        <w:tab w:val="left" w:pos="709"/>
+        <w:tab w:val="left" w:pos="1418"/>
+        <w:tab w:val="left" w:pos="2127"/>
+        <w:tab w:val="left" w:pos="2836"/>
+        <w:tab w:val="left" w:pos="3545"/>
+        <w:tab w:val="left" w:pos="6128"/>
+        <w:tab w:val="right" w:pos="9270"/>
+      </w:tabs>
       <w:spacing w:before="600" w:after="240" w:line="400" w:lineRule="exact"/>
-      <w:ind w:right="477"/>
+      <w:ind w:left="360" w:right="657"/>
       <w:jc w:val="left"/>
       <w:outlineLvl w:val="0"/>
     </w:pPr>
@@ -11847,7 +12086,7 @@
     <w:next w:val="Normal"/>
     <w:link w:val="Heading2Char"/>
     <w:qFormat/>
-    <w:rsid w:val="00A92194"/>
+    <w:rsid w:val="004C495D"/>
     <w:pPr>
       <w:keepNext/>
       <w:numPr>
@@ -11855,7 +12094,7 @@
         <w:numId w:val="1"/>
       </w:numPr>
       <w:pBdr>
-        <w:bottom w:val="single" w:sz="6" w:space="2" w:color="829AB2"/>
+        <w:bottom w:val="single" w:sz="6" w:space="2" w:color="624ABB"/>
       </w:pBdr>
       <w:tabs>
         <w:tab w:val="left" w:leader="dot" w:pos="567"/>
@@ -11866,7 +12105,7 @@
     </w:pPr>
     <w:rPr>
       <w:b/>
-      <w:color w:val="336699"/>
+      <w:color w:val="624ABB"/>
       <w:sz w:val="20"/>
       <w:szCs w:val="16"/>
       <w:lang w:val="x-none" w:eastAsia="x-none"/>
@@ -13281,11 +13520,11 @@
     <w:name w:val="Heading 2 Char"/>
     <w:aliases w:val="2 Char"/>
     <w:link w:val="Heading2"/>
-    <w:rsid w:val="00A92194"/>
+    <w:rsid w:val="004C495D"/>
     <w:rPr>
       <w:rFonts w:ascii="Verdana" w:hAnsi="Verdana"/>
       <w:b/>
-      <w:color w:val="336699"/>
+      <w:color w:val="624ABB"/>
       <w:szCs w:val="16"/>
       <w:lang w:val="x-none" w:eastAsia="x-none"/>
     </w:rPr>
@@ -13618,14 +13857,14 @@
     <w:basedOn w:val="DefaultParagraphFont"/>
     <w:link w:val="Heading1"/>
     <w:locked/>
-    <w:rsid w:val="002638B2"/>
+    <w:rsid w:val="00CE5014"/>
     <w:rPr>
       <w:rFonts w:ascii="Arial" w:hAnsi="Arial" w:cs="Arial"/>
       <w:b/>
       <w:color w:val="FFFFFF" w:themeColor="background1"/>
       <w:sz w:val="36"/>
       <w:szCs w:val="16"/>
-      <w:shd w:val="clear" w:color="auto" w:fill="336699"/>
+      <w:shd w:val="clear" w:color="auto" w:fill="624ABB"/>
       <w:lang w:val="en-US"/>
     </w:rPr>
   </w:style>

</xml_diff>